<commit_message>
Additional steps for cloning Frontend repo
</commit_message>
<xml_diff>
--- a/Version Control/GitHub.docx
+++ b/Version Control/GitHub.docx
@@ -167,12 +167,12 @@
           <wp:inline distB="114300" distT="114300" distL="114300" distR="114300">
             <wp:extent cx="4081463" cy="2250906"/>
             <wp:effectExtent b="0" l="0" r="0" t="0"/>
-            <wp:docPr id="4" name="image1.png"/>
+            <wp:docPr id="4" name="image4.png"/>
             <a:graphic>
               <a:graphicData uri="http://schemas.openxmlformats.org/drawingml/2006/picture">
                 <pic:pic>
                   <pic:nvPicPr>
-                    <pic:cNvPr id="0" name="image1.png"/>
+                    <pic:cNvPr id="0" name="image4.png"/>
                     <pic:cNvPicPr preferRelativeResize="0"/>
                   </pic:nvPicPr>
                   <pic:blipFill>
@@ -1581,12 +1581,12 @@
           <wp:inline distB="114300" distT="114300" distL="114300" distR="114300">
             <wp:extent cx="5567363" cy="5901404"/>
             <wp:effectExtent b="0" l="0" r="0" t="0"/>
-            <wp:docPr id="2" name="image5.png"/>
+            <wp:docPr id="2" name="image3.png"/>
             <a:graphic>
               <a:graphicData uri="http://schemas.openxmlformats.org/drawingml/2006/picture">
                 <pic:pic>
                   <pic:nvPicPr>
-                    <pic:cNvPr id="0" name="image5.png"/>
+                    <pic:cNvPr id="0" name="image3.png"/>
                     <pic:cNvPicPr preferRelativeResize="0"/>
                   </pic:nvPicPr>
                   <pic:blipFill>
@@ -2197,12 +2197,12 @@
           <wp:inline distB="114300" distT="114300" distL="114300" distR="114300">
             <wp:extent cx="5731200" cy="3187700"/>
             <wp:effectExtent b="0" l="0" r="0" t="0"/>
-            <wp:docPr id="1" name="image3.png"/>
+            <wp:docPr id="1" name="image1.png"/>
             <a:graphic>
               <a:graphicData uri="http://schemas.openxmlformats.org/drawingml/2006/picture">
                 <pic:pic>
                   <pic:nvPicPr>
-                    <pic:cNvPr id="0" name="image3.png"/>
+                    <pic:cNvPr id="0" name="image1.png"/>
                     <pic:cNvPicPr preferRelativeResize="0"/>
                   </pic:nvPicPr>
                   <pic:blipFill>
@@ -2306,23 +2306,144 @@
         </w:rPr>
         <w:t xml:space="preserve">git clone </w:t>
       </w:r>
-      <w:r>
+      <w:hyperlink r:id="rId9">
+        <w:r>
+          <w:rPr>
+            <w:rFonts w:ascii="Courier New" w:cs="Courier New" w:eastAsia="Courier New" w:hAnsi="Courier New"/>
+            <w:color w:val="1155cc"/>
+            <w:u w:val="single"/>
+            <w:rtl w:val="0"/>
+          </w:rPr>
+          <w:t xml:space="preserve">https://github.com/TR-SUNSHINE/Frontend.git</w:t>
+        </w:r>
+      </w:hyperlink>
+      <w:r>
+        <w:rPr>
+          <w:rtl w:val="0"/>
+        </w:rPr>
+      </w:r>
+    </w:p>
+    <w:p>
+      <w:pPr>
+        <w:numPr>
+          <w:ilvl w:val="0"/>
+          <w:numId w:val="6"/>
+        </w:numPr>
+        <w:ind w:left="720" w:hanging="360"/>
+      </w:pPr>
+      <w:r>
+        <w:rPr>
+          <w:rtl w:val="0"/>
+        </w:rPr>
+        <w:t xml:space="preserve">Install additional frameworks and components</w:t>
+      </w:r>
+    </w:p>
+    <w:p>
+      <w:pPr>
+        <w:numPr>
+          <w:ilvl w:val="1"/>
+          <w:numId w:val="6"/>
+        </w:numPr>
+        <w:ind w:left="1440" w:hanging="360"/>
+      </w:pPr>
+      <w:r>
+        <w:rPr>
+          <w:rtl w:val="0"/>
+        </w:rPr>
+        <w:t xml:space="preserve">React Routers</w:t>
+      </w:r>
+    </w:p>
+    <w:p>
+      <w:pPr>
+        <w:numPr>
+          <w:ilvl w:val="2"/>
+          <w:numId w:val="6"/>
+        </w:numPr>
+        <w:ind w:left="2160" w:hanging="360"/>
+      </w:pPr>
+      <w:r>
+        <w:rPr>
+          <w:rFonts w:ascii="Courier New" w:cs="Courier New" w:eastAsia="Courier New" w:hAnsi="Courier New"/>
+          <w:rtl w:val="0"/>
+        </w:rPr>
+        <w:t xml:space="preserve">npm install react-router-dom</w:t>
+      </w:r>
+    </w:p>
+    <w:p>
+      <w:pPr>
+        <w:numPr>
+          <w:ilvl w:val="1"/>
+          <w:numId w:val="6"/>
+        </w:numPr>
+        <w:spacing w:after="0" w:afterAutospacing="0"/>
+        <w:ind w:left="1440" w:hanging="360"/>
+      </w:pPr>
+      <w:r>
+        <w:rPr>
+          <w:rtl w:val="0"/>
+        </w:rPr>
+        <w:t xml:space="preserve">Material UI </w:t>
+      </w:r>
+    </w:p>
+    <w:p>
+      <w:pPr>
+        <w:numPr>
+          <w:ilvl w:val="2"/>
+          <w:numId w:val="6"/>
+        </w:numPr>
+        <w:spacing w:after="0" w:afterAutospacing="0" w:before="0" w:beforeAutospacing="0" w:lineRule="auto"/>
+        <w:ind w:left="2160" w:hanging="360"/>
+      </w:pPr>
+      <w:r>
+        <w:rPr>
+          <w:rFonts w:ascii="Courier New" w:cs="Courier New" w:eastAsia="Courier New" w:hAnsi="Courier New"/>
+          <w:rtl w:val="0"/>
+        </w:rPr>
+        <w:t xml:space="preserve">npm install @material-ui/core</w:t>
+      </w:r>
+    </w:p>
+    <w:p>
+      <w:pPr>
+        <w:numPr>
+          <w:ilvl w:val="1"/>
+          <w:numId w:val="6"/>
+        </w:numPr>
+        <w:ind w:left="1440" w:hanging="360"/>
+        <w:rPr>
+          <w:sz w:val="24"/>
+          <w:szCs w:val="24"/>
+        </w:rPr>
+      </w:pPr>
+      <w:r>
+        <w:rPr>
+          <w:rtl w:val="0"/>
+        </w:rPr>
+        <w:t xml:space="preserve">React Bootstrap</w:t>
+      </w:r>
+    </w:p>
+    <w:p>
+      <w:pPr>
+        <w:numPr>
+          <w:ilvl w:val="2"/>
+          <w:numId w:val="6"/>
+        </w:numPr>
+        <w:spacing w:after="360" w:line="342.85714285714283" w:lineRule="auto"/>
+        <w:ind w:left="2160" w:hanging="360"/>
+      </w:pPr>
+      <w:r>
+        <w:rPr>
+          <w:rFonts w:ascii="Courier New" w:cs="Courier New" w:eastAsia="Courier New" w:hAnsi="Courier New"/>
+          <w:rtl w:val="0"/>
+        </w:rPr>
+        <w:t xml:space="preserve">npm install react-bootstrap bootstrap</w:t>
+      </w:r>
+    </w:p>
+    <w:p>
+      <w:pPr>
         <w:rPr>
           <w:rFonts w:ascii="Courier New" w:cs="Courier New" w:eastAsia="Courier New" w:hAnsi="Courier New"/>
           <w:color w:val="24292e"/>
-          <w:rtl w:val="0"/>
-        </w:rPr>
-        <w:t xml:space="preserve">https://github.com/TR-SUNSHINE/Frontend.git</w:t>
-      </w:r>
-      <w:r>
-        <w:rPr>
-          <w:rtl w:val="0"/>
-        </w:rPr>
-      </w:r>
-    </w:p>
-    <w:p>
-      <w:pPr>
-        <w:rPr/>
+        </w:rPr>
       </w:pPr>
       <w:r>
         <w:br w:type="page"/>
@@ -2616,16 +2737,16 @@
           <wp:inline distB="114300" distT="114300" distL="114300" distR="114300">
             <wp:extent cx="5731200" cy="2895600"/>
             <wp:effectExtent b="0" l="0" r="0" t="0"/>
-            <wp:docPr id="5" name="image4.png"/>
+            <wp:docPr id="5" name="image5.png"/>
             <a:graphic>
               <a:graphicData uri="http://schemas.openxmlformats.org/drawingml/2006/picture">
                 <pic:pic>
                   <pic:nvPicPr>
-                    <pic:cNvPr id="0" name="image4.png"/>
+                    <pic:cNvPr id="0" name="image5.png"/>
                     <pic:cNvPicPr preferRelativeResize="0"/>
                   </pic:nvPicPr>
                   <pic:blipFill>
-                    <a:blip r:embed="rId9"/>
+                    <a:blip r:embed="rId10"/>
                     <a:srcRect b="0" l="0" r="0" t="0"/>
                     <a:stretch>
                       <a:fillRect/>
@@ -2801,7 +2922,7 @@
                     <pic:cNvPicPr preferRelativeResize="0"/>
                   </pic:nvPicPr>
                   <pic:blipFill>
-                    <a:blip r:embed="rId10"/>
+                    <a:blip r:embed="rId11"/>
                     <a:srcRect b="0" l="0" r="0" t="0"/>
                     <a:stretch>
                       <a:fillRect/>
@@ -2986,8 +3107,8 @@
       </w:r>
     </w:p>
     <w:sectPr>
-      <w:headerReference r:id="rId11" w:type="default"/>
-      <w:footerReference r:id="rId12" w:type="default"/>
+      <w:headerReference r:id="rId12" w:type="default"/>
+      <w:footerReference r:id="rId13" w:type="default"/>
       <w:pgSz w:h="16834" w:w="11909" w:orient="portrait"/>
       <w:pgMar w:bottom="1440" w:top="1440" w:left="1440" w:right="1440" w:header="720" w:footer="720"/>
       <w:pgNumType w:start="1"/>

</xml_diff>

<commit_message>
DOCS: Git commit message naming convention.
</commit_message>
<xml_diff>
--- a/Version Control/GitHub.docx
+++ b/Version Control/GitHub.docx
@@ -475,8 +475,6 @@
             <w:spacing w:before="80" w:line="240" w:lineRule="auto"/>
             <w:ind w:left="0" w:firstLine="0"/>
             <w:rPr>
-              <w:rFonts w:ascii="Arial" w:cs="Arial" w:eastAsia="Arial" w:hAnsi="Arial"/>
-              <w:b w:val="1"/>
               <w:i w:val="0"/>
               <w:smallCaps w:val="0"/>
               <w:strike w:val="0"/>
@@ -529,6 +527,34 @@
             </w:rPr>
             <w:tab/>
           </w:r>
+          <w:r>
+            <w:fldChar w:fldCharType="begin"/>
+            <w:instrText xml:space="preserve"> PAGEREF _sivvkfdgradb \h </w:instrText>
+            <w:fldChar w:fldCharType="separate"/>
+          </w:r>
+          <w:r>
+            <w:rPr>
+              <w:i w:val="0"/>
+              <w:smallCaps w:val="0"/>
+              <w:strike w:val="0"/>
+              <w:color w:val="000000"/>
+              <w:sz w:val="22"/>
+              <w:szCs w:val="22"/>
+              <w:u w:val="none"/>
+              <w:shd w:fill="auto" w:val="clear"/>
+              <w:vertAlign w:val="baseline"/>
+              <w:rtl w:val="0"/>
+            </w:rPr>
+            <w:t xml:space="preserve">2</w:t>
+          </w:r>
+          <w:r>
+            <w:fldChar w:fldCharType="end"/>
+          </w:r>
+          <w:r>
+            <w:rPr>
+              <w:rtl w:val="0"/>
+            </w:rPr>
+          </w:r>
         </w:p>
         <w:p>
           <w:pPr>
@@ -567,7 +593,7 @@
                 <w:vertAlign w:val="baseline"/>
                 <w:rtl w:val="0"/>
               </w:rPr>
-              <w:t xml:space="preserve">Github Organization</w:t>
+              <w:t xml:space="preserve">GitHub Organization</w:t>
             </w:r>
           </w:hyperlink>
           <w:r>
@@ -653,7 +679,7 @@
                 <w:vertAlign w:val="baseline"/>
                 <w:rtl w:val="0"/>
               </w:rPr>
-              <w:t xml:space="preserve">Github Repositories</w:t>
+              <w:t xml:space="preserve">GitHub Repositories</w:t>
             </w:r>
           </w:hyperlink>
           <w:r>
@@ -691,7 +717,50 @@
               <w:vertAlign w:val="baseline"/>
               <w:rtl w:val="0"/>
             </w:rPr>
-            <w:t xml:space="preserve">4</w:t>
+            <w:t xml:space="preserve">5</w:t>
+          </w:r>
+          <w:r>
+            <w:fldChar w:fldCharType="end"/>
+          </w:r>
+          <w:r>
+            <w:rPr>
+              <w:rtl w:val="0"/>
+            </w:rPr>
+          </w:r>
+        </w:p>
+        <w:p>
+          <w:pPr>
+            <w:tabs>
+              <w:tab w:val="right" w:pos="9025.511811023624"/>
+            </w:tabs>
+            <w:spacing w:before="60" w:line="240" w:lineRule="auto"/>
+            <w:ind w:left="360" w:firstLine="0"/>
+            <w:rPr/>
+          </w:pPr>
+          <w:hyperlink w:anchor="_9ux94bkkaa0d">
+            <w:r>
+              <w:rPr>
+                <w:rtl w:val="0"/>
+              </w:rPr>
+              <w:t xml:space="preserve">GitHub Commit Messages</w:t>
+            </w:r>
+          </w:hyperlink>
+          <w:r>
+            <w:rPr>
+              <w:rtl w:val="0"/>
+            </w:rPr>
+            <w:tab/>
+          </w:r>
+          <w:r>
+            <w:fldChar w:fldCharType="begin"/>
+            <w:instrText xml:space="preserve"> PAGEREF _9ux94bkkaa0d \h </w:instrText>
+            <w:fldChar w:fldCharType="separate"/>
+          </w:r>
+          <w:r>
+            <w:rPr>
+              <w:rtl w:val="0"/>
+            </w:rPr>
+            <w:t xml:space="preserve">5</w:t>
           </w:r>
           <w:r>
             <w:fldChar w:fldCharType="end"/>
@@ -723,7 +792,7 @@
               <w:vertAlign w:val="baseline"/>
             </w:rPr>
           </w:pPr>
-          <w:hyperlink w:anchor="_gl5on4p4daed">
+          <w:hyperlink w:anchor="_ebp4lwd9pm0l">
             <w:r>
               <w:rPr>
                 <w:rFonts w:ascii="Arial" w:cs="Arial" w:eastAsia="Arial" w:hAnsi="Arial"/>
@@ -761,7 +830,7 @@
           </w:r>
           <w:r>
             <w:fldChar w:fldCharType="begin"/>
-            <w:instrText xml:space="preserve"> PAGEREF _gl5on4p4daed \h </w:instrText>
+            <w:instrText xml:space="preserve"> PAGEREF _ebp4lwd9pm0l \h </w:instrText>
             <w:fldChar w:fldCharType="separate"/>
           </w:r>
           <w:r>
@@ -779,7 +848,7 @@
               <w:vertAlign w:val="baseline"/>
               <w:rtl w:val="0"/>
             </w:rPr>
-            <w:t xml:space="preserve">4</w:t>
+            <w:t xml:space="preserve">6</w:t>
           </w:r>
           <w:r>
             <w:fldChar w:fldCharType="end"/>
@@ -867,7 +936,7 @@
               <w:vertAlign w:val="baseline"/>
               <w:rtl w:val="0"/>
             </w:rPr>
-            <w:t xml:space="preserve">6</w:t>
+            <w:t xml:space="preserve">8</w:t>
           </w:r>
           <w:r>
             <w:fldChar w:fldCharType="end"/>
@@ -885,11 +954,34 @@
             </w:tabs>
             <w:spacing w:before="60" w:line="240" w:lineRule="auto"/>
             <w:ind w:left="360" w:firstLine="0"/>
-            <w:rPr/>
+            <w:rPr>
+              <w:rFonts w:ascii="Arial" w:cs="Arial" w:eastAsia="Arial" w:hAnsi="Arial"/>
+              <w:b w:val="0"/>
+              <w:i w:val="0"/>
+              <w:smallCaps w:val="0"/>
+              <w:strike w:val="0"/>
+              <w:color w:val="000000"/>
+              <w:sz w:val="22"/>
+              <w:szCs w:val="22"/>
+              <w:u w:val="none"/>
+              <w:shd w:fill="auto" w:val="clear"/>
+              <w:vertAlign w:val="baseline"/>
+            </w:rPr>
           </w:pPr>
           <w:hyperlink w:anchor="_a41n606tizk3">
             <w:r>
               <w:rPr>
+                <w:rFonts w:ascii="Arial" w:cs="Arial" w:eastAsia="Arial" w:hAnsi="Arial"/>
+                <w:b w:val="0"/>
+                <w:i w:val="0"/>
+                <w:smallCaps w:val="0"/>
+                <w:strike w:val="0"/>
+                <w:color w:val="000000"/>
+                <w:sz w:val="22"/>
+                <w:szCs w:val="22"/>
+                <w:u w:val="none"/>
+                <w:shd w:fill="auto" w:val="clear"/>
+                <w:vertAlign w:val="baseline"/>
                 <w:rtl w:val="0"/>
               </w:rPr>
               <w:t xml:space="preserve">Documents</w:t>
@@ -897,6 +989,17 @@
           </w:hyperlink>
           <w:r>
             <w:rPr>
+              <w:rFonts w:ascii="Arial" w:cs="Arial" w:eastAsia="Arial" w:hAnsi="Arial"/>
+              <w:b w:val="0"/>
+              <w:i w:val="0"/>
+              <w:smallCaps w:val="0"/>
+              <w:strike w:val="0"/>
+              <w:color w:val="000000"/>
+              <w:sz w:val="22"/>
+              <w:szCs w:val="22"/>
+              <w:u w:val="none"/>
+              <w:shd w:fill="auto" w:val="clear"/>
+              <w:vertAlign w:val="baseline"/>
               <w:rtl w:val="0"/>
             </w:rPr>
             <w:tab/>
@@ -908,9 +1011,20 @@
           </w:r>
           <w:r>
             <w:rPr>
+              <w:rFonts w:ascii="Arial" w:cs="Arial" w:eastAsia="Arial" w:hAnsi="Arial"/>
+              <w:b w:val="0"/>
+              <w:i w:val="0"/>
+              <w:smallCaps w:val="0"/>
+              <w:strike w:val="0"/>
+              <w:color w:val="000000"/>
+              <w:sz w:val="22"/>
+              <w:szCs w:val="22"/>
+              <w:u w:val="none"/>
+              <w:shd w:fill="auto" w:val="clear"/>
+              <w:vertAlign w:val="baseline"/>
               <w:rtl w:val="0"/>
             </w:rPr>
-            <w:t xml:space="preserve">7</w:t>
+            <w:t xml:space="preserve">9</w:t>
           </w:r>
           <w:r>
             <w:fldChar w:fldCharType="end"/>
@@ -998,7 +1112,7 @@
               <w:vertAlign w:val="baseline"/>
               <w:rtl w:val="0"/>
             </w:rPr>
-            <w:t xml:space="preserve">8</w:t>
+            <w:t xml:space="preserve">10</w:t>
           </w:r>
           <w:r>
             <w:fldChar w:fldCharType="end"/>
@@ -1432,18 +1546,6 @@
     </w:p>
     <w:p>
       <w:pPr>
-        <w:rPr>
-          <w:b w:val="1"/>
-        </w:rPr>
-      </w:pPr>
-      <w:r>
-        <w:rPr>
-          <w:rtl w:val="0"/>
-        </w:rPr>
-      </w:r>
-    </w:p>
-    <w:p>
-      <w:pPr>
         <w:pStyle w:val="Heading2"/>
         <w:rPr/>
       </w:pPr>
@@ -1453,7 +1555,7 @@
         <w:rPr>
           <w:rtl w:val="0"/>
         </w:rPr>
-        <w:t xml:space="preserve">Github Organization</w:t>
+        <w:t xml:space="preserve">GitHub Organization</w:t>
       </w:r>
     </w:p>
     <w:p>
@@ -1528,7 +1630,7 @@
       <w:pPr>
         <w:numPr>
           <w:ilvl w:val="0"/>
-          <w:numId w:val="2"/>
+          <w:numId w:val="4"/>
         </w:numPr>
         <w:ind w:left="720" w:hanging="360"/>
         <w:rPr/>
@@ -1544,7 +1646,7 @@
       <w:pPr>
         <w:numPr>
           <w:ilvl w:val="0"/>
-          <w:numId w:val="2"/>
+          <w:numId w:val="4"/>
         </w:numPr>
         <w:ind w:left="720" w:hanging="360"/>
         <w:rPr>
@@ -1562,7 +1664,7 @@
       <w:pPr>
         <w:numPr>
           <w:ilvl w:val="0"/>
-          <w:numId w:val="2"/>
+          <w:numId w:val="4"/>
         </w:numPr>
         <w:ind w:left="720" w:hanging="360"/>
         <w:rPr>
@@ -1640,7 +1742,7 @@
         <w:rPr>
           <w:rtl w:val="0"/>
         </w:rPr>
-        <w:t xml:space="preserve">Github Repositories</w:t>
+        <w:t xml:space="preserve">GitHub Repositories</w:t>
       </w:r>
     </w:p>
     <w:p>
@@ -1669,9 +1771,6 @@
         <w:rPr/>
       </w:pPr>
       <w:r>
-        <w:br w:type="page"/>
-      </w:r>
-      <w:r>
         <w:rPr>
           <w:rtl w:val="0"/>
         </w:rPr>
@@ -1680,13 +1779,408 @@
     <w:p>
       <w:pPr>
         <w:pStyle w:val="Heading3"/>
-        <w:rPr>
-          <w:b w:val="1"/>
+        <w:rPr/>
+      </w:pPr>
+      <w:bookmarkStart w:colFirst="0" w:colLast="0" w:name="_9ux94bkkaa0d" w:id="3"/>
+      <w:bookmarkEnd w:id="3"/>
+      <w:r>
+        <w:rPr>
+          <w:rtl w:val="0"/>
+        </w:rPr>
+        <w:t xml:space="preserve">GitHub Commit Messages</w:t>
+      </w:r>
+    </w:p>
+    <w:p>
+      <w:pPr>
+        <w:rPr/>
+      </w:pPr>
+      <w:r>
+        <w:rPr>
+          <w:rtl w:val="0"/>
+        </w:rPr>
+      </w:r>
+    </w:p>
+    <w:p>
+      <w:pPr>
+        <w:rPr/>
+      </w:pPr>
+      <w:r>
+        <w:rPr>
+          <w:rtl w:val="0"/>
+        </w:rPr>
+        <w:t xml:space="preserve">The below naming convention should be used when committing any change to any repository in this project:</w:t>
+      </w:r>
+    </w:p>
+    <w:p>
+      <w:pPr>
+        <w:rPr/>
+      </w:pPr>
+      <w:r>
+        <w:rPr>
+          <w:rtl w:val="0"/>
+        </w:rPr>
+      </w:r>
+    </w:p>
+    <w:p>
+      <w:pPr>
+        <w:rPr>
           <w:u w:val="single"/>
         </w:rPr>
       </w:pPr>
-      <w:bookmarkStart w:colFirst="0" w:colLast="0" w:name="_ebp4lwd9pm0l" w:id="3"/>
-      <w:bookmarkEnd w:id="3"/>
+      <w:r>
+        <w:rPr>
+          <w:u w:val="single"/>
+          <w:rtl w:val="0"/>
+        </w:rPr>
+        <w:t xml:space="preserve">Type of change</w:t>
+      </w:r>
+    </w:p>
+    <w:p>
+      <w:pPr>
+        <w:numPr>
+          <w:ilvl w:val="0"/>
+          <w:numId w:val="2"/>
+        </w:numPr>
+        <w:ind w:left="720" w:hanging="360"/>
+        <w:rPr>
+          <w:u w:val="none"/>
+        </w:rPr>
+      </w:pPr>
+      <w:r>
+        <w:rPr>
+          <w:rtl w:val="0"/>
+        </w:rPr>
+        <w:t xml:space="preserve">FEAT: The new feature you're adding to a particular application</w:t>
+      </w:r>
+    </w:p>
+    <w:p>
+      <w:pPr>
+        <w:numPr>
+          <w:ilvl w:val="0"/>
+          <w:numId w:val="2"/>
+        </w:numPr>
+        <w:ind w:left="720" w:hanging="360"/>
+        <w:rPr>
+          <w:u w:val="none"/>
+        </w:rPr>
+      </w:pPr>
+      <w:r>
+        <w:rPr>
+          <w:rtl w:val="0"/>
+        </w:rPr>
+        <w:t xml:space="preserve">FIX: A bug fix</w:t>
+      </w:r>
+    </w:p>
+    <w:p>
+      <w:pPr>
+        <w:numPr>
+          <w:ilvl w:val="0"/>
+          <w:numId w:val="2"/>
+        </w:numPr>
+        <w:ind w:left="720" w:hanging="360"/>
+        <w:rPr>
+          <w:u w:val="none"/>
+        </w:rPr>
+      </w:pPr>
+      <w:r>
+        <w:rPr>
+          <w:rtl w:val="0"/>
+        </w:rPr>
+        <w:t xml:space="preserve">STYLE: Feature and updates related to styling</w:t>
+      </w:r>
+    </w:p>
+    <w:p>
+      <w:pPr>
+        <w:numPr>
+          <w:ilvl w:val="0"/>
+          <w:numId w:val="2"/>
+        </w:numPr>
+        <w:ind w:left="720" w:hanging="360"/>
+        <w:rPr>
+          <w:u w:val="none"/>
+        </w:rPr>
+      </w:pPr>
+      <w:r>
+        <w:rPr>
+          <w:rtl w:val="0"/>
+        </w:rPr>
+        <w:t xml:space="preserve">REFACTOR: Refactoring a specific section of the codebase</w:t>
+      </w:r>
+    </w:p>
+    <w:p>
+      <w:pPr>
+        <w:numPr>
+          <w:ilvl w:val="0"/>
+          <w:numId w:val="2"/>
+        </w:numPr>
+        <w:ind w:left="720" w:hanging="360"/>
+        <w:rPr>
+          <w:u w:val="none"/>
+        </w:rPr>
+      </w:pPr>
+      <w:r>
+        <w:rPr>
+          <w:rtl w:val="0"/>
+        </w:rPr>
+        <w:t xml:space="preserve">TEST: Everything related to testing</w:t>
+      </w:r>
+    </w:p>
+    <w:p>
+      <w:pPr>
+        <w:numPr>
+          <w:ilvl w:val="0"/>
+          <w:numId w:val="2"/>
+        </w:numPr>
+        <w:ind w:left="720" w:hanging="360"/>
+        <w:rPr>
+          <w:u w:val="none"/>
+        </w:rPr>
+      </w:pPr>
+      <w:r>
+        <w:rPr>
+          <w:rtl w:val="0"/>
+        </w:rPr>
+        <w:t xml:space="preserve">DOCS: Everything related to documentation</w:t>
+      </w:r>
+    </w:p>
+    <w:p>
+      <w:pPr>
+        <w:rPr>
+          <w:u w:val="single"/>
+        </w:rPr>
+      </w:pPr>
+      <w:r>
+        <w:rPr>
+          <w:rtl w:val="0"/>
+        </w:rPr>
+      </w:r>
+    </w:p>
+    <w:p>
+      <w:pPr>
+        <w:rPr>
+          <w:u w:val="single"/>
+        </w:rPr>
+      </w:pPr>
+      <w:r>
+        <w:rPr>
+          <w:u w:val="single"/>
+          <w:rtl w:val="0"/>
+        </w:rPr>
+        <w:t xml:space="preserve">Usage</w:t>
+      </w:r>
+    </w:p>
+    <w:p>
+      <w:pPr>
+        <w:numPr>
+          <w:ilvl w:val="0"/>
+          <w:numId w:val="1"/>
+        </w:numPr>
+        <w:ind w:left="720" w:hanging="360"/>
+        <w:rPr>
+          <w:u w:val="none"/>
+        </w:rPr>
+      </w:pPr>
+      <w:r>
+        <w:rPr>
+          <w:rtl w:val="0"/>
+        </w:rPr>
+        <w:t xml:space="preserve">The first word of the commit should be the keyword from the ‘Type of change’ listed above with capitalization of each character.</w:t>
+      </w:r>
+    </w:p>
+    <w:p>
+      <w:pPr>
+        <w:numPr>
+          <w:ilvl w:val="0"/>
+          <w:numId w:val="1"/>
+        </w:numPr>
+        <w:ind w:left="720" w:hanging="360"/>
+        <w:rPr>
+          <w:u w:val="none"/>
+        </w:rPr>
+      </w:pPr>
+      <w:r>
+        <w:rPr>
+          <w:rtl w:val="0"/>
+        </w:rPr>
+        <w:t xml:space="preserve">Followed by a semicolon and space character.</w:t>
+      </w:r>
+    </w:p>
+    <w:p>
+      <w:pPr>
+        <w:numPr>
+          <w:ilvl w:val="0"/>
+          <w:numId w:val="1"/>
+        </w:numPr>
+        <w:ind w:left="720" w:hanging="360"/>
+        <w:rPr>
+          <w:u w:val="none"/>
+        </w:rPr>
+      </w:pPr>
+      <w:r>
+        <w:rPr>
+          <w:rtl w:val="0"/>
+        </w:rPr>
+        <w:t xml:space="preserve">Followed by a brief description of the change where the first character of the sentence is capitalized.</w:t>
+      </w:r>
+    </w:p>
+    <w:p>
+      <w:pPr>
+        <w:numPr>
+          <w:ilvl w:val="0"/>
+          <w:numId w:val="1"/>
+        </w:numPr>
+        <w:ind w:left="720" w:hanging="360"/>
+        <w:rPr>
+          <w:u w:val="none"/>
+        </w:rPr>
+      </w:pPr>
+      <w:r>
+        <w:rPr>
+          <w:rtl w:val="0"/>
+        </w:rPr>
+        <w:t xml:space="preserve">Total length of the commit message is limited to 50 chars.</w:t>
+      </w:r>
+    </w:p>
+    <w:p>
+      <w:pPr>
+        <w:rPr/>
+      </w:pPr>
+      <w:r>
+        <w:rPr>
+          <w:rtl w:val="0"/>
+        </w:rPr>
+      </w:r>
+    </w:p>
+    <w:p>
+      <w:pPr>
+        <w:rPr>
+          <w:u w:val="single"/>
+        </w:rPr>
+      </w:pPr>
+      <w:r>
+        <w:rPr>
+          <w:u w:val="single"/>
+          <w:rtl w:val="0"/>
+        </w:rPr>
+        <w:t xml:space="preserve">Example</w:t>
+      </w:r>
+    </w:p>
+    <w:p>
+      <w:pPr>
+        <w:rPr/>
+      </w:pPr>
+      <w:r>
+        <w:rPr>
+          <w:rtl w:val="0"/>
+        </w:rPr>
+        <w:t xml:space="preserve">For fixing a bug in code, the commit message would be similar to below:</w:t>
+      </w:r>
+    </w:p>
+    <w:p>
+      <w:pPr>
+        <w:rPr/>
+      </w:pPr>
+      <w:r>
+        <w:rPr>
+          <w:rtl w:val="0"/>
+        </w:rPr>
+      </w:r>
+    </w:p>
+    <w:p>
+      <w:pPr>
+        <w:rPr>
+          <w:rFonts w:ascii="Courier New" w:cs="Courier New" w:eastAsia="Courier New" w:hAnsi="Courier New"/>
+        </w:rPr>
+      </w:pPr>
+      <w:r>
+        <w:rPr>
+          <w:rFonts w:ascii="Courier New" w:cs="Courier New" w:eastAsia="Courier New" w:hAnsi="Courier New"/>
+          <w:rtl w:val="0"/>
+        </w:rPr>
+        <w:t xml:space="preserve">FIX: Null Exception in Function GetWeather</w:t>
+      </w:r>
+    </w:p>
+    <w:p>
+      <w:pPr>
+        <w:rPr/>
+      </w:pPr>
+      <w:r>
+        <w:rPr>
+          <w:rtl w:val="0"/>
+        </w:rPr>
+      </w:r>
+    </w:p>
+    <w:p>
+      <w:pPr>
+        <w:pBdr>
+          <w:top w:color="auto" w:space="0" w:sz="0" w:val="none"/>
+          <w:bottom w:color="auto" w:space="0" w:sz="0" w:val="none"/>
+          <w:right w:color="auto" w:space="0" w:sz="0" w:val="none"/>
+          <w:between w:color="auto" w:space="0" w:sz="0" w:val="none"/>
+        </w:pBdr>
+        <w:shd w:fill="ffffff" w:val="clear"/>
+        <w:spacing w:after="1000" w:before="160" w:line="384.00000000000006" w:lineRule="auto"/>
+        <w:ind w:left="720" w:firstLine="0"/>
+        <w:rPr>
+          <w:color w:val="0a0a23"/>
+        </w:rPr>
+      </w:pPr>
+      <w:r>
+        <w:rPr>
+          <w:rtl w:val="0"/>
+        </w:rPr>
+      </w:r>
+    </w:p>
+    <w:p>
+      <w:pPr>
+        <w:pBdr>
+          <w:top w:color="auto" w:space="0" w:sz="0" w:val="none"/>
+          <w:bottom w:color="auto" w:space="0" w:sz="0" w:val="none"/>
+          <w:right w:color="auto" w:space="0" w:sz="0" w:val="none"/>
+          <w:between w:color="auto" w:space="0" w:sz="0" w:val="none"/>
+        </w:pBdr>
+        <w:shd w:fill="ffffff" w:val="clear"/>
+        <w:spacing w:after="1000" w:before="160" w:line="384.00000000000006" w:lineRule="auto"/>
+        <w:rPr>
+          <w:color w:val="0a0a23"/>
+        </w:rPr>
+      </w:pPr>
+      <w:r>
+        <w:rPr>
+          <w:rtl w:val="0"/>
+        </w:rPr>
+      </w:r>
+    </w:p>
+    <w:p>
+      <w:pPr>
+        <w:pBdr>
+          <w:top w:color="auto" w:space="0" w:sz="0" w:val="none"/>
+          <w:bottom w:color="auto" w:space="0" w:sz="0" w:val="none"/>
+          <w:right w:color="auto" w:space="0" w:sz="0" w:val="none"/>
+          <w:between w:color="auto" w:space="0" w:sz="0" w:val="none"/>
+        </w:pBdr>
+        <w:shd w:fill="ffffff" w:val="clear"/>
+        <w:spacing w:after="1000" w:before="160" w:line="384.00000000000006" w:lineRule="auto"/>
+        <w:rPr>
+          <w:color w:val="0a0a23"/>
+        </w:rPr>
+      </w:pPr>
+      <w:r>
+        <w:rPr>
+          <w:rtl w:val="0"/>
+        </w:rPr>
+      </w:r>
+    </w:p>
+    <w:p>
+      <w:pPr>
+        <w:pStyle w:val="Heading3"/>
+        <w:rPr>
+          <w:b w:val="1"/>
+          <w:u w:val="single"/>
+        </w:rPr>
+      </w:pPr>
+      <w:bookmarkStart w:colFirst="0" w:colLast="0" w:name="_ebp4lwd9pm0l" w:id="4"/>
+      <w:bookmarkEnd w:id="4"/>
       <w:r>
         <w:rPr>
           <w:b w:val="1"/>
@@ -1808,7 +2302,7 @@
       <w:pPr>
         <w:numPr>
           <w:ilvl w:val="0"/>
-          <w:numId w:val="4"/>
+          <w:numId w:val="6"/>
         </w:numPr>
         <w:ind w:left="720" w:hanging="360"/>
       </w:pPr>
@@ -1823,7 +2317,7 @@
       <w:pPr>
         <w:numPr>
           <w:ilvl w:val="0"/>
-          <w:numId w:val="4"/>
+          <w:numId w:val="6"/>
         </w:numPr>
         <w:ind w:left="720" w:hanging="360"/>
         <w:rPr/>
@@ -1839,7 +2333,7 @@
       <w:pPr>
         <w:numPr>
           <w:ilvl w:val="1"/>
-          <w:numId w:val="4"/>
+          <w:numId w:val="6"/>
         </w:numPr>
         <w:spacing w:after="0" w:afterAutospacing="0"/>
         <w:ind w:left="1440" w:hanging="360"/>
@@ -1865,7 +2359,7 @@
       <w:pPr>
         <w:numPr>
           <w:ilvl w:val="0"/>
-          <w:numId w:val="4"/>
+          <w:numId w:val="6"/>
         </w:numPr>
         <w:spacing w:after="0" w:afterAutospacing="0" w:before="0" w:beforeAutospacing="0" w:lineRule="auto"/>
         <w:ind w:left="720" w:hanging="360"/>
@@ -1882,7 +2376,7 @@
       <w:pPr>
         <w:numPr>
           <w:ilvl w:val="1"/>
-          <w:numId w:val="4"/>
+          <w:numId w:val="6"/>
         </w:numPr>
         <w:spacing w:after="0" w:afterAutospacing="0" w:before="0" w:beforeAutospacing="0" w:lineRule="auto"/>
         <w:ind w:left="1440" w:hanging="360"/>
@@ -1902,7 +2396,7 @@
       <w:pPr>
         <w:numPr>
           <w:ilvl w:val="2"/>
-          <w:numId w:val="4"/>
+          <w:numId w:val="6"/>
         </w:numPr>
         <w:spacing w:after="0" w:afterAutospacing="0" w:before="0" w:beforeAutospacing="0" w:lineRule="auto"/>
         <w:ind w:left="2160" w:hanging="360"/>
@@ -1940,7 +2434,7 @@
       <w:pPr>
         <w:numPr>
           <w:ilvl w:val="1"/>
-          <w:numId w:val="4"/>
+          <w:numId w:val="6"/>
         </w:numPr>
         <w:spacing w:after="0" w:afterAutospacing="0" w:before="0" w:beforeAutospacing="0" w:lineRule="auto"/>
         <w:ind w:left="1440" w:hanging="360"/>
@@ -1961,7 +2455,7 @@
       <w:pPr>
         <w:numPr>
           <w:ilvl w:val="2"/>
-          <w:numId w:val="4"/>
+          <w:numId w:val="6"/>
         </w:numPr>
         <w:spacing w:after="0" w:afterAutospacing="0" w:before="0" w:beforeAutospacing="0" w:lineRule="auto"/>
         <w:ind w:left="2160" w:hanging="360"/>
@@ -1982,7 +2476,7 @@
       <w:pPr>
         <w:numPr>
           <w:ilvl w:val="2"/>
-          <w:numId w:val="4"/>
+          <w:numId w:val="6"/>
         </w:numPr>
         <w:spacing w:after="0" w:afterAutospacing="0" w:before="0" w:beforeAutospacing="0" w:lineRule="auto"/>
         <w:ind w:left="2160" w:hanging="360"/>
@@ -2003,7 +2497,7 @@
       <w:pPr>
         <w:numPr>
           <w:ilvl w:val="2"/>
-          <w:numId w:val="4"/>
+          <w:numId w:val="6"/>
         </w:numPr>
         <w:ind w:left="2160" w:hanging="360"/>
         <w:rPr>
@@ -2028,7 +2522,7 @@
       <w:pPr>
         <w:numPr>
           <w:ilvl w:val="0"/>
-          <w:numId w:val="4"/>
+          <w:numId w:val="6"/>
         </w:numPr>
         <w:ind w:left="720" w:hanging="360"/>
       </w:pPr>
@@ -2043,7 +2537,7 @@
       <w:pPr>
         <w:numPr>
           <w:ilvl w:val="1"/>
-          <w:numId w:val="4"/>
+          <w:numId w:val="6"/>
         </w:numPr>
         <w:ind w:left="1440" w:hanging="360"/>
         <w:rPr>
@@ -2062,7 +2556,7 @@
       <w:pPr>
         <w:numPr>
           <w:ilvl w:val="2"/>
-          <w:numId w:val="4"/>
+          <w:numId w:val="6"/>
         </w:numPr>
         <w:ind w:left="2160" w:hanging="360"/>
         <w:rPr/>
@@ -2079,7 +2573,7 @@
       <w:pPr>
         <w:numPr>
           <w:ilvl w:val="1"/>
-          <w:numId w:val="4"/>
+          <w:numId w:val="6"/>
         </w:numPr>
         <w:spacing w:after="0" w:afterAutospacing="0"/>
         <w:ind w:left="1440" w:hanging="360"/>
@@ -2099,7 +2593,7 @@
       <w:pPr>
         <w:numPr>
           <w:ilvl w:val="2"/>
-          <w:numId w:val="4"/>
+          <w:numId w:val="6"/>
         </w:numPr>
         <w:spacing w:after="0" w:afterAutospacing="0" w:before="0" w:beforeAutospacing="0" w:lineRule="auto"/>
         <w:ind w:left="2160" w:hanging="360"/>
@@ -2117,7 +2611,7 @@
       <w:pPr>
         <w:numPr>
           <w:ilvl w:val="1"/>
-          <w:numId w:val="4"/>
+          <w:numId w:val="6"/>
         </w:numPr>
         <w:ind w:left="1440" w:hanging="360"/>
         <w:rPr/>
@@ -2133,7 +2627,7 @@
       <w:pPr>
         <w:numPr>
           <w:ilvl w:val="2"/>
-          <w:numId w:val="4"/>
+          <w:numId w:val="6"/>
         </w:numPr>
         <w:spacing w:after="0" w:afterAutospacing="0" w:line="342.85714285714283" w:lineRule="auto"/>
         <w:ind w:left="2160" w:hanging="360"/>
@@ -2165,7 +2659,7 @@
       <w:pPr>
         <w:numPr>
           <w:ilvl w:val="0"/>
-          <w:numId w:val="4"/>
+          <w:numId w:val="6"/>
         </w:numPr>
         <w:ind w:left="720" w:hanging="360"/>
       </w:pPr>
@@ -2180,7 +2674,7 @@
       <w:pPr>
         <w:numPr>
           <w:ilvl w:val="1"/>
-          <w:numId w:val="4"/>
+          <w:numId w:val="6"/>
         </w:numPr>
         <w:ind w:left="1440" w:hanging="360"/>
         <w:rPr>
@@ -2202,7 +2696,7 @@
       <w:pPr>
         <w:numPr>
           <w:ilvl w:val="1"/>
-          <w:numId w:val="4"/>
+          <w:numId w:val="6"/>
         </w:numPr>
         <w:ind w:left="1440" w:hanging="360"/>
         <w:rPr>
@@ -2249,12 +2743,12 @@
           <wp:inline distB="114300" distT="114300" distL="114300" distR="114300">
             <wp:extent cx="5731200" cy="3187700"/>
             <wp:effectExtent b="0" l="0" r="0" t="0"/>
-            <wp:docPr id="1" name="image2.png"/>
+            <wp:docPr id="1" name="image3.png"/>
             <a:graphic>
               <a:graphicData uri="http://schemas.openxmlformats.org/drawingml/2006/picture">
                 <pic:pic>
                   <pic:nvPicPr>
-                    <pic:cNvPr id="0" name="image2.png"/>
+                    <pic:cNvPr id="0" name="image3.png"/>
                     <pic:cNvPicPr preferRelativeResize="0"/>
                   </pic:nvPicPr>
                   <pic:blipFill>
@@ -2315,7 +2809,7 @@
       <w:pPr>
         <w:numPr>
           <w:ilvl w:val="0"/>
-          <w:numId w:val="6"/>
+          <w:numId w:val="8"/>
         </w:numPr>
         <w:ind w:left="720" w:hanging="360"/>
         <w:rPr>
@@ -2341,7 +2835,7 @@
       <w:pPr>
         <w:numPr>
           <w:ilvl w:val="0"/>
-          <w:numId w:val="6"/>
+          <w:numId w:val="8"/>
         </w:numPr>
         <w:ind w:left="720" w:hanging="360"/>
         <w:rPr>
@@ -2379,7 +2873,7 @@
       <w:pPr>
         <w:numPr>
           <w:ilvl w:val="0"/>
-          <w:numId w:val="6"/>
+          <w:numId w:val="8"/>
         </w:numPr>
         <w:ind w:left="720" w:hanging="360"/>
       </w:pPr>
@@ -2394,7 +2888,7 @@
       <w:pPr>
         <w:numPr>
           <w:ilvl w:val="1"/>
-          <w:numId w:val="6"/>
+          <w:numId w:val="8"/>
         </w:numPr>
         <w:ind w:left="1440" w:hanging="360"/>
       </w:pPr>
@@ -2409,7 +2903,7 @@
       <w:pPr>
         <w:numPr>
           <w:ilvl w:val="2"/>
-          <w:numId w:val="6"/>
+          <w:numId w:val="8"/>
         </w:numPr>
         <w:ind w:left="2160" w:hanging="360"/>
       </w:pPr>
@@ -2425,7 +2919,7 @@
       <w:pPr>
         <w:numPr>
           <w:ilvl w:val="1"/>
-          <w:numId w:val="6"/>
+          <w:numId w:val="8"/>
         </w:numPr>
         <w:spacing w:after="0" w:afterAutospacing="0"/>
         <w:ind w:left="1440" w:hanging="360"/>
@@ -2441,7 +2935,7 @@
       <w:pPr>
         <w:numPr>
           <w:ilvl w:val="2"/>
-          <w:numId w:val="6"/>
+          <w:numId w:val="8"/>
         </w:numPr>
         <w:spacing w:after="0" w:afterAutospacing="0" w:before="0" w:beforeAutospacing="0" w:lineRule="auto"/>
         <w:ind w:left="2160" w:hanging="360"/>
@@ -2458,7 +2952,7 @@
       <w:pPr>
         <w:numPr>
           <w:ilvl w:val="1"/>
-          <w:numId w:val="6"/>
+          <w:numId w:val="8"/>
         </w:numPr>
         <w:ind w:left="1440" w:hanging="360"/>
         <w:rPr>
@@ -2477,7 +2971,7 @@
       <w:pPr>
         <w:numPr>
           <w:ilvl w:val="2"/>
-          <w:numId w:val="6"/>
+          <w:numId w:val="8"/>
         </w:numPr>
         <w:spacing w:after="360" w:line="342.85714285714283" w:lineRule="auto"/>
         <w:ind w:left="2160" w:hanging="360"/>
@@ -2514,8 +3008,8 @@
           <w:u w:val="single"/>
         </w:rPr>
       </w:pPr>
-      <w:bookmarkStart w:colFirst="0" w:colLast="0" w:name="_ebp4lwd9pm0l" w:id="3"/>
-      <w:bookmarkEnd w:id="3"/>
+      <w:bookmarkStart w:colFirst="0" w:colLast="0" w:name="_ebp4lwd9pm0l" w:id="4"/>
+      <w:bookmarkEnd w:id="4"/>
       <w:r>
         <w:rPr>
           <w:b w:val="1"/>
@@ -2564,7 +3058,7 @@
       <w:pPr>
         <w:numPr>
           <w:ilvl w:val="0"/>
-          <w:numId w:val="5"/>
+          <w:numId w:val="7"/>
         </w:numPr>
         <w:ind w:left="720" w:hanging="360"/>
         <w:rPr>
@@ -2582,7 +3076,7 @@
       <w:pPr>
         <w:numPr>
           <w:ilvl w:val="0"/>
-          <w:numId w:val="5"/>
+          <w:numId w:val="7"/>
         </w:numPr>
         <w:ind w:left="720" w:hanging="360"/>
         <w:rPr>
@@ -2600,7 +3094,7 @@
       <w:pPr>
         <w:numPr>
           <w:ilvl w:val="0"/>
-          <w:numId w:val="5"/>
+          <w:numId w:val="7"/>
         </w:numPr>
         <w:ind w:left="720" w:hanging="360"/>
         <w:rPr>
@@ -2618,7 +3112,7 @@
       <w:pPr>
         <w:numPr>
           <w:ilvl w:val="1"/>
-          <w:numId w:val="5"/>
+          <w:numId w:val="7"/>
         </w:numPr>
         <w:ind w:left="1440" w:hanging="360"/>
         <w:rPr/>
@@ -2635,7 +3129,7 @@
       <w:pPr>
         <w:numPr>
           <w:ilvl w:val="1"/>
-          <w:numId w:val="5"/>
+          <w:numId w:val="7"/>
         </w:numPr>
         <w:ind w:left="1440" w:hanging="360"/>
         <w:rPr/>
@@ -2652,7 +3146,7 @@
       <w:pPr>
         <w:numPr>
           <w:ilvl w:val="1"/>
-          <w:numId w:val="5"/>
+          <w:numId w:val="7"/>
         </w:numPr>
         <w:ind w:left="1440" w:hanging="360"/>
         <w:rPr/>
@@ -2669,7 +3163,7 @@
       <w:pPr>
         <w:numPr>
           <w:ilvl w:val="1"/>
-          <w:numId w:val="5"/>
+          <w:numId w:val="7"/>
         </w:numPr>
         <w:ind w:left="1440" w:hanging="360"/>
         <w:rPr/>
@@ -2686,7 +3180,7 @@
       <w:pPr>
         <w:numPr>
           <w:ilvl w:val="1"/>
-          <w:numId w:val="5"/>
+          <w:numId w:val="7"/>
         </w:numPr>
         <w:ind w:left="1440" w:hanging="360"/>
         <w:rPr/>
@@ -2703,7 +3197,7 @@
       <w:pPr>
         <w:numPr>
           <w:ilvl w:val="1"/>
-          <w:numId w:val="5"/>
+          <w:numId w:val="7"/>
         </w:numPr>
         <w:ind w:left="1440" w:hanging="360"/>
         <w:rPr/>
@@ -2720,7 +3214,7 @@
       <w:pPr>
         <w:numPr>
           <w:ilvl w:val="1"/>
-          <w:numId w:val="5"/>
+          <w:numId w:val="7"/>
         </w:numPr>
         <w:ind w:left="1440" w:hanging="360"/>
         <w:rPr/>
@@ -2737,7 +3231,7 @@
       <w:pPr>
         <w:numPr>
           <w:ilvl w:val="1"/>
-          <w:numId w:val="5"/>
+          <w:numId w:val="7"/>
         </w:numPr>
         <w:ind w:left="1440" w:hanging="360"/>
         <w:rPr/>
@@ -2754,7 +3248,7 @@
       <w:pPr>
         <w:numPr>
           <w:ilvl w:val="1"/>
-          <w:numId w:val="5"/>
+          <w:numId w:val="7"/>
         </w:numPr>
         <w:ind w:left="1440" w:hanging="360"/>
         <w:rPr/>
@@ -2842,7 +3336,7 @@
       <w:pPr>
         <w:numPr>
           <w:ilvl w:val="0"/>
-          <w:numId w:val="3"/>
+          <w:numId w:val="5"/>
         </w:numPr>
         <w:ind w:left="720" w:hanging="360"/>
         <w:rPr>
@@ -2866,7 +3360,7 @@
       <w:pPr>
         <w:numPr>
           <w:ilvl w:val="0"/>
-          <w:numId w:val="3"/>
+          <w:numId w:val="5"/>
         </w:numPr>
         <w:ind w:left="720" w:hanging="360"/>
         <w:rPr>
@@ -2904,8 +3398,8 @@
           <w:u w:val="single"/>
         </w:rPr>
       </w:pPr>
-      <w:bookmarkStart w:colFirst="0" w:colLast="0" w:name="_l5pzie16359x" w:id="4"/>
-      <w:bookmarkEnd w:id="4"/>
+      <w:bookmarkStart w:colFirst="0" w:colLast="0" w:name="_l5pzie16359x" w:id="5"/>
+      <w:bookmarkEnd w:id="5"/>
       <w:r>
         <w:br w:type="page"/>
       </w:r>
@@ -2923,8 +3417,8 @@
           <w:u w:val="single"/>
         </w:rPr>
       </w:pPr>
-      <w:bookmarkStart w:colFirst="0" w:colLast="0" w:name="_a41n606tizk3" w:id="5"/>
-      <w:bookmarkEnd w:id="5"/>
+      <w:bookmarkStart w:colFirst="0" w:colLast="0" w:name="_a41n606tizk3" w:id="6"/>
+      <w:bookmarkEnd w:id="6"/>
       <w:r>
         <w:rPr>
           <w:b w:val="1"/>
@@ -2965,12 +3459,12 @@
           <wp:inline distB="114300" distT="114300" distL="114300" distR="114300">
             <wp:extent cx="5731200" cy="3733800"/>
             <wp:effectExtent b="0" l="0" r="0" t="0"/>
-            <wp:docPr id="3" name="image3.png"/>
+            <wp:docPr id="3" name="image2.png"/>
             <a:graphic>
               <a:graphicData uri="http://schemas.openxmlformats.org/drawingml/2006/picture">
                 <pic:pic>
                   <pic:nvPicPr>
-                    <pic:cNvPr id="0" name="image3.png"/>
+                    <pic:cNvPr id="0" name="image2.png"/>
                     <pic:cNvPicPr preferRelativeResize="0"/>
                   </pic:nvPicPr>
                   <pic:blipFill>
@@ -3018,7 +3512,7 @@
       <w:pPr>
         <w:numPr>
           <w:ilvl w:val="0"/>
-          <w:numId w:val="1"/>
+          <w:numId w:val="3"/>
         </w:numPr>
         <w:ind w:left="720" w:hanging="360"/>
         <w:rPr>
@@ -3046,7 +3540,7 @@
       <w:pPr>
         <w:numPr>
           <w:ilvl w:val="0"/>
-          <w:numId w:val="1"/>
+          <w:numId w:val="3"/>
         </w:numPr>
         <w:ind w:left="720" w:hanging="360"/>
         <w:rPr>
@@ -3100,8 +3594,8 @@
           <w:u w:val="single"/>
         </w:rPr>
       </w:pPr>
-      <w:bookmarkStart w:colFirst="0" w:colLast="0" w:name="_rb4bs0lnk0vv" w:id="6"/>
-      <w:bookmarkEnd w:id="6"/>
+      <w:bookmarkStart w:colFirst="0" w:colLast="0" w:name="_rb4bs0lnk0vv" w:id="7"/>
+      <w:bookmarkEnd w:id="7"/>
       <w:r>
         <w:rPr>
           <w:b w:val="1"/>
@@ -3211,6 +3705,226 @@
         <w:ind w:left="720" w:hanging="360"/>
       </w:pPr>
       <w:rPr>
+        <w:u w:val="none"/>
+      </w:rPr>
+    </w:lvl>
+    <w:lvl w:ilvl="1">
+      <w:start w:val="1"/>
+      <w:numFmt w:val="lowerLetter"/>
+      <w:lvlText w:val="%2."/>
+      <w:lvlJc w:val="left"/>
+      <w:pPr>
+        <w:ind w:left="1440" w:hanging="360"/>
+      </w:pPr>
+      <w:rPr>
+        <w:u w:val="none"/>
+      </w:rPr>
+    </w:lvl>
+    <w:lvl w:ilvl="2">
+      <w:start w:val="1"/>
+      <w:numFmt w:val="lowerRoman"/>
+      <w:lvlText w:val="%3."/>
+      <w:lvlJc w:val="right"/>
+      <w:pPr>
+        <w:ind w:left="2160" w:hanging="360"/>
+      </w:pPr>
+      <w:rPr>
+        <w:u w:val="none"/>
+      </w:rPr>
+    </w:lvl>
+    <w:lvl w:ilvl="3">
+      <w:start w:val="1"/>
+      <w:numFmt w:val="decimal"/>
+      <w:lvlText w:val="%4."/>
+      <w:lvlJc w:val="left"/>
+      <w:pPr>
+        <w:ind w:left="2880" w:hanging="360"/>
+      </w:pPr>
+      <w:rPr>
+        <w:u w:val="none"/>
+      </w:rPr>
+    </w:lvl>
+    <w:lvl w:ilvl="4">
+      <w:start w:val="1"/>
+      <w:numFmt w:val="lowerLetter"/>
+      <w:lvlText w:val="%5."/>
+      <w:lvlJc w:val="left"/>
+      <w:pPr>
+        <w:ind w:left="3600" w:hanging="360"/>
+      </w:pPr>
+      <w:rPr>
+        <w:u w:val="none"/>
+      </w:rPr>
+    </w:lvl>
+    <w:lvl w:ilvl="5">
+      <w:start w:val="1"/>
+      <w:numFmt w:val="lowerRoman"/>
+      <w:lvlText w:val="%6."/>
+      <w:lvlJc w:val="right"/>
+      <w:pPr>
+        <w:ind w:left="4320" w:hanging="360"/>
+      </w:pPr>
+      <w:rPr>
+        <w:u w:val="none"/>
+      </w:rPr>
+    </w:lvl>
+    <w:lvl w:ilvl="6">
+      <w:start w:val="1"/>
+      <w:numFmt w:val="decimal"/>
+      <w:lvlText w:val="%7."/>
+      <w:lvlJc w:val="left"/>
+      <w:pPr>
+        <w:ind w:left="5040" w:hanging="360"/>
+      </w:pPr>
+      <w:rPr>
+        <w:u w:val="none"/>
+      </w:rPr>
+    </w:lvl>
+    <w:lvl w:ilvl="7">
+      <w:start w:val="1"/>
+      <w:numFmt w:val="lowerLetter"/>
+      <w:lvlText w:val="%8."/>
+      <w:lvlJc w:val="left"/>
+      <w:pPr>
+        <w:ind w:left="5760" w:hanging="360"/>
+      </w:pPr>
+      <w:rPr>
+        <w:u w:val="none"/>
+      </w:rPr>
+    </w:lvl>
+    <w:lvl w:ilvl="8">
+      <w:start w:val="1"/>
+      <w:numFmt w:val="lowerRoman"/>
+      <w:lvlText w:val="%9."/>
+      <w:lvlJc w:val="right"/>
+      <w:pPr>
+        <w:ind w:left="6480" w:hanging="360"/>
+      </w:pPr>
+      <w:rPr>
+        <w:u w:val="none"/>
+      </w:rPr>
+    </w:lvl>
+  </w:abstractNum>
+  <w:abstractNum w:abstractNumId="2">
+    <w:lvl w:ilvl="0">
+      <w:start w:val="1"/>
+      <w:numFmt w:val="bullet"/>
+      <w:lvlText w:val="●"/>
+      <w:lvlJc w:val="left"/>
+      <w:pPr>
+        <w:ind w:left="720" w:hanging="360"/>
+      </w:pPr>
+      <w:rPr>
+        <w:u w:val="none"/>
+      </w:rPr>
+    </w:lvl>
+    <w:lvl w:ilvl="1">
+      <w:start w:val="1"/>
+      <w:numFmt w:val="bullet"/>
+      <w:lvlText w:val="○"/>
+      <w:lvlJc w:val="left"/>
+      <w:pPr>
+        <w:ind w:left="1440" w:hanging="360"/>
+      </w:pPr>
+      <w:rPr>
+        <w:u w:val="none"/>
+      </w:rPr>
+    </w:lvl>
+    <w:lvl w:ilvl="2">
+      <w:start w:val="1"/>
+      <w:numFmt w:val="bullet"/>
+      <w:lvlText w:val="■"/>
+      <w:lvlJc w:val="left"/>
+      <w:pPr>
+        <w:ind w:left="2160" w:hanging="360"/>
+      </w:pPr>
+      <w:rPr>
+        <w:u w:val="none"/>
+      </w:rPr>
+    </w:lvl>
+    <w:lvl w:ilvl="3">
+      <w:start w:val="1"/>
+      <w:numFmt w:val="bullet"/>
+      <w:lvlText w:val="●"/>
+      <w:lvlJc w:val="left"/>
+      <w:pPr>
+        <w:ind w:left="2880" w:hanging="360"/>
+      </w:pPr>
+      <w:rPr>
+        <w:u w:val="none"/>
+      </w:rPr>
+    </w:lvl>
+    <w:lvl w:ilvl="4">
+      <w:start w:val="1"/>
+      <w:numFmt w:val="bullet"/>
+      <w:lvlText w:val="○"/>
+      <w:lvlJc w:val="left"/>
+      <w:pPr>
+        <w:ind w:left="3600" w:hanging="360"/>
+      </w:pPr>
+      <w:rPr>
+        <w:u w:val="none"/>
+      </w:rPr>
+    </w:lvl>
+    <w:lvl w:ilvl="5">
+      <w:start w:val="1"/>
+      <w:numFmt w:val="bullet"/>
+      <w:lvlText w:val="■"/>
+      <w:lvlJc w:val="left"/>
+      <w:pPr>
+        <w:ind w:left="4320" w:hanging="360"/>
+      </w:pPr>
+      <w:rPr>
+        <w:u w:val="none"/>
+      </w:rPr>
+    </w:lvl>
+    <w:lvl w:ilvl="6">
+      <w:start w:val="1"/>
+      <w:numFmt w:val="bullet"/>
+      <w:lvlText w:val="●"/>
+      <w:lvlJc w:val="left"/>
+      <w:pPr>
+        <w:ind w:left="5040" w:hanging="360"/>
+      </w:pPr>
+      <w:rPr>
+        <w:u w:val="none"/>
+      </w:rPr>
+    </w:lvl>
+    <w:lvl w:ilvl="7">
+      <w:start w:val="1"/>
+      <w:numFmt w:val="bullet"/>
+      <w:lvlText w:val="○"/>
+      <w:lvlJc w:val="left"/>
+      <w:pPr>
+        <w:ind w:left="5760" w:hanging="360"/>
+      </w:pPr>
+      <w:rPr>
+        <w:u w:val="none"/>
+      </w:rPr>
+    </w:lvl>
+    <w:lvl w:ilvl="8">
+      <w:start w:val="1"/>
+      <w:numFmt w:val="bullet"/>
+      <w:lvlText w:val="■"/>
+      <w:lvlJc w:val="left"/>
+      <w:pPr>
+        <w:ind w:left="6480" w:hanging="360"/>
+      </w:pPr>
+      <w:rPr>
+        <w:u w:val="none"/>
+      </w:rPr>
+    </w:lvl>
+  </w:abstractNum>
+  <w:abstractNum w:abstractNumId="3">
+    <w:lvl w:ilvl="0">
+      <w:start w:val="1"/>
+      <w:numFmt w:val="decimal"/>
+      <w:lvlText w:val="%1."/>
+      <w:lvlJc w:val="left"/>
+      <w:pPr>
+        <w:ind w:left="720" w:hanging="360"/>
+      </w:pPr>
+      <w:rPr>
         <w:rFonts w:ascii="Arial" w:cs="Arial" w:eastAsia="Arial" w:hAnsi="Arial"/>
         <w:b w:val="0"/>
         <w:sz w:val="22"/>
@@ -3315,7 +4029,7 @@
       </w:rPr>
     </w:lvl>
   </w:abstractNum>
-  <w:abstractNum w:abstractNumId="2">
+  <w:abstractNum w:abstractNumId="4">
     <w:lvl w:ilvl="0">
       <w:start w:val="1"/>
       <w:numFmt w:val="decimal"/>
@@ -3425,7 +4139,7 @@
       </w:rPr>
     </w:lvl>
   </w:abstractNum>
-  <w:abstractNum w:abstractNumId="3">
+  <w:abstractNum w:abstractNumId="5">
     <w:lvl w:ilvl="0">
       <w:start w:val="1"/>
       <w:numFmt w:val="decimal"/>
@@ -3537,7 +4251,7 @@
       </w:rPr>
     </w:lvl>
   </w:abstractNum>
-  <w:abstractNum w:abstractNumId="4">
+  <w:abstractNum w:abstractNumId="6">
     <w:lvl w:ilvl="0">
       <w:start w:val="1"/>
       <w:numFmt w:val="decimal"/>
@@ -3653,7 +4367,7 @@
       </w:rPr>
     </w:lvl>
   </w:abstractNum>
-  <w:abstractNum w:abstractNumId="5">
+  <w:abstractNum w:abstractNumId="7">
     <w:lvl w:ilvl="0">
       <w:start w:val="1"/>
       <w:numFmt w:val="decimal"/>
@@ -3765,7 +4479,7 @@
       </w:rPr>
     </w:lvl>
   </w:abstractNum>
-  <w:abstractNum w:abstractNumId="6">
+  <w:abstractNum w:abstractNumId="8">
     <w:lvl w:ilvl="0">
       <w:start w:val="1"/>
       <w:numFmt w:val="decimal"/>
@@ -3892,6 +4606,12 @@
   </w:num>
   <w:num w:numId="6">
     <w:abstractNumId w:val="6"/>
+  </w:num>
+  <w:num w:numId="7">
+    <w:abstractNumId w:val="7"/>
+  </w:num>
+  <w:num w:numId="8">
+    <w:abstractNumId w:val="8"/>
   </w:num>
 </w:numbering>
 </file>

</xml_diff>

<commit_message>
DOCS: Added additional branch rules
</commit_message>
<xml_diff>
--- a/Version Control/GitHub.docx
+++ b/Version Control/GitHub.docx
@@ -167,12 +167,12 @@
           <wp:inline distB="114300" distT="114300" distL="114300" distR="114300">
             <wp:extent cx="4081463" cy="2250906"/>
             <wp:effectExtent b="0" l="0" r="0" t="0"/>
-            <wp:docPr id="5" name="image3.png"/>
+            <wp:docPr id="4" name="image5.png"/>
             <a:graphic>
               <a:graphicData uri="http://schemas.openxmlformats.org/drawingml/2006/picture">
                 <pic:pic>
                   <pic:nvPicPr>
-                    <pic:cNvPr id="0" name="image3.png"/>
+                    <pic:cNvPr id="0" name="image5.png"/>
                     <pic:cNvPicPr preferRelativeResize="0"/>
                   </pic:nvPicPr>
                   <pic:blipFill>
@@ -1818,7 +1818,7 @@
       <w:pPr>
         <w:numPr>
           <w:ilvl w:val="0"/>
-          <w:numId w:val="5"/>
+          <w:numId w:val="3"/>
         </w:numPr>
         <w:ind w:left="720" w:hanging="360"/>
         <w:rPr/>
@@ -1834,7 +1834,7 @@
       <w:pPr>
         <w:numPr>
           <w:ilvl w:val="0"/>
-          <w:numId w:val="5"/>
+          <w:numId w:val="3"/>
         </w:numPr>
         <w:ind w:left="720" w:hanging="360"/>
         <w:rPr>
@@ -1852,7 +1852,7 @@
       <w:pPr>
         <w:numPr>
           <w:ilvl w:val="0"/>
-          <w:numId w:val="5"/>
+          <w:numId w:val="3"/>
         </w:numPr>
         <w:ind w:left="720" w:hanging="360"/>
         <w:rPr>
@@ -1871,12 +1871,12 @@
           <wp:inline distB="114300" distT="114300" distL="114300" distR="114300">
             <wp:extent cx="5567363" cy="5901404"/>
             <wp:effectExtent b="0" l="0" r="0" t="0"/>
-            <wp:docPr id="3" name="image5.png"/>
+            <wp:docPr id="2" name="image1.png"/>
             <a:graphic>
               <a:graphicData uri="http://schemas.openxmlformats.org/drawingml/2006/picture">
                 <pic:pic>
                   <pic:nvPicPr>
-                    <pic:cNvPr id="0" name="image5.png"/>
+                    <pic:cNvPr id="0" name="image1.png"/>
                     <pic:cNvPicPr preferRelativeResize="0"/>
                   </pic:nvPicPr>
                   <pic:blipFill>
@@ -2010,7 +2010,7 @@
       <w:pPr>
         <w:numPr>
           <w:ilvl w:val="0"/>
-          <w:numId w:val="3"/>
+          <w:numId w:val="2"/>
         </w:numPr>
         <w:ind w:left="720" w:hanging="360"/>
       </w:pPr>
@@ -2025,7 +2025,7 @@
       <w:pPr>
         <w:numPr>
           <w:ilvl w:val="0"/>
-          <w:numId w:val="3"/>
+          <w:numId w:val="2"/>
         </w:numPr>
         <w:ind w:left="720" w:hanging="360"/>
       </w:pPr>
@@ -2040,7 +2040,7 @@
       <w:pPr>
         <w:numPr>
           <w:ilvl w:val="0"/>
-          <w:numId w:val="3"/>
+          <w:numId w:val="2"/>
         </w:numPr>
         <w:ind w:left="720" w:hanging="360"/>
       </w:pPr>
@@ -2055,7 +2055,7 @@
       <w:pPr>
         <w:numPr>
           <w:ilvl w:val="0"/>
-          <w:numId w:val="3"/>
+          <w:numId w:val="2"/>
         </w:numPr>
         <w:ind w:left="720" w:hanging="360"/>
       </w:pPr>
@@ -2070,7 +2070,7 @@
       <w:pPr>
         <w:numPr>
           <w:ilvl w:val="0"/>
-          <w:numId w:val="3"/>
+          <w:numId w:val="2"/>
         </w:numPr>
         <w:ind w:left="720" w:hanging="360"/>
       </w:pPr>
@@ -2085,7 +2085,7 @@
       <w:pPr>
         <w:numPr>
           <w:ilvl w:val="0"/>
-          <w:numId w:val="3"/>
+          <w:numId w:val="2"/>
         </w:numPr>
         <w:ind w:left="720" w:hanging="360"/>
       </w:pPr>
@@ -2174,7 +2174,7 @@
       <w:pPr>
         <w:numPr>
           <w:ilvl w:val="0"/>
-          <w:numId w:val="11"/>
+          <w:numId w:val="12"/>
         </w:numPr>
         <w:ind w:left="720" w:hanging="360"/>
         <w:rPr>
@@ -2194,7 +2194,7 @@
       <w:pPr>
         <w:numPr>
           <w:ilvl w:val="0"/>
-          <w:numId w:val="11"/>
+          <w:numId w:val="12"/>
         </w:numPr>
         <w:ind w:left="720" w:hanging="360"/>
         <w:rPr>
@@ -2242,7 +2242,7 @@
       <w:pPr>
         <w:numPr>
           <w:ilvl w:val="0"/>
-          <w:numId w:val="7"/>
+          <w:numId w:val="10"/>
         </w:numPr>
         <w:ind w:left="720" w:hanging="360"/>
         <w:rPr>
@@ -2262,7 +2262,7 @@
       <w:pPr>
         <w:numPr>
           <w:ilvl w:val="1"/>
-          <w:numId w:val="7"/>
+          <w:numId w:val="10"/>
         </w:numPr>
         <w:ind w:left="1440" w:hanging="360"/>
         <w:rPr>
@@ -2282,7 +2282,7 @@
       <w:pPr>
         <w:numPr>
           <w:ilvl w:val="0"/>
-          <w:numId w:val="7"/>
+          <w:numId w:val="10"/>
         </w:numPr>
         <w:ind w:left="720" w:hanging="360"/>
         <w:rPr>
@@ -2302,7 +2302,7 @@
       <w:pPr>
         <w:numPr>
           <w:ilvl w:val="1"/>
-          <w:numId w:val="7"/>
+          <w:numId w:val="10"/>
         </w:numPr>
         <w:ind w:left="1440" w:hanging="360"/>
         <w:rPr>
@@ -2322,7 +2322,7 @@
       <w:pPr>
         <w:numPr>
           <w:ilvl w:val="1"/>
-          <w:numId w:val="7"/>
+          <w:numId w:val="10"/>
         </w:numPr>
         <w:ind w:left="1440" w:hanging="360"/>
         <w:rPr>
@@ -2342,7 +2342,7 @@
       <w:pPr>
         <w:numPr>
           <w:ilvl w:val="1"/>
-          <w:numId w:val="7"/>
+          <w:numId w:val="10"/>
         </w:numPr>
         <w:ind w:left="1440" w:hanging="360"/>
         <w:rPr>
@@ -2461,7 +2461,7 @@
       <w:pPr>
         <w:numPr>
           <w:ilvl w:val="0"/>
-          <w:numId w:val="2"/>
+          <w:numId w:val="8"/>
         </w:numPr>
         <w:ind w:left="720" w:hanging="360"/>
         <w:rPr>
@@ -2480,7 +2480,7 @@
       <w:pPr>
         <w:numPr>
           <w:ilvl w:val="0"/>
-          <w:numId w:val="2"/>
+          <w:numId w:val="8"/>
         </w:numPr>
         <w:ind w:left="720" w:hanging="360"/>
         <w:rPr>
@@ -2499,7 +2499,7 @@
       <w:pPr>
         <w:numPr>
           <w:ilvl w:val="1"/>
-          <w:numId w:val="2"/>
+          <w:numId w:val="8"/>
         </w:numPr>
         <w:ind w:left="1440" w:hanging="360"/>
         <w:rPr>
@@ -2520,7 +2520,7 @@
       <w:pPr>
         <w:numPr>
           <w:ilvl w:val="1"/>
-          <w:numId w:val="2"/>
+          <w:numId w:val="8"/>
         </w:numPr>
         <w:ind w:left="1440" w:hanging="360"/>
         <w:rPr>
@@ -2541,7 +2541,7 @@
       <w:pPr>
         <w:numPr>
           <w:ilvl w:val="1"/>
-          <w:numId w:val="2"/>
+          <w:numId w:val="8"/>
         </w:numPr>
         <w:ind w:left="1440" w:hanging="360"/>
         <w:rPr>
@@ -2570,7 +2570,7 @@
       <w:pPr>
         <w:numPr>
           <w:ilvl w:val="1"/>
-          <w:numId w:val="2"/>
+          <w:numId w:val="8"/>
         </w:numPr>
         <w:ind w:left="1440" w:hanging="360"/>
         <w:rPr>
@@ -2590,7 +2590,7 @@
       <w:pPr>
         <w:numPr>
           <w:ilvl w:val="1"/>
-          <w:numId w:val="2"/>
+          <w:numId w:val="8"/>
         </w:numPr>
         <w:ind w:left="1440" w:hanging="360"/>
         <w:rPr>
@@ -2610,7 +2610,7 @@
       <w:pPr>
         <w:numPr>
           <w:ilvl w:val="0"/>
-          <w:numId w:val="2"/>
+          <w:numId w:val="8"/>
         </w:numPr>
         <w:ind w:left="720" w:hanging="360"/>
         <w:rPr>
@@ -2657,7 +2657,7 @@
       <w:pPr>
         <w:numPr>
           <w:ilvl w:val="0"/>
-          <w:numId w:val="2"/>
+          <w:numId w:val="8"/>
         </w:numPr>
         <w:ind w:left="720" w:hanging="360"/>
         <w:rPr>
@@ -2685,7 +2685,7 @@
       <w:pPr>
         <w:numPr>
           <w:ilvl w:val="0"/>
-          <w:numId w:val="2"/>
+          <w:numId w:val="8"/>
         </w:numPr>
         <w:ind w:left="720" w:hanging="360"/>
         <w:rPr>
@@ -2704,7 +2704,7 @@
       <w:pPr>
         <w:numPr>
           <w:ilvl w:val="0"/>
-          <w:numId w:val="2"/>
+          <w:numId w:val="8"/>
         </w:numPr>
         <w:ind w:left="720" w:hanging="360"/>
         <w:rPr>
@@ -2724,7 +2724,7 @@
       <w:pPr>
         <w:numPr>
           <w:ilvl w:val="0"/>
-          <w:numId w:val="2"/>
+          <w:numId w:val="8"/>
         </w:numPr>
         <w:ind w:left="720" w:hanging="360"/>
         <w:rPr>
@@ -2744,7 +2744,7 @@
       <w:pPr>
         <w:numPr>
           <w:ilvl w:val="0"/>
-          <w:numId w:val="2"/>
+          <w:numId w:val="8"/>
         </w:numPr>
         <w:ind w:left="720" w:hanging="360"/>
         <w:rPr>
@@ -2764,7 +2764,7 @@
       <w:pPr>
         <w:numPr>
           <w:ilvl w:val="0"/>
-          <w:numId w:val="2"/>
+          <w:numId w:val="8"/>
         </w:numPr>
         <w:ind w:left="720" w:hanging="360"/>
         <w:rPr>
@@ -2784,7 +2784,7 @@
       <w:pPr>
         <w:numPr>
           <w:ilvl w:val="0"/>
-          <w:numId w:val="2"/>
+          <w:numId w:val="8"/>
         </w:numPr>
         <w:ind w:left="720" w:hanging="360"/>
         <w:rPr>
@@ -3017,7 +3017,7 @@
       <w:pPr>
         <w:numPr>
           <w:ilvl w:val="0"/>
-          <w:numId w:val="8"/>
+          <w:numId w:val="5"/>
         </w:numPr>
         <w:ind w:left="720" w:hanging="360"/>
         <w:rPr>
@@ -3035,7 +3035,7 @@
       <w:pPr>
         <w:numPr>
           <w:ilvl w:val="1"/>
-          <w:numId w:val="8"/>
+          <w:numId w:val="5"/>
         </w:numPr>
         <w:ind w:left="1440" w:hanging="360"/>
         <w:rPr>
@@ -3082,15 +3082,41 @@
     </w:p>
     <w:p>
       <w:pPr>
-        <w:rPr>
-          <w:rFonts w:ascii="Courier New" w:cs="Courier New" w:eastAsia="Courier New" w:hAnsi="Courier New"/>
-        </w:rPr>
-      </w:pPr>
-      <w:r>
-        <w:rPr>
-          <w:rtl w:val="0"/>
-        </w:rPr>
-        <w:t xml:space="preserve">The following branch rules have been applied to each coding repository to enforce a workflow for each branch. In this project we are enforcing a two step review and approval by the code owner for each change to each branch..</w:t>
+        <w:rPr/>
+      </w:pPr>
+      <w:r>
+        <w:rPr>
+          <w:rtl w:val="0"/>
+        </w:rPr>
+        <w:t xml:space="preserve">The following branch rules have been applied to each coding repository to enforce a workflow for each branch</w:t>
+      </w:r>
+    </w:p>
+    <w:p>
+      <w:pPr>
+        <w:rPr/>
+      </w:pPr>
+      <w:r>
+        <w:rPr>
+          <w:rtl w:val="0"/>
+        </w:rPr>
+      </w:r>
+    </w:p>
+    <w:p>
+      <w:pPr>
+        <w:numPr>
+          <w:ilvl w:val="0"/>
+          <w:numId w:val="13"/>
+        </w:numPr>
+        <w:ind w:left="720" w:hanging="360"/>
+        <w:rPr>
+          <w:u w:val="none"/>
+        </w:rPr>
+      </w:pPr>
+      <w:r>
+        <w:rPr>
+          <w:rtl w:val="0"/>
+        </w:rPr>
+        <w:t xml:space="preserve">A two step review and one step approval is required to merge from the remote branch to the remote repository.</w:t>
       </w:r>
       <w:r>
         <w:rPr>
@@ -3100,12 +3126,12 @@
           <wp:inline distB="114300" distT="114300" distL="114300" distR="114300">
             <wp:extent cx="5731200" cy="2133600"/>
             <wp:effectExtent b="0" l="0" r="0" t="0"/>
-            <wp:docPr id="2" name="image2.png"/>
+            <wp:docPr id="1" name="image4.png"/>
             <a:graphic>
               <a:graphicData uri="http://schemas.openxmlformats.org/drawingml/2006/picture">
                 <pic:pic>
                   <pic:nvPicPr>
-                    <pic:cNvPr id="0" name="image2.png"/>
+                    <pic:cNvPr id="0" name="image4.png"/>
                     <pic:cNvPicPr preferRelativeResize="0"/>
                   </pic:nvPicPr>
                   <pic:blipFill>
@@ -3137,8 +3163,97 @@
     </w:p>
     <w:p>
       <w:pPr>
-        <w:rPr/>
-      </w:pPr>
+        <w:numPr>
+          <w:ilvl w:val="0"/>
+          <w:numId w:val="13"/>
+        </w:numPr>
+        <w:ind w:left="720" w:hanging="360"/>
+        <w:rPr>
+          <w:rFonts w:ascii="Courier New" w:cs="Courier New" w:eastAsia="Courier New" w:hAnsi="Courier New"/>
+        </w:rPr>
+      </w:pPr>
+      <w:r>
+        <w:rPr>
+          <w:rtl w:val="0"/>
+        </w:rPr>
+        <w:t xml:space="preserve">All administrators are allowed to override the two step review and one step approval.</w:t>
+      </w:r>
+      <w:r>
+        <w:rPr>
+          <w:rtl w:val="0"/>
+        </w:rPr>
+      </w:r>
+    </w:p>
+    <w:p>
+      <w:pPr>
+        <w:ind w:left="0" w:firstLine="708.6614173228347"/>
+        <w:rPr>
+          <w:rFonts w:ascii="Courier New" w:cs="Courier New" w:eastAsia="Courier New" w:hAnsi="Courier New"/>
+        </w:rPr>
+      </w:pPr>
+      <w:r>
+        <w:rPr>
+          <w:rFonts w:ascii="Courier New" w:cs="Courier New" w:eastAsia="Courier New" w:hAnsi="Courier New"/>
+        </w:rPr>
+        <w:drawing>
+          <wp:inline distB="114300" distT="114300" distL="114300" distR="114300">
+            <wp:extent cx="5731200" cy="1943100"/>
+            <wp:effectExtent b="0" l="0" r="0" t="0"/>
+            <wp:docPr id="7" name="image7.png"/>
+            <a:graphic>
+              <a:graphicData uri="http://schemas.openxmlformats.org/drawingml/2006/picture">
+                <pic:pic>
+                  <pic:nvPicPr>
+                    <pic:cNvPr id="0" name="image7.png"/>
+                    <pic:cNvPicPr preferRelativeResize="0"/>
+                  </pic:nvPicPr>
+                  <pic:blipFill>
+                    <a:blip r:embed="rId9"/>
+                    <a:srcRect b="0" l="0" r="0" t="0"/>
+                    <a:stretch>
+                      <a:fillRect/>
+                    </a:stretch>
+                  </pic:blipFill>
+                  <pic:spPr>
+                    <a:xfrm>
+                      <a:off x="0" y="0"/>
+                      <a:ext cx="5731200" cy="1943100"/>
+                    </a:xfrm>
+                    <a:prstGeom prst="rect"/>
+                    <a:ln/>
+                  </pic:spPr>
+                </pic:pic>
+              </a:graphicData>
+            </a:graphic>
+          </wp:inline>
+        </w:drawing>
+      </w:r>
+      <w:r>
+        <w:rPr>
+          <w:rtl w:val="0"/>
+        </w:rPr>
+      </w:r>
+    </w:p>
+    <w:p>
+      <w:pPr>
+        <w:rPr/>
+      </w:pPr>
+      <w:r>
+        <w:rPr>
+          <w:rtl w:val="0"/>
+        </w:rPr>
+      </w:r>
+    </w:p>
+    <w:p>
+      <w:pPr>
+        <w:rPr/>
+      </w:pPr>
+      <w:r>
+        <w:rPr>
+          <w:rtl w:val="0"/>
+        </w:rPr>
+        <w:t xml:space="preserve">Below is an example illustrating the pull request requires 2 reviews and an approval:</w:t>
+      </w:r>
       <w:r>
         <w:rPr>
           <w:rtl w:val="0"/>
@@ -3155,11 +3270,48 @@
         </w:pBdr>
         <w:shd w:fill="ffffff" w:val="clear"/>
         <w:spacing w:after="1000" w:before="160" w:line="384.00000000000006" w:lineRule="auto"/>
-        <w:ind w:left="720" w:firstLine="0"/>
+        <w:ind w:left="720" w:hanging="1428.6614173228347"/>
         <w:rPr>
           <w:color w:val="0a0a23"/>
         </w:rPr>
       </w:pPr>
+      <w:r>
+        <w:rPr>
+          <w:color w:val="0a0a23"/>
+        </w:rPr>
+        <w:drawing>
+          <wp:inline distB="114300" distT="114300" distL="114300" distR="114300">
+            <wp:extent cx="6532969" cy="5138738"/>
+            <wp:effectExtent b="0" l="0" r="0" t="0"/>
+            <wp:docPr id="5" name="image8.png"/>
+            <a:graphic>
+              <a:graphicData uri="http://schemas.openxmlformats.org/drawingml/2006/picture">
+                <pic:pic>
+                  <pic:nvPicPr>
+                    <pic:cNvPr id="0" name="image8.png"/>
+                    <pic:cNvPicPr preferRelativeResize="0"/>
+                  </pic:nvPicPr>
+                  <pic:blipFill>
+                    <a:blip r:embed="rId10"/>
+                    <a:srcRect b="0" l="0" r="0" t="0"/>
+                    <a:stretch>
+                      <a:fillRect/>
+                    </a:stretch>
+                  </pic:blipFill>
+                  <pic:spPr>
+                    <a:xfrm>
+                      <a:off x="0" y="0"/>
+                      <a:ext cx="6532969" cy="5138738"/>
+                    </a:xfrm>
+                    <a:prstGeom prst="rect"/>
+                    <a:ln/>
+                  </pic:spPr>
+                </pic:pic>
+              </a:graphicData>
+            </a:graphic>
+          </wp:inline>
+        </w:drawing>
+      </w:r>
       <w:r>
         <w:rPr>
           <w:rtl w:val="0"/>
@@ -3340,7 +3492,7 @@
       <w:pPr>
         <w:numPr>
           <w:ilvl w:val="0"/>
-          <w:numId w:val="9"/>
+          <w:numId w:val="11"/>
         </w:numPr>
         <w:ind w:left="720" w:hanging="360"/>
       </w:pPr>
@@ -3355,7 +3507,7 @@
       <w:pPr>
         <w:numPr>
           <w:ilvl w:val="0"/>
-          <w:numId w:val="9"/>
+          <w:numId w:val="11"/>
         </w:numPr>
         <w:ind w:left="720" w:hanging="360"/>
         <w:rPr/>
@@ -3371,7 +3523,7 @@
       <w:pPr>
         <w:numPr>
           <w:ilvl w:val="1"/>
-          <w:numId w:val="9"/>
+          <w:numId w:val="11"/>
         </w:numPr>
         <w:spacing w:after="0" w:afterAutospacing="0"/>
         <w:ind w:left="1440" w:hanging="360"/>
@@ -3397,7 +3549,7 @@
       <w:pPr>
         <w:numPr>
           <w:ilvl w:val="0"/>
-          <w:numId w:val="9"/>
+          <w:numId w:val="11"/>
         </w:numPr>
         <w:spacing w:after="0" w:afterAutospacing="0" w:before="0" w:beforeAutospacing="0" w:lineRule="auto"/>
         <w:ind w:left="720" w:hanging="360"/>
@@ -3414,7 +3566,7 @@
       <w:pPr>
         <w:numPr>
           <w:ilvl w:val="1"/>
-          <w:numId w:val="9"/>
+          <w:numId w:val="11"/>
         </w:numPr>
         <w:spacing w:after="0" w:afterAutospacing="0" w:before="0" w:beforeAutospacing="0" w:lineRule="auto"/>
         <w:ind w:left="1440" w:hanging="360"/>
@@ -3434,7 +3586,7 @@
       <w:pPr>
         <w:numPr>
           <w:ilvl w:val="2"/>
-          <w:numId w:val="9"/>
+          <w:numId w:val="11"/>
         </w:numPr>
         <w:spacing w:after="0" w:afterAutospacing="0" w:before="0" w:beforeAutospacing="0" w:lineRule="auto"/>
         <w:ind w:left="2160" w:hanging="360"/>
@@ -3472,7 +3624,7 @@
       <w:pPr>
         <w:numPr>
           <w:ilvl w:val="1"/>
-          <w:numId w:val="9"/>
+          <w:numId w:val="11"/>
         </w:numPr>
         <w:spacing w:after="0" w:afterAutospacing="0" w:before="0" w:beforeAutospacing="0" w:lineRule="auto"/>
         <w:ind w:left="1440" w:hanging="360"/>
@@ -3493,7 +3645,7 @@
       <w:pPr>
         <w:numPr>
           <w:ilvl w:val="2"/>
-          <w:numId w:val="9"/>
+          <w:numId w:val="11"/>
         </w:numPr>
         <w:spacing w:after="0" w:afterAutospacing="0" w:before="0" w:beforeAutospacing="0" w:lineRule="auto"/>
         <w:ind w:left="2160" w:hanging="360"/>
@@ -3514,7 +3666,7 @@
       <w:pPr>
         <w:numPr>
           <w:ilvl w:val="2"/>
-          <w:numId w:val="9"/>
+          <w:numId w:val="11"/>
         </w:numPr>
         <w:spacing w:after="0" w:afterAutospacing="0" w:before="0" w:beforeAutospacing="0" w:lineRule="auto"/>
         <w:ind w:left="2160" w:hanging="360"/>
@@ -3535,7 +3687,7 @@
       <w:pPr>
         <w:numPr>
           <w:ilvl w:val="2"/>
-          <w:numId w:val="9"/>
+          <w:numId w:val="11"/>
         </w:numPr>
         <w:ind w:left="2160" w:hanging="360"/>
         <w:rPr>
@@ -3560,7 +3712,7 @@
       <w:pPr>
         <w:numPr>
           <w:ilvl w:val="0"/>
-          <w:numId w:val="9"/>
+          <w:numId w:val="11"/>
         </w:numPr>
         <w:ind w:left="720" w:hanging="360"/>
       </w:pPr>
@@ -3575,7 +3727,7 @@
       <w:pPr>
         <w:numPr>
           <w:ilvl w:val="1"/>
-          <w:numId w:val="9"/>
+          <w:numId w:val="11"/>
         </w:numPr>
         <w:ind w:left="1440" w:hanging="360"/>
         <w:rPr>
@@ -3594,7 +3746,7 @@
       <w:pPr>
         <w:numPr>
           <w:ilvl w:val="2"/>
-          <w:numId w:val="9"/>
+          <w:numId w:val="11"/>
         </w:numPr>
         <w:ind w:left="2160" w:hanging="360"/>
         <w:rPr/>
@@ -3611,7 +3763,7 @@
       <w:pPr>
         <w:numPr>
           <w:ilvl w:val="1"/>
-          <w:numId w:val="9"/>
+          <w:numId w:val="11"/>
         </w:numPr>
         <w:spacing w:after="0" w:afterAutospacing="0"/>
         <w:ind w:left="1440" w:hanging="360"/>
@@ -3631,7 +3783,7 @@
       <w:pPr>
         <w:numPr>
           <w:ilvl w:val="2"/>
-          <w:numId w:val="9"/>
+          <w:numId w:val="11"/>
         </w:numPr>
         <w:spacing w:after="0" w:afterAutospacing="0" w:before="0" w:beforeAutospacing="0" w:lineRule="auto"/>
         <w:ind w:left="2160" w:hanging="360"/>
@@ -3649,7 +3801,7 @@
       <w:pPr>
         <w:numPr>
           <w:ilvl w:val="1"/>
-          <w:numId w:val="9"/>
+          <w:numId w:val="11"/>
         </w:numPr>
         <w:ind w:left="1440" w:hanging="360"/>
         <w:rPr/>
@@ -3665,7 +3817,7 @@
       <w:pPr>
         <w:numPr>
           <w:ilvl w:val="2"/>
-          <w:numId w:val="9"/>
+          <w:numId w:val="11"/>
         </w:numPr>
         <w:spacing w:after="0" w:afterAutospacing="0" w:line="342.85714285714283" w:lineRule="auto"/>
         <w:ind w:left="2160" w:hanging="360"/>
@@ -3697,7 +3849,7 @@
       <w:pPr>
         <w:numPr>
           <w:ilvl w:val="0"/>
-          <w:numId w:val="9"/>
+          <w:numId w:val="11"/>
         </w:numPr>
         <w:ind w:left="720" w:hanging="360"/>
       </w:pPr>
@@ -3712,7 +3864,7 @@
       <w:pPr>
         <w:numPr>
           <w:ilvl w:val="1"/>
-          <w:numId w:val="9"/>
+          <w:numId w:val="11"/>
         </w:numPr>
         <w:ind w:left="1440" w:hanging="360"/>
         <w:rPr>
@@ -3734,7 +3886,7 @@
       <w:pPr>
         <w:numPr>
           <w:ilvl w:val="1"/>
-          <w:numId w:val="9"/>
+          <w:numId w:val="11"/>
         </w:numPr>
         <w:ind w:left="1440" w:hanging="360"/>
         <w:rPr>
@@ -3781,16 +3933,16 @@
           <wp:inline distB="114300" distT="114300" distL="114300" distR="114300">
             <wp:extent cx="5731200" cy="3187700"/>
             <wp:effectExtent b="0" l="0" r="0" t="0"/>
-            <wp:docPr id="1" name="image1.png"/>
+            <wp:docPr id="6" name="image3.png"/>
             <a:graphic>
               <a:graphicData uri="http://schemas.openxmlformats.org/drawingml/2006/picture">
                 <pic:pic>
                   <pic:nvPicPr>
-                    <pic:cNvPr id="0" name="image1.png"/>
+                    <pic:cNvPr id="0" name="image3.png"/>
                     <pic:cNvPicPr preferRelativeResize="0"/>
                   </pic:nvPicPr>
                   <pic:blipFill>
-                    <a:blip r:embed="rId9"/>
+                    <a:blip r:embed="rId11"/>
                     <a:srcRect b="0" l="0" r="0" t="0"/>
                     <a:stretch>
                       <a:fillRect/>
@@ -3847,7 +3999,7 @@
       <w:pPr>
         <w:numPr>
           <w:ilvl w:val="0"/>
-          <w:numId w:val="12"/>
+          <w:numId w:val="7"/>
         </w:numPr>
         <w:ind w:left="720" w:hanging="360"/>
         <w:rPr>
@@ -3873,7 +4025,7 @@
       <w:pPr>
         <w:numPr>
           <w:ilvl w:val="0"/>
-          <w:numId w:val="12"/>
+          <w:numId w:val="7"/>
         </w:numPr>
         <w:ind w:left="720" w:hanging="360"/>
         <w:rPr>
@@ -3890,7 +4042,7 @@
         </w:rPr>
         <w:t xml:space="preserve">git clone </w:t>
       </w:r>
-      <w:hyperlink r:id="rId10">
+      <w:hyperlink r:id="rId12">
         <w:r>
           <w:rPr>
             <w:rFonts w:ascii="Courier New" w:cs="Courier New" w:eastAsia="Courier New" w:hAnsi="Courier New"/>
@@ -3911,7 +4063,7 @@
       <w:pPr>
         <w:numPr>
           <w:ilvl w:val="0"/>
-          <w:numId w:val="12"/>
+          <w:numId w:val="7"/>
         </w:numPr>
         <w:ind w:left="720" w:hanging="360"/>
       </w:pPr>
@@ -3926,7 +4078,7 @@
       <w:pPr>
         <w:numPr>
           <w:ilvl w:val="1"/>
-          <w:numId w:val="12"/>
+          <w:numId w:val="7"/>
         </w:numPr>
         <w:ind w:left="1440" w:hanging="360"/>
       </w:pPr>
@@ -3941,7 +4093,7 @@
       <w:pPr>
         <w:numPr>
           <w:ilvl w:val="2"/>
-          <w:numId w:val="12"/>
+          <w:numId w:val="7"/>
         </w:numPr>
         <w:ind w:left="2160" w:hanging="360"/>
       </w:pPr>
@@ -3957,7 +4109,7 @@
       <w:pPr>
         <w:numPr>
           <w:ilvl w:val="1"/>
-          <w:numId w:val="12"/>
+          <w:numId w:val="7"/>
         </w:numPr>
         <w:spacing w:after="0" w:afterAutospacing="0"/>
         <w:ind w:left="1440" w:hanging="360"/>
@@ -3973,7 +4125,7 @@
       <w:pPr>
         <w:numPr>
           <w:ilvl w:val="2"/>
-          <w:numId w:val="12"/>
+          <w:numId w:val="7"/>
         </w:numPr>
         <w:spacing w:after="0" w:afterAutospacing="0" w:before="0" w:beforeAutospacing="0" w:lineRule="auto"/>
         <w:ind w:left="2160" w:hanging="360"/>
@@ -3990,7 +4142,7 @@
       <w:pPr>
         <w:numPr>
           <w:ilvl w:val="1"/>
-          <w:numId w:val="12"/>
+          <w:numId w:val="7"/>
         </w:numPr>
         <w:ind w:left="1440" w:hanging="360"/>
         <w:rPr>
@@ -4009,7 +4161,7 @@
       <w:pPr>
         <w:numPr>
           <w:ilvl w:val="2"/>
-          <w:numId w:val="12"/>
+          <w:numId w:val="7"/>
         </w:numPr>
         <w:spacing w:after="360" w:line="342.85714285714283" w:lineRule="auto"/>
         <w:ind w:left="2160" w:hanging="360"/>
@@ -4096,7 +4248,7 @@
       <w:pPr>
         <w:numPr>
           <w:ilvl w:val="0"/>
-          <w:numId w:val="10"/>
+          <w:numId w:val="6"/>
         </w:numPr>
         <w:ind w:left="720" w:hanging="360"/>
         <w:rPr>
@@ -4114,7 +4266,7 @@
       <w:pPr>
         <w:numPr>
           <w:ilvl w:val="0"/>
-          <w:numId w:val="10"/>
+          <w:numId w:val="6"/>
         </w:numPr>
         <w:ind w:left="720" w:hanging="360"/>
         <w:rPr>
@@ -4132,7 +4284,7 @@
       <w:pPr>
         <w:numPr>
           <w:ilvl w:val="0"/>
-          <w:numId w:val="10"/>
+          <w:numId w:val="6"/>
         </w:numPr>
         <w:ind w:left="720" w:hanging="360"/>
         <w:rPr>
@@ -4150,7 +4302,7 @@
       <w:pPr>
         <w:numPr>
           <w:ilvl w:val="1"/>
-          <w:numId w:val="10"/>
+          <w:numId w:val="6"/>
         </w:numPr>
         <w:ind w:left="1440" w:hanging="360"/>
         <w:rPr/>
@@ -4167,7 +4319,7 @@
       <w:pPr>
         <w:numPr>
           <w:ilvl w:val="1"/>
-          <w:numId w:val="10"/>
+          <w:numId w:val="6"/>
         </w:numPr>
         <w:ind w:left="1440" w:hanging="360"/>
         <w:rPr/>
@@ -4184,7 +4336,7 @@
       <w:pPr>
         <w:numPr>
           <w:ilvl w:val="1"/>
-          <w:numId w:val="10"/>
+          <w:numId w:val="6"/>
         </w:numPr>
         <w:ind w:left="1440" w:hanging="360"/>
         <w:rPr/>
@@ -4201,7 +4353,7 @@
       <w:pPr>
         <w:numPr>
           <w:ilvl w:val="1"/>
-          <w:numId w:val="10"/>
+          <w:numId w:val="6"/>
         </w:numPr>
         <w:ind w:left="1440" w:hanging="360"/>
         <w:rPr/>
@@ -4218,7 +4370,7 @@
       <w:pPr>
         <w:numPr>
           <w:ilvl w:val="1"/>
-          <w:numId w:val="10"/>
+          <w:numId w:val="6"/>
         </w:numPr>
         <w:ind w:left="1440" w:hanging="360"/>
         <w:rPr/>
@@ -4235,7 +4387,7 @@
       <w:pPr>
         <w:numPr>
           <w:ilvl w:val="1"/>
-          <w:numId w:val="10"/>
+          <w:numId w:val="6"/>
         </w:numPr>
         <w:ind w:left="1440" w:hanging="360"/>
         <w:rPr/>
@@ -4252,7 +4404,7 @@
       <w:pPr>
         <w:numPr>
           <w:ilvl w:val="1"/>
-          <w:numId w:val="10"/>
+          <w:numId w:val="6"/>
         </w:numPr>
         <w:ind w:left="1440" w:hanging="360"/>
         <w:rPr/>
@@ -4269,7 +4421,7 @@
       <w:pPr>
         <w:numPr>
           <w:ilvl w:val="1"/>
-          <w:numId w:val="10"/>
+          <w:numId w:val="6"/>
         </w:numPr>
         <w:ind w:left="1440" w:hanging="360"/>
         <w:rPr/>
@@ -4286,7 +4438,7 @@
       <w:pPr>
         <w:numPr>
           <w:ilvl w:val="1"/>
-          <w:numId w:val="10"/>
+          <w:numId w:val="6"/>
         </w:numPr>
         <w:ind w:left="1440" w:hanging="360"/>
         <w:rPr/>
@@ -4321,16 +4473,16 @@
           <wp:inline distB="114300" distT="114300" distL="114300" distR="114300">
             <wp:extent cx="5731200" cy="2895600"/>
             <wp:effectExtent b="0" l="0" r="0" t="0"/>
-            <wp:docPr id="6" name="image4.png"/>
+            <wp:docPr id="8" name="image6.png"/>
             <a:graphic>
               <a:graphicData uri="http://schemas.openxmlformats.org/drawingml/2006/picture">
                 <pic:pic>
                   <pic:nvPicPr>
-                    <pic:cNvPr id="0" name="image4.png"/>
+                    <pic:cNvPr id="0" name="image6.png"/>
                     <pic:cNvPicPr preferRelativeResize="0"/>
                   </pic:nvPicPr>
                   <pic:blipFill>
-                    <a:blip r:embed="rId11"/>
+                    <a:blip r:embed="rId13"/>
                     <a:srcRect b="0" l="0" r="0" t="0"/>
                     <a:stretch>
                       <a:fillRect/>
@@ -4374,7 +4526,7 @@
       <w:pPr>
         <w:numPr>
           <w:ilvl w:val="0"/>
-          <w:numId w:val="6"/>
+          <w:numId w:val="4"/>
         </w:numPr>
         <w:ind w:left="720" w:hanging="360"/>
         <w:rPr>
@@ -4398,7 +4550,7 @@
       <w:pPr>
         <w:numPr>
           <w:ilvl w:val="0"/>
-          <w:numId w:val="6"/>
+          <w:numId w:val="4"/>
         </w:numPr>
         <w:ind w:left="720" w:hanging="360"/>
         <w:rPr>
@@ -4497,16 +4649,16 @@
           <wp:inline distB="114300" distT="114300" distL="114300" distR="114300">
             <wp:extent cx="5731200" cy="3733800"/>
             <wp:effectExtent b="0" l="0" r="0" t="0"/>
-            <wp:docPr id="4" name="image6.png"/>
+            <wp:docPr id="3" name="image2.png"/>
             <a:graphic>
               <a:graphicData uri="http://schemas.openxmlformats.org/drawingml/2006/picture">
                 <pic:pic>
                   <pic:nvPicPr>
-                    <pic:cNvPr id="0" name="image6.png"/>
+                    <pic:cNvPr id="0" name="image2.png"/>
                     <pic:cNvPicPr preferRelativeResize="0"/>
                   </pic:nvPicPr>
                   <pic:blipFill>
-                    <a:blip r:embed="rId12"/>
+                    <a:blip r:embed="rId14"/>
                     <a:srcRect b="0" l="0" r="0" t="0"/>
                     <a:stretch>
                       <a:fillRect/>
@@ -4550,7 +4702,7 @@
       <w:pPr>
         <w:numPr>
           <w:ilvl w:val="0"/>
-          <w:numId w:val="4"/>
+          <w:numId w:val="9"/>
         </w:numPr>
         <w:ind w:left="720" w:hanging="360"/>
         <w:rPr>
@@ -4578,7 +4730,7 @@
       <w:pPr>
         <w:numPr>
           <w:ilvl w:val="0"/>
-          <w:numId w:val="4"/>
+          <w:numId w:val="9"/>
         </w:numPr>
         <w:ind w:left="720" w:hanging="360"/>
         <w:rPr>
@@ -4691,8 +4843,8 @@
       </w:r>
     </w:p>
     <w:sectPr>
-      <w:headerReference r:id="rId13" w:type="default"/>
-      <w:footerReference r:id="rId14" w:type="default"/>
+      <w:headerReference r:id="rId15" w:type="default"/>
+      <w:footerReference r:id="rId16" w:type="default"/>
       <w:pgSz w:h="16834" w:w="11909" w:orient="portrait"/>
       <w:pgMar w:bottom="1440" w:top="1440" w:left="1440" w:right="1440" w:header="720" w:footer="720"/>
       <w:pgNumType w:start="1"/>
@@ -4846,6 +4998,116 @@
   <w:abstractNum w:abstractNumId="2">
     <w:lvl w:ilvl="0">
       <w:start w:val="1"/>
+      <w:numFmt w:val="bullet"/>
+      <w:lvlText w:val="●"/>
+      <w:lvlJc w:val="left"/>
+      <w:pPr>
+        <w:ind w:left="720" w:hanging="360"/>
+      </w:pPr>
+      <w:rPr>
+        <w:u w:val="none"/>
+      </w:rPr>
+    </w:lvl>
+    <w:lvl w:ilvl="1">
+      <w:start w:val="1"/>
+      <w:numFmt w:val="bullet"/>
+      <w:lvlText w:val="○"/>
+      <w:lvlJc w:val="left"/>
+      <w:pPr>
+        <w:ind w:left="1440" w:hanging="360"/>
+      </w:pPr>
+      <w:rPr>
+        <w:u w:val="none"/>
+      </w:rPr>
+    </w:lvl>
+    <w:lvl w:ilvl="2">
+      <w:start w:val="1"/>
+      <w:numFmt w:val="bullet"/>
+      <w:lvlText w:val="■"/>
+      <w:lvlJc w:val="left"/>
+      <w:pPr>
+        <w:ind w:left="2160" w:hanging="360"/>
+      </w:pPr>
+      <w:rPr>
+        <w:u w:val="none"/>
+      </w:rPr>
+    </w:lvl>
+    <w:lvl w:ilvl="3">
+      <w:start w:val="1"/>
+      <w:numFmt w:val="bullet"/>
+      <w:lvlText w:val="●"/>
+      <w:lvlJc w:val="left"/>
+      <w:pPr>
+        <w:ind w:left="2880" w:hanging="360"/>
+      </w:pPr>
+      <w:rPr>
+        <w:u w:val="none"/>
+      </w:rPr>
+    </w:lvl>
+    <w:lvl w:ilvl="4">
+      <w:start w:val="1"/>
+      <w:numFmt w:val="bullet"/>
+      <w:lvlText w:val="○"/>
+      <w:lvlJc w:val="left"/>
+      <w:pPr>
+        <w:ind w:left="3600" w:hanging="360"/>
+      </w:pPr>
+      <w:rPr>
+        <w:u w:val="none"/>
+      </w:rPr>
+    </w:lvl>
+    <w:lvl w:ilvl="5">
+      <w:start w:val="1"/>
+      <w:numFmt w:val="bullet"/>
+      <w:lvlText w:val="■"/>
+      <w:lvlJc w:val="left"/>
+      <w:pPr>
+        <w:ind w:left="4320" w:hanging="360"/>
+      </w:pPr>
+      <w:rPr>
+        <w:u w:val="none"/>
+      </w:rPr>
+    </w:lvl>
+    <w:lvl w:ilvl="6">
+      <w:start w:val="1"/>
+      <w:numFmt w:val="bullet"/>
+      <w:lvlText w:val="●"/>
+      <w:lvlJc w:val="left"/>
+      <w:pPr>
+        <w:ind w:left="5040" w:hanging="360"/>
+      </w:pPr>
+      <w:rPr>
+        <w:u w:val="none"/>
+      </w:rPr>
+    </w:lvl>
+    <w:lvl w:ilvl="7">
+      <w:start w:val="1"/>
+      <w:numFmt w:val="bullet"/>
+      <w:lvlText w:val="○"/>
+      <w:lvlJc w:val="left"/>
+      <w:pPr>
+        <w:ind w:left="5760" w:hanging="360"/>
+      </w:pPr>
+      <w:rPr>
+        <w:u w:val="none"/>
+      </w:rPr>
+    </w:lvl>
+    <w:lvl w:ilvl="8">
+      <w:start w:val="1"/>
+      <w:numFmt w:val="bullet"/>
+      <w:lvlText w:val="■"/>
+      <w:lvlJc w:val="left"/>
+      <w:pPr>
+        <w:ind w:left="6480" w:hanging="360"/>
+      </w:pPr>
+      <w:rPr>
+        <w:u w:val="none"/>
+      </w:rPr>
+    </w:lvl>
+  </w:abstractNum>
+  <w:abstractNum w:abstractNumId="3">
+    <w:lvl w:ilvl="0">
+      <w:start w:val="1"/>
       <w:numFmt w:val="decimal"/>
       <w:lvlText w:val="%1."/>
       <w:lvlJc w:val="left"/>
@@ -4953,23 +5215,25 @@
       </w:rPr>
     </w:lvl>
   </w:abstractNum>
-  <w:abstractNum w:abstractNumId="3">
+  <w:abstractNum w:abstractNumId="4">
     <w:lvl w:ilvl="0">
       <w:start w:val="1"/>
-      <w:numFmt w:val="bullet"/>
-      <w:lvlText w:val="●"/>
+      <w:numFmt w:val="decimal"/>
+      <w:lvlText w:val="%1."/>
       <w:lvlJc w:val="left"/>
       <w:pPr>
         <w:ind w:left="720" w:hanging="360"/>
       </w:pPr>
       <w:rPr>
+        <w:rFonts w:ascii="Arial" w:cs="Arial" w:eastAsia="Arial" w:hAnsi="Arial"/>
+        <w:b w:val="0"/>
         <w:u w:val="none"/>
       </w:rPr>
     </w:lvl>
     <w:lvl w:ilvl="1">
       <w:start w:val="1"/>
-      <w:numFmt w:val="bullet"/>
-      <w:lvlText w:val="○"/>
+      <w:numFmt w:val="lowerLetter"/>
+      <w:lvlText w:val="%2."/>
       <w:lvlJc w:val="left"/>
       <w:pPr>
         <w:ind w:left="1440" w:hanging="360"/>
@@ -4980,9 +5244,9 @@
     </w:lvl>
     <w:lvl w:ilvl="2">
       <w:start w:val="1"/>
-      <w:numFmt w:val="bullet"/>
-      <w:lvlText w:val="■"/>
-      <w:lvlJc w:val="left"/>
+      <w:numFmt w:val="lowerRoman"/>
+      <w:lvlText w:val="%3."/>
+      <w:lvlJc w:val="right"/>
       <w:pPr>
         <w:ind w:left="2160" w:hanging="360"/>
       </w:pPr>
@@ -4992,8 +5256,8 @@
     </w:lvl>
     <w:lvl w:ilvl="3">
       <w:start w:val="1"/>
-      <w:numFmt w:val="bullet"/>
-      <w:lvlText w:val="●"/>
+      <w:numFmt w:val="decimal"/>
+      <w:lvlText w:val="%4."/>
       <w:lvlJc w:val="left"/>
       <w:pPr>
         <w:ind w:left="2880" w:hanging="360"/>
@@ -5004,8 +5268,8 @@
     </w:lvl>
     <w:lvl w:ilvl="4">
       <w:start w:val="1"/>
-      <w:numFmt w:val="bullet"/>
-      <w:lvlText w:val="○"/>
+      <w:numFmt w:val="lowerLetter"/>
+      <w:lvlText w:val="%5."/>
       <w:lvlJc w:val="left"/>
       <w:pPr>
         <w:ind w:left="3600" w:hanging="360"/>
@@ -5016,9 +5280,9 @@
     </w:lvl>
     <w:lvl w:ilvl="5">
       <w:start w:val="1"/>
-      <w:numFmt w:val="bullet"/>
-      <w:lvlText w:val="■"/>
-      <w:lvlJc w:val="left"/>
+      <w:numFmt w:val="lowerRoman"/>
+      <w:lvlText w:val="%6."/>
+      <w:lvlJc w:val="right"/>
       <w:pPr>
         <w:ind w:left="4320" w:hanging="360"/>
       </w:pPr>
@@ -5028,8 +5292,8 @@
     </w:lvl>
     <w:lvl w:ilvl="6">
       <w:start w:val="1"/>
-      <w:numFmt w:val="bullet"/>
-      <w:lvlText w:val="●"/>
+      <w:numFmt w:val="decimal"/>
+      <w:lvlText w:val="%7."/>
       <w:lvlJc w:val="left"/>
       <w:pPr>
         <w:ind w:left="5040" w:hanging="360"/>
@@ -5040,8 +5304,8 @@
     </w:lvl>
     <w:lvl w:ilvl="7">
       <w:start w:val="1"/>
-      <w:numFmt w:val="bullet"/>
-      <w:lvlText w:val="○"/>
+      <w:numFmt w:val="lowerLetter"/>
+      <w:lvlText w:val="%8."/>
       <w:lvlJc w:val="left"/>
       <w:pPr>
         <w:ind w:left="5760" w:hanging="360"/>
@@ -5052,9 +5316,9 @@
     </w:lvl>
     <w:lvl w:ilvl="8">
       <w:start w:val="1"/>
-      <w:numFmt w:val="bullet"/>
-      <w:lvlText w:val="■"/>
-      <w:lvlJc w:val="left"/>
+      <w:numFmt w:val="lowerRoman"/>
+      <w:lvlText w:val="%9."/>
+      <w:lvlJc w:val="right"/>
       <w:pPr>
         <w:ind w:left="6480" w:hanging="360"/>
       </w:pPr>
@@ -5063,7 +5327,449 @@
       </w:rPr>
     </w:lvl>
   </w:abstractNum>
-  <w:abstractNum w:abstractNumId="4">
+  <w:abstractNum w:abstractNumId="5">
+    <w:lvl w:ilvl="0">
+      <w:start w:val="1"/>
+      <w:numFmt w:val="decimal"/>
+      <w:lvlText w:val="%1."/>
+      <w:lvlJc w:val="left"/>
+      <w:pPr>
+        <w:ind w:left="720" w:hanging="360"/>
+      </w:pPr>
+      <w:rPr>
+        <w:u w:val="none"/>
+      </w:rPr>
+    </w:lvl>
+    <w:lvl w:ilvl="1">
+      <w:start w:val="1"/>
+      <w:numFmt w:val="lowerLetter"/>
+      <w:lvlText w:val="%2."/>
+      <w:lvlJc w:val="left"/>
+      <w:pPr>
+        <w:ind w:left="1440" w:hanging="360"/>
+      </w:pPr>
+      <w:rPr>
+        <w:u w:val="none"/>
+      </w:rPr>
+    </w:lvl>
+    <w:lvl w:ilvl="2">
+      <w:start w:val="1"/>
+      <w:numFmt w:val="lowerRoman"/>
+      <w:lvlText w:val="%3."/>
+      <w:lvlJc w:val="right"/>
+      <w:pPr>
+        <w:ind w:left="2160" w:hanging="360"/>
+      </w:pPr>
+      <w:rPr>
+        <w:u w:val="none"/>
+      </w:rPr>
+    </w:lvl>
+    <w:lvl w:ilvl="3">
+      <w:start w:val="1"/>
+      <w:numFmt w:val="decimal"/>
+      <w:lvlText w:val="%4."/>
+      <w:lvlJc w:val="left"/>
+      <w:pPr>
+        <w:ind w:left="2880" w:hanging="360"/>
+      </w:pPr>
+      <w:rPr>
+        <w:u w:val="none"/>
+      </w:rPr>
+    </w:lvl>
+    <w:lvl w:ilvl="4">
+      <w:start w:val="1"/>
+      <w:numFmt w:val="lowerLetter"/>
+      <w:lvlText w:val="%5."/>
+      <w:lvlJc w:val="left"/>
+      <w:pPr>
+        <w:ind w:left="3600" w:hanging="360"/>
+      </w:pPr>
+      <w:rPr>
+        <w:u w:val="none"/>
+      </w:rPr>
+    </w:lvl>
+    <w:lvl w:ilvl="5">
+      <w:start w:val="1"/>
+      <w:numFmt w:val="lowerRoman"/>
+      <w:lvlText w:val="%6."/>
+      <w:lvlJc w:val="right"/>
+      <w:pPr>
+        <w:ind w:left="4320" w:hanging="360"/>
+      </w:pPr>
+      <w:rPr>
+        <w:u w:val="none"/>
+      </w:rPr>
+    </w:lvl>
+    <w:lvl w:ilvl="6">
+      <w:start w:val="1"/>
+      <w:numFmt w:val="decimal"/>
+      <w:lvlText w:val="%7."/>
+      <w:lvlJc w:val="left"/>
+      <w:pPr>
+        <w:ind w:left="5040" w:hanging="360"/>
+      </w:pPr>
+      <w:rPr>
+        <w:u w:val="none"/>
+      </w:rPr>
+    </w:lvl>
+    <w:lvl w:ilvl="7">
+      <w:start w:val="1"/>
+      <w:numFmt w:val="lowerLetter"/>
+      <w:lvlText w:val="%8."/>
+      <w:lvlJc w:val="left"/>
+      <w:pPr>
+        <w:ind w:left="5760" w:hanging="360"/>
+      </w:pPr>
+      <w:rPr>
+        <w:u w:val="none"/>
+      </w:rPr>
+    </w:lvl>
+    <w:lvl w:ilvl="8">
+      <w:start w:val="1"/>
+      <w:numFmt w:val="lowerRoman"/>
+      <w:lvlText w:val="%9."/>
+      <w:lvlJc w:val="right"/>
+      <w:pPr>
+        <w:ind w:left="6480" w:hanging="360"/>
+      </w:pPr>
+      <w:rPr>
+        <w:u w:val="none"/>
+      </w:rPr>
+    </w:lvl>
+  </w:abstractNum>
+  <w:abstractNum w:abstractNumId="6">
+    <w:lvl w:ilvl="0">
+      <w:start w:val="1"/>
+      <w:numFmt w:val="decimal"/>
+      <w:lvlText w:val="%1."/>
+      <w:lvlJc w:val="left"/>
+      <w:pPr>
+        <w:ind w:left="720" w:hanging="360"/>
+      </w:pPr>
+      <w:rPr>
+        <w:u w:val="none"/>
+      </w:rPr>
+    </w:lvl>
+    <w:lvl w:ilvl="1">
+      <w:start w:val="1"/>
+      <w:numFmt w:val="lowerLetter"/>
+      <w:lvlText w:val="%2."/>
+      <w:lvlJc w:val="left"/>
+      <w:pPr>
+        <w:ind w:left="1440" w:hanging="360"/>
+      </w:pPr>
+      <w:rPr>
+        <w:rFonts w:ascii="Arial" w:cs="Arial" w:eastAsia="Arial" w:hAnsi="Arial"/>
+        <w:b w:val="0"/>
+        <w:u w:val="none"/>
+      </w:rPr>
+    </w:lvl>
+    <w:lvl w:ilvl="2">
+      <w:start w:val="1"/>
+      <w:numFmt w:val="lowerRoman"/>
+      <w:lvlText w:val="%3."/>
+      <w:lvlJc w:val="right"/>
+      <w:pPr>
+        <w:ind w:left="2160" w:hanging="360"/>
+      </w:pPr>
+      <w:rPr>
+        <w:u w:val="none"/>
+      </w:rPr>
+    </w:lvl>
+    <w:lvl w:ilvl="3">
+      <w:start w:val="1"/>
+      <w:numFmt w:val="decimal"/>
+      <w:lvlText w:val="%4."/>
+      <w:lvlJc w:val="left"/>
+      <w:pPr>
+        <w:ind w:left="2880" w:hanging="360"/>
+      </w:pPr>
+      <w:rPr>
+        <w:u w:val="none"/>
+      </w:rPr>
+    </w:lvl>
+    <w:lvl w:ilvl="4">
+      <w:start w:val="1"/>
+      <w:numFmt w:val="lowerLetter"/>
+      <w:lvlText w:val="%5."/>
+      <w:lvlJc w:val="left"/>
+      <w:pPr>
+        <w:ind w:left="3600" w:hanging="360"/>
+      </w:pPr>
+      <w:rPr>
+        <w:u w:val="none"/>
+      </w:rPr>
+    </w:lvl>
+    <w:lvl w:ilvl="5">
+      <w:start w:val="1"/>
+      <w:numFmt w:val="lowerRoman"/>
+      <w:lvlText w:val="%6."/>
+      <w:lvlJc w:val="right"/>
+      <w:pPr>
+        <w:ind w:left="4320" w:hanging="360"/>
+      </w:pPr>
+      <w:rPr>
+        <w:u w:val="none"/>
+      </w:rPr>
+    </w:lvl>
+    <w:lvl w:ilvl="6">
+      <w:start w:val="1"/>
+      <w:numFmt w:val="decimal"/>
+      <w:lvlText w:val="%7."/>
+      <w:lvlJc w:val="left"/>
+      <w:pPr>
+        <w:ind w:left="5040" w:hanging="360"/>
+      </w:pPr>
+      <w:rPr>
+        <w:u w:val="none"/>
+      </w:rPr>
+    </w:lvl>
+    <w:lvl w:ilvl="7">
+      <w:start w:val="1"/>
+      <w:numFmt w:val="lowerLetter"/>
+      <w:lvlText w:val="%8."/>
+      <w:lvlJc w:val="left"/>
+      <w:pPr>
+        <w:ind w:left="5760" w:hanging="360"/>
+      </w:pPr>
+      <w:rPr>
+        <w:u w:val="none"/>
+      </w:rPr>
+    </w:lvl>
+    <w:lvl w:ilvl="8">
+      <w:start w:val="1"/>
+      <w:numFmt w:val="lowerRoman"/>
+      <w:lvlText w:val="%9."/>
+      <w:lvlJc w:val="right"/>
+      <w:pPr>
+        <w:ind w:left="6480" w:hanging="360"/>
+      </w:pPr>
+      <w:rPr>
+        <w:u w:val="none"/>
+      </w:rPr>
+    </w:lvl>
+  </w:abstractNum>
+  <w:abstractNum w:abstractNumId="7">
+    <w:lvl w:ilvl="0">
+      <w:start w:val="1"/>
+      <w:numFmt w:val="decimal"/>
+      <w:lvlText w:val="%1."/>
+      <w:lvlJc w:val="left"/>
+      <w:pPr>
+        <w:ind w:left="720" w:hanging="360"/>
+      </w:pPr>
+      <w:rPr>
+        <w:u w:val="none"/>
+      </w:rPr>
+    </w:lvl>
+    <w:lvl w:ilvl="1">
+      <w:start w:val="1"/>
+      <w:numFmt w:val="lowerLetter"/>
+      <w:lvlText w:val="%2."/>
+      <w:lvlJc w:val="left"/>
+      <w:pPr>
+        <w:ind w:left="1440" w:hanging="360"/>
+      </w:pPr>
+      <w:rPr>
+        <w:u w:val="none"/>
+      </w:rPr>
+    </w:lvl>
+    <w:lvl w:ilvl="2">
+      <w:start w:val="1"/>
+      <w:numFmt w:val="lowerRoman"/>
+      <w:lvlText w:val="%3."/>
+      <w:lvlJc w:val="right"/>
+      <w:pPr>
+        <w:ind w:left="2160" w:hanging="360"/>
+      </w:pPr>
+      <w:rPr>
+        <w:u w:val="none"/>
+      </w:rPr>
+    </w:lvl>
+    <w:lvl w:ilvl="3">
+      <w:start w:val="1"/>
+      <w:numFmt w:val="decimal"/>
+      <w:lvlText w:val="%4."/>
+      <w:lvlJc w:val="left"/>
+      <w:pPr>
+        <w:ind w:left="2880" w:hanging="360"/>
+      </w:pPr>
+      <w:rPr>
+        <w:u w:val="none"/>
+      </w:rPr>
+    </w:lvl>
+    <w:lvl w:ilvl="4">
+      <w:start w:val="1"/>
+      <w:numFmt w:val="lowerLetter"/>
+      <w:lvlText w:val="%5."/>
+      <w:lvlJc w:val="left"/>
+      <w:pPr>
+        <w:ind w:left="3600" w:hanging="360"/>
+      </w:pPr>
+      <w:rPr>
+        <w:u w:val="none"/>
+      </w:rPr>
+    </w:lvl>
+    <w:lvl w:ilvl="5">
+      <w:start w:val="1"/>
+      <w:numFmt w:val="lowerRoman"/>
+      <w:lvlText w:val="%6."/>
+      <w:lvlJc w:val="right"/>
+      <w:pPr>
+        <w:ind w:left="4320" w:hanging="360"/>
+      </w:pPr>
+      <w:rPr>
+        <w:u w:val="none"/>
+      </w:rPr>
+    </w:lvl>
+    <w:lvl w:ilvl="6">
+      <w:start w:val="1"/>
+      <w:numFmt w:val="decimal"/>
+      <w:lvlText w:val="%7."/>
+      <w:lvlJc w:val="left"/>
+      <w:pPr>
+        <w:ind w:left="5040" w:hanging="360"/>
+      </w:pPr>
+      <w:rPr>
+        <w:u w:val="none"/>
+      </w:rPr>
+    </w:lvl>
+    <w:lvl w:ilvl="7">
+      <w:start w:val="1"/>
+      <w:numFmt w:val="lowerLetter"/>
+      <w:lvlText w:val="%8."/>
+      <w:lvlJc w:val="left"/>
+      <w:pPr>
+        <w:ind w:left="5760" w:hanging="360"/>
+      </w:pPr>
+      <w:rPr>
+        <w:u w:val="none"/>
+      </w:rPr>
+    </w:lvl>
+    <w:lvl w:ilvl="8">
+      <w:start w:val="1"/>
+      <w:numFmt w:val="lowerRoman"/>
+      <w:lvlText w:val="%9."/>
+      <w:lvlJc w:val="right"/>
+      <w:pPr>
+        <w:ind w:left="6480" w:hanging="360"/>
+      </w:pPr>
+      <w:rPr>
+        <w:u w:val="none"/>
+      </w:rPr>
+    </w:lvl>
+  </w:abstractNum>
+  <w:abstractNum w:abstractNumId="8">
+    <w:lvl w:ilvl="0">
+      <w:start w:val="1"/>
+      <w:numFmt w:val="decimal"/>
+      <w:lvlText w:val="%1."/>
+      <w:lvlJc w:val="left"/>
+      <w:pPr>
+        <w:ind w:left="720" w:hanging="360"/>
+      </w:pPr>
+      <w:rPr>
+        <w:u w:val="none"/>
+      </w:rPr>
+    </w:lvl>
+    <w:lvl w:ilvl="1">
+      <w:start w:val="1"/>
+      <w:numFmt w:val="lowerLetter"/>
+      <w:lvlText w:val="%2."/>
+      <w:lvlJc w:val="left"/>
+      <w:pPr>
+        <w:ind w:left="1440" w:hanging="360"/>
+      </w:pPr>
+      <w:rPr>
+        <w:u w:val="none"/>
+      </w:rPr>
+    </w:lvl>
+    <w:lvl w:ilvl="2">
+      <w:start w:val="1"/>
+      <w:numFmt w:val="lowerRoman"/>
+      <w:lvlText w:val="%3."/>
+      <w:lvlJc w:val="right"/>
+      <w:pPr>
+        <w:ind w:left="2160" w:hanging="360"/>
+      </w:pPr>
+      <w:rPr>
+        <w:u w:val="none"/>
+      </w:rPr>
+    </w:lvl>
+    <w:lvl w:ilvl="3">
+      <w:start w:val="1"/>
+      <w:numFmt w:val="decimal"/>
+      <w:lvlText w:val="%4."/>
+      <w:lvlJc w:val="left"/>
+      <w:pPr>
+        <w:ind w:left="2880" w:hanging="360"/>
+      </w:pPr>
+      <w:rPr>
+        <w:u w:val="none"/>
+      </w:rPr>
+    </w:lvl>
+    <w:lvl w:ilvl="4">
+      <w:start w:val="1"/>
+      <w:numFmt w:val="lowerLetter"/>
+      <w:lvlText w:val="%5."/>
+      <w:lvlJc w:val="left"/>
+      <w:pPr>
+        <w:ind w:left="3600" w:hanging="360"/>
+      </w:pPr>
+      <w:rPr>
+        <w:u w:val="none"/>
+      </w:rPr>
+    </w:lvl>
+    <w:lvl w:ilvl="5">
+      <w:start w:val="1"/>
+      <w:numFmt w:val="lowerRoman"/>
+      <w:lvlText w:val="%6."/>
+      <w:lvlJc w:val="right"/>
+      <w:pPr>
+        <w:ind w:left="4320" w:hanging="360"/>
+      </w:pPr>
+      <w:rPr>
+        <w:u w:val="none"/>
+      </w:rPr>
+    </w:lvl>
+    <w:lvl w:ilvl="6">
+      <w:start w:val="1"/>
+      <w:numFmt w:val="decimal"/>
+      <w:lvlText w:val="%7."/>
+      <w:lvlJc w:val="left"/>
+      <w:pPr>
+        <w:ind w:left="5040" w:hanging="360"/>
+      </w:pPr>
+      <w:rPr>
+        <w:u w:val="none"/>
+      </w:rPr>
+    </w:lvl>
+    <w:lvl w:ilvl="7">
+      <w:start w:val="1"/>
+      <w:numFmt w:val="lowerLetter"/>
+      <w:lvlText w:val="%8."/>
+      <w:lvlJc w:val="left"/>
+      <w:pPr>
+        <w:ind w:left="5760" w:hanging="360"/>
+      </w:pPr>
+      <w:rPr>
+        <w:u w:val="none"/>
+      </w:rPr>
+    </w:lvl>
+    <w:lvl w:ilvl="8">
+      <w:start w:val="1"/>
+      <w:numFmt w:val="lowerRoman"/>
+      <w:lvlText w:val="%9."/>
+      <w:lvlJc w:val="right"/>
+      <w:pPr>
+        <w:ind w:left="6480" w:hanging="360"/>
+      </w:pPr>
+      <w:rPr>
+        <w:u w:val="none"/>
+      </w:rPr>
+    </w:lvl>
+  </w:abstractNum>
+  <w:abstractNum w:abstractNumId="9">
     <w:lvl w:ilvl="0">
       <w:start w:val="1"/>
       <w:numFmt w:val="decimal"/>
@@ -5177,7 +5883,7 @@
       </w:rPr>
     </w:lvl>
   </w:abstractNum>
-  <w:abstractNum w:abstractNumId="5">
+  <w:abstractNum w:abstractNumId="10">
     <w:lvl w:ilvl="0">
       <w:start w:val="1"/>
       <w:numFmt w:val="decimal"/>
@@ -5287,339 +5993,7 @@
       </w:rPr>
     </w:lvl>
   </w:abstractNum>
-  <w:abstractNum w:abstractNumId="6">
-    <w:lvl w:ilvl="0">
-      <w:start w:val="1"/>
-      <w:numFmt w:val="decimal"/>
-      <w:lvlText w:val="%1."/>
-      <w:lvlJc w:val="left"/>
-      <w:pPr>
-        <w:ind w:left="720" w:hanging="360"/>
-      </w:pPr>
-      <w:rPr>
-        <w:rFonts w:ascii="Arial" w:cs="Arial" w:eastAsia="Arial" w:hAnsi="Arial"/>
-        <w:b w:val="0"/>
-        <w:u w:val="none"/>
-      </w:rPr>
-    </w:lvl>
-    <w:lvl w:ilvl="1">
-      <w:start w:val="1"/>
-      <w:numFmt w:val="lowerLetter"/>
-      <w:lvlText w:val="%2."/>
-      <w:lvlJc w:val="left"/>
-      <w:pPr>
-        <w:ind w:left="1440" w:hanging="360"/>
-      </w:pPr>
-      <w:rPr>
-        <w:u w:val="none"/>
-      </w:rPr>
-    </w:lvl>
-    <w:lvl w:ilvl="2">
-      <w:start w:val="1"/>
-      <w:numFmt w:val="lowerRoman"/>
-      <w:lvlText w:val="%3."/>
-      <w:lvlJc w:val="right"/>
-      <w:pPr>
-        <w:ind w:left="2160" w:hanging="360"/>
-      </w:pPr>
-      <w:rPr>
-        <w:u w:val="none"/>
-      </w:rPr>
-    </w:lvl>
-    <w:lvl w:ilvl="3">
-      <w:start w:val="1"/>
-      <w:numFmt w:val="decimal"/>
-      <w:lvlText w:val="%4."/>
-      <w:lvlJc w:val="left"/>
-      <w:pPr>
-        <w:ind w:left="2880" w:hanging="360"/>
-      </w:pPr>
-      <w:rPr>
-        <w:u w:val="none"/>
-      </w:rPr>
-    </w:lvl>
-    <w:lvl w:ilvl="4">
-      <w:start w:val="1"/>
-      <w:numFmt w:val="lowerLetter"/>
-      <w:lvlText w:val="%5."/>
-      <w:lvlJc w:val="left"/>
-      <w:pPr>
-        <w:ind w:left="3600" w:hanging="360"/>
-      </w:pPr>
-      <w:rPr>
-        <w:u w:val="none"/>
-      </w:rPr>
-    </w:lvl>
-    <w:lvl w:ilvl="5">
-      <w:start w:val="1"/>
-      <w:numFmt w:val="lowerRoman"/>
-      <w:lvlText w:val="%6."/>
-      <w:lvlJc w:val="right"/>
-      <w:pPr>
-        <w:ind w:left="4320" w:hanging="360"/>
-      </w:pPr>
-      <w:rPr>
-        <w:u w:val="none"/>
-      </w:rPr>
-    </w:lvl>
-    <w:lvl w:ilvl="6">
-      <w:start w:val="1"/>
-      <w:numFmt w:val="decimal"/>
-      <w:lvlText w:val="%7."/>
-      <w:lvlJc w:val="left"/>
-      <w:pPr>
-        <w:ind w:left="5040" w:hanging="360"/>
-      </w:pPr>
-      <w:rPr>
-        <w:u w:val="none"/>
-      </w:rPr>
-    </w:lvl>
-    <w:lvl w:ilvl="7">
-      <w:start w:val="1"/>
-      <w:numFmt w:val="lowerLetter"/>
-      <w:lvlText w:val="%8."/>
-      <w:lvlJc w:val="left"/>
-      <w:pPr>
-        <w:ind w:left="5760" w:hanging="360"/>
-      </w:pPr>
-      <w:rPr>
-        <w:u w:val="none"/>
-      </w:rPr>
-    </w:lvl>
-    <w:lvl w:ilvl="8">
-      <w:start w:val="1"/>
-      <w:numFmt w:val="lowerRoman"/>
-      <w:lvlText w:val="%9."/>
-      <w:lvlJc w:val="right"/>
-      <w:pPr>
-        <w:ind w:left="6480" w:hanging="360"/>
-      </w:pPr>
-      <w:rPr>
-        <w:u w:val="none"/>
-      </w:rPr>
-    </w:lvl>
-  </w:abstractNum>
-  <w:abstractNum w:abstractNumId="7">
-    <w:lvl w:ilvl="0">
-      <w:start w:val="1"/>
-      <w:numFmt w:val="decimal"/>
-      <w:lvlText w:val="%1."/>
-      <w:lvlJc w:val="left"/>
-      <w:pPr>
-        <w:ind w:left="720" w:hanging="360"/>
-      </w:pPr>
-      <w:rPr>
-        <w:u w:val="none"/>
-      </w:rPr>
-    </w:lvl>
-    <w:lvl w:ilvl="1">
-      <w:start w:val="1"/>
-      <w:numFmt w:val="lowerLetter"/>
-      <w:lvlText w:val="%2."/>
-      <w:lvlJc w:val="left"/>
-      <w:pPr>
-        <w:ind w:left="1440" w:hanging="360"/>
-      </w:pPr>
-      <w:rPr>
-        <w:u w:val="none"/>
-      </w:rPr>
-    </w:lvl>
-    <w:lvl w:ilvl="2">
-      <w:start w:val="1"/>
-      <w:numFmt w:val="lowerRoman"/>
-      <w:lvlText w:val="%3."/>
-      <w:lvlJc w:val="right"/>
-      <w:pPr>
-        <w:ind w:left="2160" w:hanging="360"/>
-      </w:pPr>
-      <w:rPr>
-        <w:u w:val="none"/>
-      </w:rPr>
-    </w:lvl>
-    <w:lvl w:ilvl="3">
-      <w:start w:val="1"/>
-      <w:numFmt w:val="decimal"/>
-      <w:lvlText w:val="%4."/>
-      <w:lvlJc w:val="left"/>
-      <w:pPr>
-        <w:ind w:left="2880" w:hanging="360"/>
-      </w:pPr>
-      <w:rPr>
-        <w:u w:val="none"/>
-      </w:rPr>
-    </w:lvl>
-    <w:lvl w:ilvl="4">
-      <w:start w:val="1"/>
-      <w:numFmt w:val="lowerLetter"/>
-      <w:lvlText w:val="%5."/>
-      <w:lvlJc w:val="left"/>
-      <w:pPr>
-        <w:ind w:left="3600" w:hanging="360"/>
-      </w:pPr>
-      <w:rPr>
-        <w:u w:val="none"/>
-      </w:rPr>
-    </w:lvl>
-    <w:lvl w:ilvl="5">
-      <w:start w:val="1"/>
-      <w:numFmt w:val="lowerRoman"/>
-      <w:lvlText w:val="%6."/>
-      <w:lvlJc w:val="right"/>
-      <w:pPr>
-        <w:ind w:left="4320" w:hanging="360"/>
-      </w:pPr>
-      <w:rPr>
-        <w:u w:val="none"/>
-      </w:rPr>
-    </w:lvl>
-    <w:lvl w:ilvl="6">
-      <w:start w:val="1"/>
-      <w:numFmt w:val="decimal"/>
-      <w:lvlText w:val="%7."/>
-      <w:lvlJc w:val="left"/>
-      <w:pPr>
-        <w:ind w:left="5040" w:hanging="360"/>
-      </w:pPr>
-      <w:rPr>
-        <w:u w:val="none"/>
-      </w:rPr>
-    </w:lvl>
-    <w:lvl w:ilvl="7">
-      <w:start w:val="1"/>
-      <w:numFmt w:val="lowerLetter"/>
-      <w:lvlText w:val="%8."/>
-      <w:lvlJc w:val="left"/>
-      <w:pPr>
-        <w:ind w:left="5760" w:hanging="360"/>
-      </w:pPr>
-      <w:rPr>
-        <w:u w:val="none"/>
-      </w:rPr>
-    </w:lvl>
-    <w:lvl w:ilvl="8">
-      <w:start w:val="1"/>
-      <w:numFmt w:val="lowerRoman"/>
-      <w:lvlText w:val="%9."/>
-      <w:lvlJc w:val="right"/>
-      <w:pPr>
-        <w:ind w:left="6480" w:hanging="360"/>
-      </w:pPr>
-      <w:rPr>
-        <w:u w:val="none"/>
-      </w:rPr>
-    </w:lvl>
-  </w:abstractNum>
-  <w:abstractNum w:abstractNumId="8">
-    <w:lvl w:ilvl="0">
-      <w:start w:val="1"/>
-      <w:numFmt w:val="decimal"/>
-      <w:lvlText w:val="%1."/>
-      <w:lvlJc w:val="left"/>
-      <w:pPr>
-        <w:ind w:left="720" w:hanging="360"/>
-      </w:pPr>
-      <w:rPr>
-        <w:u w:val="none"/>
-      </w:rPr>
-    </w:lvl>
-    <w:lvl w:ilvl="1">
-      <w:start w:val="1"/>
-      <w:numFmt w:val="lowerLetter"/>
-      <w:lvlText w:val="%2."/>
-      <w:lvlJc w:val="left"/>
-      <w:pPr>
-        <w:ind w:left="1440" w:hanging="360"/>
-      </w:pPr>
-      <w:rPr>
-        <w:u w:val="none"/>
-      </w:rPr>
-    </w:lvl>
-    <w:lvl w:ilvl="2">
-      <w:start w:val="1"/>
-      <w:numFmt w:val="lowerRoman"/>
-      <w:lvlText w:val="%3."/>
-      <w:lvlJc w:val="right"/>
-      <w:pPr>
-        <w:ind w:left="2160" w:hanging="360"/>
-      </w:pPr>
-      <w:rPr>
-        <w:u w:val="none"/>
-      </w:rPr>
-    </w:lvl>
-    <w:lvl w:ilvl="3">
-      <w:start w:val="1"/>
-      <w:numFmt w:val="decimal"/>
-      <w:lvlText w:val="%4."/>
-      <w:lvlJc w:val="left"/>
-      <w:pPr>
-        <w:ind w:left="2880" w:hanging="360"/>
-      </w:pPr>
-      <w:rPr>
-        <w:u w:val="none"/>
-      </w:rPr>
-    </w:lvl>
-    <w:lvl w:ilvl="4">
-      <w:start w:val="1"/>
-      <w:numFmt w:val="lowerLetter"/>
-      <w:lvlText w:val="%5."/>
-      <w:lvlJc w:val="left"/>
-      <w:pPr>
-        <w:ind w:left="3600" w:hanging="360"/>
-      </w:pPr>
-      <w:rPr>
-        <w:u w:val="none"/>
-      </w:rPr>
-    </w:lvl>
-    <w:lvl w:ilvl="5">
-      <w:start w:val="1"/>
-      <w:numFmt w:val="lowerRoman"/>
-      <w:lvlText w:val="%6."/>
-      <w:lvlJc w:val="right"/>
-      <w:pPr>
-        <w:ind w:left="4320" w:hanging="360"/>
-      </w:pPr>
-      <w:rPr>
-        <w:u w:val="none"/>
-      </w:rPr>
-    </w:lvl>
-    <w:lvl w:ilvl="6">
-      <w:start w:val="1"/>
-      <w:numFmt w:val="decimal"/>
-      <w:lvlText w:val="%7."/>
-      <w:lvlJc w:val="left"/>
-      <w:pPr>
-        <w:ind w:left="5040" w:hanging="360"/>
-      </w:pPr>
-      <w:rPr>
-        <w:u w:val="none"/>
-      </w:rPr>
-    </w:lvl>
-    <w:lvl w:ilvl="7">
-      <w:start w:val="1"/>
-      <w:numFmt w:val="lowerLetter"/>
-      <w:lvlText w:val="%8."/>
-      <w:lvlJc w:val="left"/>
-      <w:pPr>
-        <w:ind w:left="5760" w:hanging="360"/>
-      </w:pPr>
-      <w:rPr>
-        <w:u w:val="none"/>
-      </w:rPr>
-    </w:lvl>
-    <w:lvl w:ilvl="8">
-      <w:start w:val="1"/>
-      <w:numFmt w:val="lowerRoman"/>
-      <w:lvlText w:val="%9."/>
-      <w:lvlJc w:val="right"/>
-      <w:pPr>
-        <w:ind w:left="6480" w:hanging="360"/>
-      </w:pPr>
-      <w:rPr>
-        <w:u w:val="none"/>
-      </w:rPr>
-    </w:lvl>
-  </w:abstractNum>
-  <w:abstractNum w:abstractNumId="9">
+  <w:abstractNum w:abstractNumId="11">
     <w:lvl w:ilvl="0">
       <w:start w:val="1"/>
       <w:numFmt w:val="decimal"/>
@@ -5735,7 +6109,7 @@
       </w:rPr>
     </w:lvl>
   </w:abstractNum>
-  <w:abstractNum w:abstractNumId="10">
+  <w:abstractNum w:abstractNumId="12">
     <w:lvl w:ilvl="0">
       <w:start w:val="1"/>
       <w:numFmt w:val="decimal"/>
@@ -5757,8 +6131,6 @@
         <w:ind w:left="1440" w:hanging="360"/>
       </w:pPr>
       <w:rPr>
-        <w:rFonts w:ascii="Arial" w:cs="Arial" w:eastAsia="Arial" w:hAnsi="Arial"/>
-        <w:b w:val="0"/>
         <w:u w:val="none"/>
       </w:rPr>
     </w:lvl>
@@ -5847,7 +6219,7 @@
       </w:rPr>
     </w:lvl>
   </w:abstractNum>
-  <w:abstractNum w:abstractNumId="11">
+  <w:abstractNum w:abstractNumId="13">
     <w:lvl w:ilvl="0">
       <w:start w:val="1"/>
       <w:numFmt w:val="decimal"/>
@@ -5857,116 +6229,8 @@
         <w:ind w:left="720" w:hanging="360"/>
       </w:pPr>
       <w:rPr>
-        <w:u w:val="none"/>
-      </w:rPr>
-    </w:lvl>
-    <w:lvl w:ilvl="1">
-      <w:start w:val="1"/>
-      <w:numFmt w:val="lowerLetter"/>
-      <w:lvlText w:val="%2."/>
-      <w:lvlJc w:val="left"/>
-      <w:pPr>
-        <w:ind w:left="1440" w:hanging="360"/>
-      </w:pPr>
-      <w:rPr>
-        <w:u w:val="none"/>
-      </w:rPr>
-    </w:lvl>
-    <w:lvl w:ilvl="2">
-      <w:start w:val="1"/>
-      <w:numFmt w:val="lowerRoman"/>
-      <w:lvlText w:val="%3."/>
-      <w:lvlJc w:val="right"/>
-      <w:pPr>
-        <w:ind w:left="2160" w:hanging="360"/>
-      </w:pPr>
-      <w:rPr>
-        <w:u w:val="none"/>
-      </w:rPr>
-    </w:lvl>
-    <w:lvl w:ilvl="3">
-      <w:start w:val="1"/>
-      <w:numFmt w:val="decimal"/>
-      <w:lvlText w:val="%4."/>
-      <w:lvlJc w:val="left"/>
-      <w:pPr>
-        <w:ind w:left="2880" w:hanging="360"/>
-      </w:pPr>
-      <w:rPr>
-        <w:u w:val="none"/>
-      </w:rPr>
-    </w:lvl>
-    <w:lvl w:ilvl="4">
-      <w:start w:val="1"/>
-      <w:numFmt w:val="lowerLetter"/>
-      <w:lvlText w:val="%5."/>
-      <w:lvlJc w:val="left"/>
-      <w:pPr>
-        <w:ind w:left="3600" w:hanging="360"/>
-      </w:pPr>
-      <w:rPr>
-        <w:u w:val="none"/>
-      </w:rPr>
-    </w:lvl>
-    <w:lvl w:ilvl="5">
-      <w:start w:val="1"/>
-      <w:numFmt w:val="lowerRoman"/>
-      <w:lvlText w:val="%6."/>
-      <w:lvlJc w:val="right"/>
-      <w:pPr>
-        <w:ind w:left="4320" w:hanging="360"/>
-      </w:pPr>
-      <w:rPr>
-        <w:u w:val="none"/>
-      </w:rPr>
-    </w:lvl>
-    <w:lvl w:ilvl="6">
-      <w:start w:val="1"/>
-      <w:numFmt w:val="decimal"/>
-      <w:lvlText w:val="%7."/>
-      <w:lvlJc w:val="left"/>
-      <w:pPr>
-        <w:ind w:left="5040" w:hanging="360"/>
-      </w:pPr>
-      <w:rPr>
-        <w:u w:val="none"/>
-      </w:rPr>
-    </w:lvl>
-    <w:lvl w:ilvl="7">
-      <w:start w:val="1"/>
-      <w:numFmt w:val="lowerLetter"/>
-      <w:lvlText w:val="%8."/>
-      <w:lvlJc w:val="left"/>
-      <w:pPr>
-        <w:ind w:left="5760" w:hanging="360"/>
-      </w:pPr>
-      <w:rPr>
-        <w:u w:val="none"/>
-      </w:rPr>
-    </w:lvl>
-    <w:lvl w:ilvl="8">
-      <w:start w:val="1"/>
-      <w:numFmt w:val="lowerRoman"/>
-      <w:lvlText w:val="%9."/>
-      <w:lvlJc w:val="right"/>
-      <w:pPr>
-        <w:ind w:left="6480" w:hanging="360"/>
-      </w:pPr>
-      <w:rPr>
-        <w:u w:val="none"/>
-      </w:rPr>
-    </w:lvl>
-  </w:abstractNum>
-  <w:abstractNum w:abstractNumId="12">
-    <w:lvl w:ilvl="0">
-      <w:start w:val="1"/>
-      <w:numFmt w:val="decimal"/>
-      <w:lvlText w:val="%1."/>
-      <w:lvlJc w:val="left"/>
-      <w:pPr>
-        <w:ind w:left="720" w:hanging="360"/>
-      </w:pPr>
-      <w:rPr>
+        <w:sz w:val="22"/>
+        <w:szCs w:val="22"/>
         <w:u w:val="none"/>
       </w:rPr>
     </w:lvl>
@@ -6102,6 +6366,9 @@
   </w:num>
   <w:num w:numId="12">
     <w:abstractNumId w:val="12"/>
+  </w:num>
+  <w:num w:numId="13">
+    <w:abstractNumId w:val="13"/>
   </w:num>
 </w:numbering>
 </file>

</xml_diff>

<commit_message>
DOCS: Prevent deletion of branches
</commit_message>
<xml_diff>
--- a/Version Control/GitHub.docx
+++ b/Version Control/GitHub.docx
@@ -2096,12 +2096,12 @@
           <wp:inline distB="114300" distT="114300" distL="114300" distR="114300">
             <wp:extent cx="5567363" cy="5901404"/>
             <wp:effectExtent b="0" l="0" r="0" t="0"/>
-            <wp:docPr id="2" name="image2.png"/>
+            <wp:docPr id="2" name="image7.png"/>
             <a:graphic>
               <a:graphicData uri="http://schemas.openxmlformats.org/drawingml/2006/picture">
                 <pic:pic>
                   <pic:nvPicPr>
-                    <pic:cNvPr id="0" name="image2.png"/>
+                    <pic:cNvPr id="0" name="image7.png"/>
                     <pic:cNvPicPr preferRelativeResize="0"/>
                   </pic:nvPicPr>
                   <pic:blipFill>
@@ -3394,12 +3394,12 @@
           <wp:inline distB="114300" distT="114300" distL="114300" distR="114300">
             <wp:extent cx="5731200" cy="2133600"/>
             <wp:effectExtent b="0" l="0" r="0" t="0"/>
-            <wp:docPr id="1" name="image3.png"/>
+            <wp:docPr id="1" name="image1.png"/>
             <a:graphic>
               <a:graphicData uri="http://schemas.openxmlformats.org/drawingml/2006/picture">
                 <pic:pic>
                   <pic:nvPicPr>
-                    <pic:cNvPr id="0" name="image3.png"/>
+                    <pic:cNvPr id="0" name="image1.png"/>
                     <pic:cNvPicPr preferRelativeResize="0"/>
                   </pic:nvPicPr>
                   <pic:blipFill>
@@ -3444,7 +3444,7 @@
         <w:rPr>
           <w:rtl w:val="0"/>
         </w:rPr>
-        <w:t xml:space="preserve">All administrators are allowed to override the two step review and one step approval.</w:t>
+        <w:t xml:space="preserve">To facilitate a roll back procedure, no deletions of branches will be allowed in any repository.</w:t>
       </w:r>
       <w:r>
         <w:rPr>
@@ -3465,14 +3465,14 @@
         </w:rPr>
         <w:drawing>
           <wp:inline distB="114300" distT="114300" distL="114300" distR="114300">
-            <wp:extent cx="5731200" cy="1943100"/>
+            <wp:extent cx="5731200" cy="1714500"/>
             <wp:effectExtent b="0" l="0" r="0" t="0"/>
-            <wp:docPr id="7" name="image1.png"/>
+            <wp:docPr id="7" name="image8.png"/>
             <a:graphic>
               <a:graphicData uri="http://schemas.openxmlformats.org/drawingml/2006/picture">
                 <pic:pic>
                   <pic:nvPicPr>
-                    <pic:cNvPr id="0" name="image1.png"/>
+                    <pic:cNvPr id="0" name="image8.png"/>
                     <pic:cNvPicPr preferRelativeResize="0"/>
                   </pic:nvPicPr>
                   <pic:blipFill>
@@ -3485,7 +3485,7 @@
                   <pic:spPr>
                     <a:xfrm>
                       <a:off x="0" y="0"/>
-                      <a:ext cx="5731200" cy="1943100"/>
+                      <a:ext cx="5731200" cy="1714500"/>
                     </a:xfrm>
                     <a:prstGeom prst="rect"/>
                     <a:ln/>
@@ -4201,12 +4201,12 @@
           <wp:inline distB="114300" distT="114300" distL="114300" distR="114300">
             <wp:extent cx="5731200" cy="3187700"/>
             <wp:effectExtent b="0" l="0" r="0" t="0"/>
-            <wp:docPr id="6" name="image7.png"/>
+            <wp:docPr id="6" name="image2.png"/>
             <a:graphic>
               <a:graphicData uri="http://schemas.openxmlformats.org/drawingml/2006/picture">
                 <pic:pic>
                   <pic:nvPicPr>
-                    <pic:cNvPr id="0" name="image7.png"/>
+                    <pic:cNvPr id="0" name="image2.png"/>
                     <pic:cNvPicPr preferRelativeResize="0"/>
                   </pic:nvPicPr>
                   <pic:blipFill>
@@ -4741,12 +4741,12 @@
           <wp:inline distB="114300" distT="114300" distL="114300" distR="114300">
             <wp:extent cx="5731200" cy="2895600"/>
             <wp:effectExtent b="0" l="0" r="0" t="0"/>
-            <wp:docPr id="8" name="image8.png"/>
+            <wp:docPr id="8" name="image4.png"/>
             <a:graphic>
               <a:graphicData uri="http://schemas.openxmlformats.org/drawingml/2006/picture">
                 <pic:pic>
                   <pic:nvPicPr>
-                    <pic:cNvPr id="0" name="image8.png"/>
+                    <pic:cNvPr id="0" name="image4.png"/>
                     <pic:cNvPicPr preferRelativeResize="0"/>
                   </pic:nvPicPr>
                   <pic:blipFill>
@@ -4917,12 +4917,12 @@
           <wp:inline distB="114300" distT="114300" distL="114300" distR="114300">
             <wp:extent cx="5731200" cy="3733800"/>
             <wp:effectExtent b="0" l="0" r="0" t="0"/>
-            <wp:docPr id="3" name="image4.png"/>
+            <wp:docPr id="3" name="image3.png"/>
             <a:graphic>
               <a:graphicData uri="http://schemas.openxmlformats.org/drawingml/2006/picture">
                 <pic:pic>
                   <pic:nvPicPr>
-                    <pic:cNvPr id="0" name="image4.png"/>
+                    <pic:cNvPr id="0" name="image3.png"/>
                     <pic:cNvPicPr preferRelativeResize="0"/>
                   </pic:nvPicPr>
                   <pic:blipFill>

</xml_diff>

<commit_message>
DOCS: Added ESLINT Rule
</commit_message>
<xml_diff>
--- a/Version Control/GitHub.docx
+++ b/Version Control/GitHub.docx
@@ -167,12 +167,12 @@
           <wp:inline distB="114300" distT="114300" distL="114300" distR="114300">
             <wp:extent cx="4081463" cy="2250906"/>
             <wp:effectExtent b="0" l="0" r="0" t="0"/>
-            <wp:docPr id="4" name="image5.png"/>
+            <wp:docPr id="4" name="image2.png"/>
             <a:graphic>
               <a:graphicData uri="http://schemas.openxmlformats.org/drawingml/2006/picture">
                 <pic:pic>
                   <pic:nvPicPr>
-                    <pic:cNvPr id="0" name="image5.png"/>
+                    <pic:cNvPr id="0" name="image2.png"/>
                     <pic:cNvPicPr preferRelativeResize="0"/>
                   </pic:nvPicPr>
                   <pic:blipFill>
@@ -242,7 +242,7 @@
         <w:rPr>
           <w:rtl w:val="0"/>
         </w:rPr>
-        <w:t xml:space="preserve">The purpose of this document is to outline the setup of this project's GitHub organization, repositories and the uses for each.</w:t>
+        <w:t xml:space="preserve">The purpose of this document is to outline the setup of this project's GitHub organization, repositories and the uses for each. This document also describes coding environment settings to ensure the code uploaded to github is valid and of the correct format.</w:t>
       </w:r>
     </w:p>
     <w:p>
@@ -717,7 +717,7 @@
               <w:vertAlign w:val="baseline"/>
               <w:rtl w:val="0"/>
             </w:rPr>
-            <w:t xml:space="preserve">4</w:t>
+            <w:t xml:space="preserve">5</w:t>
           </w:r>
           <w:r>
             <w:fldChar w:fldCharType="end"/>
@@ -805,7 +805,7 @@
               <w:vertAlign w:val="baseline"/>
               <w:rtl w:val="0"/>
             </w:rPr>
-            <w:t xml:space="preserve">4</w:t>
+            <w:t xml:space="preserve">5</w:t>
           </w:r>
           <w:r>
             <w:fldChar w:fldCharType="end"/>
@@ -893,7 +893,7 @@
               <w:vertAlign w:val="baseline"/>
               <w:rtl w:val="0"/>
             </w:rPr>
-            <w:t xml:space="preserve">4</w:t>
+            <w:t xml:space="preserve">5</w:t>
           </w:r>
           <w:r>
             <w:fldChar w:fldCharType="end"/>
@@ -981,7 +981,7 @@
               <w:vertAlign w:val="baseline"/>
               <w:rtl w:val="0"/>
             </w:rPr>
-            <w:t xml:space="preserve">4</w:t>
+            <w:t xml:space="preserve">5</w:t>
           </w:r>
           <w:r>
             <w:fldChar w:fldCharType="end"/>
@@ -1069,7 +1069,7 @@
               <w:vertAlign w:val="baseline"/>
               <w:rtl w:val="0"/>
             </w:rPr>
-            <w:t xml:space="preserve">4</w:t>
+            <w:t xml:space="preserve">5</w:t>
           </w:r>
           <w:r>
             <w:fldChar w:fldCharType="end"/>
@@ -1157,7 +1157,7 @@
               <w:vertAlign w:val="baseline"/>
               <w:rtl w:val="0"/>
             </w:rPr>
-            <w:t xml:space="preserve">5</w:t>
+            <w:t xml:space="preserve">6</w:t>
           </w:r>
           <w:r>
             <w:fldChar w:fldCharType="end"/>
@@ -1245,7 +1245,7 @@
               <w:vertAlign w:val="baseline"/>
               <w:rtl w:val="0"/>
             </w:rPr>
-            <w:t xml:space="preserve">6</w:t>
+            <w:t xml:space="preserve">7</w:t>
           </w:r>
           <w:r>
             <w:fldChar w:fldCharType="end"/>
@@ -1333,7 +1333,7 @@
               <w:vertAlign w:val="baseline"/>
               <w:rtl w:val="0"/>
             </w:rPr>
-            <w:t xml:space="preserve">8</w:t>
+            <w:t xml:space="preserve">9</w:t>
           </w:r>
           <w:r>
             <w:fldChar w:fldCharType="end"/>
@@ -1421,7 +1421,7 @@
               <w:vertAlign w:val="baseline"/>
               <w:rtl w:val="0"/>
             </w:rPr>
-            <w:t xml:space="preserve">10</w:t>
+            <w:t xml:space="preserve">11</w:t>
           </w:r>
           <w:r>
             <w:fldChar w:fldCharType="end"/>
@@ -1509,7 +1509,7 @@
               <w:vertAlign w:val="baseline"/>
               <w:rtl w:val="0"/>
             </w:rPr>
-            <w:t xml:space="preserve">11</w:t>
+            <w:t xml:space="preserve">12</w:t>
           </w:r>
           <w:r>
             <w:fldChar w:fldCharType="end"/>
@@ -1525,7 +1525,7 @@
             <w:tabs>
               <w:tab w:val="right" w:pos="9025.511811023624"/>
             </w:tabs>
-            <w:spacing w:after="80" w:before="60" w:line="240" w:lineRule="auto"/>
+            <w:spacing w:before="60" w:line="240" w:lineRule="auto"/>
             <w:ind w:left="360" w:firstLine="0"/>
             <w:rPr>
               <w:rFonts w:ascii="Arial" w:cs="Arial" w:eastAsia="Arial" w:hAnsi="Arial"/>
@@ -1597,7 +1597,7 @@
               <w:vertAlign w:val="baseline"/>
               <w:rtl w:val="0"/>
             </w:rPr>
-            <w:t xml:space="preserve">12</w:t>
+            <w:t xml:space="preserve">13</w:t>
           </w:r>
           <w:r>
             <w:fldChar w:fldCharType="end"/>
@@ -1607,6 +1607,180 @@
               <w:rtl w:val="0"/>
             </w:rPr>
           </w:r>
+        </w:p>
+        <w:p>
+          <w:pPr>
+            <w:tabs>
+              <w:tab w:val="right" w:pos="9025.511811023624"/>
+            </w:tabs>
+            <w:spacing w:before="200" w:line="240" w:lineRule="auto"/>
+            <w:ind w:left="0" w:firstLine="0"/>
+            <w:rPr/>
+          </w:pPr>
+          <w:hyperlink w:anchor="_hiobj2zi455s">
+            <w:r>
+              <w:rPr>
+                <w:b w:val="1"/>
+                <w:rtl w:val="0"/>
+              </w:rPr>
+              <w:t xml:space="preserve">Coding Environment</w:t>
+            </w:r>
+          </w:hyperlink>
+          <w:r>
+            <w:rPr>
+              <w:b w:val="1"/>
+              <w:rtl w:val="0"/>
+            </w:rPr>
+            <w:tab/>
+          </w:r>
+          <w:r>
+            <w:fldChar w:fldCharType="begin"/>
+            <w:instrText xml:space="preserve"> PAGEREF _hiobj2zi455s \h </w:instrText>
+            <w:fldChar w:fldCharType="separate"/>
+          </w:r>
+          <w:r>
+            <w:rPr>
+              <w:rtl w:val="0"/>
+            </w:rPr>
+            <w:t xml:space="preserve">14</w:t>
+          </w:r>
+          <w:r>
+            <w:fldChar w:fldCharType="end"/>
+          </w:r>
+          <w:r>
+            <w:rPr>
+              <w:rtl w:val="0"/>
+            </w:rPr>
+          </w:r>
+        </w:p>
+        <w:p>
+          <w:pPr>
+            <w:tabs>
+              <w:tab w:val="right" w:pos="9025.511811023624"/>
+            </w:tabs>
+            <w:spacing w:before="60" w:line="240" w:lineRule="auto"/>
+            <w:ind w:left="360" w:firstLine="0"/>
+            <w:rPr/>
+          </w:pPr>
+          <w:hyperlink w:anchor="_3pe9wa60ry2v">
+            <w:r>
+              <w:rPr>
+                <w:rtl w:val="0"/>
+              </w:rPr>
+              <w:t xml:space="preserve">Coding Editors</w:t>
+            </w:r>
+          </w:hyperlink>
+          <w:r>
+            <w:rPr>
+              <w:rtl w:val="0"/>
+            </w:rPr>
+            <w:tab/>
+          </w:r>
+          <w:r>
+            <w:fldChar w:fldCharType="begin"/>
+            <w:instrText xml:space="preserve"> PAGEREF _3pe9wa60ry2v \h </w:instrText>
+            <w:fldChar w:fldCharType="separate"/>
+          </w:r>
+          <w:r>
+            <w:rPr>
+              <w:rtl w:val="0"/>
+            </w:rPr>
+            <w:t xml:space="preserve">14</w:t>
+          </w:r>
+          <w:r>
+            <w:fldChar w:fldCharType="end"/>
+          </w:r>
+          <w:r>
+            <w:rPr>
+              <w:rtl w:val="0"/>
+            </w:rPr>
+          </w:r>
+        </w:p>
+        <w:p>
+          <w:pPr>
+            <w:tabs>
+              <w:tab w:val="right" w:pos="9025.511811023624"/>
+            </w:tabs>
+            <w:spacing w:before="60" w:line="240" w:lineRule="auto"/>
+            <w:ind w:left="720" w:firstLine="0"/>
+            <w:rPr/>
+          </w:pPr>
+          <w:hyperlink w:anchor="_3007yfbx1woz">
+            <w:r>
+              <w:rPr>
+                <w:rtl w:val="0"/>
+              </w:rPr>
+              <w:t xml:space="preserve">Visual Studio Code</w:t>
+            </w:r>
+          </w:hyperlink>
+          <w:r>
+            <w:rPr>
+              <w:rtl w:val="0"/>
+            </w:rPr>
+            <w:tab/>
+          </w:r>
+          <w:r>
+            <w:fldChar w:fldCharType="begin"/>
+            <w:instrText xml:space="preserve"> PAGEREF _3007yfbx1woz \h </w:instrText>
+            <w:fldChar w:fldCharType="separate"/>
+          </w:r>
+          <w:r>
+            <w:rPr>
+              <w:rtl w:val="0"/>
+            </w:rPr>
+            <w:t xml:space="preserve">14</w:t>
+          </w:r>
+          <w:r>
+            <w:fldChar w:fldCharType="end"/>
+          </w:r>
+          <w:r>
+            <w:rPr>
+              <w:rtl w:val="0"/>
+            </w:rPr>
+          </w:r>
+        </w:p>
+        <w:p>
+          <w:pPr>
+            <w:tabs>
+              <w:tab w:val="right" w:pos="9025.511811023624"/>
+            </w:tabs>
+            <w:spacing w:after="80" w:before="60" w:line="240" w:lineRule="auto"/>
+            <w:ind w:left="360" w:firstLine="0"/>
+            <w:rPr/>
+          </w:pPr>
+          <w:hyperlink w:anchor="_l7tpjxv824e7">
+            <w:r>
+              <w:rPr>
+                <w:rtl w:val="0"/>
+              </w:rPr>
+              <w:t xml:space="preserve">ESLint</w:t>
+            </w:r>
+          </w:hyperlink>
+          <w:r>
+            <w:rPr>
+              <w:rtl w:val="0"/>
+            </w:rPr>
+            <w:tab/>
+          </w:r>
+          <w:r>
+            <w:fldChar w:fldCharType="begin"/>
+            <w:instrText xml:space="preserve"> PAGEREF _l7tpjxv824e7 \h </w:instrText>
+            <w:fldChar w:fldCharType="separate"/>
+          </w:r>
+          <w:r>
+            <w:rPr>
+              <w:rtl w:val="0"/>
+            </w:rPr>
+            <w:t xml:space="preserve">15</w:t>
+          </w:r>
+          <w:r>
+            <w:fldChar w:fldCharType="end"/>
+          </w:r>
+          <w:r>
+            <w:rPr>
+              <w:rtl w:val="0"/>
+            </w:rPr>
+          </w:r>
           <w:r>
             <w:fldChar w:fldCharType="end"/>
           </w:r>
@@ -1875,90 +2049,6 @@
     </w:p>
     <w:p>
       <w:pPr>
-        <w:rPr>
-          <w:b w:val="1"/>
-        </w:rPr>
-      </w:pPr>
-      <w:r>
-        <w:rPr>
-          <w:rtl w:val="0"/>
-        </w:rPr>
-      </w:r>
-    </w:p>
-    <w:p>
-      <w:pPr>
-        <w:rPr>
-          <w:b w:val="1"/>
-        </w:rPr>
-      </w:pPr>
-      <w:r>
-        <w:rPr>
-          <w:rtl w:val="0"/>
-        </w:rPr>
-      </w:r>
-    </w:p>
-    <w:p>
-      <w:pPr>
-        <w:rPr>
-          <w:b w:val="1"/>
-        </w:rPr>
-      </w:pPr>
-      <w:r>
-        <w:rPr>
-          <w:rtl w:val="0"/>
-        </w:rPr>
-      </w:r>
-    </w:p>
-    <w:p>
-      <w:pPr>
-        <w:rPr>
-          <w:b w:val="1"/>
-        </w:rPr>
-      </w:pPr>
-      <w:r>
-        <w:rPr>
-          <w:rtl w:val="0"/>
-        </w:rPr>
-      </w:r>
-    </w:p>
-    <w:p>
-      <w:pPr>
-        <w:rPr>
-          <w:b w:val="1"/>
-        </w:rPr>
-      </w:pPr>
-      <w:r>
-        <w:rPr>
-          <w:rtl w:val="0"/>
-        </w:rPr>
-      </w:r>
-    </w:p>
-    <w:p>
-      <w:pPr>
-        <w:rPr>
-          <w:b w:val="1"/>
-        </w:rPr>
-      </w:pPr>
-      <w:r>
-        <w:rPr>
-          <w:rtl w:val="0"/>
-        </w:rPr>
-      </w:r>
-    </w:p>
-    <w:p>
-      <w:pPr>
-        <w:rPr>
-          <w:b w:val="1"/>
-        </w:rPr>
-      </w:pPr>
-      <w:r>
-        <w:rPr>
-          <w:rtl w:val="0"/>
-        </w:rPr>
-      </w:r>
-    </w:p>
-    <w:p>
-      <w:pPr>
         <w:pStyle w:val="Heading2"/>
         <w:rPr/>
       </w:pPr>
@@ -2043,7 +2133,7 @@
       <w:pPr>
         <w:numPr>
           <w:ilvl w:val="0"/>
-          <w:numId w:val="3"/>
+          <w:numId w:val="4"/>
         </w:numPr>
         <w:ind w:left="720" w:hanging="360"/>
         <w:rPr/>
@@ -2059,7 +2149,7 @@
       <w:pPr>
         <w:numPr>
           <w:ilvl w:val="0"/>
-          <w:numId w:val="3"/>
+          <w:numId w:val="4"/>
         </w:numPr>
         <w:ind w:left="720" w:hanging="360"/>
         <w:rPr>
@@ -2077,7 +2167,7 @@
       <w:pPr>
         <w:numPr>
           <w:ilvl w:val="0"/>
-          <w:numId w:val="3"/>
+          <w:numId w:val="4"/>
         </w:numPr>
         <w:ind w:left="720" w:hanging="360"/>
         <w:rPr>
@@ -2096,12 +2186,12 @@
           <wp:inline distB="114300" distT="114300" distL="114300" distR="114300">
             <wp:extent cx="5567363" cy="5901404"/>
             <wp:effectExtent b="0" l="0" r="0" t="0"/>
-            <wp:docPr id="2" name="image7.png"/>
+            <wp:docPr id="2" name="image9.png"/>
             <a:graphic>
               <a:graphicData uri="http://schemas.openxmlformats.org/drawingml/2006/picture">
                 <pic:pic>
                   <pic:nvPicPr>
-                    <pic:cNvPr id="0" name="image7.png"/>
+                    <pic:cNvPr id="0" name="image9.png"/>
                     <pic:cNvPicPr preferRelativeResize="0"/>
                   </pic:nvPicPr>
                   <pic:blipFill>
@@ -2235,7 +2325,7 @@
       <w:pPr>
         <w:numPr>
           <w:ilvl w:val="0"/>
-          <w:numId w:val="2"/>
+          <w:numId w:val="3"/>
         </w:numPr>
         <w:ind w:left="720" w:hanging="360"/>
       </w:pPr>
@@ -2250,7 +2340,7 @@
       <w:pPr>
         <w:numPr>
           <w:ilvl w:val="0"/>
-          <w:numId w:val="2"/>
+          <w:numId w:val="3"/>
         </w:numPr>
         <w:ind w:left="720" w:hanging="360"/>
       </w:pPr>
@@ -2265,7 +2355,7 @@
       <w:pPr>
         <w:numPr>
           <w:ilvl w:val="0"/>
-          <w:numId w:val="2"/>
+          <w:numId w:val="3"/>
         </w:numPr>
         <w:ind w:left="720" w:hanging="360"/>
       </w:pPr>
@@ -2280,7 +2370,7 @@
       <w:pPr>
         <w:numPr>
           <w:ilvl w:val="0"/>
-          <w:numId w:val="2"/>
+          <w:numId w:val="3"/>
         </w:numPr>
         <w:ind w:left="720" w:hanging="360"/>
       </w:pPr>
@@ -2295,7 +2385,7 @@
       <w:pPr>
         <w:numPr>
           <w:ilvl w:val="0"/>
-          <w:numId w:val="2"/>
+          <w:numId w:val="3"/>
         </w:numPr>
         <w:ind w:left="720" w:hanging="360"/>
       </w:pPr>
@@ -2310,7 +2400,7 @@
       <w:pPr>
         <w:numPr>
           <w:ilvl w:val="0"/>
-          <w:numId w:val="2"/>
+          <w:numId w:val="3"/>
         </w:numPr>
         <w:ind w:left="720" w:hanging="360"/>
       </w:pPr>
@@ -2399,7 +2489,7 @@
       <w:pPr>
         <w:numPr>
           <w:ilvl w:val="0"/>
-          <w:numId w:val="12"/>
+          <w:numId w:val="13"/>
         </w:numPr>
         <w:ind w:left="720" w:hanging="360"/>
         <w:rPr>
@@ -2419,7 +2509,7 @@
       <w:pPr>
         <w:numPr>
           <w:ilvl w:val="0"/>
-          <w:numId w:val="12"/>
+          <w:numId w:val="13"/>
         </w:numPr>
         <w:ind w:left="720" w:hanging="360"/>
         <w:rPr>
@@ -2467,7 +2557,7 @@
       <w:pPr>
         <w:numPr>
           <w:ilvl w:val="0"/>
-          <w:numId w:val="10"/>
+          <w:numId w:val="11"/>
         </w:numPr>
         <w:ind w:left="720" w:hanging="360"/>
         <w:rPr>
@@ -2487,7 +2577,7 @@
       <w:pPr>
         <w:numPr>
           <w:ilvl w:val="1"/>
-          <w:numId w:val="10"/>
+          <w:numId w:val="11"/>
         </w:numPr>
         <w:ind w:left="1440" w:hanging="360"/>
         <w:rPr>
@@ -2507,7 +2597,7 @@
       <w:pPr>
         <w:numPr>
           <w:ilvl w:val="0"/>
-          <w:numId w:val="10"/>
+          <w:numId w:val="11"/>
         </w:numPr>
         <w:ind w:left="720" w:hanging="360"/>
         <w:rPr>
@@ -2527,7 +2617,7 @@
       <w:pPr>
         <w:numPr>
           <w:ilvl w:val="1"/>
-          <w:numId w:val="10"/>
+          <w:numId w:val="11"/>
         </w:numPr>
         <w:ind w:left="1440" w:hanging="360"/>
         <w:rPr>
@@ -2547,7 +2637,7 @@
       <w:pPr>
         <w:numPr>
           <w:ilvl w:val="1"/>
-          <w:numId w:val="10"/>
+          <w:numId w:val="11"/>
         </w:numPr>
         <w:ind w:left="1440" w:hanging="360"/>
         <w:rPr>
@@ -2567,7 +2657,7 @@
       <w:pPr>
         <w:numPr>
           <w:ilvl w:val="1"/>
-          <w:numId w:val="10"/>
+          <w:numId w:val="11"/>
         </w:numPr>
         <w:ind w:left="1440" w:hanging="360"/>
         <w:rPr>
@@ -2686,7 +2776,7 @@
       <w:pPr>
         <w:numPr>
           <w:ilvl w:val="0"/>
-          <w:numId w:val="8"/>
+          <w:numId w:val="9"/>
         </w:numPr>
         <w:ind w:left="720" w:hanging="360"/>
         <w:rPr>
@@ -2705,7 +2795,7 @@
       <w:pPr>
         <w:numPr>
           <w:ilvl w:val="0"/>
-          <w:numId w:val="8"/>
+          <w:numId w:val="9"/>
         </w:numPr>
         <w:ind w:left="720" w:hanging="360"/>
         <w:rPr>
@@ -2724,7 +2814,7 @@
       <w:pPr>
         <w:numPr>
           <w:ilvl w:val="1"/>
-          <w:numId w:val="8"/>
+          <w:numId w:val="9"/>
         </w:numPr>
         <w:ind w:left="1440" w:hanging="360"/>
         <w:rPr>
@@ -2745,7 +2835,7 @@
       <w:pPr>
         <w:numPr>
           <w:ilvl w:val="1"/>
-          <w:numId w:val="8"/>
+          <w:numId w:val="9"/>
         </w:numPr>
         <w:ind w:left="1440" w:hanging="360"/>
         <w:rPr>
@@ -2779,7 +2869,7 @@
       <w:pPr>
         <w:numPr>
           <w:ilvl w:val="1"/>
-          <w:numId w:val="8"/>
+          <w:numId w:val="9"/>
         </w:numPr>
         <w:ind w:left="1440" w:hanging="360"/>
         <w:rPr>
@@ -2800,7 +2890,7 @@
       <w:pPr>
         <w:numPr>
           <w:ilvl w:val="1"/>
-          <w:numId w:val="8"/>
+          <w:numId w:val="9"/>
         </w:numPr>
         <w:ind w:left="1440" w:hanging="360"/>
         <w:rPr>
@@ -2821,7 +2911,7 @@
       <w:pPr>
         <w:numPr>
           <w:ilvl w:val="1"/>
-          <w:numId w:val="8"/>
+          <w:numId w:val="9"/>
         </w:numPr>
         <w:ind w:left="1440" w:hanging="360"/>
         <w:rPr>
@@ -2850,7 +2940,7 @@
       <w:pPr>
         <w:numPr>
           <w:ilvl w:val="1"/>
-          <w:numId w:val="8"/>
+          <w:numId w:val="9"/>
         </w:numPr>
         <w:ind w:left="1440" w:hanging="360"/>
         <w:rPr>
@@ -2870,7 +2960,7 @@
       <w:pPr>
         <w:numPr>
           <w:ilvl w:val="1"/>
-          <w:numId w:val="8"/>
+          <w:numId w:val="9"/>
         </w:numPr>
         <w:ind w:left="1440" w:hanging="360"/>
         <w:rPr>
@@ -2890,7 +2980,7 @@
       <w:pPr>
         <w:numPr>
           <w:ilvl w:val="0"/>
-          <w:numId w:val="8"/>
+          <w:numId w:val="9"/>
         </w:numPr>
         <w:ind w:left="720" w:hanging="360"/>
         <w:rPr>
@@ -2937,7 +3027,7 @@
       <w:pPr>
         <w:numPr>
           <w:ilvl w:val="0"/>
-          <w:numId w:val="8"/>
+          <w:numId w:val="9"/>
         </w:numPr>
         <w:ind w:left="720" w:hanging="360"/>
         <w:rPr>
@@ -2965,7 +3055,7 @@
       <w:pPr>
         <w:numPr>
           <w:ilvl w:val="0"/>
-          <w:numId w:val="8"/>
+          <w:numId w:val="9"/>
         </w:numPr>
         <w:ind w:left="720" w:hanging="360"/>
         <w:rPr>
@@ -2984,7 +3074,7 @@
       <w:pPr>
         <w:numPr>
           <w:ilvl w:val="0"/>
-          <w:numId w:val="8"/>
+          <w:numId w:val="9"/>
         </w:numPr>
         <w:ind w:left="720" w:hanging="360"/>
         <w:rPr>
@@ -3004,7 +3094,7 @@
       <w:pPr>
         <w:numPr>
           <w:ilvl w:val="0"/>
-          <w:numId w:val="8"/>
+          <w:numId w:val="9"/>
         </w:numPr>
         <w:ind w:left="720" w:hanging="360"/>
         <w:rPr>
@@ -3024,7 +3114,7 @@
       <w:pPr>
         <w:numPr>
           <w:ilvl w:val="0"/>
-          <w:numId w:val="8"/>
+          <w:numId w:val="9"/>
         </w:numPr>
         <w:ind w:left="720" w:hanging="360"/>
         <w:rPr>
@@ -3044,7 +3134,7 @@
       <w:pPr>
         <w:numPr>
           <w:ilvl w:val="0"/>
-          <w:numId w:val="8"/>
+          <w:numId w:val="9"/>
         </w:numPr>
         <w:ind w:left="720" w:hanging="360"/>
         <w:rPr>
@@ -3064,7 +3154,7 @@
       <w:pPr>
         <w:numPr>
           <w:ilvl w:val="0"/>
-          <w:numId w:val="8"/>
+          <w:numId w:val="9"/>
         </w:numPr>
         <w:ind w:left="720" w:hanging="360"/>
         <w:rPr>
@@ -3297,7 +3387,7 @@
       <w:pPr>
         <w:numPr>
           <w:ilvl w:val="0"/>
-          <w:numId w:val="5"/>
+          <w:numId w:val="6"/>
         </w:numPr>
         <w:ind w:left="720" w:hanging="360"/>
         <w:rPr>
@@ -3315,7 +3405,7 @@
       <w:pPr>
         <w:numPr>
           <w:ilvl w:val="1"/>
-          <w:numId w:val="5"/>
+          <w:numId w:val="6"/>
         </w:numPr>
         <w:ind w:left="1440" w:hanging="360"/>
         <w:rPr>
@@ -3373,7 +3463,7 @@
       <w:pPr>
         <w:numPr>
           <w:ilvl w:val="0"/>
-          <w:numId w:val="13"/>
+          <w:numId w:val="14"/>
         </w:numPr>
         <w:ind w:left="720" w:hanging="360"/>
         <w:rPr>
@@ -3394,12 +3484,12 @@
           <wp:inline distB="114300" distT="114300" distL="114300" distR="114300">
             <wp:extent cx="5731200" cy="2133600"/>
             <wp:effectExtent b="0" l="0" r="0" t="0"/>
-            <wp:docPr id="1" name="image1.png"/>
+            <wp:docPr id="1" name="image11.png"/>
             <a:graphic>
               <a:graphicData uri="http://schemas.openxmlformats.org/drawingml/2006/picture">
                 <pic:pic>
                   <pic:nvPicPr>
-                    <pic:cNvPr id="0" name="image1.png"/>
+                    <pic:cNvPr id="0" name="image11.png"/>
                     <pic:cNvPicPr preferRelativeResize="0"/>
                   </pic:nvPicPr>
                   <pic:blipFill>
@@ -3433,7 +3523,7 @@
       <w:pPr>
         <w:numPr>
           <w:ilvl w:val="0"/>
-          <w:numId w:val="13"/>
+          <w:numId w:val="14"/>
         </w:numPr>
         <w:ind w:left="720" w:hanging="360"/>
         <w:rPr>
@@ -3467,12 +3557,12 @@
           <wp:inline distB="114300" distT="114300" distL="114300" distR="114300">
             <wp:extent cx="5731200" cy="1714500"/>
             <wp:effectExtent b="0" l="0" r="0" t="0"/>
-            <wp:docPr id="7" name="image8.png"/>
+            <wp:docPr id="9" name="image7.png"/>
             <a:graphic>
               <a:graphicData uri="http://schemas.openxmlformats.org/drawingml/2006/picture">
                 <pic:pic>
                   <pic:nvPicPr>
-                    <pic:cNvPr id="0" name="image8.png"/>
+                    <pic:cNvPr id="0" name="image7.png"/>
                     <pic:cNvPicPr preferRelativeResize="0"/>
                   </pic:nvPicPr>
                   <pic:blipFill>
@@ -3551,12 +3641,12 @@
           <wp:inline distB="114300" distT="114300" distL="114300" distR="114300">
             <wp:extent cx="6532969" cy="5138738"/>
             <wp:effectExtent b="0" l="0" r="0" t="0"/>
-            <wp:docPr id="5" name="image6.png"/>
+            <wp:docPr id="6" name="image8.png"/>
             <a:graphic>
               <a:graphicData uri="http://schemas.openxmlformats.org/drawingml/2006/picture">
                 <pic:pic>
                   <pic:nvPicPr>
-                    <pic:cNvPr id="0" name="image6.png"/>
+                    <pic:cNvPr id="0" name="image8.png"/>
                     <pic:cNvPicPr preferRelativeResize="0"/>
                   </pic:nvPicPr>
                   <pic:blipFill>
@@ -3760,7 +3850,7 @@
       <w:pPr>
         <w:numPr>
           <w:ilvl w:val="0"/>
-          <w:numId w:val="11"/>
+          <w:numId w:val="12"/>
         </w:numPr>
         <w:ind w:left="720" w:hanging="360"/>
       </w:pPr>
@@ -3775,7 +3865,7 @@
       <w:pPr>
         <w:numPr>
           <w:ilvl w:val="0"/>
-          <w:numId w:val="11"/>
+          <w:numId w:val="12"/>
         </w:numPr>
         <w:ind w:left="720" w:hanging="360"/>
         <w:rPr/>
@@ -3791,7 +3881,7 @@
       <w:pPr>
         <w:numPr>
           <w:ilvl w:val="1"/>
-          <w:numId w:val="11"/>
+          <w:numId w:val="12"/>
         </w:numPr>
         <w:spacing w:after="0" w:afterAutospacing="0"/>
         <w:ind w:left="1440" w:hanging="360"/>
@@ -3817,7 +3907,7 @@
       <w:pPr>
         <w:numPr>
           <w:ilvl w:val="0"/>
-          <w:numId w:val="11"/>
+          <w:numId w:val="12"/>
         </w:numPr>
         <w:spacing w:after="0" w:afterAutospacing="0" w:before="0" w:beforeAutospacing="0" w:lineRule="auto"/>
         <w:ind w:left="720" w:hanging="360"/>
@@ -3834,7 +3924,7 @@
       <w:pPr>
         <w:numPr>
           <w:ilvl w:val="1"/>
-          <w:numId w:val="11"/>
+          <w:numId w:val="12"/>
         </w:numPr>
         <w:spacing w:after="0" w:afterAutospacing="0" w:before="0" w:beforeAutospacing="0" w:lineRule="auto"/>
         <w:ind w:left="1440" w:hanging="360"/>
@@ -3854,7 +3944,7 @@
       <w:pPr>
         <w:numPr>
           <w:ilvl w:val="2"/>
-          <w:numId w:val="11"/>
+          <w:numId w:val="12"/>
         </w:numPr>
         <w:spacing w:after="0" w:afterAutospacing="0" w:before="0" w:beforeAutospacing="0" w:lineRule="auto"/>
         <w:ind w:left="2160" w:hanging="360"/>
@@ -3892,7 +3982,7 @@
       <w:pPr>
         <w:numPr>
           <w:ilvl w:val="1"/>
-          <w:numId w:val="11"/>
+          <w:numId w:val="12"/>
         </w:numPr>
         <w:spacing w:after="0" w:afterAutospacing="0" w:before="0" w:beforeAutospacing="0" w:lineRule="auto"/>
         <w:ind w:left="1440" w:hanging="360"/>
@@ -3913,7 +4003,7 @@
       <w:pPr>
         <w:numPr>
           <w:ilvl w:val="2"/>
-          <w:numId w:val="11"/>
+          <w:numId w:val="12"/>
         </w:numPr>
         <w:spacing w:after="0" w:afterAutospacing="0" w:before="0" w:beforeAutospacing="0" w:lineRule="auto"/>
         <w:ind w:left="2160" w:hanging="360"/>
@@ -3934,7 +4024,7 @@
       <w:pPr>
         <w:numPr>
           <w:ilvl w:val="2"/>
-          <w:numId w:val="11"/>
+          <w:numId w:val="12"/>
         </w:numPr>
         <w:spacing w:after="0" w:afterAutospacing="0" w:before="0" w:beforeAutospacing="0" w:lineRule="auto"/>
         <w:ind w:left="2160" w:hanging="360"/>
@@ -3955,7 +4045,7 @@
       <w:pPr>
         <w:numPr>
           <w:ilvl w:val="2"/>
-          <w:numId w:val="11"/>
+          <w:numId w:val="12"/>
         </w:numPr>
         <w:ind w:left="2160" w:hanging="360"/>
         <w:rPr>
@@ -3980,7 +4070,7 @@
       <w:pPr>
         <w:numPr>
           <w:ilvl w:val="0"/>
-          <w:numId w:val="11"/>
+          <w:numId w:val="12"/>
         </w:numPr>
         <w:ind w:left="720" w:hanging="360"/>
       </w:pPr>
@@ -3995,7 +4085,7 @@
       <w:pPr>
         <w:numPr>
           <w:ilvl w:val="1"/>
-          <w:numId w:val="11"/>
+          <w:numId w:val="12"/>
         </w:numPr>
         <w:ind w:left="1440" w:hanging="360"/>
         <w:rPr>
@@ -4014,7 +4104,7 @@
       <w:pPr>
         <w:numPr>
           <w:ilvl w:val="2"/>
-          <w:numId w:val="11"/>
+          <w:numId w:val="12"/>
         </w:numPr>
         <w:ind w:left="2160" w:hanging="360"/>
         <w:rPr/>
@@ -4031,7 +4121,7 @@
       <w:pPr>
         <w:numPr>
           <w:ilvl w:val="1"/>
-          <w:numId w:val="11"/>
+          <w:numId w:val="12"/>
         </w:numPr>
         <w:spacing w:after="0" w:afterAutospacing="0"/>
         <w:ind w:left="1440" w:hanging="360"/>
@@ -4051,7 +4141,7 @@
       <w:pPr>
         <w:numPr>
           <w:ilvl w:val="2"/>
-          <w:numId w:val="11"/>
+          <w:numId w:val="12"/>
         </w:numPr>
         <w:spacing w:after="0" w:afterAutospacing="0" w:before="0" w:beforeAutospacing="0" w:lineRule="auto"/>
         <w:ind w:left="2160" w:hanging="360"/>
@@ -4069,7 +4159,7 @@
       <w:pPr>
         <w:numPr>
           <w:ilvl w:val="1"/>
-          <w:numId w:val="11"/>
+          <w:numId w:val="12"/>
         </w:numPr>
         <w:ind w:left="1440" w:hanging="360"/>
         <w:rPr/>
@@ -4085,7 +4175,7 @@
       <w:pPr>
         <w:numPr>
           <w:ilvl w:val="2"/>
-          <w:numId w:val="11"/>
+          <w:numId w:val="12"/>
         </w:numPr>
         <w:spacing w:after="0" w:afterAutospacing="0" w:line="342.85714285714283" w:lineRule="auto"/>
         <w:ind w:left="2160" w:hanging="360"/>
@@ -4117,7 +4207,7 @@
       <w:pPr>
         <w:numPr>
           <w:ilvl w:val="0"/>
-          <w:numId w:val="11"/>
+          <w:numId w:val="12"/>
         </w:numPr>
         <w:ind w:left="720" w:hanging="360"/>
       </w:pPr>
@@ -4132,7 +4222,7 @@
       <w:pPr>
         <w:numPr>
           <w:ilvl w:val="1"/>
-          <w:numId w:val="11"/>
+          <w:numId w:val="12"/>
         </w:numPr>
         <w:ind w:left="1440" w:hanging="360"/>
         <w:rPr>
@@ -4154,7 +4244,7 @@
       <w:pPr>
         <w:numPr>
           <w:ilvl w:val="1"/>
-          <w:numId w:val="11"/>
+          <w:numId w:val="12"/>
         </w:numPr>
         <w:ind w:left="1440" w:hanging="360"/>
         <w:rPr>
@@ -4201,12 +4291,12 @@
           <wp:inline distB="114300" distT="114300" distL="114300" distR="114300">
             <wp:extent cx="5731200" cy="3187700"/>
             <wp:effectExtent b="0" l="0" r="0" t="0"/>
-            <wp:docPr id="6" name="image2.png"/>
+            <wp:docPr id="8" name="image6.png"/>
             <a:graphic>
               <a:graphicData uri="http://schemas.openxmlformats.org/drawingml/2006/picture">
                 <pic:pic>
                   <pic:nvPicPr>
-                    <pic:cNvPr id="0" name="image2.png"/>
+                    <pic:cNvPr id="0" name="image6.png"/>
                     <pic:cNvPicPr preferRelativeResize="0"/>
                   </pic:nvPicPr>
                   <pic:blipFill>
@@ -4267,7 +4357,7 @@
       <w:pPr>
         <w:numPr>
           <w:ilvl w:val="0"/>
-          <w:numId w:val="7"/>
+          <w:numId w:val="8"/>
         </w:numPr>
         <w:ind w:left="720" w:hanging="360"/>
         <w:rPr>
@@ -4293,7 +4383,7 @@
       <w:pPr>
         <w:numPr>
           <w:ilvl w:val="0"/>
-          <w:numId w:val="7"/>
+          <w:numId w:val="8"/>
         </w:numPr>
         <w:ind w:left="720" w:hanging="360"/>
         <w:rPr>
@@ -4331,15 +4421,239 @@
       <w:pPr>
         <w:numPr>
           <w:ilvl w:val="0"/>
+          <w:numId w:val="8"/>
+        </w:numPr>
+        <w:ind w:left="720" w:hanging="360"/>
+      </w:pPr>
+      <w:r>
+        <w:rPr>
+          <w:rtl w:val="0"/>
+        </w:rPr>
+        <w:t xml:space="preserve">Install additional frameworks and components</w:t>
+      </w:r>
+    </w:p>
+    <w:p>
+      <w:pPr>
+        <w:numPr>
+          <w:ilvl w:val="1"/>
+          <w:numId w:val="8"/>
+        </w:numPr>
+        <w:ind w:left="1440" w:hanging="360"/>
+      </w:pPr>
+      <w:r>
+        <w:rPr>
+          <w:rtl w:val="0"/>
+        </w:rPr>
+        <w:t xml:space="preserve">React Routers</w:t>
+      </w:r>
+    </w:p>
+    <w:p>
+      <w:pPr>
+        <w:numPr>
+          <w:ilvl w:val="2"/>
+          <w:numId w:val="8"/>
+        </w:numPr>
+        <w:ind w:left="2160" w:hanging="360"/>
+      </w:pPr>
+      <w:r>
+        <w:rPr>
+          <w:rFonts w:ascii="Courier New" w:cs="Courier New" w:eastAsia="Courier New" w:hAnsi="Courier New"/>
+          <w:rtl w:val="0"/>
+        </w:rPr>
+        <w:t xml:space="preserve">npm install react-router-dom</w:t>
+      </w:r>
+    </w:p>
+    <w:p>
+      <w:pPr>
+        <w:numPr>
+          <w:ilvl w:val="1"/>
+          <w:numId w:val="8"/>
+        </w:numPr>
+        <w:spacing w:after="0" w:afterAutospacing="0"/>
+        <w:ind w:left="1440" w:hanging="360"/>
+      </w:pPr>
+      <w:r>
+        <w:rPr>
+          <w:rtl w:val="0"/>
+        </w:rPr>
+        <w:t xml:space="preserve">Material UI </w:t>
+      </w:r>
+    </w:p>
+    <w:p>
+      <w:pPr>
+        <w:numPr>
+          <w:ilvl w:val="2"/>
+          <w:numId w:val="8"/>
+        </w:numPr>
+        <w:spacing w:after="0" w:afterAutospacing="0" w:before="0" w:beforeAutospacing="0" w:lineRule="auto"/>
+        <w:ind w:left="2160" w:hanging="360"/>
+      </w:pPr>
+      <w:r>
+        <w:rPr>
+          <w:rFonts w:ascii="Courier New" w:cs="Courier New" w:eastAsia="Courier New" w:hAnsi="Courier New"/>
+          <w:rtl w:val="0"/>
+        </w:rPr>
+        <w:t xml:space="preserve">npm install @material-ui/core</w:t>
+      </w:r>
+    </w:p>
+    <w:p>
+      <w:pPr>
+        <w:numPr>
+          <w:ilvl w:val="1"/>
+          <w:numId w:val="8"/>
+        </w:numPr>
+        <w:ind w:left="1440" w:hanging="360"/>
+        <w:rPr>
+          <w:sz w:val="24"/>
+          <w:szCs w:val="24"/>
+        </w:rPr>
+      </w:pPr>
+      <w:r>
+        <w:rPr>
+          <w:rtl w:val="0"/>
+        </w:rPr>
+        <w:t xml:space="preserve">React Bootstrap</w:t>
+      </w:r>
+    </w:p>
+    <w:p>
+      <w:pPr>
+        <w:numPr>
+          <w:ilvl w:val="2"/>
+          <w:numId w:val="8"/>
+        </w:numPr>
+        <w:spacing w:after="360" w:line="342.85714285714283" w:lineRule="auto"/>
+        <w:ind w:left="2160" w:hanging="360"/>
+      </w:pPr>
+      <w:r>
+        <w:rPr>
+          <w:rFonts w:ascii="Courier New" w:cs="Courier New" w:eastAsia="Courier New" w:hAnsi="Courier New"/>
+          <w:rtl w:val="0"/>
+        </w:rPr>
+        <w:t xml:space="preserve">npm install react-bootstrap bootstrap</w:t>
+      </w:r>
+    </w:p>
+    <w:p>
+      <w:pPr>
+        <w:rPr>
+          <w:rFonts w:ascii="Courier New" w:cs="Courier New" w:eastAsia="Courier New" w:hAnsi="Courier New"/>
+          <w:color w:val="24292e"/>
+        </w:rPr>
+      </w:pPr>
+      <w:r>
+        <w:br w:type="page"/>
+      </w:r>
+      <w:r>
+        <w:rPr>
+          <w:rtl w:val="0"/>
+        </w:rPr>
+      </w:r>
+    </w:p>
+    <w:p>
+      <w:pPr>
+        <w:pStyle w:val="Heading3"/>
+        <w:rPr>
+          <w:b w:val="1"/>
+          <w:u w:val="single"/>
+        </w:rPr>
+      </w:pPr>
+      <w:bookmarkStart w:colFirst="0" w:colLast="0" w:name="_ebp4lwd9pm0l" w:id="9"/>
+      <w:bookmarkEnd w:id="9"/>
+      <w:r>
+        <w:rPr>
+          <w:b w:val="1"/>
+          <w:u w:val="single"/>
+          <w:rtl w:val="0"/>
+        </w:rPr>
+        <w:t xml:space="preserve">Static-Frontend</w:t>
+      </w:r>
+    </w:p>
+    <w:p>
+      <w:pPr>
+        <w:rPr/>
+      </w:pPr>
+      <w:r>
+        <w:rPr>
+          <w:rtl w:val="0"/>
+        </w:rPr>
+        <w:t xml:space="preserve">As part of this project the Static-Frontend repository will be used to version control the source code which was developed to build the applications static frontend web pages developed in HTML and CSS. This source code is not included in the final application build but was developed as an intermediary step for translating wireframe sketches\prototypes to HTML and CSS which could later be converted into a set of React pages. </w:t>
+      </w:r>
+    </w:p>
+    <w:p>
+      <w:pPr>
+        <w:rPr/>
+      </w:pPr>
+      <w:r>
+        <w:rPr>
+          <w:rtl w:val="0"/>
+        </w:rPr>
+      </w:r>
+    </w:p>
+    <w:p>
+      <w:pPr>
+        <w:rPr>
+          <w:u w:val="single"/>
+        </w:rPr>
+      </w:pPr>
+      <w:r>
+        <w:rPr>
+          <w:u w:val="single"/>
+          <w:rtl w:val="0"/>
+        </w:rPr>
+        <w:t xml:space="preserve">Initial Setup</w:t>
+      </w:r>
+    </w:p>
+    <w:p>
+      <w:pPr>
+        <w:numPr>
+          <w:ilvl w:val="0"/>
           <w:numId w:val="7"/>
         </w:numPr>
         <w:ind w:left="720" w:hanging="360"/>
-      </w:pPr>
-      <w:r>
-        <w:rPr>
-          <w:rtl w:val="0"/>
-        </w:rPr>
-        <w:t xml:space="preserve">Install additional frameworks and components</w:t>
+        <w:rPr>
+          <w:u w:val="none"/>
+        </w:rPr>
+      </w:pPr>
+      <w:r>
+        <w:rPr>
+          <w:rtl w:val="0"/>
+        </w:rPr>
+        <w:t xml:space="preserve">Create a new public repository named ‘Static-Frontend’.</w:t>
+      </w:r>
+    </w:p>
+    <w:p>
+      <w:pPr>
+        <w:numPr>
+          <w:ilvl w:val="0"/>
+          <w:numId w:val="7"/>
+        </w:numPr>
+        <w:ind w:left="720" w:hanging="360"/>
+        <w:rPr>
+          <w:u w:val="none"/>
+        </w:rPr>
+      </w:pPr>
+      <w:r>
+        <w:rPr>
+          <w:rtl w:val="0"/>
+        </w:rPr>
+        <w:t xml:space="preserve">Create template HTML and CSS code files.</w:t>
+      </w:r>
+    </w:p>
+    <w:p>
+      <w:pPr>
+        <w:numPr>
+          <w:ilvl w:val="0"/>
+          <w:numId w:val="7"/>
+        </w:numPr>
+        <w:ind w:left="720" w:hanging="360"/>
+        <w:rPr>
+          <w:u w:val="none"/>
+        </w:rPr>
+      </w:pPr>
+      <w:r>
+        <w:rPr>
+          <w:rtl w:val="0"/>
+        </w:rPr>
+        <w:t xml:space="preserve">Link Github repository to local code</w:t>
       </w:r>
     </w:p>
     <w:p>
@@ -4349,28 +4663,14 @@
           <w:numId w:val="7"/>
         </w:numPr>
         <w:ind w:left="1440" w:hanging="360"/>
-      </w:pPr>
-      <w:r>
-        <w:rPr>
-          <w:rtl w:val="0"/>
-        </w:rPr>
-        <w:t xml:space="preserve">React Routers</w:t>
-      </w:r>
-    </w:p>
-    <w:p>
-      <w:pPr>
-        <w:numPr>
-          <w:ilvl w:val="2"/>
-          <w:numId w:val="7"/>
-        </w:numPr>
-        <w:ind w:left="2160" w:hanging="360"/>
+        <w:rPr/>
       </w:pPr>
       <w:r>
         <w:rPr>
           <w:rFonts w:ascii="Courier New" w:cs="Courier New" w:eastAsia="Courier New" w:hAnsi="Courier New"/>
           <w:rtl w:val="0"/>
         </w:rPr>
-        <w:t xml:space="preserve">npm install react-router-dom</w:t>
+        <w:t xml:space="preserve">echo "# Static-Frontend" &gt;&gt; README.md</w:t>
       </w:r>
     </w:p>
     <w:p>
@@ -4379,31 +4679,15 @@
           <w:ilvl w:val="1"/>
           <w:numId w:val="7"/>
         </w:numPr>
-        <w:spacing w:after="0" w:afterAutospacing="0"/>
         <w:ind w:left="1440" w:hanging="360"/>
-      </w:pPr>
-      <w:r>
-        <w:rPr>
-          <w:rtl w:val="0"/>
-        </w:rPr>
-        <w:t xml:space="preserve">Material UI </w:t>
-      </w:r>
-    </w:p>
-    <w:p>
-      <w:pPr>
-        <w:numPr>
-          <w:ilvl w:val="2"/>
-          <w:numId w:val="7"/>
-        </w:numPr>
-        <w:spacing w:after="0" w:afterAutospacing="0" w:before="0" w:beforeAutospacing="0" w:lineRule="auto"/>
-        <w:ind w:left="2160" w:hanging="360"/>
+        <w:rPr/>
       </w:pPr>
       <w:r>
         <w:rPr>
           <w:rFonts w:ascii="Courier New" w:cs="Courier New" w:eastAsia="Courier New" w:hAnsi="Courier New"/>
           <w:rtl w:val="0"/>
         </w:rPr>
-        <w:t xml:space="preserve">npm install @material-ui/core</w:t>
+        <w:t xml:space="preserve">git init</w:t>
       </w:r>
     </w:p>
     <w:p>
@@ -4413,164 +4697,55 @@
           <w:numId w:val="7"/>
         </w:numPr>
         <w:ind w:left="1440" w:hanging="360"/>
-        <w:rPr>
-          <w:sz w:val="24"/>
-          <w:szCs w:val="24"/>
-        </w:rPr>
-      </w:pPr>
-      <w:r>
-        <w:rPr>
-          <w:rtl w:val="0"/>
-        </w:rPr>
-        <w:t xml:space="preserve">React Bootstrap</w:t>
-      </w:r>
-    </w:p>
-    <w:p>
-      <w:pPr>
-        <w:numPr>
-          <w:ilvl w:val="2"/>
+        <w:rPr/>
+      </w:pPr>
+      <w:r>
+        <w:rPr>
+          <w:rFonts w:ascii="Courier New" w:cs="Courier New" w:eastAsia="Courier New" w:hAnsi="Courier New"/>
+          <w:rtl w:val="0"/>
+        </w:rPr>
+        <w:t xml:space="preserve">git add README.md</w:t>
+      </w:r>
+    </w:p>
+    <w:p>
+      <w:pPr>
+        <w:numPr>
+          <w:ilvl w:val="1"/>
           <w:numId w:val="7"/>
         </w:numPr>
-        <w:spacing w:after="360" w:line="342.85714285714283" w:lineRule="auto"/>
-        <w:ind w:left="2160" w:hanging="360"/>
+        <w:ind w:left="1440" w:hanging="360"/>
+        <w:rPr/>
       </w:pPr>
       <w:r>
         <w:rPr>
           <w:rFonts w:ascii="Courier New" w:cs="Courier New" w:eastAsia="Courier New" w:hAnsi="Courier New"/>
           <w:rtl w:val="0"/>
         </w:rPr>
-        <w:t xml:space="preserve">npm install react-bootstrap bootstrap</w:t>
-      </w:r>
-    </w:p>
-    <w:p>
-      <w:pPr>
+        <w:t xml:space="preserve">git commit -m "first commit"</w:t>
+      </w:r>
+    </w:p>
+    <w:p>
+      <w:pPr>
+        <w:numPr>
+          <w:ilvl w:val="1"/>
+          <w:numId w:val="7"/>
+        </w:numPr>
+        <w:ind w:left="1440" w:hanging="360"/>
+        <w:rPr/>
+      </w:pPr>
+      <w:r>
         <w:rPr>
           <w:rFonts w:ascii="Courier New" w:cs="Courier New" w:eastAsia="Courier New" w:hAnsi="Courier New"/>
-          <w:color w:val="24292e"/>
-        </w:rPr>
-      </w:pPr>
-      <w:r>
-        <w:br w:type="page"/>
-      </w:r>
-      <w:r>
-        <w:rPr>
-          <w:rtl w:val="0"/>
-        </w:rPr>
-      </w:r>
-    </w:p>
-    <w:p>
-      <w:pPr>
-        <w:pStyle w:val="Heading3"/>
-        <w:rPr>
-          <w:b w:val="1"/>
-          <w:u w:val="single"/>
-        </w:rPr>
-      </w:pPr>
-      <w:bookmarkStart w:colFirst="0" w:colLast="0" w:name="_ebp4lwd9pm0l" w:id="9"/>
-      <w:bookmarkEnd w:id="9"/>
-      <w:r>
-        <w:rPr>
-          <w:b w:val="1"/>
-          <w:u w:val="single"/>
-          <w:rtl w:val="0"/>
-        </w:rPr>
-        <w:t xml:space="preserve">Static-Frontend</w:t>
-      </w:r>
-    </w:p>
-    <w:p>
-      <w:pPr>
-        <w:rPr/>
-      </w:pPr>
-      <w:r>
-        <w:rPr>
-          <w:rtl w:val="0"/>
-        </w:rPr>
-        <w:t xml:space="preserve">As part of this project the Static-Frontend repository will be used to version control the source code which was developed to build the applications static frontend web pages developed in HTML and CSS. This source code is not included in the final application build but was developed as an intermediary step for translating wireframe sketches\prototypes to HTML and CSS which could later be converted into a set of React pages. </w:t>
-      </w:r>
-    </w:p>
-    <w:p>
-      <w:pPr>
-        <w:rPr/>
-      </w:pPr>
-      <w:r>
-        <w:rPr>
-          <w:rtl w:val="0"/>
-        </w:rPr>
-      </w:r>
-    </w:p>
-    <w:p>
-      <w:pPr>
-        <w:rPr>
-          <w:u w:val="single"/>
-        </w:rPr>
-      </w:pPr>
-      <w:r>
-        <w:rPr>
-          <w:u w:val="single"/>
-          <w:rtl w:val="0"/>
-        </w:rPr>
-        <w:t xml:space="preserve">Initial Setup</w:t>
-      </w:r>
-    </w:p>
-    <w:p>
-      <w:pPr>
-        <w:numPr>
-          <w:ilvl w:val="0"/>
-          <w:numId w:val="6"/>
-        </w:numPr>
-        <w:ind w:left="720" w:hanging="360"/>
-        <w:rPr>
-          <w:u w:val="none"/>
-        </w:rPr>
-      </w:pPr>
-      <w:r>
-        <w:rPr>
-          <w:rtl w:val="0"/>
-        </w:rPr>
-        <w:t xml:space="preserve">Create a new public repository named ‘Static-Frontend’.</w:t>
-      </w:r>
-    </w:p>
-    <w:p>
-      <w:pPr>
-        <w:numPr>
-          <w:ilvl w:val="0"/>
-          <w:numId w:val="6"/>
-        </w:numPr>
-        <w:ind w:left="720" w:hanging="360"/>
-        <w:rPr>
-          <w:u w:val="none"/>
-        </w:rPr>
-      </w:pPr>
-      <w:r>
-        <w:rPr>
-          <w:rtl w:val="0"/>
-        </w:rPr>
-        <w:t xml:space="preserve">Create template HTML and CSS code files.</w:t>
-      </w:r>
-    </w:p>
-    <w:p>
-      <w:pPr>
-        <w:numPr>
-          <w:ilvl w:val="0"/>
-          <w:numId w:val="6"/>
-        </w:numPr>
-        <w:ind w:left="720" w:hanging="360"/>
-        <w:rPr>
-          <w:u w:val="none"/>
-        </w:rPr>
-      </w:pPr>
-      <w:r>
-        <w:rPr>
-          <w:rtl w:val="0"/>
-        </w:rPr>
-        <w:t xml:space="preserve">Link Github repository to local code</w:t>
+          <w:rtl w:val="0"/>
+        </w:rPr>
+        <w:t xml:space="preserve">git branch -M main</w:t>
       </w:r>
     </w:p>
     <w:p>
       <w:pPr>
         <w:numPr>
           <w:ilvl w:val="1"/>
-          <w:numId w:val="6"/>
+          <w:numId w:val="7"/>
         </w:numPr>
         <w:ind w:left="1440" w:hanging="360"/>
         <w:rPr/>
@@ -4580,14 +4755,14 @@
           <w:rFonts w:ascii="Courier New" w:cs="Courier New" w:eastAsia="Courier New" w:hAnsi="Courier New"/>
           <w:rtl w:val="0"/>
         </w:rPr>
-        <w:t xml:space="preserve">echo "# Static-Frontend" &gt;&gt; README.md</w:t>
+        <w:t xml:space="preserve">git remote add origin https://github.com/TR-SUNSHINE/Static-Frontend.git</w:t>
       </w:r>
     </w:p>
     <w:p>
       <w:pPr>
         <w:numPr>
           <w:ilvl w:val="1"/>
-          <w:numId w:val="6"/>
+          <w:numId w:val="7"/>
         </w:numPr>
         <w:ind w:left="1440" w:hanging="360"/>
         <w:rPr/>
@@ -4597,14 +4772,14 @@
           <w:rFonts w:ascii="Courier New" w:cs="Courier New" w:eastAsia="Courier New" w:hAnsi="Courier New"/>
           <w:rtl w:val="0"/>
         </w:rPr>
-        <w:t xml:space="preserve">git init</w:t>
+        <w:t xml:space="preserve">git push -u origin main</w:t>
       </w:r>
     </w:p>
     <w:p>
       <w:pPr>
         <w:numPr>
           <w:ilvl w:val="1"/>
-          <w:numId w:val="6"/>
+          <w:numId w:val="7"/>
         </w:numPr>
         <w:ind w:left="1440" w:hanging="360"/>
         <w:rPr/>
@@ -4614,99 +4789,14 @@
           <w:rFonts w:ascii="Courier New" w:cs="Courier New" w:eastAsia="Courier New" w:hAnsi="Courier New"/>
           <w:rtl w:val="0"/>
         </w:rPr>
-        <w:t xml:space="preserve">git add README.md</w:t>
+        <w:t xml:space="preserve">git add .</w:t>
       </w:r>
     </w:p>
     <w:p>
       <w:pPr>
         <w:numPr>
           <w:ilvl w:val="1"/>
-          <w:numId w:val="6"/>
-        </w:numPr>
-        <w:ind w:left="1440" w:hanging="360"/>
-        <w:rPr/>
-      </w:pPr>
-      <w:r>
-        <w:rPr>
-          <w:rFonts w:ascii="Courier New" w:cs="Courier New" w:eastAsia="Courier New" w:hAnsi="Courier New"/>
-          <w:rtl w:val="0"/>
-        </w:rPr>
-        <w:t xml:space="preserve">git commit -m "first commit"</w:t>
-      </w:r>
-    </w:p>
-    <w:p>
-      <w:pPr>
-        <w:numPr>
-          <w:ilvl w:val="1"/>
-          <w:numId w:val="6"/>
-        </w:numPr>
-        <w:ind w:left="1440" w:hanging="360"/>
-        <w:rPr/>
-      </w:pPr>
-      <w:r>
-        <w:rPr>
-          <w:rFonts w:ascii="Courier New" w:cs="Courier New" w:eastAsia="Courier New" w:hAnsi="Courier New"/>
-          <w:rtl w:val="0"/>
-        </w:rPr>
-        <w:t xml:space="preserve">git branch -M main</w:t>
-      </w:r>
-    </w:p>
-    <w:p>
-      <w:pPr>
-        <w:numPr>
-          <w:ilvl w:val="1"/>
-          <w:numId w:val="6"/>
-        </w:numPr>
-        <w:ind w:left="1440" w:hanging="360"/>
-        <w:rPr/>
-      </w:pPr>
-      <w:r>
-        <w:rPr>
-          <w:rFonts w:ascii="Courier New" w:cs="Courier New" w:eastAsia="Courier New" w:hAnsi="Courier New"/>
-          <w:rtl w:val="0"/>
-        </w:rPr>
-        <w:t xml:space="preserve">git remote add origin https://github.com/TR-SUNSHINE/Static-Frontend.git</w:t>
-      </w:r>
-    </w:p>
-    <w:p>
-      <w:pPr>
-        <w:numPr>
-          <w:ilvl w:val="1"/>
-          <w:numId w:val="6"/>
-        </w:numPr>
-        <w:ind w:left="1440" w:hanging="360"/>
-        <w:rPr/>
-      </w:pPr>
-      <w:r>
-        <w:rPr>
-          <w:rFonts w:ascii="Courier New" w:cs="Courier New" w:eastAsia="Courier New" w:hAnsi="Courier New"/>
-          <w:rtl w:val="0"/>
-        </w:rPr>
-        <w:t xml:space="preserve">git push -u origin main</w:t>
-      </w:r>
-    </w:p>
-    <w:p>
-      <w:pPr>
-        <w:numPr>
-          <w:ilvl w:val="1"/>
-          <w:numId w:val="6"/>
-        </w:numPr>
-        <w:ind w:left="1440" w:hanging="360"/>
-        <w:rPr/>
-      </w:pPr>
-      <w:r>
-        <w:rPr>
-          <w:rFonts w:ascii="Courier New" w:cs="Courier New" w:eastAsia="Courier New" w:hAnsi="Courier New"/>
-          <w:rtl w:val="0"/>
-        </w:rPr>
-        <w:t xml:space="preserve">git add .</w:t>
-      </w:r>
-    </w:p>
-    <w:p>
-      <w:pPr>
-        <w:numPr>
-          <w:ilvl w:val="1"/>
-          <w:numId w:val="6"/>
+          <w:numId w:val="7"/>
         </w:numPr>
         <w:ind w:left="1440" w:hanging="360"/>
         <w:rPr/>
@@ -4741,12 +4831,12 @@
           <wp:inline distB="114300" distT="114300" distL="114300" distR="114300">
             <wp:extent cx="5731200" cy="2895600"/>
             <wp:effectExtent b="0" l="0" r="0" t="0"/>
-            <wp:docPr id="8" name="image4.png"/>
+            <wp:docPr id="11" name="image5.png"/>
             <a:graphic>
               <a:graphicData uri="http://schemas.openxmlformats.org/drawingml/2006/picture">
                 <pic:pic>
                   <pic:nvPicPr>
-                    <pic:cNvPr id="0" name="image4.png"/>
+                    <pic:cNvPr id="0" name="image5.png"/>
                     <pic:cNvPicPr preferRelativeResize="0"/>
                   </pic:nvPicPr>
                   <pic:blipFill>
@@ -4794,7 +4884,7 @@
       <w:pPr>
         <w:numPr>
           <w:ilvl w:val="0"/>
-          <w:numId w:val="4"/>
+          <w:numId w:val="5"/>
         </w:numPr>
         <w:ind w:left="720" w:hanging="360"/>
         <w:rPr>
@@ -4818,7 +4908,7 @@
       <w:pPr>
         <w:numPr>
           <w:ilvl w:val="0"/>
-          <w:numId w:val="4"/>
+          <w:numId w:val="5"/>
         </w:numPr>
         <w:ind w:left="720" w:hanging="360"/>
         <w:rPr>
@@ -4917,12 +5007,12 @@
           <wp:inline distB="114300" distT="114300" distL="114300" distR="114300">
             <wp:extent cx="5731200" cy="3733800"/>
             <wp:effectExtent b="0" l="0" r="0" t="0"/>
-            <wp:docPr id="3" name="image3.png"/>
+            <wp:docPr id="3" name="image10.png"/>
             <a:graphic>
               <a:graphicData uri="http://schemas.openxmlformats.org/drawingml/2006/picture">
                 <pic:pic>
                   <pic:nvPicPr>
-                    <pic:cNvPr id="0" name="image3.png"/>
+                    <pic:cNvPr id="0" name="image10.png"/>
                     <pic:cNvPicPr preferRelativeResize="0"/>
                   </pic:nvPicPr>
                   <pic:blipFill>
@@ -4970,7 +5060,7 @@
       <w:pPr>
         <w:numPr>
           <w:ilvl w:val="0"/>
-          <w:numId w:val="9"/>
+          <w:numId w:val="10"/>
         </w:numPr>
         <w:ind w:left="720" w:hanging="360"/>
         <w:rPr>
@@ -4998,7 +5088,7 @@
       <w:pPr>
         <w:numPr>
           <w:ilvl w:val="0"/>
-          <w:numId w:val="9"/>
+          <w:numId w:val="10"/>
         </w:numPr>
         <w:ind w:left="720" w:hanging="360"/>
         <w:rPr>
@@ -5076,10 +5166,277 @@
     </w:p>
     <w:p>
       <w:pPr>
+        <w:rPr/>
+      </w:pPr>
+      <w:r>
+        <w:rPr>
+          <w:rtl w:val="0"/>
+        </w:rPr>
+      </w:r>
+    </w:p>
+    <w:p>
+      <w:pPr>
+        <w:rPr/>
+      </w:pPr>
+      <w:r>
+        <w:br w:type="page"/>
+      </w:r>
+      <w:r>
+        <w:rPr>
+          <w:rtl w:val="0"/>
+        </w:rPr>
+      </w:r>
+    </w:p>
+    <w:p>
+      <w:pPr>
+        <w:pStyle w:val="Heading2"/>
+        <w:rPr/>
+      </w:pPr>
+      <w:bookmarkStart w:colFirst="0" w:colLast="0" w:name="_hiobj2zi455s" w:id="13"/>
+      <w:bookmarkEnd w:id="13"/>
+      <w:r>
+        <w:rPr>
+          <w:rtl w:val="0"/>
+        </w:rPr>
+        <w:t xml:space="preserve">Coding Environment</w:t>
+      </w:r>
+    </w:p>
+    <w:p>
+      <w:pPr>
+        <w:rPr/>
+      </w:pPr>
+      <w:r>
+        <w:rPr>
+          <w:rtl w:val="0"/>
+        </w:rPr>
+        <w:t xml:space="preserve">For this project each member of the team will use a common code editor with common settings applied to ensure the code uploaded to GitHub is valid and in the correct format.</w:t>
+      </w:r>
+    </w:p>
+    <w:p>
+      <w:pPr>
+        <w:rPr/>
+      </w:pPr>
+      <w:r>
+        <w:rPr>
+          <w:rtl w:val="0"/>
+        </w:rPr>
+      </w:r>
+    </w:p>
+    <w:p>
+      <w:pPr>
+        <w:pStyle w:val="Heading3"/>
+        <w:rPr/>
+      </w:pPr>
+      <w:bookmarkStart w:colFirst="0" w:colLast="0" w:name="_3pe9wa60ry2v" w:id="14"/>
+      <w:bookmarkEnd w:id="14"/>
+      <w:r>
+        <w:rPr>
+          <w:rtl w:val="0"/>
+        </w:rPr>
+        <w:t xml:space="preserve">Coding Editors</w:t>
+      </w:r>
+    </w:p>
+    <w:p>
+      <w:pPr>
+        <w:pStyle w:val="Heading4"/>
+        <w:rPr/>
+      </w:pPr>
+      <w:bookmarkStart w:colFirst="0" w:colLast="0" w:name="_3007yfbx1woz" w:id="15"/>
+      <w:bookmarkEnd w:id="15"/>
+      <w:r>
         <w:rPr>
           <w:u w:val="single"/>
-        </w:rPr>
-      </w:pPr>
+          <w:rtl w:val="0"/>
+        </w:rPr>
+        <w:t xml:space="preserve">Visual Studio Code</w:t>
+      </w:r>
+      <w:r>
+        <w:rPr>
+          <w:rtl w:val="0"/>
+        </w:rPr>
+      </w:r>
+    </w:p>
+    <w:p>
+      <w:pPr>
+        <w:rPr/>
+      </w:pPr>
+      <w:r>
+        <w:rPr>
+          <w:rtl w:val="0"/>
+        </w:rPr>
+        <w:t xml:space="preserve">Visual Studio code (VS code) will be used for the development of the following file types:</w:t>
+      </w:r>
+    </w:p>
+    <w:p>
+      <w:pPr>
+        <w:numPr>
+          <w:ilvl w:val="0"/>
+          <w:numId w:val="2"/>
+        </w:numPr>
+        <w:ind w:left="720" w:hanging="360"/>
+        <w:rPr>
+          <w:u w:val="none"/>
+        </w:rPr>
+      </w:pPr>
+      <w:r>
+        <w:rPr>
+          <w:rtl w:val="0"/>
+        </w:rPr>
+        <w:t xml:space="preserve">.js</w:t>
+      </w:r>
+    </w:p>
+    <w:p>
+      <w:pPr>
+        <w:numPr>
+          <w:ilvl w:val="0"/>
+          <w:numId w:val="2"/>
+        </w:numPr>
+        <w:ind w:left="720" w:hanging="360"/>
+        <w:rPr>
+          <w:u w:val="none"/>
+        </w:rPr>
+      </w:pPr>
+      <w:r>
+        <w:rPr>
+          <w:rtl w:val="0"/>
+        </w:rPr>
+        <w:t xml:space="preserve">.jsx</w:t>
+      </w:r>
+    </w:p>
+    <w:p>
+      <w:pPr>
+        <w:numPr>
+          <w:ilvl w:val="0"/>
+          <w:numId w:val="2"/>
+        </w:numPr>
+        <w:ind w:left="720" w:hanging="360"/>
+        <w:rPr>
+          <w:u w:val="none"/>
+        </w:rPr>
+      </w:pPr>
+      <w:r>
+        <w:rPr>
+          <w:rtl w:val="0"/>
+        </w:rPr>
+        <w:t xml:space="preserve">.css</w:t>
+      </w:r>
+    </w:p>
+    <w:p>
+      <w:pPr>
+        <w:numPr>
+          <w:ilvl w:val="0"/>
+          <w:numId w:val="2"/>
+        </w:numPr>
+        <w:ind w:left="720" w:hanging="360"/>
+        <w:rPr>
+          <w:u w:val="none"/>
+        </w:rPr>
+      </w:pPr>
+      <w:r>
+        <w:rPr>
+          <w:rtl w:val="0"/>
+        </w:rPr>
+        <w:t xml:space="preserve">.html</w:t>
+      </w:r>
+    </w:p>
+    <w:p>
+      <w:pPr>
+        <w:rPr/>
+      </w:pPr>
+      <w:r>
+        <w:rPr>
+          <w:rtl w:val="0"/>
+        </w:rPr>
+      </w:r>
+    </w:p>
+    <w:p>
+      <w:pPr>
+        <w:rPr/>
+      </w:pPr>
+      <w:r>
+        <w:rPr>
+          <w:rtl w:val="0"/>
+        </w:rPr>
+        <w:t xml:space="preserve">The below settings will be applied for each member of the team in VS Code to ensure all code files are formatted consistently to avoid code differences when merging to the main branch related to formatting:</w:t>
+      </w:r>
+    </w:p>
+    <w:p>
+      <w:pPr>
+        <w:rPr/>
+      </w:pPr>
+      <w:r>
+        <w:rPr>
+          <w:rtl w:val="0"/>
+        </w:rPr>
+      </w:r>
+    </w:p>
+    <w:p>
+      <w:pPr>
+        <w:rPr/>
+      </w:pPr>
+      <w:r>
+        <w:rPr>
+          <w:b w:val="1"/>
+          <w:rtl w:val="0"/>
+        </w:rPr>
+        <w:t xml:space="preserve">Format On Save</w:t>
+      </w:r>
+      <w:r>
+        <w:rPr>
+          <w:rtl w:val="0"/>
+        </w:rPr>
+        <w:t xml:space="preserve"> will be checked to ensure no team member forgets to format their code before committing their changes to remote branches.</w:t>
+      </w:r>
+    </w:p>
+    <w:p>
+      <w:pPr>
+        <w:rPr/>
+      </w:pPr>
+      <w:r>
+        <w:rPr>
+          <w:rtl w:val="0"/>
+        </w:rPr>
+      </w:r>
+    </w:p>
+    <w:p>
+      <w:pPr>
+        <w:rPr/>
+      </w:pPr>
+      <w:r>
+        <w:rPr/>
+        <w:drawing>
+          <wp:inline distB="114300" distT="114300" distL="114300" distR="114300">
+            <wp:extent cx="5731200" cy="2171700"/>
+            <wp:effectExtent b="0" l="0" r="0" t="0"/>
+            <wp:docPr id="10" name="image3.png"/>
+            <a:graphic>
+              <a:graphicData uri="http://schemas.openxmlformats.org/drawingml/2006/picture">
+                <pic:pic>
+                  <pic:nvPicPr>
+                    <pic:cNvPr id="0" name="image3.png"/>
+                    <pic:cNvPicPr preferRelativeResize="0"/>
+                  </pic:nvPicPr>
+                  <pic:blipFill>
+                    <a:blip r:embed="rId15"/>
+                    <a:srcRect b="0" l="0" r="0" t="0"/>
+                    <a:stretch>
+                      <a:fillRect/>
+                    </a:stretch>
+                  </pic:blipFill>
+                  <pic:spPr>
+                    <a:xfrm>
+                      <a:off x="0" y="0"/>
+                      <a:ext cx="5731200" cy="2171700"/>
+                    </a:xfrm>
+                    <a:prstGeom prst="rect"/>
+                    <a:ln/>
+                  </pic:spPr>
+                </pic:pic>
+              </a:graphicData>
+            </a:graphic>
+          </wp:inline>
+        </w:drawing>
+      </w:r>
       <w:r>
         <w:rPr>
           <w:rtl w:val="0"/>
@@ -5100,19 +5457,330 @@
     </w:p>
     <w:p>
       <w:pPr>
+        <w:rPr/>
+      </w:pPr>
+      <w:r>
+        <w:rPr>
+          <w:b w:val="1"/>
+          <w:rtl w:val="0"/>
+        </w:rPr>
+        <w:t xml:space="preserve">TypeScript and JavaScript Language Features</w:t>
+      </w:r>
+      <w:r>
+        <w:rPr>
+          <w:rtl w:val="0"/>
+        </w:rPr>
+        <w:t xml:space="preserve"> will be used as the default code formatter.</w:t>
+      </w:r>
+    </w:p>
+    <w:p>
+      <w:pPr>
         <w:rPr>
           <w:u w:val="single"/>
         </w:rPr>
       </w:pPr>
       <w:r>
         <w:rPr>
+          <w:u w:val="single"/>
+        </w:rPr>
+        <w:drawing>
+          <wp:inline distB="114300" distT="114300" distL="114300" distR="114300">
+            <wp:extent cx="5731200" cy="1206500"/>
+            <wp:effectExtent b="0" l="0" r="0" t="0"/>
+            <wp:docPr id="7" name="image4.png"/>
+            <a:graphic>
+              <a:graphicData uri="http://schemas.openxmlformats.org/drawingml/2006/picture">
+                <pic:pic>
+                  <pic:nvPicPr>
+                    <pic:cNvPr id="0" name="image4.png"/>
+                    <pic:cNvPicPr preferRelativeResize="0"/>
+                  </pic:nvPicPr>
+                  <pic:blipFill>
+                    <a:blip r:embed="rId16"/>
+                    <a:srcRect b="0" l="0" r="0" t="0"/>
+                    <a:stretch>
+                      <a:fillRect/>
+                    </a:stretch>
+                  </pic:blipFill>
+                  <pic:spPr>
+                    <a:xfrm>
+                      <a:off x="0" y="0"/>
+                      <a:ext cx="5731200" cy="1206500"/>
+                    </a:xfrm>
+                    <a:prstGeom prst="rect"/>
+                    <a:ln/>
+                  </pic:spPr>
+                </pic:pic>
+              </a:graphicData>
+            </a:graphic>
+          </wp:inline>
+        </w:drawing>
+      </w:r>
+      <w:r>
+        <w:rPr>
+          <w:rtl w:val="0"/>
+        </w:rPr>
+      </w:r>
+    </w:p>
+    <w:p>
+      <w:pPr>
+        <w:rPr>
+          <w:u w:val="single"/>
+        </w:rPr>
+      </w:pPr>
+      <w:r>
+        <w:rPr>
+          <w:rtl w:val="0"/>
+        </w:rPr>
+      </w:r>
+    </w:p>
+    <w:p>
+      <w:pPr>
+        <w:pStyle w:val="Heading3"/>
+        <w:rPr/>
+      </w:pPr>
+      <w:bookmarkStart w:colFirst="0" w:colLast="0" w:name="_l7tpjxv824e7" w:id="16"/>
+      <w:bookmarkEnd w:id="16"/>
+      <w:r>
+        <w:rPr>
+          <w:rtl w:val="0"/>
+        </w:rPr>
+        <w:t xml:space="preserve">ESLint</w:t>
+      </w:r>
+    </w:p>
+    <w:p>
+      <w:pPr>
+        <w:rPr/>
+      </w:pPr>
+      <w:r>
+        <w:rPr>
+          <w:rtl w:val="0"/>
+        </w:rPr>
+        <w:t xml:space="preserve">The JavaScript language is flexible in its coding style meaning quite often you can choose whether to use single or double quotes in strings or choose whether to end coding lines with a semicolon or not, very much like what you are enforced to do in the Java language.  Because of this flexibility in the coding style this leaves room for inconsistent coding styles between different developers in the team which leads to unnecessary differences in code files when pushing to GitHub.. To ensure each team member codes consistently the below rules have been applied in the ESLint configuration in the packages.json file:</w:t>
+      </w:r>
+    </w:p>
+    <w:p>
+      <w:pPr>
+        <w:rPr/>
+      </w:pPr>
+      <w:r>
+        <w:rPr>
+          <w:rtl w:val="0"/>
+        </w:rPr>
+      </w:r>
+    </w:p>
+    <w:p>
+      <w:pPr>
+        <w:rPr/>
+      </w:pPr>
+      <w:r>
+        <w:rPr>
+          <w:b w:val="1"/>
+          <w:rtl w:val="0"/>
+        </w:rPr>
+        <w:t xml:space="preserve">semi</w:t>
+      </w:r>
+      <w:r>
+        <w:rPr>
+          <w:rtl w:val="0"/>
+        </w:rPr>
+        <w:t xml:space="preserve"> is used to enforce a semicolon at the end of coding lines. The rule accepts as its first parameter a number of 1 or 2. 1 is for warning and 2 is for error. In this project we want an error to be raised should a semicolon be missing at the end of a statement so we have chosen option number 2.</w:t>
+      </w:r>
+    </w:p>
+    <w:p>
+      <w:pPr>
+        <w:rPr/>
+      </w:pPr>
+      <w:r>
+        <w:rPr>
+          <w:rtl w:val="0"/>
+        </w:rPr>
+      </w:r>
+    </w:p>
+    <w:p>
+      <w:pPr>
+        <w:rPr/>
+      </w:pPr>
+      <w:r>
+        <w:rPr>
+          <w:b w:val="1"/>
+          <w:rtl w:val="0"/>
+        </w:rPr>
+        <w:t xml:space="preserve">quotes </w:t>
+      </w:r>
+      <w:r>
+        <w:rPr>
+          <w:rtl w:val="0"/>
+        </w:rPr>
+        <w:t xml:space="preserve">is used to enforce consistent coding styles when defining strings and class names. The error parameter ensures the developer has no option but to use double quotes in these circumstances.</w:t>
+      </w:r>
+    </w:p>
+    <w:p>
+      <w:pPr>
+        <w:rPr>
+          <w:b w:val="1"/>
+        </w:rPr>
+      </w:pPr>
+      <w:r>
+        <w:rPr>
+          <w:rtl w:val="0"/>
+        </w:rPr>
+      </w:r>
+    </w:p>
+    <w:p>
+      <w:pPr>
+        <w:rPr/>
+      </w:pPr>
+      <w:r>
+        <w:rPr>
+          <w:b w:val="1"/>
+          <w:rtl w:val="0"/>
+        </w:rPr>
+        <w:t xml:space="preserve">jsx-quotes </w:t>
+      </w:r>
+      <w:r>
+        <w:rPr>
+          <w:rtl w:val="0"/>
+        </w:rPr>
+        <w:t xml:space="preserve">is used to enforce consistent coding styles when defining strings and class names. The error parameter ensures the developer has no option but to use double quotes in these circumstances.</w:t>
+      </w:r>
+    </w:p>
+    <w:p>
+      <w:pPr>
+        <w:rPr/>
+      </w:pPr>
+      <w:r>
+        <w:rPr>
+          <w:rtl w:val="0"/>
+        </w:rPr>
+      </w:r>
+    </w:p>
+    <w:p>
+      <w:pPr>
+        <w:rPr/>
+      </w:pPr>
+      <w:r>
+        <w:rPr>
+          <w:b w:val="1"/>
+          <w:rtl w:val="0"/>
+        </w:rPr>
+        <w:t xml:space="preserve">allowTemplateLiterals </w:t>
+      </w:r>
+      <w:r>
+        <w:rPr>
+          <w:rtl w:val="0"/>
+        </w:rPr>
+        <w:t xml:space="preserve">is used to allow strings to use backticks.</w:t>
+      </w:r>
+    </w:p>
+    <w:p>
+      <w:pPr>
+        <w:rPr/>
+      </w:pPr>
+      <w:r>
+        <w:rPr>
+          <w:rtl w:val="0"/>
+        </w:rPr>
+      </w:r>
+    </w:p>
+    <w:p>
+      <w:pPr>
+        <w:rPr/>
+      </w:pPr>
+      <w:r>
+        <w:rPr/>
+        <w:drawing>
+          <wp:inline distB="114300" distT="114300" distL="114300" distR="114300">
+            <wp:extent cx="3600450" cy="3981450"/>
+            <wp:effectExtent b="0" l="0" r="0" t="0"/>
+            <wp:docPr id="5" name="image1.png"/>
+            <a:graphic>
+              <a:graphicData uri="http://schemas.openxmlformats.org/drawingml/2006/picture">
+                <pic:pic>
+                  <pic:nvPicPr>
+                    <pic:cNvPr id="0" name="image1.png"/>
+                    <pic:cNvPicPr preferRelativeResize="0"/>
+                  </pic:nvPicPr>
+                  <pic:blipFill>
+                    <a:blip r:embed="rId17"/>
+                    <a:srcRect b="0" l="0" r="0" t="0"/>
+                    <a:stretch>
+                      <a:fillRect/>
+                    </a:stretch>
+                  </pic:blipFill>
+                  <pic:spPr>
+                    <a:xfrm>
+                      <a:off x="0" y="0"/>
+                      <a:ext cx="3600450" cy="3981450"/>
+                    </a:xfrm>
+                    <a:prstGeom prst="rect"/>
+                    <a:ln/>
+                  </pic:spPr>
+                </pic:pic>
+              </a:graphicData>
+            </a:graphic>
+          </wp:inline>
+        </w:drawing>
+      </w:r>
+      <w:r>
+        <w:rPr>
+          <w:rtl w:val="0"/>
+        </w:rPr>
+      </w:r>
+    </w:p>
+    <w:p>
+      <w:pPr>
+        <w:rPr/>
+      </w:pPr>
+      <w:r>
+        <w:rPr>
+          <w:rtl w:val="0"/>
+        </w:rPr>
+      </w:r>
+    </w:p>
+    <w:p>
+      <w:pPr>
+        <w:rPr/>
+      </w:pPr>
+      <w:r>
+        <w:rPr>
+          <w:rtl w:val="0"/>
+        </w:rPr>
+      </w:r>
+    </w:p>
+    <w:p>
+      <w:pPr>
+        <w:rPr/>
+      </w:pPr>
+      <w:r>
+        <w:rPr>
+          <w:rtl w:val="0"/>
+        </w:rPr>
+      </w:r>
+    </w:p>
+    <w:p>
+      <w:pPr>
+        <w:rPr/>
+      </w:pPr>
+      <w:r>
+        <w:rPr>
+          <w:rtl w:val="0"/>
+        </w:rPr>
+      </w:r>
+    </w:p>
+    <w:p>
+      <w:pPr>
+        <w:rPr/>
+      </w:pPr>
+      <w:r>
+        <w:rPr>
           <w:rtl w:val="0"/>
         </w:rPr>
       </w:r>
     </w:p>
     <w:sectPr>
-      <w:headerReference r:id="rId15" w:type="default"/>
-      <w:footerReference r:id="rId16" w:type="default"/>
+      <w:headerReference r:id="rId18" w:type="default"/>
+      <w:footerReference r:id="rId19" w:type="default"/>
       <w:pgSz w:h="16834" w:w="11909" w:orient="portrait"/>
       <w:pgMar w:bottom="1440" w:top="1440" w:left="1440" w:right="1440" w:header="720" w:footer="720"/>
       <w:pgNumType w:start="1"/>
@@ -5266,8 +5934,8 @@
   <w:abstractNum w:abstractNumId="2">
     <w:lvl w:ilvl="0">
       <w:start w:val="1"/>
-      <w:numFmt w:val="bullet"/>
-      <w:lvlText w:val="●"/>
+      <w:numFmt w:val="decimal"/>
+      <w:lvlText w:val="%1."/>
       <w:lvlJc w:val="left"/>
       <w:pPr>
         <w:ind w:left="720" w:hanging="360"/>
@@ -5278,8 +5946,8 @@
     </w:lvl>
     <w:lvl w:ilvl="1">
       <w:start w:val="1"/>
-      <w:numFmt w:val="bullet"/>
-      <w:lvlText w:val="○"/>
+      <w:numFmt w:val="lowerLetter"/>
+      <w:lvlText w:val="%2."/>
       <w:lvlJc w:val="left"/>
       <w:pPr>
         <w:ind w:left="1440" w:hanging="360"/>
@@ -5290,9 +5958,9 @@
     </w:lvl>
     <w:lvl w:ilvl="2">
       <w:start w:val="1"/>
-      <w:numFmt w:val="bullet"/>
-      <w:lvlText w:val="■"/>
-      <w:lvlJc w:val="left"/>
+      <w:numFmt w:val="lowerRoman"/>
+      <w:lvlText w:val="%3."/>
+      <w:lvlJc w:val="right"/>
       <w:pPr>
         <w:ind w:left="2160" w:hanging="360"/>
       </w:pPr>
@@ -5302,8 +5970,8 @@
     </w:lvl>
     <w:lvl w:ilvl="3">
       <w:start w:val="1"/>
-      <w:numFmt w:val="bullet"/>
-      <w:lvlText w:val="●"/>
+      <w:numFmt w:val="decimal"/>
+      <w:lvlText w:val="%4."/>
       <w:lvlJc w:val="left"/>
       <w:pPr>
         <w:ind w:left="2880" w:hanging="360"/>
@@ -5314,8 +5982,8 @@
     </w:lvl>
     <w:lvl w:ilvl="4">
       <w:start w:val="1"/>
-      <w:numFmt w:val="bullet"/>
-      <w:lvlText w:val="○"/>
+      <w:numFmt w:val="lowerLetter"/>
+      <w:lvlText w:val="%5."/>
       <w:lvlJc w:val="left"/>
       <w:pPr>
         <w:ind w:left="3600" w:hanging="360"/>
@@ -5326,9 +5994,9 @@
     </w:lvl>
     <w:lvl w:ilvl="5">
       <w:start w:val="1"/>
-      <w:numFmt w:val="bullet"/>
-      <w:lvlText w:val="■"/>
-      <w:lvlJc w:val="left"/>
+      <w:numFmt w:val="lowerRoman"/>
+      <w:lvlText w:val="%6."/>
+      <w:lvlJc w:val="right"/>
       <w:pPr>
         <w:ind w:left="4320" w:hanging="360"/>
       </w:pPr>
@@ -5338,8 +6006,8 @@
     </w:lvl>
     <w:lvl w:ilvl="6">
       <w:start w:val="1"/>
-      <w:numFmt w:val="bullet"/>
-      <w:lvlText w:val="●"/>
+      <w:numFmt w:val="decimal"/>
+      <w:lvlText w:val="%7."/>
       <w:lvlJc w:val="left"/>
       <w:pPr>
         <w:ind w:left="5040" w:hanging="360"/>
@@ -5350,8 +6018,8 @@
     </w:lvl>
     <w:lvl w:ilvl="7">
       <w:start w:val="1"/>
-      <w:numFmt w:val="bullet"/>
-      <w:lvlText w:val="○"/>
+      <w:numFmt w:val="lowerLetter"/>
+      <w:lvlText w:val="%8."/>
       <w:lvlJc w:val="left"/>
       <w:pPr>
         <w:ind w:left="5760" w:hanging="360"/>
@@ -5362,9 +6030,9 @@
     </w:lvl>
     <w:lvl w:ilvl="8">
       <w:start w:val="1"/>
-      <w:numFmt w:val="bullet"/>
-      <w:lvlText w:val="■"/>
-      <w:lvlJc w:val="left"/>
+      <w:numFmt w:val="lowerRoman"/>
+      <w:lvlText w:val="%9."/>
+      <w:lvlJc w:val="right"/>
       <w:pPr>
         <w:ind w:left="6480" w:hanging="360"/>
       </w:pPr>
@@ -5376,6 +6044,116 @@
   <w:abstractNum w:abstractNumId="3">
     <w:lvl w:ilvl="0">
       <w:start w:val="1"/>
+      <w:numFmt w:val="bullet"/>
+      <w:lvlText w:val="●"/>
+      <w:lvlJc w:val="left"/>
+      <w:pPr>
+        <w:ind w:left="720" w:hanging="360"/>
+      </w:pPr>
+      <w:rPr>
+        <w:u w:val="none"/>
+      </w:rPr>
+    </w:lvl>
+    <w:lvl w:ilvl="1">
+      <w:start w:val="1"/>
+      <w:numFmt w:val="bullet"/>
+      <w:lvlText w:val="○"/>
+      <w:lvlJc w:val="left"/>
+      <w:pPr>
+        <w:ind w:left="1440" w:hanging="360"/>
+      </w:pPr>
+      <w:rPr>
+        <w:u w:val="none"/>
+      </w:rPr>
+    </w:lvl>
+    <w:lvl w:ilvl="2">
+      <w:start w:val="1"/>
+      <w:numFmt w:val="bullet"/>
+      <w:lvlText w:val="■"/>
+      <w:lvlJc w:val="left"/>
+      <w:pPr>
+        <w:ind w:left="2160" w:hanging="360"/>
+      </w:pPr>
+      <w:rPr>
+        <w:u w:val="none"/>
+      </w:rPr>
+    </w:lvl>
+    <w:lvl w:ilvl="3">
+      <w:start w:val="1"/>
+      <w:numFmt w:val="bullet"/>
+      <w:lvlText w:val="●"/>
+      <w:lvlJc w:val="left"/>
+      <w:pPr>
+        <w:ind w:left="2880" w:hanging="360"/>
+      </w:pPr>
+      <w:rPr>
+        <w:u w:val="none"/>
+      </w:rPr>
+    </w:lvl>
+    <w:lvl w:ilvl="4">
+      <w:start w:val="1"/>
+      <w:numFmt w:val="bullet"/>
+      <w:lvlText w:val="○"/>
+      <w:lvlJc w:val="left"/>
+      <w:pPr>
+        <w:ind w:left="3600" w:hanging="360"/>
+      </w:pPr>
+      <w:rPr>
+        <w:u w:val="none"/>
+      </w:rPr>
+    </w:lvl>
+    <w:lvl w:ilvl="5">
+      <w:start w:val="1"/>
+      <w:numFmt w:val="bullet"/>
+      <w:lvlText w:val="■"/>
+      <w:lvlJc w:val="left"/>
+      <w:pPr>
+        <w:ind w:left="4320" w:hanging="360"/>
+      </w:pPr>
+      <w:rPr>
+        <w:u w:val="none"/>
+      </w:rPr>
+    </w:lvl>
+    <w:lvl w:ilvl="6">
+      <w:start w:val="1"/>
+      <w:numFmt w:val="bullet"/>
+      <w:lvlText w:val="●"/>
+      <w:lvlJc w:val="left"/>
+      <w:pPr>
+        <w:ind w:left="5040" w:hanging="360"/>
+      </w:pPr>
+      <w:rPr>
+        <w:u w:val="none"/>
+      </w:rPr>
+    </w:lvl>
+    <w:lvl w:ilvl="7">
+      <w:start w:val="1"/>
+      <w:numFmt w:val="bullet"/>
+      <w:lvlText w:val="○"/>
+      <w:lvlJc w:val="left"/>
+      <w:pPr>
+        <w:ind w:left="5760" w:hanging="360"/>
+      </w:pPr>
+      <w:rPr>
+        <w:u w:val="none"/>
+      </w:rPr>
+    </w:lvl>
+    <w:lvl w:ilvl="8">
+      <w:start w:val="1"/>
+      <w:numFmt w:val="bullet"/>
+      <w:lvlText w:val="■"/>
+      <w:lvlJc w:val="left"/>
+      <w:pPr>
+        <w:ind w:left="6480" w:hanging="360"/>
+      </w:pPr>
+      <w:rPr>
+        <w:u w:val="none"/>
+      </w:rPr>
+    </w:lvl>
+  </w:abstractNum>
+  <w:abstractNum w:abstractNumId="4">
+    <w:lvl w:ilvl="0">
+      <w:start w:val="1"/>
       <w:numFmt w:val="decimal"/>
       <w:lvlText w:val="%1."/>
       <w:lvlJc w:val="left"/>
@@ -5483,7 +6261,7 @@
       </w:rPr>
     </w:lvl>
   </w:abstractNum>
-  <w:abstractNum w:abstractNumId="4">
+  <w:abstractNum w:abstractNumId="5">
     <w:lvl w:ilvl="0">
       <w:start w:val="1"/>
       <w:numFmt w:val="decimal"/>
@@ -5595,7 +6373,7 @@
       </w:rPr>
     </w:lvl>
   </w:abstractNum>
-  <w:abstractNum w:abstractNumId="5">
+  <w:abstractNum w:abstractNumId="6">
     <w:lvl w:ilvl="0">
       <w:start w:val="1"/>
       <w:numFmt w:val="decimal"/>
@@ -5705,7 +6483,7 @@
       </w:rPr>
     </w:lvl>
   </w:abstractNum>
-  <w:abstractNum w:abstractNumId="6">
+  <w:abstractNum w:abstractNumId="7">
     <w:lvl w:ilvl="0">
       <w:start w:val="1"/>
       <w:numFmt w:val="decimal"/>
@@ -5817,7 +6595,7 @@
       </w:rPr>
     </w:lvl>
   </w:abstractNum>
-  <w:abstractNum w:abstractNumId="7">
+  <w:abstractNum w:abstractNumId="8">
     <w:lvl w:ilvl="0">
       <w:start w:val="1"/>
       <w:numFmt w:val="decimal"/>
@@ -5927,7 +6705,7 @@
       </w:rPr>
     </w:lvl>
   </w:abstractNum>
-  <w:abstractNum w:abstractNumId="8">
+  <w:abstractNum w:abstractNumId="9">
     <w:lvl w:ilvl="0">
       <w:start w:val="1"/>
       <w:numFmt w:val="decimal"/>
@@ -6037,7 +6815,7 @@
       </w:rPr>
     </w:lvl>
   </w:abstractNum>
-  <w:abstractNum w:abstractNumId="9">
+  <w:abstractNum w:abstractNumId="10">
     <w:lvl w:ilvl="0">
       <w:start w:val="1"/>
       <w:numFmt w:val="decimal"/>
@@ -6151,7 +6929,7 @@
       </w:rPr>
     </w:lvl>
   </w:abstractNum>
-  <w:abstractNum w:abstractNumId="10">
+  <w:abstractNum w:abstractNumId="11">
     <w:lvl w:ilvl="0">
       <w:start w:val="1"/>
       <w:numFmt w:val="decimal"/>
@@ -6261,7 +7039,7 @@
       </w:rPr>
     </w:lvl>
   </w:abstractNum>
-  <w:abstractNum w:abstractNumId="11">
+  <w:abstractNum w:abstractNumId="12">
     <w:lvl w:ilvl="0">
       <w:start w:val="1"/>
       <w:numFmt w:val="decimal"/>
@@ -6377,7 +7155,7 @@
       </w:rPr>
     </w:lvl>
   </w:abstractNum>
-  <w:abstractNum w:abstractNumId="12">
+  <w:abstractNum w:abstractNumId="13">
     <w:lvl w:ilvl="0">
       <w:start w:val="1"/>
       <w:numFmt w:val="decimal"/>
@@ -6487,7 +7265,7 @@
       </w:rPr>
     </w:lvl>
   </w:abstractNum>
-  <w:abstractNum w:abstractNumId="13">
+  <w:abstractNum w:abstractNumId="14">
     <w:lvl w:ilvl="0">
       <w:start w:val="1"/>
       <w:numFmt w:val="decimal"/>
@@ -6637,6 +7415,9 @@
   </w:num>
   <w:num w:numId="13">
     <w:abstractNumId w:val="13"/>
+  </w:num>
+  <w:num w:numId="14">
+    <w:abstractNumId w:val="14"/>
   </w:num>
 </w:numbering>
 </file>

</xml_diff>

<commit_message>
DOCS: removed branch rule.
</commit_message>
<xml_diff>
--- a/Version Control/GitHub.docx
+++ b/Version Control/GitHub.docx
@@ -167,12 +167,12 @@
           <wp:inline distB="114300" distT="114300" distL="114300" distR="114300">
             <wp:extent cx="4081463" cy="2250906"/>
             <wp:effectExtent b="0" l="0" r="0" t="0"/>
-            <wp:docPr id="4" name="image2.png"/>
+            <wp:docPr id="4" name="image4.png"/>
             <a:graphic>
               <a:graphicData uri="http://schemas.openxmlformats.org/drawingml/2006/picture">
                 <pic:pic>
                   <pic:nvPicPr>
-                    <pic:cNvPr id="0" name="image2.png"/>
+                    <pic:cNvPr id="0" name="image4.png"/>
                     <pic:cNvPicPr preferRelativeResize="0"/>
                   </pic:nvPicPr>
                   <pic:blipFill>
@@ -2186,12 +2186,12 @@
           <wp:inline distB="114300" distT="114300" distL="114300" distR="114300">
             <wp:extent cx="5567363" cy="5901404"/>
             <wp:effectExtent b="0" l="0" r="0" t="0"/>
-            <wp:docPr id="2" name="image9.png"/>
+            <wp:docPr id="2" name="image5.png"/>
             <a:graphic>
               <a:graphicData uri="http://schemas.openxmlformats.org/drawingml/2006/picture">
                 <pic:pic>
                   <pic:nvPicPr>
-                    <pic:cNvPr id="0" name="image9.png"/>
+                    <pic:cNvPr id="0" name="image5.png"/>
                     <pic:cNvPicPr preferRelativeResize="0"/>
                   </pic:nvPicPr>
                   <pic:blipFill>
@@ -3484,12 +3484,12 @@
           <wp:inline distB="114300" distT="114300" distL="114300" distR="114300">
             <wp:extent cx="5731200" cy="2133600"/>
             <wp:effectExtent b="0" l="0" r="0" t="0"/>
-            <wp:docPr id="1" name="image11.png"/>
+            <wp:docPr id="1" name="image3.png"/>
             <a:graphic>
               <a:graphicData uri="http://schemas.openxmlformats.org/drawingml/2006/picture">
                 <pic:pic>
                   <pic:nvPicPr>
-                    <pic:cNvPr id="0" name="image11.png"/>
+                    <pic:cNvPr id="0" name="image3.png"/>
                     <pic:cNvPicPr preferRelativeResize="0"/>
                   </pic:nvPicPr>
                   <pic:blipFill>
@@ -3521,80 +3521,10 @@
     </w:p>
     <w:p>
       <w:pPr>
-        <w:numPr>
-          <w:ilvl w:val="0"/>
-          <w:numId w:val="14"/>
-        </w:numPr>
-        <w:ind w:left="720" w:hanging="360"/>
+        <w:ind w:left="0" w:firstLine="708.6614173228347"/>
         <w:rPr>
           <w:rFonts w:ascii="Courier New" w:cs="Courier New" w:eastAsia="Courier New" w:hAnsi="Courier New"/>
         </w:rPr>
-      </w:pPr>
-      <w:r>
-        <w:rPr>
-          <w:rtl w:val="0"/>
-        </w:rPr>
-        <w:t xml:space="preserve">To facilitate a roll back procedure, no deletions of branches will be allowed in any repository.</w:t>
-      </w:r>
-      <w:r>
-        <w:rPr>
-          <w:rtl w:val="0"/>
-        </w:rPr>
-      </w:r>
-    </w:p>
-    <w:p>
-      <w:pPr>
-        <w:ind w:left="0" w:firstLine="708.6614173228347"/>
-        <w:rPr>
-          <w:rFonts w:ascii="Courier New" w:cs="Courier New" w:eastAsia="Courier New" w:hAnsi="Courier New"/>
-        </w:rPr>
-      </w:pPr>
-      <w:r>
-        <w:rPr>
-          <w:rFonts w:ascii="Courier New" w:cs="Courier New" w:eastAsia="Courier New" w:hAnsi="Courier New"/>
-        </w:rPr>
-        <w:drawing>
-          <wp:inline distB="114300" distT="114300" distL="114300" distR="114300">
-            <wp:extent cx="5731200" cy="1714500"/>
-            <wp:effectExtent b="0" l="0" r="0" t="0"/>
-            <wp:docPr id="9" name="image7.png"/>
-            <a:graphic>
-              <a:graphicData uri="http://schemas.openxmlformats.org/drawingml/2006/picture">
-                <pic:pic>
-                  <pic:nvPicPr>
-                    <pic:cNvPr id="0" name="image7.png"/>
-                    <pic:cNvPicPr preferRelativeResize="0"/>
-                  </pic:nvPicPr>
-                  <pic:blipFill>
-                    <a:blip r:embed="rId9"/>
-                    <a:srcRect b="0" l="0" r="0" t="0"/>
-                    <a:stretch>
-                      <a:fillRect/>
-                    </a:stretch>
-                  </pic:blipFill>
-                  <pic:spPr>
-                    <a:xfrm>
-                      <a:off x="0" y="0"/>
-                      <a:ext cx="5731200" cy="1714500"/>
-                    </a:xfrm>
-                    <a:prstGeom prst="rect"/>
-                    <a:ln/>
-                  </pic:spPr>
-                </pic:pic>
-              </a:graphicData>
-            </a:graphic>
-          </wp:inline>
-        </w:drawing>
-      </w:r>
-      <w:r>
-        <w:rPr>
-          <w:rtl w:val="0"/>
-        </w:rPr>
-      </w:r>
-    </w:p>
-    <w:p>
-      <w:pPr>
-        <w:rPr/>
       </w:pPr>
       <w:r>
         <w:rPr>
@@ -3641,16 +3571,16 @@
           <wp:inline distB="114300" distT="114300" distL="114300" distR="114300">
             <wp:extent cx="6532969" cy="5138738"/>
             <wp:effectExtent b="0" l="0" r="0" t="0"/>
-            <wp:docPr id="6" name="image8.png"/>
+            <wp:docPr id="6" name="image2.png"/>
             <a:graphic>
               <a:graphicData uri="http://schemas.openxmlformats.org/drawingml/2006/picture">
                 <pic:pic>
                   <pic:nvPicPr>
-                    <pic:cNvPr id="0" name="image8.png"/>
+                    <pic:cNvPr id="0" name="image2.png"/>
                     <pic:cNvPicPr preferRelativeResize="0"/>
                   </pic:nvPicPr>
                   <pic:blipFill>
-                    <a:blip r:embed="rId10"/>
+                    <a:blip r:embed="rId9"/>
                     <a:srcRect b="0" l="0" r="0" t="0"/>
                     <a:stretch>
                       <a:fillRect/>
@@ -4291,16 +4221,16 @@
           <wp:inline distB="114300" distT="114300" distL="114300" distR="114300">
             <wp:extent cx="5731200" cy="3187700"/>
             <wp:effectExtent b="0" l="0" r="0" t="0"/>
-            <wp:docPr id="8" name="image6.png"/>
+            <wp:docPr id="8" name="image9.png"/>
             <a:graphic>
               <a:graphicData uri="http://schemas.openxmlformats.org/drawingml/2006/picture">
                 <pic:pic>
                   <pic:nvPicPr>
-                    <pic:cNvPr id="0" name="image6.png"/>
+                    <pic:cNvPr id="0" name="image9.png"/>
                     <pic:cNvPicPr preferRelativeResize="0"/>
                   </pic:nvPicPr>
                   <pic:blipFill>
-                    <a:blip r:embed="rId11"/>
+                    <a:blip r:embed="rId10"/>
                     <a:srcRect b="0" l="0" r="0" t="0"/>
                     <a:stretch>
                       <a:fillRect/>
@@ -4400,7 +4330,7 @@
         </w:rPr>
         <w:t xml:space="preserve">git clone </w:t>
       </w:r>
-      <w:hyperlink r:id="rId12">
+      <w:hyperlink r:id="rId11">
         <w:r>
           <w:rPr>
             <w:rFonts w:ascii="Courier New" w:cs="Courier New" w:eastAsia="Courier New" w:hAnsi="Courier New"/>
@@ -4831,16 +4761,16 @@
           <wp:inline distB="114300" distT="114300" distL="114300" distR="114300">
             <wp:extent cx="5731200" cy="2895600"/>
             <wp:effectExtent b="0" l="0" r="0" t="0"/>
-            <wp:docPr id="11" name="image5.png"/>
+            <wp:docPr id="10" name="image8.png"/>
             <a:graphic>
               <a:graphicData uri="http://schemas.openxmlformats.org/drawingml/2006/picture">
                 <pic:pic>
                   <pic:nvPicPr>
-                    <pic:cNvPr id="0" name="image5.png"/>
+                    <pic:cNvPr id="0" name="image8.png"/>
                     <pic:cNvPicPr preferRelativeResize="0"/>
                   </pic:nvPicPr>
                   <pic:blipFill>
-                    <a:blip r:embed="rId13"/>
+                    <a:blip r:embed="rId12"/>
                     <a:srcRect b="0" l="0" r="0" t="0"/>
                     <a:stretch>
                       <a:fillRect/>
@@ -5007,16 +4937,16 @@
           <wp:inline distB="114300" distT="114300" distL="114300" distR="114300">
             <wp:extent cx="5731200" cy="3733800"/>
             <wp:effectExtent b="0" l="0" r="0" t="0"/>
-            <wp:docPr id="3" name="image10.png"/>
+            <wp:docPr id="3" name="image1.png"/>
             <a:graphic>
               <a:graphicData uri="http://schemas.openxmlformats.org/drawingml/2006/picture">
                 <pic:pic>
                   <pic:nvPicPr>
-                    <pic:cNvPr id="0" name="image10.png"/>
+                    <pic:cNvPr id="0" name="image1.png"/>
                     <pic:cNvPicPr preferRelativeResize="0"/>
                   </pic:nvPicPr>
                   <pic:blipFill>
-                    <a:blip r:embed="rId14"/>
+                    <a:blip r:embed="rId13"/>
                     <a:srcRect b="0" l="0" r="0" t="0"/>
                     <a:stretch>
                       <a:fillRect/>
@@ -5408,16 +5338,16 @@
           <wp:inline distB="114300" distT="114300" distL="114300" distR="114300">
             <wp:extent cx="5731200" cy="2171700"/>
             <wp:effectExtent b="0" l="0" r="0" t="0"/>
-            <wp:docPr id="10" name="image3.png"/>
+            <wp:docPr id="9" name="image10.png"/>
             <a:graphic>
               <a:graphicData uri="http://schemas.openxmlformats.org/drawingml/2006/picture">
                 <pic:pic>
                   <pic:nvPicPr>
-                    <pic:cNvPr id="0" name="image3.png"/>
+                    <pic:cNvPr id="0" name="image10.png"/>
                     <pic:cNvPicPr preferRelativeResize="0"/>
                   </pic:nvPicPr>
                   <pic:blipFill>
-                    <a:blip r:embed="rId15"/>
+                    <a:blip r:embed="rId14"/>
                     <a:srcRect b="0" l="0" r="0" t="0"/>
                     <a:stretch>
                       <a:fillRect/>
@@ -5487,16 +5417,16 @@
           <wp:inline distB="114300" distT="114300" distL="114300" distR="114300">
             <wp:extent cx="5731200" cy="1206500"/>
             <wp:effectExtent b="0" l="0" r="0" t="0"/>
-            <wp:docPr id="7" name="image4.png"/>
+            <wp:docPr id="7" name="image7.png"/>
             <a:graphic>
               <a:graphicData uri="http://schemas.openxmlformats.org/drawingml/2006/picture">
                 <pic:pic>
                   <pic:nvPicPr>
-                    <pic:cNvPr id="0" name="image4.png"/>
+                    <pic:cNvPr id="0" name="image7.png"/>
                     <pic:cNvPicPr preferRelativeResize="0"/>
                   </pic:nvPicPr>
                   <pic:blipFill>
-                    <a:blip r:embed="rId16"/>
+                    <a:blip r:embed="rId15"/>
                     <a:srcRect b="0" l="0" r="0" t="0"/>
                     <a:stretch>
                       <a:fillRect/>
@@ -5693,16 +5623,16 @@
           <wp:inline distB="114300" distT="114300" distL="114300" distR="114300">
             <wp:extent cx="3600450" cy="3981450"/>
             <wp:effectExtent b="0" l="0" r="0" t="0"/>
-            <wp:docPr id="5" name="image1.png"/>
+            <wp:docPr id="5" name="image6.png"/>
             <a:graphic>
               <a:graphicData uri="http://schemas.openxmlformats.org/drawingml/2006/picture">
                 <pic:pic>
                   <pic:nvPicPr>
-                    <pic:cNvPr id="0" name="image1.png"/>
+                    <pic:cNvPr id="0" name="image6.png"/>
                     <pic:cNvPicPr preferRelativeResize="0"/>
                   </pic:nvPicPr>
                   <pic:blipFill>
-                    <a:blip r:embed="rId17"/>
+                    <a:blip r:embed="rId16"/>
                     <a:srcRect b="0" l="0" r="0" t="0"/>
                     <a:stretch>
                       <a:fillRect/>
@@ -5738,49 +5668,9 @@
         </w:rPr>
       </w:r>
     </w:p>
-    <w:p>
-      <w:pPr>
-        <w:rPr/>
-      </w:pPr>
-      <w:r>
-        <w:rPr>
-          <w:rtl w:val="0"/>
-        </w:rPr>
-      </w:r>
-    </w:p>
-    <w:p>
-      <w:pPr>
-        <w:rPr/>
-      </w:pPr>
-      <w:r>
-        <w:rPr>
-          <w:rtl w:val="0"/>
-        </w:rPr>
-      </w:r>
-    </w:p>
-    <w:p>
-      <w:pPr>
-        <w:rPr/>
-      </w:pPr>
-      <w:r>
-        <w:rPr>
-          <w:rtl w:val="0"/>
-        </w:rPr>
-      </w:r>
-    </w:p>
-    <w:p>
-      <w:pPr>
-        <w:rPr/>
-      </w:pPr>
-      <w:r>
-        <w:rPr>
-          <w:rtl w:val="0"/>
-        </w:rPr>
-      </w:r>
-    </w:p>
     <w:sectPr>
-      <w:headerReference r:id="rId18" w:type="default"/>
-      <w:footerReference r:id="rId19" w:type="default"/>
+      <w:headerReference r:id="rId17" w:type="default"/>
+      <w:footerReference r:id="rId18" w:type="default"/>
       <w:pgSz w:h="16834" w:w="11909" w:orient="portrait"/>
       <w:pgMar w:bottom="1440" w:top="1440" w:left="1440" w:right="1440" w:header="720" w:footer="720"/>
       <w:pgNumType w:start="1"/>

</xml_diff>

<commit_message>
DOCS: Added backend repos
</commit_message>
<xml_diff>
--- a/Version Control/GitHub.docx
+++ b/Version Control/GitHub.docx
@@ -167,12 +167,12 @@
           <wp:inline distB="114300" distT="114300" distL="114300" distR="114300">
             <wp:extent cx="4081463" cy="2250906"/>
             <wp:effectExtent b="0" l="0" r="0" t="0"/>
-            <wp:docPr id="4" name="image4.png"/>
+            <wp:docPr id="4" name="image1.png"/>
             <a:graphic>
               <a:graphicData uri="http://schemas.openxmlformats.org/drawingml/2006/picture">
                 <pic:pic>
                   <pic:nvPicPr>
-                    <pic:cNvPr id="0" name="image4.png"/>
+                    <pic:cNvPr id="0" name="image1.png"/>
                     <pic:cNvPicPr preferRelativeResize="0"/>
                   </pic:nvPicPr>
                   <pic:blipFill>
@@ -528,29 +528,6 @@
             <w:tab/>
           </w:r>
           <w:r>
-            <w:fldChar w:fldCharType="begin"/>
-            <w:instrText xml:space="preserve"> PAGEREF _sivvkfdgradb \h </w:instrText>
-            <w:fldChar w:fldCharType="separate"/>
-          </w:r>
-          <w:r>
-            <w:rPr>
-              <w:i w:val="0"/>
-              <w:smallCaps w:val="0"/>
-              <w:strike w:val="0"/>
-              <w:color w:val="000000"/>
-              <w:sz w:val="22"/>
-              <w:szCs w:val="22"/>
-              <w:u w:val="none"/>
-              <w:shd w:fill="auto" w:val="clear"/>
-              <w:vertAlign w:val="baseline"/>
-              <w:rtl w:val="0"/>
-            </w:rPr>
-            <w:t xml:space="preserve">2</w:t>
-          </w:r>
-          <w:r>
-            <w:fldChar w:fldCharType="end"/>
-          </w:r>
-          <w:r>
             <w:rPr>
               <w:rtl w:val="0"/>
             </w:rPr>
@@ -564,8 +541,6 @@
             <w:spacing w:before="200" w:line="240" w:lineRule="auto"/>
             <w:ind w:left="0" w:firstLine="0"/>
             <w:rPr>
-              <w:rFonts w:ascii="Arial" w:cs="Arial" w:eastAsia="Arial" w:hAnsi="Arial"/>
-              <w:b w:val="0"/>
               <w:i w:val="0"/>
               <w:smallCaps w:val="0"/>
               <w:strike w:val="0"/>
@@ -580,8 +555,6 @@
           <w:hyperlink w:anchor="_maxr3iw6l7tx">
             <w:r>
               <w:rPr>
-                <w:rFonts w:ascii="Arial" w:cs="Arial" w:eastAsia="Arial" w:hAnsi="Arial"/>
-                <w:b w:val="0"/>
                 <w:i w:val="0"/>
                 <w:smallCaps w:val="0"/>
                 <w:strike w:val="0"/>
@@ -598,8 +571,6 @@
           </w:hyperlink>
           <w:r>
             <w:rPr>
-              <w:rFonts w:ascii="Arial" w:cs="Arial" w:eastAsia="Arial" w:hAnsi="Arial"/>
-              <w:b w:val="0"/>
               <w:i w:val="0"/>
               <w:smallCaps w:val="0"/>
               <w:strike w:val="0"/>
@@ -650,8 +621,6 @@
             <w:spacing w:before="200" w:line="240" w:lineRule="auto"/>
             <w:ind w:left="0" w:firstLine="0"/>
             <w:rPr>
-              <w:rFonts w:ascii="Arial" w:cs="Arial" w:eastAsia="Arial" w:hAnsi="Arial"/>
-              <w:b w:val="0"/>
               <w:i w:val="0"/>
               <w:smallCaps w:val="0"/>
               <w:strike w:val="0"/>
@@ -666,8 +635,6 @@
           <w:hyperlink w:anchor="_q4vohtcwhgja">
             <w:r>
               <w:rPr>
-                <w:rFonts w:ascii="Arial" w:cs="Arial" w:eastAsia="Arial" w:hAnsi="Arial"/>
-                <w:b w:val="0"/>
                 <w:i w:val="0"/>
                 <w:smallCaps w:val="0"/>
                 <w:strike w:val="0"/>
@@ -684,8 +651,6 @@
           </w:hyperlink>
           <w:r>
             <w:rPr>
-              <w:rFonts w:ascii="Arial" w:cs="Arial" w:eastAsia="Arial" w:hAnsi="Arial"/>
-              <w:b w:val="0"/>
               <w:i w:val="0"/>
               <w:smallCaps w:val="0"/>
               <w:strike w:val="0"/>
@@ -1613,61 +1578,16 @@
             <w:tabs>
               <w:tab w:val="right" w:pos="9025.511811023624"/>
             </w:tabs>
-            <w:spacing w:before="200" w:line="240" w:lineRule="auto"/>
-            <w:ind w:left="0" w:firstLine="0"/>
+            <w:spacing w:before="60" w:line="240" w:lineRule="auto"/>
+            <w:ind w:left="720" w:firstLine="0"/>
             <w:rPr/>
           </w:pPr>
-          <w:hyperlink w:anchor="_hiobj2zi455s">
-            <w:r>
-              <w:rPr>
-                <w:b w:val="1"/>
-                <w:rtl w:val="0"/>
-              </w:rPr>
-              <w:t xml:space="preserve">Coding Environment</w:t>
-            </w:r>
-          </w:hyperlink>
-          <w:r>
-            <w:rPr>
-              <w:b w:val="1"/>
-              <w:rtl w:val="0"/>
-            </w:rPr>
-            <w:tab/>
-          </w:r>
-          <w:r>
-            <w:fldChar w:fldCharType="begin"/>
-            <w:instrText xml:space="preserve"> PAGEREF _hiobj2zi455s \h </w:instrText>
-            <w:fldChar w:fldCharType="separate"/>
-          </w:r>
-          <w:r>
-            <w:rPr>
-              <w:rtl w:val="0"/>
-            </w:rPr>
-            <w:t xml:space="preserve">14</w:t>
-          </w:r>
-          <w:r>
-            <w:fldChar w:fldCharType="end"/>
-          </w:r>
-          <w:r>
-            <w:rPr>
-              <w:rtl w:val="0"/>
-            </w:rPr>
-          </w:r>
-        </w:p>
-        <w:p>
-          <w:pPr>
-            <w:tabs>
-              <w:tab w:val="right" w:pos="9025.511811023624"/>
-            </w:tabs>
-            <w:spacing w:before="60" w:line="240" w:lineRule="auto"/>
-            <w:ind w:left="360" w:firstLine="0"/>
-            <w:rPr/>
-          </w:pPr>
-          <w:hyperlink w:anchor="_3pe9wa60ry2v">
+          <w:hyperlink w:anchor="_7w9wwv7av1jz">
             <w:r>
               <w:rPr>
                 <w:rtl w:val="0"/>
               </w:rPr>
-              <w:t xml:space="preserve">Coding Editors</w:t>
+              <w:t xml:space="preserve">Backend-Java-API</w:t>
             </w:r>
           </w:hyperlink>
           <w:r>
@@ -1678,14 +1598,14 @@
           </w:r>
           <w:r>
             <w:fldChar w:fldCharType="begin"/>
-            <w:instrText xml:space="preserve"> PAGEREF _3pe9wa60ry2v \h </w:instrText>
+            <w:instrText xml:space="preserve"> PAGEREF _7w9wwv7av1jz \h </w:instrText>
             <w:fldChar w:fldCharType="separate"/>
           </w:r>
           <w:r>
             <w:rPr>
               <w:rtl w:val="0"/>
             </w:rPr>
-            <w:t xml:space="preserve">14</w:t>
+            <w:t xml:space="preserve">13</w:t>
           </w:r>
           <w:r>
             <w:fldChar w:fldCharType="end"/>
@@ -1705,9 +1625,247 @@
             <w:ind w:left="720" w:firstLine="0"/>
             <w:rPr/>
           </w:pPr>
+          <w:hyperlink w:anchor="_bdml9t364m2q">
+            <w:r>
+              <w:rPr>
+                <w:rtl w:val="0"/>
+              </w:rPr>
+              <w:t xml:space="preserve">Backend-CSharp-API</w:t>
+            </w:r>
+          </w:hyperlink>
+          <w:r>
+            <w:rPr>
+              <w:rtl w:val="0"/>
+            </w:rPr>
+            <w:tab/>
+          </w:r>
+          <w:r>
+            <w:fldChar w:fldCharType="begin"/>
+            <w:instrText xml:space="preserve"> PAGEREF _bdml9t364m2q \h </w:instrText>
+            <w:fldChar w:fldCharType="separate"/>
+          </w:r>
+          <w:r>
+            <w:rPr>
+              <w:rtl w:val="0"/>
+            </w:rPr>
+            <w:t xml:space="preserve">15</w:t>
+          </w:r>
+          <w:r>
+            <w:fldChar w:fldCharType="end"/>
+          </w:r>
+          <w:r>
+            <w:rPr>
+              <w:rtl w:val="0"/>
+            </w:rPr>
+          </w:r>
+        </w:p>
+        <w:p>
+          <w:pPr>
+            <w:tabs>
+              <w:tab w:val="right" w:pos="9025.511811023624"/>
+            </w:tabs>
+            <w:spacing w:before="200" w:line="240" w:lineRule="auto"/>
+            <w:ind w:left="0" w:firstLine="0"/>
+            <w:rPr>
+              <w:i w:val="0"/>
+              <w:smallCaps w:val="0"/>
+              <w:strike w:val="0"/>
+              <w:color w:val="000000"/>
+              <w:sz w:val="22"/>
+              <w:szCs w:val="22"/>
+              <w:u w:val="none"/>
+              <w:shd w:fill="auto" w:val="clear"/>
+              <w:vertAlign w:val="baseline"/>
+            </w:rPr>
+          </w:pPr>
+          <w:hyperlink w:anchor="_hiobj2zi455s">
+            <w:r>
+              <w:rPr>
+                <w:rFonts w:ascii="Arial" w:cs="Arial" w:eastAsia="Arial" w:hAnsi="Arial"/>
+                <w:b w:val="1"/>
+                <w:i w:val="0"/>
+                <w:smallCaps w:val="0"/>
+                <w:strike w:val="0"/>
+                <w:color w:val="000000"/>
+                <w:sz w:val="22"/>
+                <w:szCs w:val="22"/>
+                <w:u w:val="none"/>
+                <w:shd w:fill="auto" w:val="clear"/>
+                <w:vertAlign w:val="baseline"/>
+                <w:rtl w:val="0"/>
+              </w:rPr>
+              <w:t xml:space="preserve">Coding Environment</w:t>
+            </w:r>
+          </w:hyperlink>
+          <w:r>
+            <w:rPr>
+              <w:rFonts w:ascii="Arial" w:cs="Arial" w:eastAsia="Arial" w:hAnsi="Arial"/>
+              <w:b w:val="1"/>
+              <w:i w:val="0"/>
+              <w:smallCaps w:val="0"/>
+              <w:strike w:val="0"/>
+              <w:color w:val="000000"/>
+              <w:sz w:val="22"/>
+              <w:szCs w:val="22"/>
+              <w:u w:val="none"/>
+              <w:shd w:fill="auto" w:val="clear"/>
+              <w:vertAlign w:val="baseline"/>
+              <w:rtl w:val="0"/>
+            </w:rPr>
+            <w:tab/>
+          </w:r>
+          <w:r>
+            <w:fldChar w:fldCharType="begin"/>
+            <w:instrText xml:space="preserve"> PAGEREF _hiobj2zi455s \h </w:instrText>
+            <w:fldChar w:fldCharType="separate"/>
+          </w:r>
+          <w:r>
+            <w:rPr>
+              <w:i w:val="0"/>
+              <w:smallCaps w:val="0"/>
+              <w:strike w:val="0"/>
+              <w:color w:val="000000"/>
+              <w:sz w:val="22"/>
+              <w:szCs w:val="22"/>
+              <w:u w:val="none"/>
+              <w:shd w:fill="auto" w:val="clear"/>
+              <w:vertAlign w:val="baseline"/>
+              <w:rtl w:val="0"/>
+            </w:rPr>
+            <w:t xml:space="preserve">17</w:t>
+          </w:r>
+          <w:r>
+            <w:fldChar w:fldCharType="end"/>
+          </w:r>
+          <w:r>
+            <w:rPr>
+              <w:rtl w:val="0"/>
+            </w:rPr>
+          </w:r>
+        </w:p>
+        <w:p>
+          <w:pPr>
+            <w:tabs>
+              <w:tab w:val="right" w:pos="9025.511811023624"/>
+            </w:tabs>
+            <w:spacing w:before="60" w:line="240" w:lineRule="auto"/>
+            <w:ind w:left="360" w:firstLine="0"/>
+            <w:rPr>
+              <w:rFonts w:ascii="Arial" w:cs="Arial" w:eastAsia="Arial" w:hAnsi="Arial"/>
+              <w:b w:val="0"/>
+              <w:i w:val="0"/>
+              <w:smallCaps w:val="0"/>
+              <w:strike w:val="0"/>
+              <w:color w:val="000000"/>
+              <w:sz w:val="22"/>
+              <w:szCs w:val="22"/>
+              <w:u w:val="none"/>
+              <w:shd w:fill="auto" w:val="clear"/>
+              <w:vertAlign w:val="baseline"/>
+            </w:rPr>
+          </w:pPr>
+          <w:hyperlink w:anchor="_3pe9wa60ry2v">
+            <w:r>
+              <w:rPr>
+                <w:rFonts w:ascii="Arial" w:cs="Arial" w:eastAsia="Arial" w:hAnsi="Arial"/>
+                <w:b w:val="0"/>
+                <w:i w:val="0"/>
+                <w:smallCaps w:val="0"/>
+                <w:strike w:val="0"/>
+                <w:color w:val="000000"/>
+                <w:sz w:val="22"/>
+                <w:szCs w:val="22"/>
+                <w:u w:val="none"/>
+                <w:shd w:fill="auto" w:val="clear"/>
+                <w:vertAlign w:val="baseline"/>
+                <w:rtl w:val="0"/>
+              </w:rPr>
+              <w:t xml:space="preserve">Coding Editors</w:t>
+            </w:r>
+          </w:hyperlink>
+          <w:r>
+            <w:rPr>
+              <w:rFonts w:ascii="Arial" w:cs="Arial" w:eastAsia="Arial" w:hAnsi="Arial"/>
+              <w:b w:val="0"/>
+              <w:i w:val="0"/>
+              <w:smallCaps w:val="0"/>
+              <w:strike w:val="0"/>
+              <w:color w:val="000000"/>
+              <w:sz w:val="22"/>
+              <w:szCs w:val="22"/>
+              <w:u w:val="none"/>
+              <w:shd w:fill="auto" w:val="clear"/>
+              <w:vertAlign w:val="baseline"/>
+              <w:rtl w:val="0"/>
+            </w:rPr>
+            <w:tab/>
+          </w:r>
+          <w:r>
+            <w:fldChar w:fldCharType="begin"/>
+            <w:instrText xml:space="preserve"> PAGEREF _3pe9wa60ry2v \h </w:instrText>
+            <w:fldChar w:fldCharType="separate"/>
+          </w:r>
+          <w:r>
+            <w:rPr>
+              <w:rFonts w:ascii="Arial" w:cs="Arial" w:eastAsia="Arial" w:hAnsi="Arial"/>
+              <w:b w:val="0"/>
+              <w:i w:val="0"/>
+              <w:smallCaps w:val="0"/>
+              <w:strike w:val="0"/>
+              <w:color w:val="000000"/>
+              <w:sz w:val="22"/>
+              <w:szCs w:val="22"/>
+              <w:u w:val="none"/>
+              <w:shd w:fill="auto" w:val="clear"/>
+              <w:vertAlign w:val="baseline"/>
+              <w:rtl w:val="0"/>
+            </w:rPr>
+            <w:t xml:space="preserve">17</w:t>
+          </w:r>
+          <w:r>
+            <w:fldChar w:fldCharType="end"/>
+          </w:r>
+          <w:r>
+            <w:rPr>
+              <w:rtl w:val="0"/>
+            </w:rPr>
+          </w:r>
+        </w:p>
+        <w:p>
+          <w:pPr>
+            <w:tabs>
+              <w:tab w:val="right" w:pos="9025.511811023624"/>
+            </w:tabs>
+            <w:spacing w:before="60" w:line="240" w:lineRule="auto"/>
+            <w:ind w:left="720" w:firstLine="0"/>
+            <w:rPr>
+              <w:rFonts w:ascii="Arial" w:cs="Arial" w:eastAsia="Arial" w:hAnsi="Arial"/>
+              <w:b w:val="0"/>
+              <w:i w:val="0"/>
+              <w:smallCaps w:val="0"/>
+              <w:strike w:val="0"/>
+              <w:color w:val="000000"/>
+              <w:sz w:val="22"/>
+              <w:szCs w:val="22"/>
+              <w:u w:val="none"/>
+              <w:shd w:fill="auto" w:val="clear"/>
+              <w:vertAlign w:val="baseline"/>
+            </w:rPr>
+          </w:pPr>
           <w:hyperlink w:anchor="_3007yfbx1woz">
             <w:r>
               <w:rPr>
+                <w:rFonts w:ascii="Arial" w:cs="Arial" w:eastAsia="Arial" w:hAnsi="Arial"/>
+                <w:b w:val="0"/>
+                <w:i w:val="0"/>
+                <w:smallCaps w:val="0"/>
+                <w:strike w:val="0"/>
+                <w:color w:val="000000"/>
+                <w:sz w:val="22"/>
+                <w:szCs w:val="22"/>
+                <w:u w:val="none"/>
+                <w:shd w:fill="auto" w:val="clear"/>
+                <w:vertAlign w:val="baseline"/>
                 <w:rtl w:val="0"/>
               </w:rPr>
               <w:t xml:space="preserve">Visual Studio Code</w:t>
@@ -1715,6 +1873,17 @@
           </w:hyperlink>
           <w:r>
             <w:rPr>
+              <w:rFonts w:ascii="Arial" w:cs="Arial" w:eastAsia="Arial" w:hAnsi="Arial"/>
+              <w:b w:val="0"/>
+              <w:i w:val="0"/>
+              <w:smallCaps w:val="0"/>
+              <w:strike w:val="0"/>
+              <w:color w:val="000000"/>
+              <w:sz w:val="22"/>
+              <w:szCs w:val="22"/>
+              <w:u w:val="none"/>
+              <w:shd w:fill="auto" w:val="clear"/>
+              <w:vertAlign w:val="baseline"/>
               <w:rtl w:val="0"/>
             </w:rPr>
             <w:tab/>
@@ -1726,9 +1895,20 @@
           </w:r>
           <w:r>
             <w:rPr>
+              <w:rFonts w:ascii="Arial" w:cs="Arial" w:eastAsia="Arial" w:hAnsi="Arial"/>
+              <w:b w:val="0"/>
+              <w:i w:val="0"/>
+              <w:smallCaps w:val="0"/>
+              <w:strike w:val="0"/>
+              <w:color w:val="000000"/>
+              <w:sz w:val="22"/>
+              <w:szCs w:val="22"/>
+              <w:u w:val="none"/>
+              <w:shd w:fill="auto" w:val="clear"/>
+              <w:vertAlign w:val="baseline"/>
               <w:rtl w:val="0"/>
             </w:rPr>
-            <w:t xml:space="preserve">14</w:t>
+            <w:t xml:space="preserve">17</w:t>
           </w:r>
           <w:r>
             <w:fldChar w:fldCharType="end"/>
@@ -1746,11 +1926,34 @@
             </w:tabs>
             <w:spacing w:after="80" w:before="60" w:line="240" w:lineRule="auto"/>
             <w:ind w:left="360" w:firstLine="0"/>
-            <w:rPr/>
+            <w:rPr>
+              <w:rFonts w:ascii="Arial" w:cs="Arial" w:eastAsia="Arial" w:hAnsi="Arial"/>
+              <w:b w:val="0"/>
+              <w:i w:val="0"/>
+              <w:smallCaps w:val="0"/>
+              <w:strike w:val="0"/>
+              <w:color w:val="000000"/>
+              <w:sz w:val="22"/>
+              <w:szCs w:val="22"/>
+              <w:u w:val="none"/>
+              <w:shd w:fill="auto" w:val="clear"/>
+              <w:vertAlign w:val="baseline"/>
+            </w:rPr>
           </w:pPr>
           <w:hyperlink w:anchor="_l7tpjxv824e7">
             <w:r>
               <w:rPr>
+                <w:rFonts w:ascii="Arial" w:cs="Arial" w:eastAsia="Arial" w:hAnsi="Arial"/>
+                <w:b w:val="0"/>
+                <w:i w:val="0"/>
+                <w:smallCaps w:val="0"/>
+                <w:strike w:val="0"/>
+                <w:color w:val="000000"/>
+                <w:sz w:val="22"/>
+                <w:szCs w:val="22"/>
+                <w:u w:val="none"/>
+                <w:shd w:fill="auto" w:val="clear"/>
+                <w:vertAlign w:val="baseline"/>
                 <w:rtl w:val="0"/>
               </w:rPr>
               <w:t xml:space="preserve">ESLint</w:t>
@@ -1758,6 +1961,17 @@
           </w:hyperlink>
           <w:r>
             <w:rPr>
+              <w:rFonts w:ascii="Arial" w:cs="Arial" w:eastAsia="Arial" w:hAnsi="Arial"/>
+              <w:b w:val="0"/>
+              <w:i w:val="0"/>
+              <w:smallCaps w:val="0"/>
+              <w:strike w:val="0"/>
+              <w:color w:val="000000"/>
+              <w:sz w:val="22"/>
+              <w:szCs w:val="22"/>
+              <w:u w:val="none"/>
+              <w:shd w:fill="auto" w:val="clear"/>
+              <w:vertAlign w:val="baseline"/>
               <w:rtl w:val="0"/>
             </w:rPr>
             <w:tab/>
@@ -1769,9 +1983,20 @@
           </w:r>
           <w:r>
             <w:rPr>
+              <w:rFonts w:ascii="Arial" w:cs="Arial" w:eastAsia="Arial" w:hAnsi="Arial"/>
+              <w:b w:val="0"/>
+              <w:i w:val="0"/>
+              <w:smallCaps w:val="0"/>
+              <w:strike w:val="0"/>
+              <w:color w:val="000000"/>
+              <w:sz w:val="22"/>
+              <w:szCs w:val="22"/>
+              <w:u w:val="none"/>
+              <w:shd w:fill="auto" w:val="clear"/>
+              <w:vertAlign w:val="baseline"/>
               <w:rtl w:val="0"/>
             </w:rPr>
-            <w:t xml:space="preserve">15</w:t>
+            <w:t xml:space="preserve">18</w:t>
           </w:r>
           <w:r>
             <w:fldChar w:fldCharType="end"/>
@@ -2133,7 +2358,7 @@
       <w:pPr>
         <w:numPr>
           <w:ilvl w:val="0"/>
-          <w:numId w:val="4"/>
+          <w:numId w:val="5"/>
         </w:numPr>
         <w:ind w:left="720" w:hanging="360"/>
         <w:rPr/>
@@ -2149,7 +2374,7 @@
       <w:pPr>
         <w:numPr>
           <w:ilvl w:val="0"/>
-          <w:numId w:val="4"/>
+          <w:numId w:val="5"/>
         </w:numPr>
         <w:ind w:left="720" w:hanging="360"/>
         <w:rPr>
@@ -2167,7 +2392,7 @@
       <w:pPr>
         <w:numPr>
           <w:ilvl w:val="0"/>
-          <w:numId w:val="4"/>
+          <w:numId w:val="5"/>
         </w:numPr>
         <w:ind w:left="720" w:hanging="360"/>
         <w:rPr>
@@ -2186,12 +2411,12 @@
           <wp:inline distB="114300" distT="114300" distL="114300" distR="114300">
             <wp:extent cx="5567363" cy="5901404"/>
             <wp:effectExtent b="0" l="0" r="0" t="0"/>
-            <wp:docPr id="2" name="image5.png"/>
+            <wp:docPr id="2" name="image8.png"/>
             <a:graphic>
               <a:graphicData uri="http://schemas.openxmlformats.org/drawingml/2006/picture">
                 <pic:pic>
                   <pic:nvPicPr>
-                    <pic:cNvPr id="0" name="image5.png"/>
+                    <pic:cNvPr id="0" name="image8.png"/>
                     <pic:cNvPicPr preferRelativeResize="0"/>
                   </pic:nvPicPr>
                   <pic:blipFill>
@@ -2325,7 +2550,7 @@
       <w:pPr>
         <w:numPr>
           <w:ilvl w:val="0"/>
-          <w:numId w:val="3"/>
+          <w:numId w:val="4"/>
         </w:numPr>
         <w:ind w:left="720" w:hanging="360"/>
       </w:pPr>
@@ -2340,7 +2565,7 @@
       <w:pPr>
         <w:numPr>
           <w:ilvl w:val="0"/>
-          <w:numId w:val="3"/>
+          <w:numId w:val="4"/>
         </w:numPr>
         <w:ind w:left="720" w:hanging="360"/>
       </w:pPr>
@@ -2355,7 +2580,7 @@
       <w:pPr>
         <w:numPr>
           <w:ilvl w:val="0"/>
-          <w:numId w:val="3"/>
+          <w:numId w:val="4"/>
         </w:numPr>
         <w:ind w:left="720" w:hanging="360"/>
       </w:pPr>
@@ -2370,7 +2595,7 @@
       <w:pPr>
         <w:numPr>
           <w:ilvl w:val="0"/>
-          <w:numId w:val="3"/>
+          <w:numId w:val="4"/>
         </w:numPr>
         <w:ind w:left="720" w:hanging="360"/>
       </w:pPr>
@@ -2385,7 +2610,7 @@
       <w:pPr>
         <w:numPr>
           <w:ilvl w:val="0"/>
-          <w:numId w:val="3"/>
+          <w:numId w:val="4"/>
         </w:numPr>
         <w:ind w:left="720" w:hanging="360"/>
       </w:pPr>
@@ -2400,7 +2625,7 @@
       <w:pPr>
         <w:numPr>
           <w:ilvl w:val="0"/>
-          <w:numId w:val="3"/>
+          <w:numId w:val="4"/>
         </w:numPr>
         <w:ind w:left="720" w:hanging="360"/>
       </w:pPr>
@@ -2489,7 +2714,7 @@
       <w:pPr>
         <w:numPr>
           <w:ilvl w:val="0"/>
-          <w:numId w:val="13"/>
+          <w:numId w:val="16"/>
         </w:numPr>
         <w:ind w:left="720" w:hanging="360"/>
         <w:rPr>
@@ -2509,7 +2734,7 @@
       <w:pPr>
         <w:numPr>
           <w:ilvl w:val="0"/>
-          <w:numId w:val="13"/>
+          <w:numId w:val="16"/>
         </w:numPr>
         <w:ind w:left="720" w:hanging="360"/>
         <w:rPr>
@@ -2557,7 +2782,7 @@
       <w:pPr>
         <w:numPr>
           <w:ilvl w:val="0"/>
-          <w:numId w:val="11"/>
+          <w:numId w:val="15"/>
         </w:numPr>
         <w:ind w:left="720" w:hanging="360"/>
         <w:rPr>
@@ -2577,7 +2802,7 @@
       <w:pPr>
         <w:numPr>
           <w:ilvl w:val="1"/>
-          <w:numId w:val="11"/>
+          <w:numId w:val="15"/>
         </w:numPr>
         <w:ind w:left="1440" w:hanging="360"/>
         <w:rPr>
@@ -2597,7 +2822,7 @@
       <w:pPr>
         <w:numPr>
           <w:ilvl w:val="0"/>
-          <w:numId w:val="11"/>
+          <w:numId w:val="15"/>
         </w:numPr>
         <w:ind w:left="720" w:hanging="360"/>
         <w:rPr>
@@ -2617,7 +2842,7 @@
       <w:pPr>
         <w:numPr>
           <w:ilvl w:val="1"/>
-          <w:numId w:val="11"/>
+          <w:numId w:val="15"/>
         </w:numPr>
         <w:ind w:left="1440" w:hanging="360"/>
         <w:rPr>
@@ -2637,7 +2862,7 @@
       <w:pPr>
         <w:numPr>
           <w:ilvl w:val="1"/>
-          <w:numId w:val="11"/>
+          <w:numId w:val="15"/>
         </w:numPr>
         <w:ind w:left="1440" w:hanging="360"/>
         <w:rPr>
@@ -2657,7 +2882,7 @@
       <w:pPr>
         <w:numPr>
           <w:ilvl w:val="1"/>
-          <w:numId w:val="11"/>
+          <w:numId w:val="15"/>
         </w:numPr>
         <w:ind w:left="1440" w:hanging="360"/>
         <w:rPr>
@@ -2776,7 +3001,7 @@
       <w:pPr>
         <w:numPr>
           <w:ilvl w:val="0"/>
-          <w:numId w:val="9"/>
+          <w:numId w:val="13"/>
         </w:numPr>
         <w:ind w:left="720" w:hanging="360"/>
         <w:rPr>
@@ -2795,7 +3020,7 @@
       <w:pPr>
         <w:numPr>
           <w:ilvl w:val="0"/>
-          <w:numId w:val="9"/>
+          <w:numId w:val="13"/>
         </w:numPr>
         <w:ind w:left="720" w:hanging="360"/>
         <w:rPr>
@@ -2814,7 +3039,7 @@
       <w:pPr>
         <w:numPr>
           <w:ilvl w:val="1"/>
-          <w:numId w:val="9"/>
+          <w:numId w:val="13"/>
         </w:numPr>
         <w:ind w:left="1440" w:hanging="360"/>
         <w:rPr>
@@ -2835,7 +3060,7 @@
       <w:pPr>
         <w:numPr>
           <w:ilvl w:val="1"/>
-          <w:numId w:val="9"/>
+          <w:numId w:val="13"/>
         </w:numPr>
         <w:ind w:left="1440" w:hanging="360"/>
         <w:rPr>
@@ -2869,7 +3094,7 @@
       <w:pPr>
         <w:numPr>
           <w:ilvl w:val="1"/>
-          <w:numId w:val="9"/>
+          <w:numId w:val="13"/>
         </w:numPr>
         <w:ind w:left="1440" w:hanging="360"/>
         <w:rPr>
@@ -2890,7 +3115,7 @@
       <w:pPr>
         <w:numPr>
           <w:ilvl w:val="1"/>
-          <w:numId w:val="9"/>
+          <w:numId w:val="13"/>
         </w:numPr>
         <w:ind w:left="1440" w:hanging="360"/>
         <w:rPr>
@@ -2911,7 +3136,7 @@
       <w:pPr>
         <w:numPr>
           <w:ilvl w:val="1"/>
-          <w:numId w:val="9"/>
+          <w:numId w:val="13"/>
         </w:numPr>
         <w:ind w:left="1440" w:hanging="360"/>
         <w:rPr>
@@ -2940,7 +3165,7 @@
       <w:pPr>
         <w:numPr>
           <w:ilvl w:val="1"/>
-          <w:numId w:val="9"/>
+          <w:numId w:val="13"/>
         </w:numPr>
         <w:ind w:left="1440" w:hanging="360"/>
         <w:rPr>
@@ -2960,7 +3185,7 @@
       <w:pPr>
         <w:numPr>
           <w:ilvl w:val="1"/>
-          <w:numId w:val="9"/>
+          <w:numId w:val="13"/>
         </w:numPr>
         <w:ind w:left="1440" w:hanging="360"/>
         <w:rPr>
@@ -2980,7 +3205,7 @@
       <w:pPr>
         <w:numPr>
           <w:ilvl w:val="0"/>
-          <w:numId w:val="9"/>
+          <w:numId w:val="13"/>
         </w:numPr>
         <w:ind w:left="720" w:hanging="360"/>
         <w:rPr>
@@ -3027,7 +3252,7 @@
       <w:pPr>
         <w:numPr>
           <w:ilvl w:val="0"/>
-          <w:numId w:val="9"/>
+          <w:numId w:val="13"/>
         </w:numPr>
         <w:ind w:left="720" w:hanging="360"/>
         <w:rPr>
@@ -3055,7 +3280,7 @@
       <w:pPr>
         <w:numPr>
           <w:ilvl w:val="0"/>
-          <w:numId w:val="9"/>
+          <w:numId w:val="13"/>
         </w:numPr>
         <w:ind w:left="720" w:hanging="360"/>
         <w:rPr>
@@ -3074,7 +3299,7 @@
       <w:pPr>
         <w:numPr>
           <w:ilvl w:val="0"/>
-          <w:numId w:val="9"/>
+          <w:numId w:val="13"/>
         </w:numPr>
         <w:ind w:left="720" w:hanging="360"/>
         <w:rPr>
@@ -3094,7 +3319,7 @@
       <w:pPr>
         <w:numPr>
           <w:ilvl w:val="0"/>
-          <w:numId w:val="9"/>
+          <w:numId w:val="13"/>
         </w:numPr>
         <w:ind w:left="720" w:hanging="360"/>
         <w:rPr>
@@ -3114,7 +3339,7 @@
       <w:pPr>
         <w:numPr>
           <w:ilvl w:val="0"/>
-          <w:numId w:val="9"/>
+          <w:numId w:val="13"/>
         </w:numPr>
         <w:ind w:left="720" w:hanging="360"/>
         <w:rPr>
@@ -3134,7 +3359,7 @@
       <w:pPr>
         <w:numPr>
           <w:ilvl w:val="0"/>
-          <w:numId w:val="9"/>
+          <w:numId w:val="13"/>
         </w:numPr>
         <w:ind w:left="720" w:hanging="360"/>
         <w:rPr>
@@ -3154,7 +3379,7 @@
       <w:pPr>
         <w:numPr>
           <w:ilvl w:val="0"/>
-          <w:numId w:val="9"/>
+          <w:numId w:val="13"/>
         </w:numPr>
         <w:ind w:left="720" w:hanging="360"/>
         <w:rPr>
@@ -3387,7 +3612,7 @@
       <w:pPr>
         <w:numPr>
           <w:ilvl w:val="0"/>
-          <w:numId w:val="6"/>
+          <w:numId w:val="7"/>
         </w:numPr>
         <w:ind w:left="720" w:hanging="360"/>
         <w:rPr>
@@ -3405,7 +3630,7 @@
       <w:pPr>
         <w:numPr>
           <w:ilvl w:val="1"/>
-          <w:numId w:val="6"/>
+          <w:numId w:val="7"/>
         </w:numPr>
         <w:ind w:left="1440" w:hanging="360"/>
         <w:rPr>
@@ -3463,7 +3688,7 @@
       <w:pPr>
         <w:numPr>
           <w:ilvl w:val="0"/>
-          <w:numId w:val="14"/>
+          <w:numId w:val="17"/>
         </w:numPr>
         <w:ind w:left="720" w:hanging="360"/>
         <w:rPr>
@@ -3571,12 +3796,12 @@
           <wp:inline distB="114300" distT="114300" distL="114300" distR="114300">
             <wp:extent cx="6532969" cy="5138738"/>
             <wp:effectExtent b="0" l="0" r="0" t="0"/>
-            <wp:docPr id="6" name="image2.png"/>
+            <wp:docPr id="6" name="image11.png"/>
             <a:graphic>
               <a:graphicData uri="http://schemas.openxmlformats.org/drawingml/2006/picture">
                 <pic:pic>
                   <pic:nvPicPr>
-                    <pic:cNvPr id="0" name="image2.png"/>
+                    <pic:cNvPr id="0" name="image11.png"/>
                     <pic:cNvPicPr preferRelativeResize="0"/>
                   </pic:nvPicPr>
                   <pic:blipFill>
@@ -3780,7 +4005,7 @@
       <w:pPr>
         <w:numPr>
           <w:ilvl w:val="0"/>
-          <w:numId w:val="12"/>
+          <w:numId w:val="17"/>
         </w:numPr>
         <w:ind w:left="720" w:hanging="360"/>
       </w:pPr>
@@ -3795,7 +4020,7 @@
       <w:pPr>
         <w:numPr>
           <w:ilvl w:val="0"/>
-          <w:numId w:val="12"/>
+          <w:numId w:val="17"/>
         </w:numPr>
         <w:ind w:left="720" w:hanging="360"/>
         <w:rPr/>
@@ -3811,7 +4036,7 @@
       <w:pPr>
         <w:numPr>
           <w:ilvl w:val="1"/>
-          <w:numId w:val="12"/>
+          <w:numId w:val="17"/>
         </w:numPr>
         <w:spacing w:after="0" w:afterAutospacing="0"/>
         <w:ind w:left="1440" w:hanging="360"/>
@@ -3837,7 +4062,7 @@
       <w:pPr>
         <w:numPr>
           <w:ilvl w:val="0"/>
-          <w:numId w:val="12"/>
+          <w:numId w:val="17"/>
         </w:numPr>
         <w:spacing w:after="0" w:afterAutospacing="0" w:before="0" w:beforeAutospacing="0" w:lineRule="auto"/>
         <w:ind w:left="720" w:hanging="360"/>
@@ -3854,7 +4079,7 @@
       <w:pPr>
         <w:numPr>
           <w:ilvl w:val="1"/>
-          <w:numId w:val="12"/>
+          <w:numId w:val="17"/>
         </w:numPr>
         <w:spacing w:after="0" w:afterAutospacing="0" w:before="0" w:beforeAutospacing="0" w:lineRule="auto"/>
         <w:ind w:left="1440" w:hanging="360"/>
@@ -3874,7 +4099,7 @@
       <w:pPr>
         <w:numPr>
           <w:ilvl w:val="2"/>
-          <w:numId w:val="12"/>
+          <w:numId w:val="17"/>
         </w:numPr>
         <w:spacing w:after="0" w:afterAutospacing="0" w:before="0" w:beforeAutospacing="0" w:lineRule="auto"/>
         <w:ind w:left="2160" w:hanging="360"/>
@@ -3912,7 +4137,7 @@
       <w:pPr>
         <w:numPr>
           <w:ilvl w:val="1"/>
-          <w:numId w:val="12"/>
+          <w:numId w:val="17"/>
         </w:numPr>
         <w:spacing w:after="0" w:afterAutospacing="0" w:before="0" w:beforeAutospacing="0" w:lineRule="auto"/>
         <w:ind w:left="1440" w:hanging="360"/>
@@ -3933,7 +4158,7 @@
       <w:pPr>
         <w:numPr>
           <w:ilvl w:val="2"/>
-          <w:numId w:val="12"/>
+          <w:numId w:val="17"/>
         </w:numPr>
         <w:spacing w:after="0" w:afterAutospacing="0" w:before="0" w:beforeAutospacing="0" w:lineRule="auto"/>
         <w:ind w:left="2160" w:hanging="360"/>
@@ -3954,7 +4179,7 @@
       <w:pPr>
         <w:numPr>
           <w:ilvl w:val="2"/>
-          <w:numId w:val="12"/>
+          <w:numId w:val="17"/>
         </w:numPr>
         <w:spacing w:after="0" w:afterAutospacing="0" w:before="0" w:beforeAutospacing="0" w:lineRule="auto"/>
         <w:ind w:left="2160" w:hanging="360"/>
@@ -3975,7 +4200,7 @@
       <w:pPr>
         <w:numPr>
           <w:ilvl w:val="2"/>
-          <w:numId w:val="12"/>
+          <w:numId w:val="17"/>
         </w:numPr>
         <w:ind w:left="2160" w:hanging="360"/>
         <w:rPr>
@@ -4000,7 +4225,7 @@
       <w:pPr>
         <w:numPr>
           <w:ilvl w:val="0"/>
-          <w:numId w:val="12"/>
+          <w:numId w:val="17"/>
         </w:numPr>
         <w:ind w:left="720" w:hanging="360"/>
       </w:pPr>
@@ -4015,7 +4240,7 @@
       <w:pPr>
         <w:numPr>
           <w:ilvl w:val="1"/>
-          <w:numId w:val="12"/>
+          <w:numId w:val="17"/>
         </w:numPr>
         <w:ind w:left="1440" w:hanging="360"/>
         <w:rPr>
@@ -4034,7 +4259,7 @@
       <w:pPr>
         <w:numPr>
           <w:ilvl w:val="2"/>
-          <w:numId w:val="12"/>
+          <w:numId w:val="17"/>
         </w:numPr>
         <w:ind w:left="2160" w:hanging="360"/>
         <w:rPr/>
@@ -4051,7 +4276,7 @@
       <w:pPr>
         <w:numPr>
           <w:ilvl w:val="1"/>
-          <w:numId w:val="12"/>
+          <w:numId w:val="17"/>
         </w:numPr>
         <w:spacing w:after="0" w:afterAutospacing="0"/>
         <w:ind w:left="1440" w:hanging="360"/>
@@ -4071,7 +4296,7 @@
       <w:pPr>
         <w:numPr>
           <w:ilvl w:val="2"/>
-          <w:numId w:val="12"/>
+          <w:numId w:val="17"/>
         </w:numPr>
         <w:spacing w:after="0" w:afterAutospacing="0" w:before="0" w:beforeAutospacing="0" w:lineRule="auto"/>
         <w:ind w:left="2160" w:hanging="360"/>
@@ -4089,7 +4314,7 @@
       <w:pPr>
         <w:numPr>
           <w:ilvl w:val="1"/>
-          <w:numId w:val="12"/>
+          <w:numId w:val="17"/>
         </w:numPr>
         <w:ind w:left="1440" w:hanging="360"/>
         <w:rPr/>
@@ -4105,7 +4330,7 @@
       <w:pPr>
         <w:numPr>
           <w:ilvl w:val="2"/>
-          <w:numId w:val="12"/>
+          <w:numId w:val="17"/>
         </w:numPr>
         <w:spacing w:after="0" w:afterAutospacing="0" w:line="342.85714285714283" w:lineRule="auto"/>
         <w:ind w:left="2160" w:hanging="360"/>
@@ -4137,7 +4362,7 @@
       <w:pPr>
         <w:numPr>
           <w:ilvl w:val="0"/>
-          <w:numId w:val="12"/>
+          <w:numId w:val="17"/>
         </w:numPr>
         <w:ind w:left="720" w:hanging="360"/>
       </w:pPr>
@@ -4152,7 +4377,7 @@
       <w:pPr>
         <w:numPr>
           <w:ilvl w:val="1"/>
-          <w:numId w:val="12"/>
+          <w:numId w:val="17"/>
         </w:numPr>
         <w:ind w:left="1440" w:hanging="360"/>
         <w:rPr>
@@ -4174,7 +4399,7 @@
       <w:pPr>
         <w:numPr>
           <w:ilvl w:val="1"/>
-          <w:numId w:val="12"/>
+          <w:numId w:val="17"/>
         </w:numPr>
         <w:ind w:left="1440" w:hanging="360"/>
         <w:rPr>
@@ -4221,12 +4446,12 @@
           <wp:inline distB="114300" distT="114300" distL="114300" distR="114300">
             <wp:extent cx="5731200" cy="3187700"/>
             <wp:effectExtent b="0" l="0" r="0" t="0"/>
-            <wp:docPr id="8" name="image9.png"/>
+            <wp:docPr id="8" name="image10.png"/>
             <a:graphic>
               <a:graphicData uri="http://schemas.openxmlformats.org/drawingml/2006/picture">
                 <pic:pic>
                   <pic:nvPicPr>
-                    <pic:cNvPr id="0" name="image9.png"/>
+                    <pic:cNvPr id="0" name="image10.png"/>
                     <pic:cNvPicPr preferRelativeResize="0"/>
                   </pic:nvPicPr>
                   <pic:blipFill>
@@ -4287,7 +4512,7 @@
       <w:pPr>
         <w:numPr>
           <w:ilvl w:val="0"/>
-          <w:numId w:val="8"/>
+          <w:numId w:val="9"/>
         </w:numPr>
         <w:ind w:left="720" w:hanging="360"/>
         <w:rPr>
@@ -4313,7 +4538,7 @@
       <w:pPr>
         <w:numPr>
           <w:ilvl w:val="0"/>
-          <w:numId w:val="8"/>
+          <w:numId w:val="9"/>
         </w:numPr>
         <w:ind w:left="720" w:hanging="360"/>
         <w:rPr>
@@ -4351,15 +4576,239 @@
       <w:pPr>
         <w:numPr>
           <w:ilvl w:val="0"/>
+          <w:numId w:val="9"/>
+        </w:numPr>
+        <w:ind w:left="720" w:hanging="360"/>
+      </w:pPr>
+      <w:r>
+        <w:rPr>
+          <w:rtl w:val="0"/>
+        </w:rPr>
+        <w:t xml:space="preserve">Install additional frameworks and components</w:t>
+      </w:r>
+    </w:p>
+    <w:p>
+      <w:pPr>
+        <w:numPr>
+          <w:ilvl w:val="1"/>
+          <w:numId w:val="9"/>
+        </w:numPr>
+        <w:ind w:left="1440" w:hanging="360"/>
+      </w:pPr>
+      <w:r>
+        <w:rPr>
+          <w:rtl w:val="0"/>
+        </w:rPr>
+        <w:t xml:space="preserve">React Routers</w:t>
+      </w:r>
+    </w:p>
+    <w:p>
+      <w:pPr>
+        <w:numPr>
+          <w:ilvl w:val="2"/>
+          <w:numId w:val="9"/>
+        </w:numPr>
+        <w:ind w:left="2160" w:hanging="360"/>
+      </w:pPr>
+      <w:r>
+        <w:rPr>
+          <w:rFonts w:ascii="Courier New" w:cs="Courier New" w:eastAsia="Courier New" w:hAnsi="Courier New"/>
+          <w:rtl w:val="0"/>
+        </w:rPr>
+        <w:t xml:space="preserve">npm install react-router-dom</w:t>
+      </w:r>
+    </w:p>
+    <w:p>
+      <w:pPr>
+        <w:numPr>
+          <w:ilvl w:val="1"/>
+          <w:numId w:val="9"/>
+        </w:numPr>
+        <w:spacing w:after="0" w:afterAutospacing="0"/>
+        <w:ind w:left="1440" w:hanging="360"/>
+      </w:pPr>
+      <w:r>
+        <w:rPr>
+          <w:rtl w:val="0"/>
+        </w:rPr>
+        <w:t xml:space="preserve">Material UI </w:t>
+      </w:r>
+    </w:p>
+    <w:p>
+      <w:pPr>
+        <w:numPr>
+          <w:ilvl w:val="2"/>
+          <w:numId w:val="9"/>
+        </w:numPr>
+        <w:spacing w:after="0" w:afterAutospacing="0" w:before="0" w:beforeAutospacing="0" w:lineRule="auto"/>
+        <w:ind w:left="2160" w:hanging="360"/>
+      </w:pPr>
+      <w:r>
+        <w:rPr>
+          <w:rFonts w:ascii="Courier New" w:cs="Courier New" w:eastAsia="Courier New" w:hAnsi="Courier New"/>
+          <w:rtl w:val="0"/>
+        </w:rPr>
+        <w:t xml:space="preserve">npm install @material-ui/core</w:t>
+      </w:r>
+    </w:p>
+    <w:p>
+      <w:pPr>
+        <w:numPr>
+          <w:ilvl w:val="1"/>
+          <w:numId w:val="9"/>
+        </w:numPr>
+        <w:ind w:left="1440" w:hanging="360"/>
+        <w:rPr>
+          <w:sz w:val="24"/>
+          <w:szCs w:val="24"/>
+        </w:rPr>
+      </w:pPr>
+      <w:r>
+        <w:rPr>
+          <w:rtl w:val="0"/>
+        </w:rPr>
+        <w:t xml:space="preserve">React Bootstrap</w:t>
+      </w:r>
+    </w:p>
+    <w:p>
+      <w:pPr>
+        <w:numPr>
+          <w:ilvl w:val="2"/>
+          <w:numId w:val="9"/>
+        </w:numPr>
+        <w:spacing w:after="360" w:line="342.85714285714283" w:lineRule="auto"/>
+        <w:ind w:left="2160" w:hanging="360"/>
+      </w:pPr>
+      <w:r>
+        <w:rPr>
+          <w:rFonts w:ascii="Courier New" w:cs="Courier New" w:eastAsia="Courier New" w:hAnsi="Courier New"/>
+          <w:rtl w:val="0"/>
+        </w:rPr>
+        <w:t xml:space="preserve">npm install react-bootstrap bootstrap</w:t>
+      </w:r>
+    </w:p>
+    <w:p>
+      <w:pPr>
+        <w:rPr>
+          <w:rFonts w:ascii="Courier New" w:cs="Courier New" w:eastAsia="Courier New" w:hAnsi="Courier New"/>
+          <w:color w:val="24292e"/>
+        </w:rPr>
+      </w:pPr>
+      <w:r>
+        <w:br w:type="page"/>
+      </w:r>
+      <w:r>
+        <w:rPr>
+          <w:rtl w:val="0"/>
+        </w:rPr>
+      </w:r>
+    </w:p>
+    <w:p>
+      <w:pPr>
+        <w:pStyle w:val="Heading3"/>
+        <w:rPr>
+          <w:b w:val="1"/>
+          <w:u w:val="single"/>
+        </w:rPr>
+      </w:pPr>
+      <w:bookmarkStart w:colFirst="0" w:colLast="0" w:name="_ebp4lwd9pm0l" w:id="9"/>
+      <w:bookmarkEnd w:id="9"/>
+      <w:r>
+        <w:rPr>
+          <w:b w:val="1"/>
+          <w:u w:val="single"/>
+          <w:rtl w:val="0"/>
+        </w:rPr>
+        <w:t xml:space="preserve">Static-Frontend</w:t>
+      </w:r>
+    </w:p>
+    <w:p>
+      <w:pPr>
+        <w:rPr/>
+      </w:pPr>
+      <w:r>
+        <w:rPr>
+          <w:rtl w:val="0"/>
+        </w:rPr>
+        <w:t xml:space="preserve">As part of this project the Static-Frontend repository will be used to version control the source code which was developed to build the applications static frontend web pages developed in HTML and CSS. This source code is not included in the final application build but was developed as an intermediary step for translating wireframe sketches\prototypes to HTML and CSS which could later be converted into a set of React pages. </w:t>
+      </w:r>
+    </w:p>
+    <w:p>
+      <w:pPr>
+        <w:rPr/>
+      </w:pPr>
+      <w:r>
+        <w:rPr>
+          <w:rtl w:val="0"/>
+        </w:rPr>
+      </w:r>
+    </w:p>
+    <w:p>
+      <w:pPr>
+        <w:rPr>
+          <w:u w:val="single"/>
+        </w:rPr>
+      </w:pPr>
+      <w:r>
+        <w:rPr>
+          <w:u w:val="single"/>
+          <w:rtl w:val="0"/>
+        </w:rPr>
+        <w:t xml:space="preserve">Initial Setup</w:t>
+      </w:r>
+    </w:p>
+    <w:p>
+      <w:pPr>
+        <w:numPr>
+          <w:ilvl w:val="0"/>
           <w:numId w:val="8"/>
         </w:numPr>
         <w:ind w:left="720" w:hanging="360"/>
-      </w:pPr>
-      <w:r>
-        <w:rPr>
-          <w:rtl w:val="0"/>
-        </w:rPr>
-        <w:t xml:space="preserve">Install additional frameworks and components</w:t>
+        <w:rPr>
+          <w:u w:val="none"/>
+        </w:rPr>
+      </w:pPr>
+      <w:r>
+        <w:rPr>
+          <w:rtl w:val="0"/>
+        </w:rPr>
+        <w:t xml:space="preserve">Create a new public repository named ‘Static-Frontend’.</w:t>
+      </w:r>
+    </w:p>
+    <w:p>
+      <w:pPr>
+        <w:numPr>
+          <w:ilvl w:val="0"/>
+          <w:numId w:val="8"/>
+        </w:numPr>
+        <w:ind w:left="720" w:hanging="360"/>
+        <w:rPr>
+          <w:u w:val="none"/>
+        </w:rPr>
+      </w:pPr>
+      <w:r>
+        <w:rPr>
+          <w:rtl w:val="0"/>
+        </w:rPr>
+        <w:t xml:space="preserve">Create template HTML and CSS code files.</w:t>
+      </w:r>
+    </w:p>
+    <w:p>
+      <w:pPr>
+        <w:numPr>
+          <w:ilvl w:val="0"/>
+          <w:numId w:val="8"/>
+        </w:numPr>
+        <w:ind w:left="720" w:hanging="360"/>
+        <w:rPr>
+          <w:u w:val="none"/>
+        </w:rPr>
+      </w:pPr>
+      <w:r>
+        <w:rPr>
+          <w:rtl w:val="0"/>
+        </w:rPr>
+        <w:t xml:space="preserve">Link Github repository to local code</w:t>
       </w:r>
     </w:p>
     <w:p>
@@ -4369,28 +4818,14 @@
           <w:numId w:val="8"/>
         </w:numPr>
         <w:ind w:left="1440" w:hanging="360"/>
-      </w:pPr>
-      <w:r>
-        <w:rPr>
-          <w:rtl w:val="0"/>
-        </w:rPr>
-        <w:t xml:space="preserve">React Routers</w:t>
-      </w:r>
-    </w:p>
-    <w:p>
-      <w:pPr>
-        <w:numPr>
-          <w:ilvl w:val="2"/>
-          <w:numId w:val="8"/>
-        </w:numPr>
-        <w:ind w:left="2160" w:hanging="360"/>
+        <w:rPr/>
       </w:pPr>
       <w:r>
         <w:rPr>
           <w:rFonts w:ascii="Courier New" w:cs="Courier New" w:eastAsia="Courier New" w:hAnsi="Courier New"/>
           <w:rtl w:val="0"/>
         </w:rPr>
-        <w:t xml:space="preserve">npm install react-router-dom</w:t>
+        <w:t xml:space="preserve">echo "# Static-Frontend" &gt;&gt; README.md</w:t>
       </w:r>
     </w:p>
     <w:p>
@@ -4399,31 +4834,15 @@
           <w:ilvl w:val="1"/>
           <w:numId w:val="8"/>
         </w:numPr>
-        <w:spacing w:after="0" w:afterAutospacing="0"/>
         <w:ind w:left="1440" w:hanging="360"/>
-      </w:pPr>
-      <w:r>
-        <w:rPr>
-          <w:rtl w:val="0"/>
-        </w:rPr>
-        <w:t xml:space="preserve">Material UI </w:t>
-      </w:r>
-    </w:p>
-    <w:p>
-      <w:pPr>
-        <w:numPr>
-          <w:ilvl w:val="2"/>
-          <w:numId w:val="8"/>
-        </w:numPr>
-        <w:spacing w:after="0" w:afterAutospacing="0" w:before="0" w:beforeAutospacing="0" w:lineRule="auto"/>
-        <w:ind w:left="2160" w:hanging="360"/>
+        <w:rPr/>
       </w:pPr>
       <w:r>
         <w:rPr>
           <w:rFonts w:ascii="Courier New" w:cs="Courier New" w:eastAsia="Courier New" w:hAnsi="Courier New"/>
           <w:rtl w:val="0"/>
         </w:rPr>
-        <w:t xml:space="preserve">npm install @material-ui/core</w:t>
+        <w:t xml:space="preserve">git init</w:t>
       </w:r>
     </w:p>
     <w:p>
@@ -4433,164 +4852,55 @@
           <w:numId w:val="8"/>
         </w:numPr>
         <w:ind w:left="1440" w:hanging="360"/>
-        <w:rPr>
-          <w:sz w:val="24"/>
-          <w:szCs w:val="24"/>
-        </w:rPr>
-      </w:pPr>
-      <w:r>
-        <w:rPr>
-          <w:rtl w:val="0"/>
-        </w:rPr>
-        <w:t xml:space="preserve">React Bootstrap</w:t>
-      </w:r>
-    </w:p>
-    <w:p>
-      <w:pPr>
-        <w:numPr>
-          <w:ilvl w:val="2"/>
+        <w:rPr/>
+      </w:pPr>
+      <w:r>
+        <w:rPr>
+          <w:rFonts w:ascii="Courier New" w:cs="Courier New" w:eastAsia="Courier New" w:hAnsi="Courier New"/>
+          <w:rtl w:val="0"/>
+        </w:rPr>
+        <w:t xml:space="preserve">git add README.md</w:t>
+      </w:r>
+    </w:p>
+    <w:p>
+      <w:pPr>
+        <w:numPr>
+          <w:ilvl w:val="1"/>
           <w:numId w:val="8"/>
         </w:numPr>
-        <w:spacing w:after="360" w:line="342.85714285714283" w:lineRule="auto"/>
-        <w:ind w:left="2160" w:hanging="360"/>
+        <w:ind w:left="1440" w:hanging="360"/>
+        <w:rPr/>
       </w:pPr>
       <w:r>
         <w:rPr>
           <w:rFonts w:ascii="Courier New" w:cs="Courier New" w:eastAsia="Courier New" w:hAnsi="Courier New"/>
           <w:rtl w:val="0"/>
         </w:rPr>
-        <w:t xml:space="preserve">npm install react-bootstrap bootstrap</w:t>
-      </w:r>
-    </w:p>
-    <w:p>
-      <w:pPr>
+        <w:t xml:space="preserve">git commit -m "first commit"</w:t>
+      </w:r>
+    </w:p>
+    <w:p>
+      <w:pPr>
+        <w:numPr>
+          <w:ilvl w:val="1"/>
+          <w:numId w:val="8"/>
+        </w:numPr>
+        <w:ind w:left="1440" w:hanging="360"/>
+        <w:rPr/>
+      </w:pPr>
+      <w:r>
         <w:rPr>
           <w:rFonts w:ascii="Courier New" w:cs="Courier New" w:eastAsia="Courier New" w:hAnsi="Courier New"/>
-          <w:color w:val="24292e"/>
-        </w:rPr>
-      </w:pPr>
-      <w:r>
-        <w:br w:type="page"/>
-      </w:r>
-      <w:r>
-        <w:rPr>
-          <w:rtl w:val="0"/>
-        </w:rPr>
-      </w:r>
-    </w:p>
-    <w:p>
-      <w:pPr>
-        <w:pStyle w:val="Heading3"/>
-        <w:rPr>
-          <w:b w:val="1"/>
-          <w:u w:val="single"/>
-        </w:rPr>
-      </w:pPr>
-      <w:bookmarkStart w:colFirst="0" w:colLast="0" w:name="_ebp4lwd9pm0l" w:id="9"/>
-      <w:bookmarkEnd w:id="9"/>
-      <w:r>
-        <w:rPr>
-          <w:b w:val="1"/>
-          <w:u w:val="single"/>
-          <w:rtl w:val="0"/>
-        </w:rPr>
-        <w:t xml:space="preserve">Static-Frontend</w:t>
-      </w:r>
-    </w:p>
-    <w:p>
-      <w:pPr>
-        <w:rPr/>
-      </w:pPr>
-      <w:r>
-        <w:rPr>
-          <w:rtl w:val="0"/>
-        </w:rPr>
-        <w:t xml:space="preserve">As part of this project the Static-Frontend repository will be used to version control the source code which was developed to build the applications static frontend web pages developed in HTML and CSS. This source code is not included in the final application build but was developed as an intermediary step for translating wireframe sketches\prototypes to HTML and CSS which could later be converted into a set of React pages. </w:t>
-      </w:r>
-    </w:p>
-    <w:p>
-      <w:pPr>
-        <w:rPr/>
-      </w:pPr>
-      <w:r>
-        <w:rPr>
-          <w:rtl w:val="0"/>
-        </w:rPr>
-      </w:r>
-    </w:p>
-    <w:p>
-      <w:pPr>
-        <w:rPr>
-          <w:u w:val="single"/>
-        </w:rPr>
-      </w:pPr>
-      <w:r>
-        <w:rPr>
-          <w:u w:val="single"/>
-          <w:rtl w:val="0"/>
-        </w:rPr>
-        <w:t xml:space="preserve">Initial Setup</w:t>
-      </w:r>
-    </w:p>
-    <w:p>
-      <w:pPr>
-        <w:numPr>
-          <w:ilvl w:val="0"/>
-          <w:numId w:val="7"/>
-        </w:numPr>
-        <w:ind w:left="720" w:hanging="360"/>
-        <w:rPr>
-          <w:u w:val="none"/>
-        </w:rPr>
-      </w:pPr>
-      <w:r>
-        <w:rPr>
-          <w:rtl w:val="0"/>
-        </w:rPr>
-        <w:t xml:space="preserve">Create a new public repository named ‘Static-Frontend’.</w:t>
-      </w:r>
-    </w:p>
-    <w:p>
-      <w:pPr>
-        <w:numPr>
-          <w:ilvl w:val="0"/>
-          <w:numId w:val="7"/>
-        </w:numPr>
-        <w:ind w:left="720" w:hanging="360"/>
-        <w:rPr>
-          <w:u w:val="none"/>
-        </w:rPr>
-      </w:pPr>
-      <w:r>
-        <w:rPr>
-          <w:rtl w:val="0"/>
-        </w:rPr>
-        <w:t xml:space="preserve">Create template HTML and CSS code files.</w:t>
-      </w:r>
-    </w:p>
-    <w:p>
-      <w:pPr>
-        <w:numPr>
-          <w:ilvl w:val="0"/>
-          <w:numId w:val="7"/>
-        </w:numPr>
-        <w:ind w:left="720" w:hanging="360"/>
-        <w:rPr>
-          <w:u w:val="none"/>
-        </w:rPr>
-      </w:pPr>
-      <w:r>
-        <w:rPr>
-          <w:rtl w:val="0"/>
-        </w:rPr>
-        <w:t xml:space="preserve">Link Github repository to local code</w:t>
+          <w:rtl w:val="0"/>
+        </w:rPr>
+        <w:t xml:space="preserve">git branch -M main</w:t>
       </w:r>
     </w:p>
     <w:p>
       <w:pPr>
         <w:numPr>
           <w:ilvl w:val="1"/>
-          <w:numId w:val="7"/>
+          <w:numId w:val="8"/>
         </w:numPr>
         <w:ind w:left="1440" w:hanging="360"/>
         <w:rPr/>
@@ -4600,14 +4910,14 @@
           <w:rFonts w:ascii="Courier New" w:cs="Courier New" w:eastAsia="Courier New" w:hAnsi="Courier New"/>
           <w:rtl w:val="0"/>
         </w:rPr>
-        <w:t xml:space="preserve">echo "# Static-Frontend" &gt;&gt; README.md</w:t>
+        <w:t xml:space="preserve">git remote add origin https://github.com/TR-SUNSHINE/Static-Frontend.git</w:t>
       </w:r>
     </w:p>
     <w:p>
       <w:pPr>
         <w:numPr>
           <w:ilvl w:val="1"/>
-          <w:numId w:val="7"/>
+          <w:numId w:val="8"/>
         </w:numPr>
         <w:ind w:left="1440" w:hanging="360"/>
         <w:rPr/>
@@ -4617,14 +4927,14 @@
           <w:rFonts w:ascii="Courier New" w:cs="Courier New" w:eastAsia="Courier New" w:hAnsi="Courier New"/>
           <w:rtl w:val="0"/>
         </w:rPr>
-        <w:t xml:space="preserve">git init</w:t>
+        <w:t xml:space="preserve">git push -u origin main</w:t>
       </w:r>
     </w:p>
     <w:p>
       <w:pPr>
         <w:numPr>
           <w:ilvl w:val="1"/>
-          <w:numId w:val="7"/>
+          <w:numId w:val="8"/>
         </w:numPr>
         <w:ind w:left="1440" w:hanging="360"/>
         <w:rPr/>
@@ -4634,99 +4944,14 @@
           <w:rFonts w:ascii="Courier New" w:cs="Courier New" w:eastAsia="Courier New" w:hAnsi="Courier New"/>
           <w:rtl w:val="0"/>
         </w:rPr>
-        <w:t xml:space="preserve">git add README.md</w:t>
+        <w:t xml:space="preserve">git add .</w:t>
       </w:r>
     </w:p>
     <w:p>
       <w:pPr>
         <w:numPr>
           <w:ilvl w:val="1"/>
-          <w:numId w:val="7"/>
-        </w:numPr>
-        <w:ind w:left="1440" w:hanging="360"/>
-        <w:rPr/>
-      </w:pPr>
-      <w:r>
-        <w:rPr>
-          <w:rFonts w:ascii="Courier New" w:cs="Courier New" w:eastAsia="Courier New" w:hAnsi="Courier New"/>
-          <w:rtl w:val="0"/>
-        </w:rPr>
-        <w:t xml:space="preserve">git commit -m "first commit"</w:t>
-      </w:r>
-    </w:p>
-    <w:p>
-      <w:pPr>
-        <w:numPr>
-          <w:ilvl w:val="1"/>
-          <w:numId w:val="7"/>
-        </w:numPr>
-        <w:ind w:left="1440" w:hanging="360"/>
-        <w:rPr/>
-      </w:pPr>
-      <w:r>
-        <w:rPr>
-          <w:rFonts w:ascii="Courier New" w:cs="Courier New" w:eastAsia="Courier New" w:hAnsi="Courier New"/>
-          <w:rtl w:val="0"/>
-        </w:rPr>
-        <w:t xml:space="preserve">git branch -M main</w:t>
-      </w:r>
-    </w:p>
-    <w:p>
-      <w:pPr>
-        <w:numPr>
-          <w:ilvl w:val="1"/>
-          <w:numId w:val="7"/>
-        </w:numPr>
-        <w:ind w:left="1440" w:hanging="360"/>
-        <w:rPr/>
-      </w:pPr>
-      <w:r>
-        <w:rPr>
-          <w:rFonts w:ascii="Courier New" w:cs="Courier New" w:eastAsia="Courier New" w:hAnsi="Courier New"/>
-          <w:rtl w:val="0"/>
-        </w:rPr>
-        <w:t xml:space="preserve">git remote add origin https://github.com/TR-SUNSHINE/Static-Frontend.git</w:t>
-      </w:r>
-    </w:p>
-    <w:p>
-      <w:pPr>
-        <w:numPr>
-          <w:ilvl w:val="1"/>
-          <w:numId w:val="7"/>
-        </w:numPr>
-        <w:ind w:left="1440" w:hanging="360"/>
-        <w:rPr/>
-      </w:pPr>
-      <w:r>
-        <w:rPr>
-          <w:rFonts w:ascii="Courier New" w:cs="Courier New" w:eastAsia="Courier New" w:hAnsi="Courier New"/>
-          <w:rtl w:val="0"/>
-        </w:rPr>
-        <w:t xml:space="preserve">git push -u origin main</w:t>
-      </w:r>
-    </w:p>
-    <w:p>
-      <w:pPr>
-        <w:numPr>
-          <w:ilvl w:val="1"/>
-          <w:numId w:val="7"/>
-        </w:numPr>
-        <w:ind w:left="1440" w:hanging="360"/>
-        <w:rPr/>
-      </w:pPr>
-      <w:r>
-        <w:rPr>
-          <w:rFonts w:ascii="Courier New" w:cs="Courier New" w:eastAsia="Courier New" w:hAnsi="Courier New"/>
-          <w:rtl w:val="0"/>
-        </w:rPr>
-        <w:t xml:space="preserve">git add .</w:t>
-      </w:r>
-    </w:p>
-    <w:p>
-      <w:pPr>
-        <w:numPr>
-          <w:ilvl w:val="1"/>
-          <w:numId w:val="7"/>
+          <w:numId w:val="8"/>
         </w:numPr>
         <w:ind w:left="1440" w:hanging="360"/>
         <w:rPr/>
@@ -4761,12 +4986,12 @@
           <wp:inline distB="114300" distT="114300" distL="114300" distR="114300">
             <wp:extent cx="5731200" cy="2895600"/>
             <wp:effectExtent b="0" l="0" r="0" t="0"/>
-            <wp:docPr id="10" name="image8.png"/>
+            <wp:docPr id="12" name="image12.png"/>
             <a:graphic>
               <a:graphicData uri="http://schemas.openxmlformats.org/drawingml/2006/picture">
                 <pic:pic>
                   <pic:nvPicPr>
-                    <pic:cNvPr id="0" name="image8.png"/>
+                    <pic:cNvPr id="0" name="image12.png"/>
                     <pic:cNvPicPr preferRelativeResize="0"/>
                   </pic:nvPicPr>
                   <pic:blipFill>
@@ -4814,7 +5039,7 @@
       <w:pPr>
         <w:numPr>
           <w:ilvl w:val="0"/>
-          <w:numId w:val="5"/>
+          <w:numId w:val="6"/>
         </w:numPr>
         <w:ind w:left="720" w:hanging="360"/>
         <w:rPr>
@@ -4838,7 +5063,7 @@
       <w:pPr>
         <w:numPr>
           <w:ilvl w:val="0"/>
-          <w:numId w:val="5"/>
+          <w:numId w:val="6"/>
         </w:numPr>
         <w:ind w:left="720" w:hanging="360"/>
         <w:rPr>
@@ -4937,12 +5162,12 @@
           <wp:inline distB="114300" distT="114300" distL="114300" distR="114300">
             <wp:extent cx="5731200" cy="3733800"/>
             <wp:effectExtent b="0" l="0" r="0" t="0"/>
-            <wp:docPr id="3" name="image1.png"/>
+            <wp:docPr id="3" name="image2.png"/>
             <a:graphic>
               <a:graphicData uri="http://schemas.openxmlformats.org/drawingml/2006/picture">
                 <pic:pic>
                   <pic:nvPicPr>
-                    <pic:cNvPr id="0" name="image1.png"/>
+                    <pic:cNvPr id="0" name="image2.png"/>
                     <pic:cNvPicPr preferRelativeResize="0"/>
                   </pic:nvPicPr>
                   <pic:blipFill>
@@ -4990,7 +5215,7 @@
       <w:pPr>
         <w:numPr>
           <w:ilvl w:val="0"/>
-          <w:numId w:val="10"/>
+          <w:numId w:val="14"/>
         </w:numPr>
         <w:ind w:left="720" w:hanging="360"/>
         <w:rPr>
@@ -5018,7 +5243,7 @@
       <w:pPr>
         <w:numPr>
           <w:ilvl w:val="0"/>
-          <w:numId w:val="10"/>
+          <w:numId w:val="14"/>
         </w:numPr>
         <w:ind w:left="720" w:hanging="360"/>
         <w:rPr>
@@ -5085,116 +5310,553 @@
     </w:p>
     <w:p>
       <w:pPr>
-        <w:rPr/>
-      </w:pPr>
-      <w:r>
-        <w:rPr>
-          <w:rtl w:val="0"/>
-        </w:rPr>
-        <w:t xml:space="preserve">TBD.</w:t>
-      </w:r>
-    </w:p>
-    <w:p>
-      <w:pPr>
-        <w:rPr/>
-      </w:pPr>
-      <w:r>
-        <w:rPr>
-          <w:rtl w:val="0"/>
-        </w:rPr>
-      </w:r>
-    </w:p>
-    <w:p>
-      <w:pPr>
-        <w:rPr/>
-      </w:pPr>
-      <w:r>
-        <w:br w:type="page"/>
-      </w:r>
-      <w:r>
-        <w:rPr>
-          <w:rtl w:val="0"/>
-        </w:rPr>
-      </w:r>
-    </w:p>
-    <w:p>
-      <w:pPr>
-        <w:pStyle w:val="Heading2"/>
-        <w:rPr/>
-      </w:pPr>
-      <w:bookmarkStart w:colFirst="0" w:colLast="0" w:name="_hiobj2zi455s" w:id="13"/>
+        <w:pStyle w:val="Heading4"/>
+        <w:rPr>
+          <w:b w:val="1"/>
+        </w:rPr>
+      </w:pPr>
+      <w:bookmarkStart w:colFirst="0" w:colLast="0" w:name="_7w9wwv7av1jz" w:id="13"/>
       <w:bookmarkEnd w:id="13"/>
       <w:r>
         <w:rPr>
-          <w:rtl w:val="0"/>
-        </w:rPr>
-        <w:t xml:space="preserve">Coding Environment</w:t>
-      </w:r>
-    </w:p>
-    <w:p>
-      <w:pPr>
-        <w:rPr/>
-      </w:pPr>
-      <w:r>
-        <w:rPr>
-          <w:rtl w:val="0"/>
-        </w:rPr>
-        <w:t xml:space="preserve">For this project each member of the team will use a common code editor with common settings applied to ensure the code uploaded to GitHub is valid and in the correct format.</w:t>
-      </w:r>
-    </w:p>
-    <w:p>
-      <w:pPr>
-        <w:rPr/>
-      </w:pPr>
-      <w:r>
-        <w:rPr>
-          <w:rtl w:val="0"/>
-        </w:rPr>
-      </w:r>
-    </w:p>
-    <w:p>
-      <w:pPr>
-        <w:pStyle w:val="Heading3"/>
-        <w:rPr/>
-      </w:pPr>
-      <w:bookmarkStart w:colFirst="0" w:colLast="0" w:name="_3pe9wa60ry2v" w:id="14"/>
-      <w:bookmarkEnd w:id="14"/>
-      <w:r>
-        <w:rPr>
-          <w:rtl w:val="0"/>
-        </w:rPr>
-        <w:t xml:space="preserve">Coding Editors</w:t>
-      </w:r>
-    </w:p>
-    <w:p>
-      <w:pPr>
-        <w:pStyle w:val="Heading4"/>
-        <w:rPr/>
-      </w:pPr>
-      <w:bookmarkStart w:colFirst="0" w:colLast="0" w:name="_3007yfbx1woz" w:id="15"/>
-      <w:bookmarkEnd w:id="15"/>
-      <w:r>
-        <w:rPr>
+          <w:b w:val="1"/>
           <w:u w:val="single"/>
           <w:rtl w:val="0"/>
         </w:rPr>
-        <w:t xml:space="preserve">Visual Studio Code</w:t>
-      </w:r>
-      <w:r>
-        <w:rPr>
-          <w:rtl w:val="0"/>
-        </w:rPr>
-      </w:r>
-    </w:p>
-    <w:p>
-      <w:pPr>
-        <w:rPr/>
-      </w:pPr>
-      <w:r>
-        <w:rPr>
-          <w:rtl w:val="0"/>
-        </w:rPr>
-        <w:t xml:space="preserve">Visual Studio code (VS code) will be used for the development of the following file types:</w:t>
+        <w:t xml:space="preserve">Backend-Java-API</w:t>
+      </w:r>
+      <w:r>
+        <w:rPr>
+          <w:rtl w:val="0"/>
+        </w:rPr>
+      </w:r>
+    </w:p>
+    <w:p>
+      <w:pPr>
+        <w:rPr/>
+      </w:pPr>
+      <w:r>
+        <w:rPr>
+          <w:rtl w:val="0"/>
+        </w:rPr>
+        <w:t xml:space="preserve">As part of this project the Java backend API repository will be used to version control the source code for the backend API's developed in Java using the AWS serverless application framework and Maven build automation tool. </w:t>
+      </w:r>
+    </w:p>
+    <w:p>
+      <w:pPr>
+        <w:rPr/>
+      </w:pPr>
+      <w:r>
+        <w:rPr>
+          <w:rtl w:val="0"/>
+        </w:rPr>
+      </w:r>
+    </w:p>
+    <w:p>
+      <w:pPr>
+        <w:rPr/>
+      </w:pPr>
+      <w:r>
+        <w:rPr>
+          <w:rtl w:val="0"/>
+        </w:rPr>
+        <w:t xml:space="preserve">A serverless architecture is a way to build and run applications and services without having to manage infrastructure.</w:t>
+      </w:r>
+    </w:p>
+    <w:p>
+      <w:pPr>
+        <w:rPr/>
+      </w:pPr>
+      <w:r>
+        <w:rPr>
+          <w:rtl w:val="0"/>
+        </w:rPr>
+      </w:r>
+    </w:p>
+    <w:p>
+      <w:pPr>
+        <w:rPr/>
+      </w:pPr>
+      <w:r>
+        <w:rPr>
+          <w:rtl w:val="0"/>
+        </w:rPr>
+        <w:t xml:space="preserve">Maven is a build automation tool used primarily for Java projects.</w:t>
+      </w:r>
+      <w:r>
+        <w:rPr>
+          <w:rtl w:val="0"/>
+        </w:rPr>
+      </w:r>
+    </w:p>
+    <w:p>
+      <w:pPr>
+        <w:rPr/>
+      </w:pPr>
+      <w:r>
+        <w:rPr>
+          <w:rtl w:val="0"/>
+        </w:rPr>
+      </w:r>
+    </w:p>
+    <w:p>
+      <w:pPr>
+        <w:rPr>
+          <w:u w:val="single"/>
+        </w:rPr>
+      </w:pPr>
+      <w:r>
+        <w:rPr>
+          <w:u w:val="single"/>
+          <w:rtl w:val="0"/>
+        </w:rPr>
+        <w:t xml:space="preserve">Initial Setup</w:t>
+      </w:r>
+    </w:p>
+    <w:p>
+      <w:pPr>
+        <w:rPr/>
+      </w:pPr>
+      <w:r>
+        <w:rPr>
+          <w:rtl w:val="0"/>
+        </w:rPr>
+        <w:t xml:space="preserve">The below outlines the steps needed for the initial setup. These steps should not be performed in an attempt to clone a repository.</w:t>
+      </w:r>
+    </w:p>
+    <w:p>
+      <w:pPr>
+        <w:rPr/>
+      </w:pPr>
+      <w:r>
+        <w:rPr>
+          <w:rtl w:val="0"/>
+        </w:rPr>
+      </w:r>
+    </w:p>
+    <w:p>
+      <w:pPr>
+        <w:numPr>
+          <w:ilvl w:val="0"/>
+          <w:numId w:val="10"/>
+        </w:numPr>
+        <w:ind w:left="720" w:hanging="360"/>
+      </w:pPr>
+      <w:r>
+        <w:rPr>
+          <w:rtl w:val="0"/>
+        </w:rPr>
+        <w:t xml:space="preserve">Create a new public repository named ‘Backend-Java-API’</w:t>
+      </w:r>
+    </w:p>
+    <w:p>
+      <w:pPr>
+        <w:numPr>
+          <w:ilvl w:val="0"/>
+          <w:numId w:val="10"/>
+        </w:numPr>
+        <w:ind w:left="720" w:hanging="360"/>
+      </w:pPr>
+      <w:r>
+        <w:rPr>
+          <w:rtl w:val="0"/>
+        </w:rPr>
+        <w:t xml:space="preserve">Install frameworks and components</w:t>
+      </w:r>
+    </w:p>
+    <w:p>
+      <w:pPr>
+        <w:numPr>
+          <w:ilvl w:val="1"/>
+          <w:numId w:val="10"/>
+        </w:numPr>
+        <w:ind w:left="1440" w:hanging="360"/>
+      </w:pPr>
+      <w:r>
+        <w:rPr>
+          <w:rtl w:val="0"/>
+        </w:rPr>
+        <w:t xml:space="preserve">Maven</w:t>
+      </w:r>
+    </w:p>
+    <w:p>
+      <w:pPr>
+        <w:numPr>
+          <w:ilvl w:val="1"/>
+          <w:numId w:val="10"/>
+        </w:numPr>
+        <w:ind w:left="1440" w:hanging="360"/>
+        <w:rPr>
+          <w:sz w:val="24"/>
+          <w:szCs w:val="24"/>
+        </w:rPr>
+      </w:pPr>
+      <w:r>
+        <w:rPr>
+          <w:rtl w:val="0"/>
+        </w:rPr>
+        <w:t xml:space="preserve">AWS Serverless application framework</w:t>
+      </w:r>
+    </w:p>
+    <w:p>
+      <w:pPr>
+        <w:numPr>
+          <w:ilvl w:val="0"/>
+          <w:numId w:val="10"/>
+        </w:numPr>
+        <w:ind w:left="720" w:hanging="360"/>
+      </w:pPr>
+      <w:r>
+        <w:rPr>
+          <w:rtl w:val="0"/>
+        </w:rPr>
+        <w:t xml:space="preserve">Create Initial react code base via installation</w:t>
+      </w:r>
+    </w:p>
+    <w:p>
+      <w:pPr>
+        <w:numPr>
+          <w:ilvl w:val="1"/>
+          <w:numId w:val="10"/>
+        </w:numPr>
+        <w:spacing w:after="0" w:afterAutospacing="0"/>
+        <w:ind w:left="1440" w:hanging="360"/>
+        <w:rPr>
+          <w:sz w:val="22"/>
+          <w:szCs w:val="22"/>
+        </w:rPr>
+      </w:pPr>
+      <w:r>
+        <w:rPr>
+          <w:rFonts w:ascii="Courier New" w:cs="Courier New" w:eastAsia="Courier New" w:hAnsi="Courier New"/>
+          <w:color w:val="2b2f36"/>
+          <w:rtl w:val="0"/>
+        </w:rPr>
+        <w:t xml:space="preserve">serverless create --template aws-java-maven --path backend-java-api</w:t>
+      </w:r>
+      <w:r>
+        <w:rPr>
+          <w:rtl w:val="0"/>
+        </w:rPr>
+      </w:r>
+    </w:p>
+    <w:p>
+      <w:pPr>
+        <w:numPr>
+          <w:ilvl w:val="0"/>
+          <w:numId w:val="10"/>
+        </w:numPr>
+        <w:spacing w:after="0" w:afterAutospacing="0" w:before="0" w:beforeAutospacing="0" w:lineRule="auto"/>
+        <w:ind w:left="720" w:hanging="360"/>
+      </w:pPr>
+      <w:r>
+        <w:rPr>
+          <w:rtl w:val="0"/>
+        </w:rPr>
+        <w:t xml:space="preserve">Link GitHub Repository to local code</w:t>
+      </w:r>
+    </w:p>
+    <w:p>
+      <w:pPr>
+        <w:numPr>
+          <w:ilvl w:val="1"/>
+          <w:numId w:val="10"/>
+        </w:numPr>
+        <w:spacing w:after="0" w:afterAutospacing="0" w:before="0" w:beforeAutospacing="0" w:lineRule="auto"/>
+        <w:ind w:left="1440" w:hanging="360"/>
+        <w:rPr>
+          <w:sz w:val="22"/>
+          <w:szCs w:val="22"/>
+        </w:rPr>
+      </w:pPr>
+      <w:r>
+        <w:rPr>
+          <w:rtl w:val="0"/>
+        </w:rPr>
+        <w:t xml:space="preserve">Navigate to project directory</w:t>
+      </w:r>
+    </w:p>
+    <w:p>
+      <w:pPr>
+        <w:numPr>
+          <w:ilvl w:val="2"/>
+          <w:numId w:val="10"/>
+        </w:numPr>
+        <w:spacing w:after="0" w:afterAutospacing="0" w:before="0" w:beforeAutospacing="0" w:lineRule="auto"/>
+        <w:ind w:left="2160" w:hanging="360"/>
+      </w:pPr>
+      <w:r>
+        <w:rPr>
+          <w:rFonts w:ascii="Courier New" w:cs="Courier New" w:eastAsia="Courier New" w:hAnsi="Courier New"/>
+          <w:rtl w:val="0"/>
+        </w:rPr>
+        <w:t xml:space="preserve">cd</w:t>
+      </w:r>
+      <w:r>
+        <w:rPr>
+          <w:rtl w:val="0"/>
+        </w:rPr>
+        <w:t xml:space="preserve"> </w:t>
+      </w:r>
+      <w:r>
+        <w:rPr>
+          <w:rFonts w:ascii="Courier New" w:cs="Courier New" w:eastAsia="Courier New" w:hAnsi="Courier New"/>
+          <w:color w:val="2b2f36"/>
+          <w:rtl w:val="0"/>
+        </w:rPr>
+        <w:t xml:space="preserve">backend-java-api</w:t>
+      </w:r>
+      <w:r>
+        <w:rPr>
+          <w:rtl w:val="0"/>
+        </w:rPr>
+      </w:r>
+    </w:p>
+    <w:p>
+      <w:pPr>
+        <w:numPr>
+          <w:ilvl w:val="1"/>
+          <w:numId w:val="10"/>
+        </w:numPr>
+        <w:spacing w:after="0" w:afterAutospacing="0" w:before="0" w:beforeAutospacing="0" w:lineRule="auto"/>
+        <w:ind w:left="1440" w:hanging="360"/>
+        <w:rPr>
+          <w:sz w:val="22"/>
+          <w:szCs w:val="22"/>
+        </w:rPr>
+      </w:pPr>
+      <w:r>
+        <w:rPr>
+          <w:color w:val="24292e"/>
+          <w:rtl w:val="0"/>
+        </w:rPr>
+        <w:t xml:space="preserve">Link GitHub repository to local code</w:t>
+      </w:r>
+    </w:p>
+    <w:p>
+      <w:pPr>
+        <w:numPr>
+          <w:ilvl w:val="2"/>
+          <w:numId w:val="10"/>
+        </w:numPr>
+        <w:spacing w:after="0" w:afterAutospacing="0" w:before="0" w:beforeAutospacing="0" w:lineRule="auto"/>
+        <w:ind w:left="2160" w:hanging="360"/>
+        <w:rPr>
+          <w:color w:val="24292e"/>
+        </w:rPr>
+      </w:pPr>
+      <w:r>
+        <w:rPr>
+          <w:rFonts w:ascii="Courier New" w:cs="Courier New" w:eastAsia="Courier New" w:hAnsi="Courier New"/>
+          <w:color w:val="24292e"/>
+          <w:rtl w:val="0"/>
+        </w:rPr>
+        <w:t xml:space="preserve">git remote add origin https://github.com/TR-SUNSHINE/</w:t>
+      </w:r>
+      <w:r>
+        <w:rPr>
+          <w:rFonts w:ascii="Courier New" w:cs="Courier New" w:eastAsia="Courier New" w:hAnsi="Courier New"/>
+          <w:color w:val="2b2f36"/>
+          <w:rtl w:val="0"/>
+        </w:rPr>
+        <w:t xml:space="preserve">backend-java-api</w:t>
+      </w:r>
+      <w:r>
+        <w:rPr>
+          <w:rFonts w:ascii="Courier New" w:cs="Courier New" w:eastAsia="Courier New" w:hAnsi="Courier New"/>
+          <w:color w:val="24292e"/>
+          <w:rtl w:val="0"/>
+        </w:rPr>
+        <w:t xml:space="preserve">.git</w:t>
+      </w:r>
+    </w:p>
+    <w:p>
+      <w:pPr>
+        <w:numPr>
+          <w:ilvl w:val="2"/>
+          <w:numId w:val="10"/>
+        </w:numPr>
+        <w:spacing w:after="0" w:afterAutospacing="0" w:before="0" w:beforeAutospacing="0" w:lineRule="auto"/>
+        <w:ind w:left="2160" w:hanging="360"/>
+        <w:rPr>
+          <w:color w:val="24292e"/>
+        </w:rPr>
+      </w:pPr>
+      <w:r>
+        <w:rPr>
+          <w:rFonts w:ascii="Courier New" w:cs="Courier New" w:eastAsia="Courier New" w:hAnsi="Courier New"/>
+          <w:color w:val="24292e"/>
+          <w:rtl w:val="0"/>
+        </w:rPr>
+        <w:t xml:space="preserve">git branch -M main</w:t>
+      </w:r>
+    </w:p>
+    <w:p>
+      <w:pPr>
+        <w:numPr>
+          <w:ilvl w:val="2"/>
+          <w:numId w:val="10"/>
+        </w:numPr>
+        <w:ind w:left="2160" w:hanging="360"/>
+        <w:rPr>
+          <w:color w:val="24292e"/>
+        </w:rPr>
+      </w:pPr>
+      <w:r>
+        <w:rPr>
+          <w:rFonts w:ascii="Courier New" w:cs="Courier New" w:eastAsia="Courier New" w:hAnsi="Courier New"/>
+          <w:color w:val="24292e"/>
+          <w:rtl w:val="0"/>
+        </w:rPr>
+        <w:t xml:space="preserve">git push -u origin main</w:t>
+      </w:r>
+      <w:r>
+        <w:rPr>
+          <w:rtl w:val="0"/>
+        </w:rPr>
+      </w:r>
+    </w:p>
+    <w:p>
+      <w:pPr>
+        <w:numPr>
+          <w:ilvl w:val="0"/>
+          <w:numId w:val="10"/>
+        </w:numPr>
+        <w:ind w:left="720" w:hanging="360"/>
+      </w:pPr>
+      <w:r>
+        <w:rPr>
+          <w:rtl w:val="0"/>
+        </w:rPr>
+        <w:t xml:space="preserve">Sync to GitHub</w:t>
+      </w:r>
+    </w:p>
+    <w:p>
+      <w:pPr>
+        <w:numPr>
+          <w:ilvl w:val="1"/>
+          <w:numId w:val="10"/>
+        </w:numPr>
+        <w:ind w:left="1440" w:hanging="360"/>
+        <w:rPr>
+          <w:color w:val="24292e"/>
+          <w:sz w:val="22"/>
+          <w:szCs w:val="22"/>
+        </w:rPr>
+      </w:pPr>
+      <w:r>
+        <w:rPr>
+          <w:rFonts w:ascii="Courier New" w:cs="Courier New" w:eastAsia="Courier New" w:hAnsi="Courier New"/>
+          <w:color w:val="24292e"/>
+          <w:rtl w:val="0"/>
+        </w:rPr>
+        <w:t xml:space="preserve">git add .</w:t>
+      </w:r>
+    </w:p>
+    <w:p>
+      <w:pPr>
+        <w:numPr>
+          <w:ilvl w:val="1"/>
+          <w:numId w:val="10"/>
+        </w:numPr>
+        <w:ind w:left="1440" w:hanging="360"/>
+        <w:rPr>
+          <w:color w:val="24292e"/>
+          <w:sz w:val="22"/>
+          <w:szCs w:val="22"/>
+        </w:rPr>
+      </w:pPr>
+      <w:r>
+        <w:rPr>
+          <w:rFonts w:ascii="Courier New" w:cs="Courier New" w:eastAsia="Courier New" w:hAnsi="Courier New"/>
+          <w:color w:val="24292e"/>
+          <w:rtl w:val="0"/>
+        </w:rPr>
+        <w:t xml:space="preserve">git push -u origin main</w:t>
+      </w:r>
+      <w:r>
+        <w:rPr>
+          <w:rtl w:val="0"/>
+        </w:rPr>
+      </w:r>
+    </w:p>
+    <w:p>
+      <w:pPr>
+        <w:rPr/>
+      </w:pPr>
+      <w:r>
+        <w:rPr>
+          <w:rtl w:val="0"/>
+        </w:rPr>
+      </w:r>
+    </w:p>
+    <w:p>
+      <w:pPr>
+        <w:rPr/>
+      </w:pPr>
+      <w:r>
+        <w:rPr/>
+        <w:drawing>
+          <wp:inline distB="114300" distT="114300" distL="114300" distR="114300">
+            <wp:extent cx="5731200" cy="2667000"/>
+            <wp:effectExtent b="0" l="0" r="0" t="0"/>
+            <wp:docPr id="9" name="image7.png"/>
+            <a:graphic>
+              <a:graphicData uri="http://schemas.openxmlformats.org/drawingml/2006/picture">
+                <pic:pic>
+                  <pic:nvPicPr>
+                    <pic:cNvPr id="0" name="image7.png"/>
+                    <pic:cNvPicPr preferRelativeResize="0"/>
+                  </pic:nvPicPr>
+                  <pic:blipFill>
+                    <a:blip r:embed="rId14"/>
+                    <a:srcRect b="0" l="0" r="0" t="0"/>
+                    <a:stretch>
+                      <a:fillRect/>
+                    </a:stretch>
+                  </pic:blipFill>
+                  <pic:spPr>
+                    <a:xfrm>
+                      <a:off x="0" y="0"/>
+                      <a:ext cx="5731200" cy="2667000"/>
+                    </a:xfrm>
+                    <a:prstGeom prst="rect"/>
+                    <a:ln/>
+                  </pic:spPr>
+                </pic:pic>
+              </a:graphicData>
+            </a:graphic>
+          </wp:inline>
+        </w:drawing>
+      </w:r>
+      <w:r>
+        <w:rPr>
+          <w:rtl w:val="0"/>
+        </w:rPr>
+      </w:r>
+    </w:p>
+    <w:p>
+      <w:pPr>
+        <w:rPr/>
+      </w:pPr>
+      <w:r>
+        <w:rPr>
+          <w:rtl w:val="0"/>
+        </w:rPr>
+      </w:r>
+    </w:p>
+    <w:p>
+      <w:pPr>
+        <w:rPr>
+          <w:u w:val="single"/>
+        </w:rPr>
+      </w:pPr>
+      <w:r>
+        <w:rPr>
+          <w:u w:val="single"/>
+          <w:rtl w:val="0"/>
+        </w:rPr>
+        <w:t xml:space="preserve">Steps to clone the repository</w:t>
       </w:r>
     </w:p>
     <w:p>
@@ -5205,14 +5867,22 @@
         </w:numPr>
         <w:ind w:left="720" w:hanging="360"/>
         <w:rPr>
-          <w:u w:val="none"/>
-        </w:rPr>
-      </w:pPr>
-      <w:r>
-        <w:rPr>
-          <w:rtl w:val="0"/>
-        </w:rPr>
-        <w:t xml:space="preserve">.js</w:t>
+          <w:color w:val="24292e"/>
+        </w:rPr>
+      </w:pPr>
+      <w:r>
+        <w:rPr>
+          <w:color w:val="24292e"/>
+          <w:sz w:val="20"/>
+          <w:szCs w:val="20"/>
+          <w:rtl w:val="0"/>
+        </w:rPr>
+        <w:t xml:space="preserve">Navigate to working directory</w:t>
+      </w:r>
+      <w:r>
+        <w:rPr>
+          <w:rtl w:val="0"/>
+        </w:rPr>
       </w:r>
     </w:p>
     <w:p>
@@ -5223,14 +5893,34 @@
         </w:numPr>
         <w:ind w:left="720" w:hanging="360"/>
         <w:rPr>
-          <w:u w:val="none"/>
-        </w:rPr>
-      </w:pPr>
-      <w:r>
-        <w:rPr>
-          <w:rtl w:val="0"/>
-        </w:rPr>
-        <w:t xml:space="preserve">.jsx</w:t>
+          <w:color w:val="24292e"/>
+        </w:rPr>
+      </w:pPr>
+      <w:r>
+        <w:rPr>
+          <w:rFonts w:ascii="Courier New" w:cs="Courier New" w:eastAsia="Courier New" w:hAnsi="Courier New"/>
+          <w:color w:val="24292e"/>
+          <w:sz w:val="20"/>
+          <w:szCs w:val="20"/>
+          <w:rtl w:val="0"/>
+        </w:rPr>
+        <w:t xml:space="preserve">git clone </w:t>
+      </w:r>
+      <w:hyperlink r:id="rId15">
+        <w:r>
+          <w:rPr>
+            <w:rFonts w:ascii="Courier New" w:cs="Courier New" w:eastAsia="Courier New" w:hAnsi="Courier New"/>
+            <w:color w:val="1155cc"/>
+            <w:u w:val="single"/>
+            <w:rtl w:val="0"/>
+          </w:rPr>
+          <w:t xml:space="preserve">https://github.com/TR-SUNSHINE/Backend-Java-API.git</w:t>
+        </w:r>
+      </w:hyperlink>
+      <w:r>
+        <w:rPr>
+          <w:rtl w:val="0"/>
+        </w:rPr>
       </w:r>
     </w:p>
     <w:p>
@@ -5240,6 +5930,772 @@
           <w:numId w:val="2"/>
         </w:numPr>
         <w:ind w:left="720" w:hanging="360"/>
+      </w:pPr>
+      <w:r>
+        <w:rPr>
+          <w:rtl w:val="0"/>
+        </w:rPr>
+        <w:t xml:space="preserve">Install frameworks and components</w:t>
+      </w:r>
+    </w:p>
+    <w:p>
+      <w:pPr>
+        <w:numPr>
+          <w:ilvl w:val="1"/>
+          <w:numId w:val="2"/>
+        </w:numPr>
+        <w:ind w:left="1440" w:hanging="360"/>
+      </w:pPr>
+      <w:r>
+        <w:rPr>
+          <w:rtl w:val="0"/>
+        </w:rPr>
+        <w:t xml:space="preserve">Maven</w:t>
+      </w:r>
+    </w:p>
+    <w:p>
+      <w:pPr>
+        <w:numPr>
+          <w:ilvl w:val="1"/>
+          <w:numId w:val="2"/>
+        </w:numPr>
+        <w:ind w:left="1440" w:hanging="360"/>
+      </w:pPr>
+      <w:r>
+        <w:rPr>
+          <w:rtl w:val="0"/>
+        </w:rPr>
+        <w:t xml:space="preserve">AWS Serverless application framework</w:t>
+      </w:r>
+    </w:p>
+    <w:p>
+      <w:pPr>
+        <w:ind w:left="0" w:firstLine="0"/>
+        <w:rPr/>
+      </w:pPr>
+      <w:r>
+        <w:rPr>
+          <w:rtl w:val="0"/>
+        </w:rPr>
+      </w:r>
+    </w:p>
+    <w:p>
+      <w:pPr>
+        <w:ind w:left="0" w:firstLine="0"/>
+        <w:rPr/>
+      </w:pPr>
+      <w:r>
+        <w:br w:type="page"/>
+      </w:r>
+      <w:r>
+        <w:rPr>
+          <w:rtl w:val="0"/>
+        </w:rPr>
+      </w:r>
+    </w:p>
+    <w:p>
+      <w:pPr>
+        <w:pStyle w:val="Heading4"/>
+        <w:rPr>
+          <w:b w:val="1"/>
+        </w:rPr>
+      </w:pPr>
+      <w:bookmarkStart w:colFirst="0" w:colLast="0" w:name="_bdml9t364m2q" w:id="14"/>
+      <w:bookmarkEnd w:id="14"/>
+      <w:r>
+        <w:rPr>
+          <w:b w:val="1"/>
+          <w:u w:val="single"/>
+          <w:rtl w:val="0"/>
+        </w:rPr>
+        <w:t xml:space="preserve">Backend-CSharp-API</w:t>
+      </w:r>
+      <w:r>
+        <w:rPr>
+          <w:rtl w:val="0"/>
+        </w:rPr>
+      </w:r>
+    </w:p>
+    <w:p>
+      <w:pPr>
+        <w:rPr/>
+      </w:pPr>
+      <w:r>
+        <w:rPr>
+          <w:rtl w:val="0"/>
+        </w:rPr>
+        <w:t xml:space="preserve">As part of this project the C# backend API repository will be used to version control the source code for the backend API's developed in C# using the AWS serverless application framework.</w:t>
+      </w:r>
+    </w:p>
+    <w:p>
+      <w:pPr>
+        <w:rPr/>
+      </w:pPr>
+      <w:r>
+        <w:rPr>
+          <w:rtl w:val="0"/>
+        </w:rPr>
+      </w:r>
+    </w:p>
+    <w:p>
+      <w:pPr>
+        <w:rPr/>
+      </w:pPr>
+      <w:r>
+        <w:rPr>
+          <w:rtl w:val="0"/>
+        </w:rPr>
+        <w:t xml:space="preserve">A serverless architecture is a way to build and run applications and services without having to manage infrastructure.</w:t>
+      </w:r>
+    </w:p>
+    <w:p>
+      <w:pPr>
+        <w:rPr/>
+      </w:pPr>
+      <w:r>
+        <w:rPr>
+          <w:rtl w:val="0"/>
+        </w:rPr>
+      </w:r>
+    </w:p>
+    <w:p>
+      <w:pPr>
+        <w:rPr>
+          <w:u w:val="single"/>
+        </w:rPr>
+      </w:pPr>
+      <w:r>
+        <w:rPr>
+          <w:u w:val="single"/>
+          <w:rtl w:val="0"/>
+        </w:rPr>
+        <w:t xml:space="preserve">Initial Setup</w:t>
+      </w:r>
+    </w:p>
+    <w:p>
+      <w:pPr>
+        <w:rPr/>
+      </w:pPr>
+      <w:r>
+        <w:rPr>
+          <w:rtl w:val="0"/>
+        </w:rPr>
+        <w:t xml:space="preserve">The below outlines the steps needed for the initial setup. These steps should not be performed in an attempt to clone a repository.</w:t>
+      </w:r>
+    </w:p>
+    <w:p>
+      <w:pPr>
+        <w:rPr/>
+      </w:pPr>
+      <w:r>
+        <w:rPr>
+          <w:rtl w:val="0"/>
+        </w:rPr>
+      </w:r>
+    </w:p>
+    <w:p>
+      <w:pPr>
+        <w:numPr>
+          <w:ilvl w:val="0"/>
+          <w:numId w:val="12"/>
+        </w:numPr>
+        <w:ind w:left="720" w:hanging="360"/>
+      </w:pPr>
+      <w:r>
+        <w:rPr>
+          <w:rtl w:val="0"/>
+        </w:rPr>
+        <w:t xml:space="preserve">Create a new public repository named ‘Backend-CSharp-API’</w:t>
+      </w:r>
+    </w:p>
+    <w:p>
+      <w:pPr>
+        <w:numPr>
+          <w:ilvl w:val="0"/>
+          <w:numId w:val="12"/>
+        </w:numPr>
+        <w:ind w:left="720" w:hanging="360"/>
+      </w:pPr>
+      <w:r>
+        <w:rPr>
+          <w:rtl w:val="0"/>
+        </w:rPr>
+        <w:t xml:space="preserve">Install frameworks and components</w:t>
+      </w:r>
+    </w:p>
+    <w:p>
+      <w:pPr>
+        <w:numPr>
+          <w:ilvl w:val="1"/>
+          <w:numId w:val="12"/>
+        </w:numPr>
+        <w:ind w:left="1440" w:hanging="360"/>
+        <w:rPr>
+          <w:sz w:val="24"/>
+          <w:szCs w:val="24"/>
+        </w:rPr>
+      </w:pPr>
+      <w:r>
+        <w:rPr>
+          <w:rtl w:val="0"/>
+        </w:rPr>
+        <w:t xml:space="preserve">AWS Serverless application framework</w:t>
+      </w:r>
+    </w:p>
+    <w:p>
+      <w:pPr>
+        <w:numPr>
+          <w:ilvl w:val="0"/>
+          <w:numId w:val="12"/>
+        </w:numPr>
+        <w:ind w:left="720" w:hanging="360"/>
+      </w:pPr>
+      <w:r>
+        <w:rPr>
+          <w:rtl w:val="0"/>
+        </w:rPr>
+        <w:t xml:space="preserve">Create Initial react code base via installation</w:t>
+      </w:r>
+    </w:p>
+    <w:p>
+      <w:pPr>
+        <w:numPr>
+          <w:ilvl w:val="1"/>
+          <w:numId w:val="12"/>
+        </w:numPr>
+        <w:spacing w:after="0" w:afterAutospacing="0"/>
+        <w:ind w:left="1440" w:hanging="360"/>
+      </w:pPr>
+      <w:r>
+        <w:rPr>
+          <w:rFonts w:ascii="Courier New" w:cs="Courier New" w:eastAsia="Courier New" w:hAnsi="Courier New"/>
+          <w:color w:val="2b2f36"/>
+          <w:rtl w:val="0"/>
+        </w:rPr>
+        <w:t xml:space="preserve">serverless create --template aws-csharp --path backend-csharp-api</w:t>
+      </w:r>
+      <w:r>
+        <w:rPr>
+          <w:rtl w:val="0"/>
+        </w:rPr>
+      </w:r>
+    </w:p>
+    <w:p>
+      <w:pPr>
+        <w:numPr>
+          <w:ilvl w:val="0"/>
+          <w:numId w:val="12"/>
+        </w:numPr>
+        <w:spacing w:after="0" w:afterAutospacing="0" w:before="0" w:beforeAutospacing="0" w:lineRule="auto"/>
+        <w:ind w:left="720" w:hanging="360"/>
+      </w:pPr>
+      <w:r>
+        <w:rPr>
+          <w:rtl w:val="0"/>
+        </w:rPr>
+        <w:t xml:space="preserve">Link GitHub Repository to local code</w:t>
+      </w:r>
+    </w:p>
+    <w:p>
+      <w:pPr>
+        <w:numPr>
+          <w:ilvl w:val="1"/>
+          <w:numId w:val="12"/>
+        </w:numPr>
+        <w:spacing w:after="0" w:afterAutospacing="0" w:before="0" w:beforeAutospacing="0" w:lineRule="auto"/>
+        <w:ind w:left="1440" w:hanging="360"/>
+      </w:pPr>
+      <w:r>
+        <w:rPr>
+          <w:rtl w:val="0"/>
+        </w:rPr>
+        <w:t xml:space="preserve">Navigate to project directory</w:t>
+      </w:r>
+    </w:p>
+    <w:p>
+      <w:pPr>
+        <w:numPr>
+          <w:ilvl w:val="2"/>
+          <w:numId w:val="12"/>
+        </w:numPr>
+        <w:spacing w:after="0" w:afterAutospacing="0" w:before="0" w:beforeAutospacing="0" w:lineRule="auto"/>
+        <w:ind w:left="2160" w:hanging="360"/>
+      </w:pPr>
+      <w:r>
+        <w:rPr>
+          <w:rFonts w:ascii="Courier New" w:cs="Courier New" w:eastAsia="Courier New" w:hAnsi="Courier New"/>
+          <w:rtl w:val="0"/>
+        </w:rPr>
+        <w:t xml:space="preserve">cd</w:t>
+      </w:r>
+      <w:r>
+        <w:rPr>
+          <w:rtl w:val="0"/>
+        </w:rPr>
+        <w:t xml:space="preserve"> </w:t>
+      </w:r>
+      <w:r>
+        <w:rPr>
+          <w:rFonts w:ascii="Courier New" w:cs="Courier New" w:eastAsia="Courier New" w:hAnsi="Courier New"/>
+          <w:color w:val="2b2f36"/>
+          <w:rtl w:val="0"/>
+        </w:rPr>
+        <w:t xml:space="preserve">backend-java-api</w:t>
+      </w:r>
+      <w:r>
+        <w:rPr>
+          <w:rtl w:val="0"/>
+        </w:rPr>
+      </w:r>
+    </w:p>
+    <w:p>
+      <w:pPr>
+        <w:numPr>
+          <w:ilvl w:val="1"/>
+          <w:numId w:val="12"/>
+        </w:numPr>
+        <w:spacing w:after="0" w:afterAutospacing="0" w:before="0" w:beforeAutospacing="0" w:lineRule="auto"/>
+        <w:ind w:left="1440" w:hanging="360"/>
+      </w:pPr>
+      <w:r>
+        <w:rPr>
+          <w:color w:val="24292e"/>
+          <w:rtl w:val="0"/>
+        </w:rPr>
+        <w:t xml:space="preserve">Link GitHub repository to local code</w:t>
+      </w:r>
+    </w:p>
+    <w:p>
+      <w:pPr>
+        <w:numPr>
+          <w:ilvl w:val="2"/>
+          <w:numId w:val="12"/>
+        </w:numPr>
+        <w:spacing w:after="0" w:afterAutospacing="0" w:before="0" w:beforeAutospacing="0" w:lineRule="auto"/>
+        <w:ind w:left="2160" w:hanging="360"/>
+        <w:rPr>
+          <w:color w:val="24292e"/>
+        </w:rPr>
+      </w:pPr>
+      <w:r>
+        <w:rPr>
+          <w:rFonts w:ascii="Courier New" w:cs="Courier New" w:eastAsia="Courier New" w:hAnsi="Courier New"/>
+          <w:color w:val="24292e"/>
+          <w:rtl w:val="0"/>
+        </w:rPr>
+        <w:t xml:space="preserve">git remote add origin https://github.com/TR-SUNSHINE/</w:t>
+      </w:r>
+      <w:r>
+        <w:rPr>
+          <w:rFonts w:ascii="Courier New" w:cs="Courier New" w:eastAsia="Courier New" w:hAnsi="Courier New"/>
+          <w:color w:val="2b2f36"/>
+          <w:rtl w:val="0"/>
+        </w:rPr>
+        <w:t xml:space="preserve">backend-CSharp-api</w:t>
+      </w:r>
+      <w:r>
+        <w:rPr>
+          <w:rFonts w:ascii="Courier New" w:cs="Courier New" w:eastAsia="Courier New" w:hAnsi="Courier New"/>
+          <w:color w:val="24292e"/>
+          <w:rtl w:val="0"/>
+        </w:rPr>
+        <w:t xml:space="preserve">.git</w:t>
+      </w:r>
+    </w:p>
+    <w:p>
+      <w:pPr>
+        <w:numPr>
+          <w:ilvl w:val="2"/>
+          <w:numId w:val="12"/>
+        </w:numPr>
+        <w:spacing w:after="0" w:afterAutospacing="0" w:before="0" w:beforeAutospacing="0" w:lineRule="auto"/>
+        <w:ind w:left="2160" w:hanging="360"/>
+        <w:rPr>
+          <w:color w:val="24292e"/>
+        </w:rPr>
+      </w:pPr>
+      <w:r>
+        <w:rPr>
+          <w:rFonts w:ascii="Courier New" w:cs="Courier New" w:eastAsia="Courier New" w:hAnsi="Courier New"/>
+          <w:color w:val="24292e"/>
+          <w:rtl w:val="0"/>
+        </w:rPr>
+        <w:t xml:space="preserve">git branch -M main</w:t>
+      </w:r>
+    </w:p>
+    <w:p>
+      <w:pPr>
+        <w:numPr>
+          <w:ilvl w:val="2"/>
+          <w:numId w:val="12"/>
+        </w:numPr>
+        <w:ind w:left="2160" w:hanging="360"/>
+        <w:rPr>
+          <w:color w:val="24292e"/>
+        </w:rPr>
+      </w:pPr>
+      <w:r>
+        <w:rPr>
+          <w:rFonts w:ascii="Courier New" w:cs="Courier New" w:eastAsia="Courier New" w:hAnsi="Courier New"/>
+          <w:color w:val="24292e"/>
+          <w:rtl w:val="0"/>
+        </w:rPr>
+        <w:t xml:space="preserve">git push -u origin main</w:t>
+      </w:r>
+      <w:r>
+        <w:rPr>
+          <w:rtl w:val="0"/>
+        </w:rPr>
+      </w:r>
+    </w:p>
+    <w:p>
+      <w:pPr>
+        <w:numPr>
+          <w:ilvl w:val="0"/>
+          <w:numId w:val="12"/>
+        </w:numPr>
+        <w:ind w:left="720" w:hanging="360"/>
+      </w:pPr>
+      <w:r>
+        <w:rPr>
+          <w:rtl w:val="0"/>
+        </w:rPr>
+        <w:t xml:space="preserve">Sync to GitHub</w:t>
+      </w:r>
+    </w:p>
+    <w:p>
+      <w:pPr>
+        <w:numPr>
+          <w:ilvl w:val="1"/>
+          <w:numId w:val="12"/>
+        </w:numPr>
+        <w:ind w:left="1440" w:hanging="360"/>
+        <w:rPr>
+          <w:color w:val="24292e"/>
+        </w:rPr>
+      </w:pPr>
+      <w:r>
+        <w:rPr>
+          <w:rFonts w:ascii="Courier New" w:cs="Courier New" w:eastAsia="Courier New" w:hAnsi="Courier New"/>
+          <w:color w:val="24292e"/>
+          <w:rtl w:val="0"/>
+        </w:rPr>
+        <w:t xml:space="preserve">git add .</w:t>
+      </w:r>
+    </w:p>
+    <w:p>
+      <w:pPr>
+        <w:numPr>
+          <w:ilvl w:val="1"/>
+          <w:numId w:val="12"/>
+        </w:numPr>
+        <w:ind w:left="1440" w:hanging="360"/>
+        <w:rPr>
+          <w:color w:val="24292e"/>
+        </w:rPr>
+      </w:pPr>
+      <w:r>
+        <w:rPr>
+          <w:rFonts w:ascii="Courier New" w:cs="Courier New" w:eastAsia="Courier New" w:hAnsi="Courier New"/>
+          <w:color w:val="24292e"/>
+          <w:rtl w:val="0"/>
+        </w:rPr>
+        <w:t xml:space="preserve">git push -u origin main</w:t>
+      </w:r>
+      <w:r>
+        <w:rPr>
+          <w:rtl w:val="0"/>
+        </w:rPr>
+      </w:r>
+    </w:p>
+    <w:p>
+      <w:pPr>
+        <w:ind w:left="0" w:firstLine="0"/>
+        <w:rPr/>
+      </w:pPr>
+      <w:r>
+        <w:rPr>
+          <w:rtl w:val="0"/>
+        </w:rPr>
+      </w:r>
+    </w:p>
+    <w:p>
+      <w:pPr>
+        <w:ind w:left="0" w:firstLine="0"/>
+        <w:rPr/>
+      </w:pPr>
+      <w:r>
+        <w:rPr>
+          <w:rtl w:val="0"/>
+        </w:rPr>
+      </w:r>
+    </w:p>
+    <w:p>
+      <w:pPr>
+        <w:ind w:left="0" w:firstLine="0"/>
+        <w:rPr/>
+      </w:pPr>
+      <w:r>
+        <w:rPr/>
+        <w:drawing>
+          <wp:inline distB="114300" distT="114300" distL="114300" distR="114300">
+            <wp:extent cx="5731200" cy="3962400"/>
+            <wp:effectExtent b="0" l="0" r="0" t="0"/>
+            <wp:docPr id="10" name="image9.png"/>
+            <a:graphic>
+              <a:graphicData uri="http://schemas.openxmlformats.org/drawingml/2006/picture">
+                <pic:pic>
+                  <pic:nvPicPr>
+                    <pic:cNvPr id="0" name="image9.png"/>
+                    <pic:cNvPicPr preferRelativeResize="0"/>
+                  </pic:nvPicPr>
+                  <pic:blipFill>
+                    <a:blip r:embed="rId16"/>
+                    <a:srcRect b="0" l="0" r="0" t="0"/>
+                    <a:stretch>
+                      <a:fillRect/>
+                    </a:stretch>
+                  </pic:blipFill>
+                  <pic:spPr>
+                    <a:xfrm>
+                      <a:off x="0" y="0"/>
+                      <a:ext cx="5731200" cy="3962400"/>
+                    </a:xfrm>
+                    <a:prstGeom prst="rect"/>
+                    <a:ln/>
+                  </pic:spPr>
+                </pic:pic>
+              </a:graphicData>
+            </a:graphic>
+          </wp:inline>
+        </w:drawing>
+      </w:r>
+      <w:r>
+        <w:rPr>
+          <w:rtl w:val="0"/>
+        </w:rPr>
+      </w:r>
+    </w:p>
+    <w:p>
+      <w:pPr>
+        <w:ind w:left="0" w:firstLine="0"/>
+        <w:rPr/>
+      </w:pPr>
+      <w:r>
+        <w:rPr>
+          <w:rtl w:val="0"/>
+        </w:rPr>
+      </w:r>
+    </w:p>
+    <w:p>
+      <w:pPr>
+        <w:rPr>
+          <w:u w:val="single"/>
+        </w:rPr>
+      </w:pPr>
+      <w:r>
+        <w:rPr>
+          <w:u w:val="single"/>
+          <w:rtl w:val="0"/>
+        </w:rPr>
+        <w:t xml:space="preserve">Steps to clone the repository</w:t>
+      </w:r>
+    </w:p>
+    <w:p>
+      <w:pPr>
+        <w:numPr>
+          <w:ilvl w:val="0"/>
+          <w:numId w:val="11"/>
+        </w:numPr>
+        <w:ind w:left="720" w:hanging="360"/>
+        <w:rPr>
+          <w:color w:val="24292e"/>
+        </w:rPr>
+      </w:pPr>
+      <w:r>
+        <w:rPr>
+          <w:color w:val="24292e"/>
+          <w:sz w:val="20"/>
+          <w:szCs w:val="20"/>
+          <w:rtl w:val="0"/>
+        </w:rPr>
+        <w:t xml:space="preserve">Navigate to working directory</w:t>
+      </w:r>
+      <w:r>
+        <w:rPr>
+          <w:rtl w:val="0"/>
+        </w:rPr>
+      </w:r>
+    </w:p>
+    <w:p>
+      <w:pPr>
+        <w:numPr>
+          <w:ilvl w:val="0"/>
+          <w:numId w:val="11"/>
+        </w:numPr>
+        <w:ind w:left="720" w:hanging="360"/>
+        <w:rPr>
+          <w:color w:val="24292e"/>
+        </w:rPr>
+      </w:pPr>
+      <w:r>
+        <w:rPr>
+          <w:rFonts w:ascii="Courier New" w:cs="Courier New" w:eastAsia="Courier New" w:hAnsi="Courier New"/>
+          <w:color w:val="24292e"/>
+          <w:sz w:val="20"/>
+          <w:szCs w:val="20"/>
+          <w:rtl w:val="0"/>
+        </w:rPr>
+        <w:t xml:space="preserve">git clone </w:t>
+      </w:r>
+      <w:hyperlink r:id="rId17">
+        <w:r>
+          <w:rPr>
+            <w:rFonts w:ascii="Courier New" w:cs="Courier New" w:eastAsia="Courier New" w:hAnsi="Courier New"/>
+            <w:color w:val="1155cc"/>
+            <w:u w:val="single"/>
+            <w:rtl w:val="0"/>
+          </w:rPr>
+          <w:t xml:space="preserve">https://github.com/TR-SUNSHINE/Backend-CSharp-API.git</w:t>
+        </w:r>
+      </w:hyperlink>
+      <w:r>
+        <w:rPr>
+          <w:rtl w:val="0"/>
+        </w:rPr>
+      </w:r>
+    </w:p>
+    <w:p>
+      <w:pPr>
+        <w:numPr>
+          <w:ilvl w:val="0"/>
+          <w:numId w:val="11"/>
+        </w:numPr>
+        <w:ind w:left="720" w:hanging="360"/>
+      </w:pPr>
+      <w:r>
+        <w:rPr>
+          <w:rtl w:val="0"/>
+        </w:rPr>
+        <w:t xml:space="preserve">Install frameworks and components</w:t>
+      </w:r>
+    </w:p>
+    <w:p>
+      <w:pPr>
+        <w:numPr>
+          <w:ilvl w:val="1"/>
+          <w:numId w:val="11"/>
+        </w:numPr>
+        <w:ind w:left="1440" w:hanging="360"/>
+      </w:pPr>
+      <w:r>
+        <w:rPr>
+          <w:rtl w:val="0"/>
+        </w:rPr>
+        <w:t xml:space="preserve">AWS Serverless application framework</w:t>
+      </w:r>
+    </w:p>
+    <w:p>
+      <w:pPr>
+        <w:ind w:left="0" w:firstLine="0"/>
+        <w:rPr/>
+      </w:pPr>
+      <w:r>
+        <w:br w:type="page"/>
+      </w:r>
+      <w:r>
+        <w:rPr>
+          <w:rtl w:val="0"/>
+        </w:rPr>
+      </w:r>
+    </w:p>
+    <w:p>
+      <w:pPr>
+        <w:pStyle w:val="Heading2"/>
+        <w:rPr/>
+      </w:pPr>
+      <w:bookmarkStart w:colFirst="0" w:colLast="0" w:name="_hiobj2zi455s" w:id="15"/>
+      <w:bookmarkEnd w:id="15"/>
+      <w:r>
+        <w:rPr>
+          <w:rtl w:val="0"/>
+        </w:rPr>
+        <w:t xml:space="preserve">Coding Environment</w:t>
+      </w:r>
+    </w:p>
+    <w:p>
+      <w:pPr>
+        <w:rPr/>
+      </w:pPr>
+      <w:r>
+        <w:rPr>
+          <w:rtl w:val="0"/>
+        </w:rPr>
+        <w:t xml:space="preserve">For this project each member of the team will use a common code editor with common settings applied to ensure the code uploaded to GitHub is valid and in the correct format.</w:t>
+      </w:r>
+    </w:p>
+    <w:p>
+      <w:pPr>
+        <w:rPr/>
+      </w:pPr>
+      <w:r>
+        <w:rPr>
+          <w:rtl w:val="0"/>
+        </w:rPr>
+      </w:r>
+    </w:p>
+    <w:p>
+      <w:pPr>
+        <w:pStyle w:val="Heading3"/>
+        <w:rPr/>
+      </w:pPr>
+      <w:bookmarkStart w:colFirst="0" w:colLast="0" w:name="_3pe9wa60ry2v" w:id="16"/>
+      <w:bookmarkEnd w:id="16"/>
+      <w:r>
+        <w:rPr>
+          <w:rtl w:val="0"/>
+        </w:rPr>
+        <w:t xml:space="preserve">Coding Editors</w:t>
+      </w:r>
+    </w:p>
+    <w:p>
+      <w:pPr>
+        <w:pStyle w:val="Heading4"/>
+        <w:rPr/>
+      </w:pPr>
+      <w:bookmarkStart w:colFirst="0" w:colLast="0" w:name="_3007yfbx1woz" w:id="17"/>
+      <w:bookmarkEnd w:id="17"/>
+      <w:r>
+        <w:rPr>
+          <w:u w:val="single"/>
+          <w:rtl w:val="0"/>
+        </w:rPr>
+        <w:t xml:space="preserve">Visual Studio Code</w:t>
+      </w:r>
+      <w:r>
+        <w:rPr>
+          <w:rtl w:val="0"/>
+        </w:rPr>
+      </w:r>
+    </w:p>
+    <w:p>
+      <w:pPr>
+        <w:rPr/>
+      </w:pPr>
+      <w:r>
+        <w:rPr>
+          <w:rtl w:val="0"/>
+        </w:rPr>
+        <w:t xml:space="preserve">Visual Studio code (VS code) will be used for the development of the following file types:</w:t>
+      </w:r>
+    </w:p>
+    <w:p>
+      <w:pPr>
+        <w:numPr>
+          <w:ilvl w:val="0"/>
+          <w:numId w:val="3"/>
+        </w:numPr>
+        <w:ind w:left="720" w:hanging="360"/>
         <w:rPr>
           <w:u w:val="none"/>
         </w:rPr>
@@ -5248,6 +6704,42 @@
         <w:rPr>
           <w:rtl w:val="0"/>
         </w:rPr>
+        <w:t xml:space="preserve">.js</w:t>
+      </w:r>
+    </w:p>
+    <w:p>
+      <w:pPr>
+        <w:numPr>
+          <w:ilvl w:val="0"/>
+          <w:numId w:val="3"/>
+        </w:numPr>
+        <w:ind w:left="720" w:hanging="360"/>
+        <w:rPr>
+          <w:u w:val="none"/>
+        </w:rPr>
+      </w:pPr>
+      <w:r>
+        <w:rPr>
+          <w:rtl w:val="0"/>
+        </w:rPr>
+        <w:t xml:space="preserve">.jsx</w:t>
+      </w:r>
+    </w:p>
+    <w:p>
+      <w:pPr>
+        <w:numPr>
+          <w:ilvl w:val="0"/>
+          <w:numId w:val="3"/>
+        </w:numPr>
+        <w:ind w:left="720" w:hanging="360"/>
+        <w:rPr>
+          <w:u w:val="none"/>
+        </w:rPr>
+      </w:pPr>
+      <w:r>
+        <w:rPr>
+          <w:rtl w:val="0"/>
+        </w:rPr>
         <w:t xml:space="preserve">.css</w:t>
       </w:r>
     </w:p>
@@ -5255,7 +6747,7 @@
       <w:pPr>
         <w:numPr>
           <w:ilvl w:val="0"/>
-          <w:numId w:val="2"/>
+          <w:numId w:val="3"/>
         </w:numPr>
         <w:ind w:left="720" w:hanging="360"/>
         <w:rPr>
@@ -5338,16 +6830,16 @@
           <wp:inline distB="114300" distT="114300" distL="114300" distR="114300">
             <wp:extent cx="5731200" cy="2171700"/>
             <wp:effectExtent b="0" l="0" r="0" t="0"/>
-            <wp:docPr id="9" name="image10.png"/>
+            <wp:docPr id="11" name="image6.png"/>
             <a:graphic>
               <a:graphicData uri="http://schemas.openxmlformats.org/drawingml/2006/picture">
                 <pic:pic>
                   <pic:nvPicPr>
-                    <pic:cNvPr id="0" name="image10.png"/>
+                    <pic:cNvPr id="0" name="image6.png"/>
                     <pic:cNvPicPr preferRelativeResize="0"/>
                   </pic:nvPicPr>
                   <pic:blipFill>
-                    <a:blip r:embed="rId14"/>
+                    <a:blip r:embed="rId18"/>
                     <a:srcRect b="0" l="0" r="0" t="0"/>
                     <a:stretch>
                       <a:fillRect/>
@@ -5417,16 +6909,16 @@
           <wp:inline distB="114300" distT="114300" distL="114300" distR="114300">
             <wp:extent cx="5731200" cy="1206500"/>
             <wp:effectExtent b="0" l="0" r="0" t="0"/>
-            <wp:docPr id="7" name="image7.png"/>
+            <wp:docPr id="7" name="image4.png"/>
             <a:graphic>
               <a:graphicData uri="http://schemas.openxmlformats.org/drawingml/2006/picture">
                 <pic:pic>
                   <pic:nvPicPr>
-                    <pic:cNvPr id="0" name="image7.png"/>
+                    <pic:cNvPr id="0" name="image4.png"/>
                     <pic:cNvPicPr preferRelativeResize="0"/>
                   </pic:nvPicPr>
                   <pic:blipFill>
-                    <a:blip r:embed="rId15"/>
+                    <a:blip r:embed="rId19"/>
                     <a:srcRect b="0" l="0" r="0" t="0"/>
                     <a:stretch>
                       <a:fillRect/>
@@ -5469,8 +6961,8 @@
         <w:pStyle w:val="Heading3"/>
         <w:rPr/>
       </w:pPr>
-      <w:bookmarkStart w:colFirst="0" w:colLast="0" w:name="_l7tpjxv824e7" w:id="16"/>
-      <w:bookmarkEnd w:id="16"/>
+      <w:bookmarkStart w:colFirst="0" w:colLast="0" w:name="_l7tpjxv824e7" w:id="18"/>
+      <w:bookmarkEnd w:id="18"/>
       <w:r>
         <w:rPr>
           <w:rtl w:val="0"/>
@@ -5623,16 +7115,16 @@
           <wp:inline distB="114300" distT="114300" distL="114300" distR="114300">
             <wp:extent cx="3600450" cy="3981450"/>
             <wp:effectExtent b="0" l="0" r="0" t="0"/>
-            <wp:docPr id="5" name="image6.png"/>
+            <wp:docPr id="5" name="image5.png"/>
             <a:graphic>
               <a:graphicData uri="http://schemas.openxmlformats.org/drawingml/2006/picture">
                 <pic:pic>
                   <pic:nvPicPr>
-                    <pic:cNvPr id="0" name="image6.png"/>
+                    <pic:cNvPr id="0" name="image5.png"/>
                     <pic:cNvPicPr preferRelativeResize="0"/>
                   </pic:nvPicPr>
                   <pic:blipFill>
-                    <a:blip r:embed="rId16"/>
+                    <a:blip r:embed="rId20"/>
                     <a:srcRect b="0" l="0" r="0" t="0"/>
                     <a:stretch>
                       <a:fillRect/>
@@ -5669,8 +7161,8 @@
       </w:r>
     </w:p>
     <w:sectPr>
-      <w:headerReference r:id="rId17" w:type="default"/>
-      <w:footerReference r:id="rId18" w:type="default"/>
+      <w:headerReference r:id="rId21" w:type="default"/>
+      <w:footerReference r:id="rId22" w:type="default"/>
       <w:pgSz w:h="16834" w:w="11909" w:orient="portrait"/>
       <w:pgMar w:bottom="1440" w:top="1440" w:left="1440" w:right="1440" w:header="720" w:footer="720"/>
       <w:pgNumType w:start="1"/>
@@ -5934,8 +7426,8 @@
   <w:abstractNum w:abstractNumId="3">
     <w:lvl w:ilvl="0">
       <w:start w:val="1"/>
-      <w:numFmt w:val="bullet"/>
-      <w:lvlText w:val="●"/>
+      <w:numFmt w:val="decimal"/>
+      <w:lvlText w:val="%1."/>
       <w:lvlJc w:val="left"/>
       <w:pPr>
         <w:ind w:left="720" w:hanging="360"/>
@@ -5946,8 +7438,8 @@
     </w:lvl>
     <w:lvl w:ilvl="1">
       <w:start w:val="1"/>
-      <w:numFmt w:val="bullet"/>
-      <w:lvlText w:val="○"/>
+      <w:numFmt w:val="lowerLetter"/>
+      <w:lvlText w:val="%2."/>
       <w:lvlJc w:val="left"/>
       <w:pPr>
         <w:ind w:left="1440" w:hanging="360"/>
@@ -5958,9 +7450,9 @@
     </w:lvl>
     <w:lvl w:ilvl="2">
       <w:start w:val="1"/>
-      <w:numFmt w:val="bullet"/>
-      <w:lvlText w:val="■"/>
-      <w:lvlJc w:val="left"/>
+      <w:numFmt w:val="lowerRoman"/>
+      <w:lvlText w:val="%3."/>
+      <w:lvlJc w:val="right"/>
       <w:pPr>
         <w:ind w:left="2160" w:hanging="360"/>
       </w:pPr>
@@ -5970,8 +7462,8 @@
     </w:lvl>
     <w:lvl w:ilvl="3">
       <w:start w:val="1"/>
-      <w:numFmt w:val="bullet"/>
-      <w:lvlText w:val="●"/>
+      <w:numFmt w:val="decimal"/>
+      <w:lvlText w:val="%4."/>
       <w:lvlJc w:val="left"/>
       <w:pPr>
         <w:ind w:left="2880" w:hanging="360"/>
@@ -5982,8 +7474,8 @@
     </w:lvl>
     <w:lvl w:ilvl="4">
       <w:start w:val="1"/>
-      <w:numFmt w:val="bullet"/>
-      <w:lvlText w:val="○"/>
+      <w:numFmt w:val="lowerLetter"/>
+      <w:lvlText w:val="%5."/>
       <w:lvlJc w:val="left"/>
       <w:pPr>
         <w:ind w:left="3600" w:hanging="360"/>
@@ -5994,9 +7486,9 @@
     </w:lvl>
     <w:lvl w:ilvl="5">
       <w:start w:val="1"/>
-      <w:numFmt w:val="bullet"/>
-      <w:lvlText w:val="■"/>
-      <w:lvlJc w:val="left"/>
+      <w:numFmt w:val="lowerRoman"/>
+      <w:lvlText w:val="%6."/>
+      <w:lvlJc w:val="right"/>
       <w:pPr>
         <w:ind w:left="4320" w:hanging="360"/>
       </w:pPr>
@@ -6006,8 +7498,8 @@
     </w:lvl>
     <w:lvl w:ilvl="6">
       <w:start w:val="1"/>
-      <w:numFmt w:val="bullet"/>
-      <w:lvlText w:val="●"/>
+      <w:numFmt w:val="decimal"/>
+      <w:lvlText w:val="%7."/>
       <w:lvlJc w:val="left"/>
       <w:pPr>
         <w:ind w:left="5040" w:hanging="360"/>
@@ -6018,8 +7510,8 @@
     </w:lvl>
     <w:lvl w:ilvl="7">
       <w:start w:val="1"/>
-      <w:numFmt w:val="bullet"/>
-      <w:lvlText w:val="○"/>
+      <w:numFmt w:val="lowerLetter"/>
+      <w:lvlText w:val="%8."/>
       <w:lvlJc w:val="left"/>
       <w:pPr>
         <w:ind w:left="5760" w:hanging="360"/>
@@ -6030,9 +7522,9 @@
     </w:lvl>
     <w:lvl w:ilvl="8">
       <w:start w:val="1"/>
-      <w:numFmt w:val="bullet"/>
-      <w:lvlText w:val="■"/>
-      <w:lvlJc w:val="left"/>
+      <w:numFmt w:val="lowerRoman"/>
+      <w:lvlText w:val="%9."/>
+      <w:lvlJc w:val="right"/>
       <w:pPr>
         <w:ind w:left="6480" w:hanging="360"/>
       </w:pPr>
@@ -6044,6 +7536,116 @@
   <w:abstractNum w:abstractNumId="4">
     <w:lvl w:ilvl="0">
       <w:start w:val="1"/>
+      <w:numFmt w:val="bullet"/>
+      <w:lvlText w:val="●"/>
+      <w:lvlJc w:val="left"/>
+      <w:pPr>
+        <w:ind w:left="720" w:hanging="360"/>
+      </w:pPr>
+      <w:rPr>
+        <w:u w:val="none"/>
+      </w:rPr>
+    </w:lvl>
+    <w:lvl w:ilvl="1">
+      <w:start w:val="1"/>
+      <w:numFmt w:val="bullet"/>
+      <w:lvlText w:val="○"/>
+      <w:lvlJc w:val="left"/>
+      <w:pPr>
+        <w:ind w:left="1440" w:hanging="360"/>
+      </w:pPr>
+      <w:rPr>
+        <w:u w:val="none"/>
+      </w:rPr>
+    </w:lvl>
+    <w:lvl w:ilvl="2">
+      <w:start w:val="1"/>
+      <w:numFmt w:val="bullet"/>
+      <w:lvlText w:val="■"/>
+      <w:lvlJc w:val="left"/>
+      <w:pPr>
+        <w:ind w:left="2160" w:hanging="360"/>
+      </w:pPr>
+      <w:rPr>
+        <w:u w:val="none"/>
+      </w:rPr>
+    </w:lvl>
+    <w:lvl w:ilvl="3">
+      <w:start w:val="1"/>
+      <w:numFmt w:val="bullet"/>
+      <w:lvlText w:val="●"/>
+      <w:lvlJc w:val="left"/>
+      <w:pPr>
+        <w:ind w:left="2880" w:hanging="360"/>
+      </w:pPr>
+      <w:rPr>
+        <w:u w:val="none"/>
+      </w:rPr>
+    </w:lvl>
+    <w:lvl w:ilvl="4">
+      <w:start w:val="1"/>
+      <w:numFmt w:val="bullet"/>
+      <w:lvlText w:val="○"/>
+      <w:lvlJc w:val="left"/>
+      <w:pPr>
+        <w:ind w:left="3600" w:hanging="360"/>
+      </w:pPr>
+      <w:rPr>
+        <w:u w:val="none"/>
+      </w:rPr>
+    </w:lvl>
+    <w:lvl w:ilvl="5">
+      <w:start w:val="1"/>
+      <w:numFmt w:val="bullet"/>
+      <w:lvlText w:val="■"/>
+      <w:lvlJc w:val="left"/>
+      <w:pPr>
+        <w:ind w:left="4320" w:hanging="360"/>
+      </w:pPr>
+      <w:rPr>
+        <w:u w:val="none"/>
+      </w:rPr>
+    </w:lvl>
+    <w:lvl w:ilvl="6">
+      <w:start w:val="1"/>
+      <w:numFmt w:val="bullet"/>
+      <w:lvlText w:val="●"/>
+      <w:lvlJc w:val="left"/>
+      <w:pPr>
+        <w:ind w:left="5040" w:hanging="360"/>
+      </w:pPr>
+      <w:rPr>
+        <w:u w:val="none"/>
+      </w:rPr>
+    </w:lvl>
+    <w:lvl w:ilvl="7">
+      <w:start w:val="1"/>
+      <w:numFmt w:val="bullet"/>
+      <w:lvlText w:val="○"/>
+      <w:lvlJc w:val="left"/>
+      <w:pPr>
+        <w:ind w:left="5760" w:hanging="360"/>
+      </w:pPr>
+      <w:rPr>
+        <w:u w:val="none"/>
+      </w:rPr>
+    </w:lvl>
+    <w:lvl w:ilvl="8">
+      <w:start w:val="1"/>
+      <w:numFmt w:val="bullet"/>
+      <w:lvlText w:val="■"/>
+      <w:lvlJc w:val="left"/>
+      <w:pPr>
+        <w:ind w:left="6480" w:hanging="360"/>
+      </w:pPr>
+      <w:rPr>
+        <w:u w:val="none"/>
+      </w:rPr>
+    </w:lvl>
+  </w:abstractNum>
+  <w:abstractNum w:abstractNumId="5">
+    <w:lvl w:ilvl="0">
+      <w:start w:val="1"/>
       <w:numFmt w:val="decimal"/>
       <w:lvlText w:val="%1."/>
       <w:lvlJc w:val="left"/>
@@ -6151,7 +7753,7 @@
       </w:rPr>
     </w:lvl>
   </w:abstractNum>
-  <w:abstractNum w:abstractNumId="5">
+  <w:abstractNum w:abstractNumId="6">
     <w:lvl w:ilvl="0">
       <w:start w:val="1"/>
       <w:numFmt w:val="decimal"/>
@@ -6263,7 +7865,7 @@
       </w:rPr>
     </w:lvl>
   </w:abstractNum>
-  <w:abstractNum w:abstractNumId="6">
+  <w:abstractNum w:abstractNumId="7">
     <w:lvl w:ilvl="0">
       <w:start w:val="1"/>
       <w:numFmt w:val="decimal"/>
@@ -6373,7 +7975,7 @@
       </w:rPr>
     </w:lvl>
   </w:abstractNum>
-  <w:abstractNum w:abstractNumId="7">
+  <w:abstractNum w:abstractNumId="8">
     <w:lvl w:ilvl="0">
       <w:start w:val="1"/>
       <w:numFmt w:val="decimal"/>
@@ -6397,116 +7999,6 @@
       <w:rPr>
         <w:rFonts w:ascii="Arial" w:cs="Arial" w:eastAsia="Arial" w:hAnsi="Arial"/>
         <w:b w:val="0"/>
-        <w:u w:val="none"/>
-      </w:rPr>
-    </w:lvl>
-    <w:lvl w:ilvl="2">
-      <w:start w:val="1"/>
-      <w:numFmt w:val="lowerRoman"/>
-      <w:lvlText w:val="%3."/>
-      <w:lvlJc w:val="right"/>
-      <w:pPr>
-        <w:ind w:left="2160" w:hanging="360"/>
-      </w:pPr>
-      <w:rPr>
-        <w:u w:val="none"/>
-      </w:rPr>
-    </w:lvl>
-    <w:lvl w:ilvl="3">
-      <w:start w:val="1"/>
-      <w:numFmt w:val="decimal"/>
-      <w:lvlText w:val="%4."/>
-      <w:lvlJc w:val="left"/>
-      <w:pPr>
-        <w:ind w:left="2880" w:hanging="360"/>
-      </w:pPr>
-      <w:rPr>
-        <w:u w:val="none"/>
-      </w:rPr>
-    </w:lvl>
-    <w:lvl w:ilvl="4">
-      <w:start w:val="1"/>
-      <w:numFmt w:val="lowerLetter"/>
-      <w:lvlText w:val="%5."/>
-      <w:lvlJc w:val="left"/>
-      <w:pPr>
-        <w:ind w:left="3600" w:hanging="360"/>
-      </w:pPr>
-      <w:rPr>
-        <w:u w:val="none"/>
-      </w:rPr>
-    </w:lvl>
-    <w:lvl w:ilvl="5">
-      <w:start w:val="1"/>
-      <w:numFmt w:val="lowerRoman"/>
-      <w:lvlText w:val="%6."/>
-      <w:lvlJc w:val="right"/>
-      <w:pPr>
-        <w:ind w:left="4320" w:hanging="360"/>
-      </w:pPr>
-      <w:rPr>
-        <w:u w:val="none"/>
-      </w:rPr>
-    </w:lvl>
-    <w:lvl w:ilvl="6">
-      <w:start w:val="1"/>
-      <w:numFmt w:val="decimal"/>
-      <w:lvlText w:val="%7."/>
-      <w:lvlJc w:val="left"/>
-      <w:pPr>
-        <w:ind w:left="5040" w:hanging="360"/>
-      </w:pPr>
-      <w:rPr>
-        <w:u w:val="none"/>
-      </w:rPr>
-    </w:lvl>
-    <w:lvl w:ilvl="7">
-      <w:start w:val="1"/>
-      <w:numFmt w:val="lowerLetter"/>
-      <w:lvlText w:val="%8."/>
-      <w:lvlJc w:val="left"/>
-      <w:pPr>
-        <w:ind w:left="5760" w:hanging="360"/>
-      </w:pPr>
-      <w:rPr>
-        <w:u w:val="none"/>
-      </w:rPr>
-    </w:lvl>
-    <w:lvl w:ilvl="8">
-      <w:start w:val="1"/>
-      <w:numFmt w:val="lowerRoman"/>
-      <w:lvlText w:val="%9."/>
-      <w:lvlJc w:val="right"/>
-      <w:pPr>
-        <w:ind w:left="6480" w:hanging="360"/>
-      </w:pPr>
-      <w:rPr>
-        <w:u w:val="none"/>
-      </w:rPr>
-    </w:lvl>
-  </w:abstractNum>
-  <w:abstractNum w:abstractNumId="8">
-    <w:lvl w:ilvl="0">
-      <w:start w:val="1"/>
-      <w:numFmt w:val="decimal"/>
-      <w:lvlText w:val="%1."/>
-      <w:lvlJc w:val="left"/>
-      <w:pPr>
-        <w:ind w:left="720" w:hanging="360"/>
-      </w:pPr>
-      <w:rPr>
-        <w:u w:val="none"/>
-      </w:rPr>
-    </w:lvl>
-    <w:lvl w:ilvl="1">
-      <w:start w:val="1"/>
-      <w:numFmt w:val="lowerLetter"/>
-      <w:lvlText w:val="%2."/>
-      <w:lvlJc w:val="left"/>
-      <w:pPr>
-        <w:ind w:left="1440" w:hanging="360"/>
-      </w:pPr>
-      <w:rPr>
         <w:u w:val="none"/>
       </w:rPr>
     </w:lvl>
@@ -6939,6 +8431,10 @@
         <w:ind w:left="720" w:hanging="360"/>
       </w:pPr>
       <w:rPr>
+        <w:rFonts w:ascii="Arial" w:cs="Arial" w:eastAsia="Arial" w:hAnsi="Arial"/>
+        <w:b w:val="0"/>
+        <w:sz w:val="22"/>
+        <w:szCs w:val="22"/>
         <w:u w:val="none"/>
       </w:rPr>
     </w:lvl>
@@ -6951,10 +8447,6 @@
         <w:ind w:left="1440" w:hanging="360"/>
       </w:pPr>
       <w:rPr>
-        <w:rFonts w:ascii="Arial" w:cs="Arial" w:eastAsia="Arial" w:hAnsi="Arial"/>
-        <w:b w:val="0"/>
-        <w:sz w:val="24"/>
-        <w:szCs w:val="24"/>
         <w:u w:val="none"/>
       </w:rPr>
     </w:lvl>
@@ -6967,8 +8459,6 @@
         <w:ind w:left="2160" w:hanging="360"/>
       </w:pPr>
       <w:rPr>
-        <w:rFonts w:ascii="Arial" w:cs="Arial" w:eastAsia="Arial" w:hAnsi="Arial"/>
-        <w:b w:val="0"/>
         <w:u w:val="none"/>
       </w:rPr>
     </w:lvl>
@@ -7156,6 +8646,340 @@
     </w:lvl>
   </w:abstractNum>
   <w:abstractNum w:abstractNumId="14">
+    <w:lvl w:ilvl="0">
+      <w:start w:val="1"/>
+      <w:numFmt w:val="decimal"/>
+      <w:lvlText w:val="%1."/>
+      <w:lvlJc w:val="left"/>
+      <w:pPr>
+        <w:ind w:left="720" w:hanging="360"/>
+      </w:pPr>
+      <w:rPr>
+        <w:rFonts w:ascii="Arial" w:cs="Arial" w:eastAsia="Arial" w:hAnsi="Arial"/>
+        <w:b w:val="0"/>
+        <w:sz w:val="22"/>
+        <w:szCs w:val="22"/>
+        <w:u w:val="none"/>
+      </w:rPr>
+    </w:lvl>
+    <w:lvl w:ilvl="1">
+      <w:start w:val="1"/>
+      <w:numFmt w:val="lowerLetter"/>
+      <w:lvlText w:val="%2."/>
+      <w:lvlJc w:val="left"/>
+      <w:pPr>
+        <w:ind w:left="1440" w:hanging="360"/>
+      </w:pPr>
+      <w:rPr>
+        <w:u w:val="none"/>
+      </w:rPr>
+    </w:lvl>
+    <w:lvl w:ilvl="2">
+      <w:start w:val="1"/>
+      <w:numFmt w:val="lowerRoman"/>
+      <w:lvlText w:val="%3."/>
+      <w:lvlJc w:val="right"/>
+      <w:pPr>
+        <w:ind w:left="2160" w:hanging="360"/>
+      </w:pPr>
+      <w:rPr>
+        <w:u w:val="none"/>
+      </w:rPr>
+    </w:lvl>
+    <w:lvl w:ilvl="3">
+      <w:start w:val="1"/>
+      <w:numFmt w:val="decimal"/>
+      <w:lvlText w:val="%4."/>
+      <w:lvlJc w:val="left"/>
+      <w:pPr>
+        <w:ind w:left="2880" w:hanging="360"/>
+      </w:pPr>
+      <w:rPr>
+        <w:u w:val="none"/>
+      </w:rPr>
+    </w:lvl>
+    <w:lvl w:ilvl="4">
+      <w:start w:val="1"/>
+      <w:numFmt w:val="lowerLetter"/>
+      <w:lvlText w:val="%5."/>
+      <w:lvlJc w:val="left"/>
+      <w:pPr>
+        <w:ind w:left="3600" w:hanging="360"/>
+      </w:pPr>
+      <w:rPr>
+        <w:u w:val="none"/>
+      </w:rPr>
+    </w:lvl>
+    <w:lvl w:ilvl="5">
+      <w:start w:val="1"/>
+      <w:numFmt w:val="lowerRoman"/>
+      <w:lvlText w:val="%6."/>
+      <w:lvlJc w:val="right"/>
+      <w:pPr>
+        <w:ind w:left="4320" w:hanging="360"/>
+      </w:pPr>
+      <w:rPr>
+        <w:u w:val="none"/>
+      </w:rPr>
+    </w:lvl>
+    <w:lvl w:ilvl="6">
+      <w:start w:val="1"/>
+      <w:numFmt w:val="decimal"/>
+      <w:lvlText w:val="%7."/>
+      <w:lvlJc w:val="left"/>
+      <w:pPr>
+        <w:ind w:left="5040" w:hanging="360"/>
+      </w:pPr>
+      <w:rPr>
+        <w:u w:val="none"/>
+      </w:rPr>
+    </w:lvl>
+    <w:lvl w:ilvl="7">
+      <w:start w:val="1"/>
+      <w:numFmt w:val="lowerLetter"/>
+      <w:lvlText w:val="%8."/>
+      <w:lvlJc w:val="left"/>
+      <w:pPr>
+        <w:ind w:left="5760" w:hanging="360"/>
+      </w:pPr>
+      <w:rPr>
+        <w:u w:val="none"/>
+      </w:rPr>
+    </w:lvl>
+    <w:lvl w:ilvl="8">
+      <w:start w:val="1"/>
+      <w:numFmt w:val="lowerRoman"/>
+      <w:lvlText w:val="%9."/>
+      <w:lvlJc w:val="right"/>
+      <w:pPr>
+        <w:ind w:left="6480" w:hanging="360"/>
+      </w:pPr>
+      <w:rPr>
+        <w:u w:val="none"/>
+      </w:rPr>
+    </w:lvl>
+  </w:abstractNum>
+  <w:abstractNum w:abstractNumId="15">
+    <w:lvl w:ilvl="0">
+      <w:start w:val="1"/>
+      <w:numFmt w:val="decimal"/>
+      <w:lvlText w:val="%1."/>
+      <w:lvlJc w:val="left"/>
+      <w:pPr>
+        <w:ind w:left="720" w:hanging="360"/>
+      </w:pPr>
+      <w:rPr>
+        <w:u w:val="none"/>
+      </w:rPr>
+    </w:lvl>
+    <w:lvl w:ilvl="1">
+      <w:start w:val="1"/>
+      <w:numFmt w:val="lowerLetter"/>
+      <w:lvlText w:val="%2."/>
+      <w:lvlJc w:val="left"/>
+      <w:pPr>
+        <w:ind w:left="1440" w:hanging="360"/>
+      </w:pPr>
+      <w:rPr>
+        <w:u w:val="none"/>
+      </w:rPr>
+    </w:lvl>
+    <w:lvl w:ilvl="2">
+      <w:start w:val="1"/>
+      <w:numFmt w:val="lowerRoman"/>
+      <w:lvlText w:val="%3."/>
+      <w:lvlJc w:val="right"/>
+      <w:pPr>
+        <w:ind w:left="2160" w:hanging="360"/>
+      </w:pPr>
+      <w:rPr>
+        <w:u w:val="none"/>
+      </w:rPr>
+    </w:lvl>
+    <w:lvl w:ilvl="3">
+      <w:start w:val="1"/>
+      <w:numFmt w:val="decimal"/>
+      <w:lvlText w:val="%4."/>
+      <w:lvlJc w:val="left"/>
+      <w:pPr>
+        <w:ind w:left="2880" w:hanging="360"/>
+      </w:pPr>
+      <w:rPr>
+        <w:u w:val="none"/>
+      </w:rPr>
+    </w:lvl>
+    <w:lvl w:ilvl="4">
+      <w:start w:val="1"/>
+      <w:numFmt w:val="lowerLetter"/>
+      <w:lvlText w:val="%5."/>
+      <w:lvlJc w:val="left"/>
+      <w:pPr>
+        <w:ind w:left="3600" w:hanging="360"/>
+      </w:pPr>
+      <w:rPr>
+        <w:u w:val="none"/>
+      </w:rPr>
+    </w:lvl>
+    <w:lvl w:ilvl="5">
+      <w:start w:val="1"/>
+      <w:numFmt w:val="lowerRoman"/>
+      <w:lvlText w:val="%6."/>
+      <w:lvlJc w:val="right"/>
+      <w:pPr>
+        <w:ind w:left="4320" w:hanging="360"/>
+      </w:pPr>
+      <w:rPr>
+        <w:u w:val="none"/>
+      </w:rPr>
+    </w:lvl>
+    <w:lvl w:ilvl="6">
+      <w:start w:val="1"/>
+      <w:numFmt w:val="decimal"/>
+      <w:lvlText w:val="%7."/>
+      <w:lvlJc w:val="left"/>
+      <w:pPr>
+        <w:ind w:left="5040" w:hanging="360"/>
+      </w:pPr>
+      <w:rPr>
+        <w:u w:val="none"/>
+      </w:rPr>
+    </w:lvl>
+    <w:lvl w:ilvl="7">
+      <w:start w:val="1"/>
+      <w:numFmt w:val="lowerLetter"/>
+      <w:lvlText w:val="%8."/>
+      <w:lvlJc w:val="left"/>
+      <w:pPr>
+        <w:ind w:left="5760" w:hanging="360"/>
+      </w:pPr>
+      <w:rPr>
+        <w:u w:val="none"/>
+      </w:rPr>
+    </w:lvl>
+    <w:lvl w:ilvl="8">
+      <w:start w:val="1"/>
+      <w:numFmt w:val="lowerRoman"/>
+      <w:lvlText w:val="%9."/>
+      <w:lvlJc w:val="right"/>
+      <w:pPr>
+        <w:ind w:left="6480" w:hanging="360"/>
+      </w:pPr>
+      <w:rPr>
+        <w:u w:val="none"/>
+      </w:rPr>
+    </w:lvl>
+  </w:abstractNum>
+  <w:abstractNum w:abstractNumId="16">
+    <w:lvl w:ilvl="0">
+      <w:start w:val="1"/>
+      <w:numFmt w:val="decimal"/>
+      <w:lvlText w:val="%1."/>
+      <w:lvlJc w:val="left"/>
+      <w:pPr>
+        <w:ind w:left="720" w:hanging="360"/>
+      </w:pPr>
+      <w:rPr>
+        <w:u w:val="none"/>
+      </w:rPr>
+    </w:lvl>
+    <w:lvl w:ilvl="1">
+      <w:start w:val="1"/>
+      <w:numFmt w:val="lowerLetter"/>
+      <w:lvlText w:val="%2."/>
+      <w:lvlJc w:val="left"/>
+      <w:pPr>
+        <w:ind w:left="1440" w:hanging="360"/>
+      </w:pPr>
+      <w:rPr>
+        <w:u w:val="none"/>
+      </w:rPr>
+    </w:lvl>
+    <w:lvl w:ilvl="2">
+      <w:start w:val="1"/>
+      <w:numFmt w:val="lowerRoman"/>
+      <w:lvlText w:val="%3."/>
+      <w:lvlJc w:val="right"/>
+      <w:pPr>
+        <w:ind w:left="2160" w:hanging="360"/>
+      </w:pPr>
+      <w:rPr>
+        <w:u w:val="none"/>
+      </w:rPr>
+    </w:lvl>
+    <w:lvl w:ilvl="3">
+      <w:start w:val="1"/>
+      <w:numFmt w:val="decimal"/>
+      <w:lvlText w:val="%4."/>
+      <w:lvlJc w:val="left"/>
+      <w:pPr>
+        <w:ind w:left="2880" w:hanging="360"/>
+      </w:pPr>
+      <w:rPr>
+        <w:u w:val="none"/>
+      </w:rPr>
+    </w:lvl>
+    <w:lvl w:ilvl="4">
+      <w:start w:val="1"/>
+      <w:numFmt w:val="lowerLetter"/>
+      <w:lvlText w:val="%5."/>
+      <w:lvlJc w:val="left"/>
+      <w:pPr>
+        <w:ind w:left="3600" w:hanging="360"/>
+      </w:pPr>
+      <w:rPr>
+        <w:u w:val="none"/>
+      </w:rPr>
+    </w:lvl>
+    <w:lvl w:ilvl="5">
+      <w:start w:val="1"/>
+      <w:numFmt w:val="lowerRoman"/>
+      <w:lvlText w:val="%6."/>
+      <w:lvlJc w:val="right"/>
+      <w:pPr>
+        <w:ind w:left="4320" w:hanging="360"/>
+      </w:pPr>
+      <w:rPr>
+        <w:u w:val="none"/>
+      </w:rPr>
+    </w:lvl>
+    <w:lvl w:ilvl="6">
+      <w:start w:val="1"/>
+      <w:numFmt w:val="decimal"/>
+      <w:lvlText w:val="%7."/>
+      <w:lvlJc w:val="left"/>
+      <w:pPr>
+        <w:ind w:left="5040" w:hanging="360"/>
+      </w:pPr>
+      <w:rPr>
+        <w:u w:val="none"/>
+      </w:rPr>
+    </w:lvl>
+    <w:lvl w:ilvl="7">
+      <w:start w:val="1"/>
+      <w:numFmt w:val="lowerLetter"/>
+      <w:lvlText w:val="%8."/>
+      <w:lvlJc w:val="left"/>
+      <w:pPr>
+        <w:ind w:left="5760" w:hanging="360"/>
+      </w:pPr>
+      <w:rPr>
+        <w:u w:val="none"/>
+      </w:rPr>
+    </w:lvl>
+    <w:lvl w:ilvl="8">
+      <w:start w:val="1"/>
+      <w:numFmt w:val="lowerRoman"/>
+      <w:lvlText w:val="%9."/>
+      <w:lvlJc w:val="right"/>
+      <w:pPr>
+        <w:ind w:left="6480" w:hanging="360"/>
+      </w:pPr>
+      <w:rPr>
+        <w:u w:val="none"/>
+      </w:rPr>
+    </w:lvl>
+  </w:abstractNum>
+  <w:abstractNum w:abstractNumId="17">
     <w:lvl w:ilvl="0">
       <w:start w:val="1"/>
       <w:numFmt w:val="decimal"/>
@@ -7308,6 +9132,15 @@
   </w:num>
   <w:num w:numId="14">
     <w:abstractNumId w:val="14"/>
+  </w:num>
+  <w:num w:numId="15">
+    <w:abstractNumId w:val="15"/>
+  </w:num>
+  <w:num w:numId="16">
+    <w:abstractNumId w:val="16"/>
+  </w:num>
+  <w:num w:numId="17">
+    <w:abstractNumId w:val="17"/>
   </w:num>
 </w:numbering>
 </file>

</xml_diff>

<commit_message>
DOCS: Updated C# repo section.
</commit_message>
<xml_diff>
--- a/Version Control/GitHub.docx
+++ b/Version Control/GitHub.docx
@@ -167,12 +167,12 @@
           <wp:inline distB="114300" distT="114300" distL="114300" distR="114300">
             <wp:extent cx="4081463" cy="2250906"/>
             <wp:effectExtent b="0" l="0" r="0" t="0"/>
-            <wp:docPr id="4" name="image1.png"/>
+            <wp:docPr id="4" name="image12.png"/>
             <a:graphic>
               <a:graphicData uri="http://schemas.openxmlformats.org/drawingml/2006/picture">
                 <pic:pic>
                   <pic:nvPicPr>
-                    <pic:cNvPr id="0" name="image1.png"/>
+                    <pic:cNvPr id="0" name="image12.png"/>
                     <pic:cNvPicPr preferRelativeResize="0"/>
                   </pic:nvPicPr>
                   <pic:blipFill>
@@ -2387,12 +2387,12 @@
           <wp:inline distB="114300" distT="114300" distL="114300" distR="114300">
             <wp:extent cx="5567363" cy="5901404"/>
             <wp:effectExtent b="0" l="0" r="0" t="0"/>
-            <wp:docPr id="2" name="image7.png"/>
+            <wp:docPr id="2" name="image9.png"/>
             <a:graphic>
               <a:graphicData uri="http://schemas.openxmlformats.org/drawingml/2006/picture">
                 <pic:pic>
                   <pic:nvPicPr>
-                    <pic:cNvPr id="0" name="image7.png"/>
+                    <pic:cNvPr id="0" name="image9.png"/>
                     <pic:cNvPicPr preferRelativeResize="0"/>
                   </pic:nvPicPr>
                   <pic:blipFill>
@@ -3685,12 +3685,12 @@
           <wp:inline distB="114300" distT="114300" distL="114300" distR="114300">
             <wp:extent cx="5731200" cy="2133600"/>
             <wp:effectExtent b="0" l="0" r="0" t="0"/>
-            <wp:docPr id="1" name="image3.png"/>
+            <wp:docPr id="1" name="image8.png"/>
             <a:graphic>
               <a:graphicData uri="http://schemas.openxmlformats.org/drawingml/2006/picture">
                 <pic:pic>
                   <pic:nvPicPr>
-                    <pic:cNvPr id="0" name="image3.png"/>
+                    <pic:cNvPr id="0" name="image8.png"/>
                     <pic:cNvPicPr preferRelativeResize="0"/>
                   </pic:nvPicPr>
                   <pic:blipFill>
@@ -3772,12 +3772,12 @@
           <wp:inline distB="114300" distT="114300" distL="114300" distR="114300">
             <wp:extent cx="6532969" cy="5138738"/>
             <wp:effectExtent b="0" l="0" r="0" t="0"/>
-            <wp:docPr id="6" name="image6.png"/>
+            <wp:docPr id="6" name="image11.png"/>
             <a:graphic>
               <a:graphicData uri="http://schemas.openxmlformats.org/drawingml/2006/picture">
                 <pic:pic>
                   <pic:nvPicPr>
-                    <pic:cNvPr id="0" name="image6.png"/>
+                    <pic:cNvPr id="0" name="image11.png"/>
                     <pic:cNvPicPr preferRelativeResize="0"/>
                   </pic:nvPicPr>
                   <pic:blipFill>
@@ -4422,12 +4422,12 @@
           <wp:inline distB="114300" distT="114300" distL="114300" distR="114300">
             <wp:extent cx="5731200" cy="3187700"/>
             <wp:effectExtent b="0" l="0" r="0" t="0"/>
-            <wp:docPr id="8" name="image11.png"/>
+            <wp:docPr id="8" name="image3.png"/>
             <a:graphic>
               <a:graphicData uri="http://schemas.openxmlformats.org/drawingml/2006/picture">
                 <pic:pic>
                   <pic:nvPicPr>
-                    <pic:cNvPr id="0" name="image11.png"/>
+                    <pic:cNvPr id="0" name="image3.png"/>
                     <pic:cNvPicPr preferRelativeResize="0"/>
                   </pic:nvPicPr>
                   <pic:blipFill>
@@ -4962,12 +4962,12 @@
           <wp:inline distB="114300" distT="114300" distL="114300" distR="114300">
             <wp:extent cx="5731200" cy="2895600"/>
             <wp:effectExtent b="0" l="0" r="0" t="0"/>
-            <wp:docPr id="12" name="image12.png"/>
+            <wp:docPr id="12" name="image6.png"/>
             <a:graphic>
               <a:graphicData uri="http://schemas.openxmlformats.org/drawingml/2006/picture">
                 <pic:pic>
                   <pic:nvPicPr>
-                    <pic:cNvPr id="0" name="image12.png"/>
+                    <pic:cNvPr id="0" name="image6.png"/>
                     <pic:cNvPicPr preferRelativeResize="0"/>
                   </pic:nvPicPr>
                   <pic:blipFill>
@@ -5138,12 +5138,12 @@
           <wp:inline distB="114300" distT="114300" distL="114300" distR="114300">
             <wp:extent cx="5731200" cy="3733800"/>
             <wp:effectExtent b="0" l="0" r="0" t="0"/>
-            <wp:docPr id="3" name="image5.png"/>
+            <wp:docPr id="3" name="image4.png"/>
             <a:graphic>
               <a:graphicData uri="http://schemas.openxmlformats.org/drawingml/2006/picture">
                 <pic:pic>
                   <pic:nvPicPr>
-                    <pic:cNvPr id="0" name="image5.png"/>
+                    <pic:cNvPr id="0" name="image4.png"/>
                     <pic:cNvPicPr preferRelativeResize="0"/>
                   </pic:nvPicPr>
                   <pic:blipFill>
@@ -5776,12 +5776,12 @@
           <wp:inline distB="114300" distT="114300" distL="114300" distR="114300">
             <wp:extent cx="5731200" cy="2667000"/>
             <wp:effectExtent b="0" l="0" r="0" t="0"/>
-            <wp:docPr id="9" name="image9.png"/>
+            <wp:docPr id="9" name="image2.png"/>
             <a:graphic>
               <a:graphicData uri="http://schemas.openxmlformats.org/drawingml/2006/picture">
                 <pic:pic>
                   <pic:nvPicPr>
-                    <pic:cNvPr id="0" name="image9.png"/>
+                    <pic:cNvPr id="0" name="image2.png"/>
                     <pic:cNvPicPr preferRelativeResize="0"/>
                   </pic:nvPicPr>
                   <pic:blipFill>
@@ -6000,7 +6000,7 @@
         <w:rPr>
           <w:rtl w:val="0"/>
         </w:rPr>
-        <w:t xml:space="preserve">As part of this project the C# backend API repository will be used to version control the source code for the backend API's developed in C# using the AWS serverless application framework.</w:t>
+        <w:t xml:space="preserve">As part of this project the C# backend API repository will be used to version control the source code for the backend API's developed in C# .NET Core using the AWS serverless application framework.</w:t>
       </w:r>
     </w:p>
     <w:p>
@@ -6116,6 +6116,24 @@
           <w:rtl w:val="0"/>
         </w:rPr>
         <w:t xml:space="preserve">AWS Serverless application framework</w:t>
+      </w:r>
+    </w:p>
+    <w:p>
+      <w:pPr>
+        <w:numPr>
+          <w:ilvl w:val="1"/>
+          <w:numId w:val="12"/>
+        </w:numPr>
+        <w:ind w:left="1440" w:hanging="360"/>
+        <w:rPr>
+          <w:u w:val="none"/>
+        </w:rPr>
+      </w:pPr>
+      <w:r>
+        <w:rPr>
+          <w:rtl w:val="0"/>
+        </w:rPr>
+        <w:t xml:space="preserve">AWS Toolkit</w:t>
       </w:r>
     </w:p>
     <w:p>
@@ -6417,12 +6435,12 @@
           <wp:inline distB="114300" distT="114300" distL="114300" distR="114300">
             <wp:extent cx="5731200" cy="3962400"/>
             <wp:effectExtent b="0" l="0" r="0" t="0"/>
-            <wp:docPr id="10" name="image8.png"/>
+            <wp:docPr id="10" name="image5.png"/>
             <a:graphic>
               <a:graphicData uri="http://schemas.openxmlformats.org/drawingml/2006/picture">
                 <pic:pic>
                   <pic:nvPicPr>
-                    <pic:cNvPr id="0" name="image8.png"/>
+                    <pic:cNvPr id="0" name="image5.png"/>
                     <pic:cNvPicPr preferRelativeResize="0"/>
                   </pic:nvPicPr>
                   <pic:blipFill>
@@ -6573,6 +6591,24 @@
     </w:p>
     <w:p>
       <w:pPr>
+        <w:numPr>
+          <w:ilvl w:val="1"/>
+          <w:numId w:val="11"/>
+        </w:numPr>
+        <w:ind w:left="1440" w:hanging="360"/>
+        <w:rPr>
+          <w:u w:val="none"/>
+        </w:rPr>
+      </w:pPr>
+      <w:r>
+        <w:rPr>
+          <w:rtl w:val="0"/>
+        </w:rPr>
+        <w:t xml:space="preserve">AWS Toolkit</w:t>
+      </w:r>
+    </w:p>
+    <w:p>
+      <w:pPr>
         <w:ind w:left="0" w:firstLine="0"/>
         <w:rPr/>
       </w:pPr>
@@ -6806,12 +6842,12 @@
           <wp:inline distB="114300" distT="114300" distL="114300" distR="114300">
             <wp:extent cx="5731200" cy="2171700"/>
             <wp:effectExtent b="0" l="0" r="0" t="0"/>
-            <wp:docPr id="11" name="image4.png"/>
+            <wp:docPr id="11" name="image1.png"/>
             <a:graphic>
               <a:graphicData uri="http://schemas.openxmlformats.org/drawingml/2006/picture">
                 <pic:pic>
                   <pic:nvPicPr>
-                    <pic:cNvPr id="0" name="image4.png"/>
+                    <pic:cNvPr id="0" name="image1.png"/>
                     <pic:cNvPicPr preferRelativeResize="0"/>
                   </pic:nvPicPr>
                   <pic:blipFill>
@@ -6885,12 +6921,12 @@
           <wp:inline distB="114300" distT="114300" distL="114300" distR="114300">
             <wp:extent cx="5731200" cy="1206500"/>
             <wp:effectExtent b="0" l="0" r="0" t="0"/>
-            <wp:docPr id="7" name="image2.png"/>
+            <wp:docPr id="7" name="image10.png"/>
             <a:graphic>
               <a:graphicData uri="http://schemas.openxmlformats.org/drawingml/2006/picture">
                 <pic:pic>
                   <pic:nvPicPr>
-                    <pic:cNvPr id="0" name="image2.png"/>
+                    <pic:cNvPr id="0" name="image10.png"/>
                     <pic:cNvPicPr preferRelativeResize="0"/>
                   </pic:nvPicPr>
                   <pic:blipFill>
@@ -7091,12 +7127,12 @@
           <wp:inline distB="114300" distT="114300" distL="114300" distR="114300">
             <wp:extent cx="3600450" cy="3981450"/>
             <wp:effectExtent b="0" l="0" r="0" t="0"/>
-            <wp:docPr id="5" name="image10.png"/>
+            <wp:docPr id="5" name="image7.png"/>
             <a:graphic>
               <a:graphicData uri="http://schemas.openxmlformats.org/drawingml/2006/picture">
                 <pic:pic>
                   <pic:nvPicPr>
-                    <pic:cNvPr id="0" name="image10.png"/>
+                    <pic:cNvPr id="0" name="image7.png"/>
                     <pic:cNvPicPr preferRelativeResize="0"/>
                   </pic:nvPicPr>
                   <pic:blipFill>

</xml_diff>